<commit_message>
Added comment to CreateDerivativeOperators, made progress on questions in word doc
</commit_message>
<xml_diff>
--- a/HW1/HW1.docx
+++ b/HW1/HW1.docx
@@ -52,14 +52,22 @@
       <w:r>
         <w:t>Yonatan Simson</w:t>
       </w:r>
-    </w:p>
-    <w:p>
-      <w:pPr>
-        <w:bidi w:val="0"/>
-      </w:pPr>
-      <w:r>
-        <w:t>Amit Krill</w:t>
-      </w:r>
+      <w:r>
+        <w:t>, 015764921</w:t>
+      </w:r>
+    </w:p>
+    <w:p>
+      <w:pPr>
+        <w:bidi w:val="0"/>
+      </w:pPr>
+      <w:r>
+        <w:t>Amit Kri</w:t>
+      </w:r>
+      <w:r>
+        <w:t>stal</w:t>
+      </w:r>
+      <w:bookmarkStart w:id="0" w:name="_GoBack"/>
+      <w:bookmarkEnd w:id="0"/>
     </w:p>
     <w:p>
       <w:pPr>
@@ -973,6 +981,12 @@
               </m:func>
             </m:e>
           </m:d>
+          <m:r>
+            <w:rPr>
+              <w:rFonts w:ascii="Cambria Math" w:eastAsiaTheme="minorEastAsia" w:hAnsi="Cambria Math"/>
+            </w:rPr>
+            <m:t>, l ∈[0, 1]</m:t>
+          </m:r>
         </m:oMath>
       </m:oMathPara>
     </w:p>
@@ -980,7 +994,245 @@
       <w:pPr>
         <w:bidi w:val="0"/>
         <w:rPr>
-          <w:rFonts w:eastAsiaTheme="minorEastAsia" w:hint="cs"/>
+          <w:rFonts w:eastAsiaTheme="minorEastAsia"/>
+        </w:rPr>
+      </w:pPr>
+      <m:oMathPara>
+        <m:oMath>
+          <m:r>
+            <w:rPr>
+              <w:rFonts w:ascii="Cambria Math" w:eastAsiaTheme="minorEastAsia" w:hAnsi="Cambria Math"/>
+            </w:rPr>
+            <m:t>γ</m:t>
+          </m:r>
+          <m:d>
+            <m:dPr>
+              <m:ctrlPr>
+                <w:rPr>
+                  <w:rFonts w:ascii="Cambria Math" w:eastAsiaTheme="minorEastAsia" w:hAnsi="Cambria Math"/>
+                  <w:i/>
+                </w:rPr>
+              </m:ctrlPr>
+            </m:dPr>
+            <m:e>
+              <m:r>
+                <w:rPr>
+                  <w:rFonts w:ascii="Cambria Math" w:eastAsiaTheme="minorEastAsia" w:hAnsi="Cambria Math"/>
+                </w:rPr>
+                <m:t>j</m:t>
+              </m:r>
+            </m:e>
+          </m:d>
+          <m:r>
+            <w:rPr>
+              <w:rFonts w:ascii="Cambria Math" w:eastAsiaTheme="minorEastAsia" w:hAnsi="Cambria Math"/>
+            </w:rPr>
+            <m:t>=</m:t>
+          </m:r>
+          <m:d>
+            <m:dPr>
+              <m:ctrlPr>
+                <w:rPr>
+                  <w:rFonts w:ascii="Cambria Math" w:eastAsiaTheme="minorEastAsia" w:hAnsi="Cambria Math"/>
+                  <w:i/>
+                </w:rPr>
+              </m:ctrlPr>
+            </m:dPr>
+            <m:e>
+              <m:sSub>
+                <m:sSubPr>
+                  <m:ctrlPr>
+                    <w:rPr>
+                      <w:rFonts w:ascii="Cambria Math" w:eastAsiaTheme="minorEastAsia" w:hAnsi="Cambria Math"/>
+                      <w:i/>
+                    </w:rPr>
+                  </m:ctrlPr>
+                </m:sSubPr>
+                <m:e>
+                  <m:r>
+                    <w:rPr>
+                      <w:rFonts w:ascii="Cambria Math" w:eastAsiaTheme="minorEastAsia" w:hAnsi="Cambria Math"/>
+                    </w:rPr>
+                    <m:t>x</m:t>
+                  </m:r>
+                </m:e>
+                <m:sub>
+                  <m:r>
+                    <w:rPr>
+                      <w:rFonts w:ascii="Cambria Math" w:eastAsiaTheme="minorEastAsia" w:hAnsi="Cambria Math"/>
+                    </w:rPr>
+                    <m:t>a</m:t>
+                  </m:r>
+                </m:sub>
+              </m:sSub>
+              <m:r>
+                <w:rPr>
+                  <w:rFonts w:ascii="Cambria Math" w:eastAsiaTheme="minorEastAsia" w:hAnsi="Cambria Math"/>
+                </w:rPr>
+                <m:t>,</m:t>
+              </m:r>
+              <m:sSub>
+                <m:sSubPr>
+                  <m:ctrlPr>
+                    <w:rPr>
+                      <w:rFonts w:ascii="Cambria Math" w:eastAsiaTheme="minorEastAsia" w:hAnsi="Cambria Math"/>
+                      <w:i/>
+                    </w:rPr>
+                  </m:ctrlPr>
+                </m:sSubPr>
+                <m:e>
+                  <m:r>
+                    <w:rPr>
+                      <w:rFonts w:ascii="Cambria Math" w:eastAsiaTheme="minorEastAsia" w:hAnsi="Cambria Math"/>
+                    </w:rPr>
+                    <m:t>y</m:t>
+                  </m:r>
+                </m:e>
+                <m:sub>
+                  <m:r>
+                    <w:rPr>
+                      <w:rFonts w:ascii="Cambria Math" w:eastAsiaTheme="minorEastAsia" w:hAnsi="Cambria Math"/>
+                    </w:rPr>
+                    <m:t>a</m:t>
+                  </m:r>
+                </m:sub>
+              </m:sSub>
+            </m:e>
+          </m:d>
+          <m:r>
+            <w:rPr>
+              <w:rFonts w:ascii="Cambria Math" w:eastAsiaTheme="minorEastAsia" w:hAnsi="Cambria Math"/>
+            </w:rPr>
+            <m:t>+</m:t>
+          </m:r>
+          <m:f>
+            <m:fPr>
+              <m:ctrlPr>
+                <w:rPr>
+                  <w:rFonts w:ascii="Cambria Math" w:eastAsiaTheme="minorEastAsia" w:hAnsi="Cambria Math"/>
+                  <w:i/>
+                </w:rPr>
+              </m:ctrlPr>
+            </m:fPr>
+            <m:num>
+              <m:r>
+                <w:rPr>
+                  <w:rFonts w:ascii="Cambria Math" w:eastAsiaTheme="minorEastAsia" w:hAnsi="Cambria Math"/>
+                </w:rPr>
+                <m:t>d</m:t>
+              </m:r>
+            </m:num>
+            <m:den>
+              <m:r>
+                <w:rPr>
+                  <w:rFonts w:ascii="Cambria Math" w:eastAsiaTheme="minorEastAsia" w:hAnsi="Cambria Math"/>
+                </w:rPr>
+                <m:t>n</m:t>
+              </m:r>
+            </m:den>
+          </m:f>
+          <m:r>
+            <w:rPr>
+              <w:rFonts w:ascii="Cambria Math" w:eastAsiaTheme="minorEastAsia" w:hAnsi="Cambria Math"/>
+            </w:rPr>
+            <m:t>⋅</m:t>
+          </m:r>
+          <m:r>
+            <w:rPr>
+              <w:rFonts w:ascii="Cambria Math" w:eastAsiaTheme="minorEastAsia" w:hAnsi="Cambria Math"/>
+            </w:rPr>
+            <m:t>j</m:t>
+          </m:r>
+          <m:r>
+            <w:rPr>
+              <w:rFonts w:ascii="Cambria Math" w:eastAsiaTheme="minorEastAsia" w:hAnsi="Cambria Math"/>
+            </w:rPr>
+            <m:t>⋅</m:t>
+          </m:r>
+          <m:d>
+            <m:dPr>
+              <m:ctrlPr>
+                <w:rPr>
+                  <w:rFonts w:ascii="Cambria Math" w:eastAsiaTheme="minorEastAsia" w:hAnsi="Cambria Math"/>
+                  <w:i/>
+                </w:rPr>
+              </m:ctrlPr>
+            </m:dPr>
+            <m:e>
+              <m:func>
+                <m:funcPr>
+                  <m:ctrlPr>
+                    <w:rPr>
+                      <w:rFonts w:ascii="Cambria Math" w:eastAsiaTheme="minorEastAsia" w:hAnsi="Cambria Math"/>
+                      <w:i/>
+                    </w:rPr>
+                  </m:ctrlPr>
+                </m:funcPr>
+                <m:fName>
+                  <m:r>
+                    <m:rPr>
+                      <m:sty m:val="p"/>
+                    </m:rPr>
+                    <w:rPr>
+                      <w:rFonts w:ascii="Cambria Math" w:eastAsiaTheme="minorEastAsia" w:hAnsi="Cambria Math"/>
+                    </w:rPr>
+                    <m:t>cos</m:t>
+                  </m:r>
+                </m:fName>
+                <m:e>
+                  <m:r>
+                    <w:rPr>
+                      <w:rFonts w:ascii="Cambria Math" w:eastAsiaTheme="minorEastAsia" w:hAnsi="Cambria Math"/>
+                    </w:rPr>
+                    <m:t>θ</m:t>
+                  </m:r>
+                </m:e>
+              </m:func>
+              <m:r>
+                <w:rPr>
+                  <w:rFonts w:ascii="Cambria Math" w:eastAsiaTheme="minorEastAsia" w:hAnsi="Cambria Math"/>
+                </w:rPr>
+                <m:t>,</m:t>
+              </m:r>
+              <m:func>
+                <m:funcPr>
+                  <m:ctrlPr>
+                    <w:rPr>
+                      <w:rFonts w:ascii="Cambria Math" w:eastAsiaTheme="minorEastAsia" w:hAnsi="Cambria Math"/>
+                      <w:i/>
+                    </w:rPr>
+                  </m:ctrlPr>
+                </m:funcPr>
+                <m:fName>
+                  <m:r>
+                    <m:rPr>
+                      <m:sty m:val="p"/>
+                    </m:rPr>
+                    <w:rPr>
+                      <w:rFonts w:ascii="Cambria Math" w:eastAsiaTheme="minorEastAsia" w:hAnsi="Cambria Math"/>
+                    </w:rPr>
+                    <m:t>sin</m:t>
+                  </m:r>
+                </m:fName>
+                <m:e>
+                  <m:r>
+                    <w:rPr>
+                      <w:rFonts w:ascii="Cambria Math" w:eastAsiaTheme="minorEastAsia" w:hAnsi="Cambria Math"/>
+                    </w:rPr>
+                    <m:t>θ</m:t>
+                  </m:r>
+                </m:e>
+              </m:func>
+            </m:e>
+          </m:d>
+        </m:oMath>
+      </m:oMathPara>
+    </w:p>
+    <w:p>
+      <w:pPr>
+        <w:bidi w:val="0"/>
+        <w:rPr>
+          <w:rFonts w:eastAsiaTheme="minorEastAsia"/>
         </w:rPr>
       </w:pPr>
       <w:r>
@@ -1412,16 +1664,971 @@
         <w:rPr>
           <w:rFonts w:eastAsiaTheme="minorEastAsia"/>
         </w:rPr>
+        <w:t xml:space="preserve">   </w:t>
+      </w:r>
+    </w:p>
+    <w:p>
+      <w:pPr>
+        <w:bidi w:val="0"/>
+        <w:rPr>
+          <w:rFonts w:eastAsiaTheme="minorEastAsia"/>
+        </w:rPr>
+      </w:pPr>
+      <m:oMathPara>
+        <m:oMath>
+          <m:r>
+            <w:rPr>
+              <w:rFonts w:ascii="Cambria Math" w:eastAsiaTheme="minorEastAsia" w:hAnsi="Cambria Math"/>
+            </w:rPr>
+            <m:t>∆x=</m:t>
+          </m:r>
+          <m:f>
+            <m:fPr>
+              <m:ctrlPr>
+                <w:rPr>
+                  <w:rFonts w:ascii="Cambria Math" w:eastAsiaTheme="minorEastAsia" w:hAnsi="Cambria Math"/>
+                  <w:i/>
+                </w:rPr>
+              </m:ctrlPr>
+            </m:fPr>
+            <m:num>
+              <m:r>
+                <w:rPr>
+                  <w:rFonts w:ascii="Cambria Math" w:eastAsiaTheme="minorEastAsia" w:hAnsi="Cambria Math"/>
+                </w:rPr>
+                <m:t>d</m:t>
+              </m:r>
+            </m:num>
+            <m:den>
+              <m:r>
+                <w:rPr>
+                  <w:rFonts w:ascii="Cambria Math" w:eastAsiaTheme="minorEastAsia" w:hAnsi="Cambria Math"/>
+                </w:rPr>
+                <m:t>n</m:t>
+              </m:r>
+            </m:den>
+          </m:f>
+        </m:oMath>
+      </m:oMathPara>
+    </w:p>
+    <w:p>
+      <w:pPr>
+        <w:bidi w:val="0"/>
+        <w:rPr>
+          <w:rFonts w:eastAsiaTheme="minorEastAsia"/>
+        </w:rPr>
+      </w:pPr>
+      <m:oMathPara>
+        <m:oMath>
+          <m:nary>
+            <m:naryPr>
+              <m:limLoc m:val="subSup"/>
+              <m:ctrlPr>
+                <w:rPr>
+                  <w:rFonts w:ascii="Cambria Math" w:eastAsiaTheme="minorEastAsia" w:hAnsi="Cambria Math"/>
+                  <w:i/>
+                </w:rPr>
+              </m:ctrlPr>
+            </m:naryPr>
+            <m:sub>
+              <m:r>
+                <w:rPr>
+                  <w:rFonts w:ascii="Cambria Math" w:eastAsiaTheme="minorEastAsia" w:hAnsi="Cambria Math"/>
+                </w:rPr>
+                <m:t>γ</m:t>
+              </m:r>
+              <m:d>
+                <m:dPr>
+                  <m:ctrlPr>
+                    <w:rPr>
+                      <w:rFonts w:ascii="Cambria Math" w:eastAsiaTheme="minorEastAsia" w:hAnsi="Cambria Math"/>
+                      <w:i/>
+                    </w:rPr>
+                  </m:ctrlPr>
+                </m:dPr>
+                <m:e>
+                  <m:r>
+                    <w:rPr>
+                      <w:rFonts w:ascii="Cambria Math" w:eastAsiaTheme="minorEastAsia" w:hAnsi="Cambria Math"/>
+                    </w:rPr>
+                    <m:t>l</m:t>
+                  </m:r>
+                </m:e>
+              </m:d>
+            </m:sub>
+            <m:sup/>
+            <m:e>
+              <m:r>
+                <w:rPr>
+                  <w:rFonts w:ascii="Cambria Math" w:eastAsiaTheme="minorEastAsia" w:hAnsi="Cambria Math"/>
+                </w:rPr>
+                <m:t>ρ</m:t>
+              </m:r>
+              <m:d>
+                <m:dPr>
+                  <m:ctrlPr>
+                    <w:rPr>
+                      <w:rFonts w:ascii="Cambria Math" w:eastAsiaTheme="minorEastAsia" w:hAnsi="Cambria Math"/>
+                      <w:i/>
+                    </w:rPr>
+                  </m:ctrlPr>
+                </m:dPr>
+                <m:e>
+                  <m:r>
+                    <w:rPr>
+                      <w:rFonts w:ascii="Cambria Math" w:eastAsiaTheme="minorEastAsia" w:hAnsi="Cambria Math"/>
+                    </w:rPr>
+                    <m:t>γ</m:t>
+                  </m:r>
+                  <m:d>
+                    <m:dPr>
+                      <m:ctrlPr>
+                        <w:rPr>
+                          <w:rFonts w:ascii="Cambria Math" w:eastAsiaTheme="minorEastAsia" w:hAnsi="Cambria Math"/>
+                          <w:i/>
+                        </w:rPr>
+                      </m:ctrlPr>
+                    </m:dPr>
+                    <m:e>
+                      <m:r>
+                        <w:rPr>
+                          <w:rFonts w:ascii="Cambria Math" w:eastAsiaTheme="minorEastAsia" w:hAnsi="Cambria Math"/>
+                        </w:rPr>
+                        <m:t>l</m:t>
+                      </m:r>
+                    </m:e>
+                  </m:d>
+                </m:e>
+              </m:d>
+              <m:r>
+                <w:rPr>
+                  <w:rFonts w:ascii="Cambria Math" w:eastAsiaTheme="minorEastAsia" w:hAnsi="Cambria Math"/>
+                </w:rPr>
+                <m:t>dl</m:t>
+              </m:r>
+            </m:e>
+          </m:nary>
+          <m:r>
+            <w:rPr>
+              <w:rFonts w:ascii="Cambria Math" w:eastAsiaTheme="minorEastAsia" w:hAnsi="Cambria Math"/>
+            </w:rPr>
+            <m:t>≈</m:t>
+          </m:r>
+          <m:nary>
+            <m:naryPr>
+              <m:chr m:val="∑"/>
+              <m:limLoc m:val="subSup"/>
+              <m:ctrlPr>
+                <w:rPr>
+                  <w:rFonts w:ascii="Cambria Math" w:hAnsi="Cambria Math"/>
+                  <w:i/>
+                </w:rPr>
+              </m:ctrlPr>
+            </m:naryPr>
+            <m:sub>
+              <m:r>
+                <w:rPr>
+                  <w:rFonts w:ascii="Cambria Math" w:hAnsi="Cambria Math"/>
+                </w:rPr>
+                <m:t>j=1</m:t>
+              </m:r>
+            </m:sub>
+            <m:sup>
+              <m:r>
+                <w:rPr>
+                  <w:rFonts w:ascii="Cambria Math" w:hAnsi="Cambria Math"/>
+                </w:rPr>
+                <m:t>n</m:t>
+              </m:r>
+            </m:sup>
+            <m:e>
+              <m:r>
+                <w:rPr>
+                  <w:rFonts w:ascii="Cambria Math" w:hAnsi="Cambria Math"/>
+                </w:rPr>
+                <m:t>f</m:t>
+              </m:r>
+              <m:d>
+                <m:dPr>
+                  <m:ctrlPr>
+                    <w:rPr>
+                      <w:rFonts w:ascii="Cambria Math" w:hAnsi="Cambria Math"/>
+                      <w:i/>
+                    </w:rPr>
+                  </m:ctrlPr>
+                </m:dPr>
+                <m:e>
+                  <m:sSub>
+                    <m:sSubPr>
+                      <m:ctrlPr>
+                        <w:rPr>
+                          <w:rFonts w:ascii="Cambria Math" w:hAnsi="Cambria Math"/>
+                          <w:i/>
+                        </w:rPr>
+                      </m:ctrlPr>
+                    </m:sSubPr>
+                    <m:e>
+                      <m:r>
+                        <w:rPr>
+                          <w:rFonts w:ascii="Cambria Math" w:hAnsi="Cambria Math"/>
+                        </w:rPr>
+                        <m:t>x</m:t>
+                      </m:r>
+                    </m:e>
+                    <m:sub>
+                      <m:r>
+                        <w:rPr>
+                          <w:rFonts w:ascii="Cambria Math" w:hAnsi="Cambria Math"/>
+                        </w:rPr>
+                        <m:t>j</m:t>
+                      </m:r>
+                    </m:sub>
+                  </m:sSub>
+                  <m:r>
+                    <w:rPr>
+                      <w:rFonts w:ascii="Cambria Math" w:hAnsi="Cambria Math"/>
+                    </w:rPr>
+                    <m:t>,</m:t>
+                  </m:r>
+                  <m:sSub>
+                    <m:sSubPr>
+                      <m:ctrlPr>
+                        <w:rPr>
+                          <w:rFonts w:ascii="Cambria Math" w:hAnsi="Cambria Math"/>
+                          <w:i/>
+                        </w:rPr>
+                      </m:ctrlPr>
+                    </m:sSubPr>
+                    <m:e>
+                      <m:r>
+                        <w:rPr>
+                          <w:rFonts w:ascii="Cambria Math" w:hAnsi="Cambria Math"/>
+                        </w:rPr>
+                        <m:t>y</m:t>
+                      </m:r>
+                    </m:e>
+                    <m:sub>
+                      <m:r>
+                        <w:rPr>
+                          <w:rFonts w:ascii="Cambria Math" w:hAnsi="Cambria Math"/>
+                        </w:rPr>
+                        <m:t>j</m:t>
+                      </m:r>
+                    </m:sub>
+                  </m:sSub>
+                </m:e>
+              </m:d>
+            </m:e>
+          </m:nary>
+          <m:f>
+            <m:fPr>
+              <m:ctrlPr>
+                <w:rPr>
+                  <w:rFonts w:ascii="Cambria Math" w:eastAsiaTheme="minorEastAsia" w:hAnsi="Cambria Math"/>
+                  <w:i/>
+                </w:rPr>
+              </m:ctrlPr>
+            </m:fPr>
+            <m:num>
+              <m:r>
+                <w:rPr>
+                  <w:rFonts w:ascii="Cambria Math" w:eastAsiaTheme="minorEastAsia" w:hAnsi="Cambria Math"/>
+                </w:rPr>
+                <m:t>d</m:t>
+              </m:r>
+            </m:num>
+            <m:den>
+              <m:r>
+                <w:rPr>
+                  <w:rFonts w:ascii="Cambria Math" w:eastAsiaTheme="minorEastAsia" w:hAnsi="Cambria Math"/>
+                </w:rPr>
+                <m:t>n</m:t>
+              </m:r>
+            </m:den>
+          </m:f>
+          <m:r>
+            <w:rPr>
+              <w:rFonts w:ascii="Cambria Math" w:eastAsiaTheme="minorEastAsia" w:hAnsi="Cambria Math"/>
+            </w:rPr>
+            <m:t xml:space="preserve">    </m:t>
+          </m:r>
+          <m:d>
+            <m:dPr>
+              <m:ctrlPr>
+                <w:rPr>
+                  <w:rFonts w:ascii="Cambria Math" w:eastAsiaTheme="minorEastAsia" w:hAnsi="Cambria Math"/>
+                  <w:i/>
+                </w:rPr>
+              </m:ctrlPr>
+            </m:dPr>
+            <m:e>
+              <m:r>
+                <w:rPr>
+                  <w:rFonts w:ascii="Cambria Math" w:eastAsiaTheme="minorEastAsia" w:hAnsi="Cambria Math"/>
+                </w:rPr>
+                <m:t>*</m:t>
+              </m:r>
+            </m:e>
+          </m:d>
+        </m:oMath>
+      </m:oMathPara>
+    </w:p>
+    <w:p>
+      <w:pPr>
+        <w:bidi w:val="0"/>
+        <w:rPr>
+          <w:rFonts w:eastAsiaTheme="minorEastAsia"/>
+        </w:rPr>
+      </w:pPr>
+      <w:r>
+        <w:rPr>
+          <w:rFonts w:eastAsiaTheme="minorEastAsia"/>
+        </w:rPr>
+        <w:t xml:space="preserve">Where </w:t>
+      </w:r>
+      <m:oMath>
+        <m:sSubSup>
+          <m:sSubSupPr>
+            <m:ctrlPr>
+              <w:rPr>
+                <w:rFonts w:ascii="Cambria Math" w:eastAsiaTheme="minorEastAsia" w:hAnsi="Cambria Math"/>
+                <w:i/>
+              </w:rPr>
+            </m:ctrlPr>
+          </m:sSubSupPr>
+          <m:e>
+            <m:d>
+              <m:dPr>
+                <m:begChr m:val="{"/>
+                <m:endChr m:val="}"/>
+                <m:ctrlPr>
+                  <w:rPr>
+                    <w:rFonts w:ascii="Cambria Math" w:eastAsiaTheme="minorEastAsia" w:hAnsi="Cambria Math"/>
+                    <w:i/>
+                  </w:rPr>
+                </m:ctrlPr>
+              </m:dPr>
+              <m:e>
+                <m:sSub>
+                  <m:sSubPr>
+                    <m:ctrlPr>
+                      <w:rPr>
+                        <w:rFonts w:ascii="Cambria Math" w:eastAsiaTheme="minorEastAsia" w:hAnsi="Cambria Math"/>
+                        <w:i/>
+                      </w:rPr>
+                    </m:ctrlPr>
+                  </m:sSubPr>
+                  <m:e>
+                    <m:r>
+                      <w:rPr>
+                        <w:rFonts w:ascii="Cambria Math" w:eastAsiaTheme="minorEastAsia" w:hAnsi="Cambria Math"/>
+                      </w:rPr>
+                      <m:t>x</m:t>
+                    </m:r>
+                  </m:e>
+                  <m:sub>
+                    <m:r>
+                      <w:rPr>
+                        <w:rFonts w:ascii="Cambria Math" w:eastAsiaTheme="minorEastAsia" w:hAnsi="Cambria Math"/>
+                      </w:rPr>
+                      <m:t>j</m:t>
+                    </m:r>
+                  </m:sub>
+                </m:sSub>
+                <m:r>
+                  <w:rPr>
+                    <w:rFonts w:ascii="Cambria Math" w:eastAsiaTheme="minorEastAsia" w:hAnsi="Cambria Math"/>
+                  </w:rPr>
+                  <m:t>,</m:t>
+                </m:r>
+                <m:sSub>
+                  <m:sSubPr>
+                    <m:ctrlPr>
+                      <w:rPr>
+                        <w:rFonts w:ascii="Cambria Math" w:eastAsiaTheme="minorEastAsia" w:hAnsi="Cambria Math"/>
+                        <w:i/>
+                      </w:rPr>
+                    </m:ctrlPr>
+                  </m:sSubPr>
+                  <m:e>
+                    <m:r>
+                      <w:rPr>
+                        <w:rFonts w:ascii="Cambria Math" w:eastAsiaTheme="minorEastAsia" w:hAnsi="Cambria Math"/>
+                      </w:rPr>
+                      <m:t>y</m:t>
+                    </m:r>
+                  </m:e>
+                  <m:sub>
+                    <m:r>
+                      <w:rPr>
+                        <w:rFonts w:ascii="Cambria Math" w:eastAsiaTheme="minorEastAsia" w:hAnsi="Cambria Math"/>
+                      </w:rPr>
+                      <m:t>j</m:t>
+                    </m:r>
+                  </m:sub>
+                </m:sSub>
+              </m:e>
+            </m:d>
+          </m:e>
+          <m:sub>
+            <m:r>
+              <w:rPr>
+                <w:rFonts w:ascii="Cambria Math" w:eastAsiaTheme="minorEastAsia" w:hAnsi="Cambria Math"/>
+              </w:rPr>
+              <m:t>j=1</m:t>
+            </m:r>
+          </m:sub>
+          <m:sup>
+            <m:r>
+              <w:rPr>
+                <w:rFonts w:ascii="Cambria Math" w:eastAsiaTheme="minorEastAsia" w:hAnsi="Cambria Math"/>
+              </w:rPr>
+              <m:t>n</m:t>
+            </m:r>
+          </m:sup>
+        </m:sSubSup>
+      </m:oMath>
+      <w:r>
+        <w:rPr>
+          <w:rFonts w:eastAsiaTheme="minorEastAsia"/>
+        </w:rPr>
+        <w:t xml:space="preserve"> is derived from </w:t>
+      </w:r>
+      <m:oMath>
+        <m:r>
+          <w:rPr>
+            <w:rFonts w:ascii="Cambria Math" w:eastAsiaTheme="minorEastAsia" w:hAnsi="Cambria Math"/>
+          </w:rPr>
+          <m:t>γ</m:t>
+        </m:r>
+        <m:d>
+          <m:dPr>
+            <m:ctrlPr>
+              <w:rPr>
+                <w:rFonts w:ascii="Cambria Math" w:eastAsiaTheme="minorEastAsia" w:hAnsi="Cambria Math"/>
+                <w:i/>
+              </w:rPr>
+            </m:ctrlPr>
+          </m:dPr>
+          <m:e>
+            <m:r>
+              <w:rPr>
+                <w:rFonts w:ascii="Cambria Math" w:eastAsiaTheme="minorEastAsia" w:hAnsi="Cambria Math"/>
+              </w:rPr>
+              <m:t>j</m:t>
+            </m:r>
+          </m:e>
+        </m:d>
+      </m:oMath>
+    </w:p>
+    <w:p>
+      <w:pPr>
+        <w:bidi w:val="0"/>
+        <w:rPr>
+          <w:rFonts w:eastAsiaTheme="minorEastAsia"/>
+        </w:rPr>
+      </w:pPr>
+    </w:p>
+    <w:p>
+      <w:pPr>
+        <w:pStyle w:val="Heading3"/>
+        <w:bidi w:val="0"/>
+        <w:rPr>
+          <w:rFonts w:eastAsiaTheme="minorEastAsia"/>
+        </w:rPr>
+      </w:pPr>
+      <w:r>
+        <w:rPr>
+          <w:rFonts w:eastAsiaTheme="minorEastAsia"/>
+        </w:rPr>
+        <w:t>Q2</w:t>
+      </w:r>
+    </w:p>
+    <w:p>
+      <w:pPr>
+        <w:bidi w:val="0"/>
+        <w:rPr>
+          <w:rFonts w:eastAsiaTheme="minorEastAsia"/>
+        </w:rPr>
+      </w:pPr>
+    </w:p>
+    <w:p>
+      <w:pPr>
+        <w:bidi w:val="0"/>
+        <w:rPr>
+          <w:rFonts w:eastAsiaTheme="minorEastAsia"/>
+        </w:rPr>
+      </w:pPr>
+      <w:r>
+        <w:rPr>
+          <w:rFonts w:eastAsiaTheme="minorEastAsia"/>
+        </w:rPr>
+        <w:t xml:space="preserve">The relationship between </w:t>
+      </w:r>
+      <m:oMath>
+        <m:r>
+          <m:rPr>
+            <m:sty m:val="bi"/>
+          </m:rPr>
+          <w:rPr>
+            <w:rFonts w:ascii="Cambria Math" w:eastAsiaTheme="minorEastAsia" w:hAnsi="Cambria Math"/>
+          </w:rPr>
+          <m:t>x</m:t>
+        </m:r>
+      </m:oMath>
+      <w:r>
+        <w:rPr>
+          <w:rFonts w:eastAsiaTheme="minorEastAsia"/>
+        </w:rPr>
+        <w:t xml:space="preserve"> and </w:t>
+      </w:r>
+      <m:oMath>
+        <m:r>
+          <m:rPr>
+            <m:sty m:val="bi"/>
+          </m:rPr>
+          <w:rPr>
+            <w:rFonts w:ascii="Cambria Math" w:eastAsiaTheme="minorEastAsia" w:hAnsi="Cambria Math"/>
+          </w:rPr>
+          <m:t>y</m:t>
+        </m:r>
+      </m:oMath>
+      <w:r>
+        <w:rPr>
+          <w:rFonts w:eastAsiaTheme="minorEastAsia"/>
+          <w:b/>
+          <w:bCs/>
+        </w:rPr>
         <w:t xml:space="preserve"> </w:t>
       </w:r>
-      <w:bookmarkStart w:id="0" w:name="_GoBack"/>
-      <w:bookmarkEnd w:id="0"/>
-      <w:r>
-        <w:rPr>
-          <w:rFonts w:eastAsiaTheme="minorEastAsia"/>
-        </w:rPr>
-        <w:t xml:space="preserve">  </w:t>
-      </w:r>
+      <w:r>
+        <w:rPr>
+          <w:rFonts w:eastAsiaTheme="minorEastAsia"/>
+        </w:rPr>
+        <w:t>is</w:t>
+      </w:r>
+      <w:r>
+        <w:rPr>
+          <w:rFonts w:eastAsiaTheme="minorEastAsia"/>
+        </w:rPr>
+        <w:t xml:space="preserve"> linear</w:t>
+      </w:r>
+      <w:r>
+        <w:rPr>
+          <w:rFonts w:eastAsiaTheme="minorEastAsia"/>
+        </w:rPr>
+        <w:t>:</w:t>
+      </w:r>
+    </w:p>
+    <w:p>
+      <w:pPr>
+        <w:bidi w:val="0"/>
+        <w:rPr>
+          <w:rFonts w:eastAsiaTheme="minorEastAsia"/>
+        </w:rPr>
+      </w:pPr>
+      <w:r>
+        <w:rPr>
+          <w:rFonts w:eastAsiaTheme="minorEastAsia"/>
+        </w:rPr>
+        <w:tab/>
+      </w:r>
+      <m:oMath>
+        <m:r>
+          <m:rPr>
+            <m:sty m:val="bi"/>
+          </m:rPr>
+          <w:rPr>
+            <w:rFonts w:ascii="Cambria Math" w:eastAsiaTheme="minorEastAsia" w:hAnsi="Cambria Math"/>
+          </w:rPr>
+          <m:t>y</m:t>
+        </m:r>
+        <m:r>
+          <w:rPr>
+            <w:rFonts w:ascii="Cambria Math" w:eastAsiaTheme="minorEastAsia" w:hAnsi="Cambria Math"/>
+          </w:rPr>
+          <m:t>=</m:t>
+        </m:r>
+        <m:r>
+          <m:rPr>
+            <m:sty m:val="bi"/>
+          </m:rPr>
+          <w:rPr>
+            <w:rFonts w:ascii="Cambria Math" w:eastAsiaTheme="minorEastAsia" w:hAnsi="Cambria Math"/>
+          </w:rPr>
+          <m:t>Ax</m:t>
+        </m:r>
+      </m:oMath>
+      <w:r>
+        <w:rPr>
+          <w:rFonts w:eastAsiaTheme="minorEastAsia"/>
+          <w:b/>
+          <w:bCs/>
+        </w:rPr>
+        <w:t xml:space="preserve"> </w:t>
+      </w:r>
+    </w:p>
+    <w:p>
+      <w:pPr>
+        <w:bidi w:val="0"/>
+        <w:rPr>
+          <w:rFonts w:eastAsiaTheme="minorEastAsia"/>
+        </w:rPr>
+      </w:pPr>
+      <w:r>
+        <w:rPr>
+          <w:rFonts w:eastAsiaTheme="minorEastAsia"/>
+        </w:rPr>
+        <w:t xml:space="preserve">And </w:t>
+      </w:r>
+      <m:oMath>
+        <m:r>
+          <m:rPr>
+            <m:sty m:val="bi"/>
+          </m:rPr>
+          <w:rPr>
+            <w:rFonts w:ascii="Cambria Math" w:eastAsiaTheme="minorEastAsia" w:hAnsi="Cambria Math"/>
+          </w:rPr>
+          <m:t>A</m:t>
+        </m:r>
+      </m:oMath>
+      <w:r>
+        <w:rPr>
+          <w:rFonts w:eastAsiaTheme="minorEastAsia"/>
+        </w:rPr>
+        <w:t xml:space="preserve"> is calculated using the diagram in figure (1) and the equation (*) from the previous question in the included </w:t>
+      </w:r>
+      <w:proofErr w:type="spellStart"/>
+      <w:r>
+        <w:rPr>
+          <w:rFonts w:eastAsiaTheme="minorEastAsia"/>
+        </w:rPr>
+        <w:t>matlab</w:t>
+      </w:r>
+      <w:proofErr w:type="spellEnd"/>
+      <w:r>
+        <w:rPr>
+          <w:rFonts w:eastAsiaTheme="minorEastAsia"/>
+        </w:rPr>
+        <w:t xml:space="preserve"> script.</w:t>
+      </w:r>
+    </w:p>
+    <w:p>
+      <w:pPr>
+        <w:bidi w:val="0"/>
+        <w:rPr>
+          <w:rFonts w:eastAsiaTheme="minorEastAsia"/>
+        </w:rPr>
+      </w:pPr>
+    </w:p>
+    <w:p>
+      <w:pPr>
+        <w:pStyle w:val="Heading3"/>
+        <w:bidi w:val="0"/>
+        <w:rPr>
+          <w:rFonts w:eastAsiaTheme="minorEastAsia"/>
+        </w:rPr>
+      </w:pPr>
+      <w:r>
+        <w:rPr>
+          <w:rFonts w:eastAsiaTheme="minorEastAsia"/>
+        </w:rPr>
+        <w:t>Q3</w:t>
+      </w:r>
+    </w:p>
+    <w:p>
+      <w:pPr>
+        <w:bidi w:val="0"/>
+        <w:rPr>
+          <w:rFonts w:eastAsiaTheme="minorEastAsia"/>
+        </w:rPr>
+      </w:pPr>
+      <w:r>
+        <w:rPr>
+          <w:rFonts w:eastAsiaTheme="minorEastAsia"/>
+        </w:rPr>
+        <w:t xml:space="preserve">The derivative defined in the question is the same as </w:t>
+      </w:r>
+      <w:proofErr w:type="spellStart"/>
+      <w:r>
+        <w:rPr>
+          <w:rFonts w:eastAsiaTheme="minorEastAsia"/>
+        </w:rPr>
+        <w:t>matlabs</w:t>
+      </w:r>
+      <w:proofErr w:type="spellEnd"/>
+      <w:r>
+        <w:rPr>
+          <w:rFonts w:eastAsiaTheme="minorEastAsia"/>
+        </w:rPr>
+        <w:t xml:space="preserve"> [</w:t>
+      </w:r>
+      <w:proofErr w:type="spellStart"/>
+      <w:r>
+        <w:rPr>
+          <w:rFonts w:eastAsiaTheme="minorEastAsia"/>
+        </w:rPr>
+        <w:t>Gx</w:t>
+      </w:r>
+      <w:proofErr w:type="spellEnd"/>
+      <w:r>
+        <w:rPr>
+          <w:rFonts w:eastAsiaTheme="minorEastAsia"/>
+        </w:rPr>
+        <w:t xml:space="preserve">, </w:t>
+      </w:r>
+      <w:proofErr w:type="spellStart"/>
+      <w:r>
+        <w:rPr>
+          <w:rFonts w:eastAsiaTheme="minorEastAsia"/>
+        </w:rPr>
+        <w:t>Gy</w:t>
+      </w:r>
+      <w:proofErr w:type="spellEnd"/>
+      <w:r>
+        <w:rPr>
+          <w:rFonts w:eastAsiaTheme="minorEastAsia"/>
+        </w:rPr>
+        <w:t>] = gradient(X) function.</w:t>
+      </w:r>
+    </w:p>
+    <w:p>
+      <w:pPr>
+        <w:autoSpaceDE w:val="0"/>
+        <w:autoSpaceDN w:val="0"/>
+        <w:bidi w:val="0"/>
+        <w:adjustRightInd w:val="0"/>
+        <w:spacing w:after="0" w:line="240" w:lineRule="auto"/>
+        <w:rPr>
+          <w:rFonts w:ascii="Courier New" w:hAnsi="Courier New" w:cs="Courier New"/>
+          <w:sz w:val="24"/>
+          <w:szCs w:val="24"/>
+        </w:rPr>
+      </w:pPr>
+      <w:r>
+        <w:rPr>
+          <w:rFonts w:eastAsiaTheme="minorEastAsia"/>
+        </w:rPr>
+        <w:t xml:space="preserve">If the X matrix is small enough calculating matrices </w:t>
+      </w:r>
+      <w:proofErr w:type="spellStart"/>
+      <w:r>
+        <w:rPr>
+          <w:rFonts w:eastAsiaTheme="minorEastAsia"/>
+        </w:rPr>
+        <w:t>Dx</w:t>
+      </w:r>
+      <w:proofErr w:type="spellEnd"/>
+      <w:r>
+        <w:rPr>
+          <w:rFonts w:eastAsiaTheme="minorEastAsia"/>
+        </w:rPr>
+        <w:t xml:space="preserve">, </w:t>
+      </w:r>
+      <w:proofErr w:type="spellStart"/>
+      <w:r>
+        <w:rPr>
+          <w:rFonts w:eastAsiaTheme="minorEastAsia"/>
+        </w:rPr>
+        <w:t>Dy</w:t>
+      </w:r>
+      <w:proofErr w:type="spellEnd"/>
+      <w:r>
+        <w:rPr>
+          <w:rFonts w:eastAsiaTheme="minorEastAsia"/>
+        </w:rPr>
+        <w:t xml:space="preserve"> is feasible and is done using the </w:t>
+      </w:r>
+      <w:proofErr w:type="spellStart"/>
+      <w:r>
+        <w:rPr>
+          <w:rFonts w:eastAsiaTheme="minorEastAsia"/>
+        </w:rPr>
+        <w:t>matlab</w:t>
+      </w:r>
+      <w:proofErr w:type="spellEnd"/>
+      <w:r>
+        <w:rPr>
+          <w:rFonts w:eastAsiaTheme="minorEastAsia"/>
+        </w:rPr>
+        <w:t xml:space="preserve"> function </w:t>
+      </w:r>
+      <w:proofErr w:type="spellStart"/>
+      <w:r>
+        <w:rPr>
+          <w:rFonts w:ascii="Courier New" w:hAnsi="Courier New" w:cs="Courier New"/>
+          <w:color w:val="0000FF"/>
+          <w:sz w:val="20"/>
+          <w:szCs w:val="20"/>
+        </w:rPr>
+        <w:t>function</w:t>
+      </w:r>
+      <w:proofErr w:type="spellEnd"/>
+      <w:r>
+        <w:rPr>
+          <w:rFonts w:ascii="Courier New" w:hAnsi="Courier New" w:cs="Courier New"/>
+          <w:color w:val="000000"/>
+          <w:sz w:val="20"/>
+          <w:szCs w:val="20"/>
+        </w:rPr>
+        <w:t xml:space="preserve"> [</w:t>
+      </w:r>
+      <w:proofErr w:type="spellStart"/>
+      <w:r>
+        <w:rPr>
+          <w:rFonts w:ascii="Courier New" w:hAnsi="Courier New" w:cs="Courier New"/>
+          <w:color w:val="000000"/>
+          <w:sz w:val="20"/>
+          <w:szCs w:val="20"/>
+        </w:rPr>
+        <w:t>Dx</w:t>
+      </w:r>
+      <w:proofErr w:type="spellEnd"/>
+      <w:r>
+        <w:rPr>
+          <w:rFonts w:ascii="Courier New" w:hAnsi="Courier New" w:cs="Courier New"/>
+          <w:color w:val="000000"/>
+          <w:sz w:val="20"/>
+          <w:szCs w:val="20"/>
+        </w:rPr>
+        <w:t xml:space="preserve">, </w:t>
+      </w:r>
+      <w:proofErr w:type="spellStart"/>
+      <w:r>
+        <w:rPr>
+          <w:rFonts w:ascii="Courier New" w:hAnsi="Courier New" w:cs="Courier New"/>
+          <w:color w:val="000000"/>
+          <w:sz w:val="20"/>
+          <w:szCs w:val="20"/>
+        </w:rPr>
+        <w:t>Dy</w:t>
+      </w:r>
+      <w:proofErr w:type="spellEnd"/>
+      <w:r>
+        <w:rPr>
+          <w:rFonts w:ascii="Courier New" w:hAnsi="Courier New" w:cs="Courier New"/>
+          <w:color w:val="000000"/>
+          <w:sz w:val="20"/>
+          <w:szCs w:val="20"/>
+        </w:rPr>
+        <w:t xml:space="preserve">] = </w:t>
+      </w:r>
+      <w:proofErr w:type="spellStart"/>
+      <w:proofErr w:type="gramStart"/>
+      <w:r>
+        <w:rPr>
+          <w:rFonts w:ascii="Courier New" w:hAnsi="Courier New" w:cs="Courier New"/>
+          <w:color w:val="000000"/>
+          <w:sz w:val="20"/>
+          <w:szCs w:val="20"/>
+        </w:rPr>
+        <w:t>CreateDerivativeOperators</w:t>
+      </w:r>
+      <w:proofErr w:type="spellEnd"/>
+      <w:r>
+        <w:rPr>
+          <w:rFonts w:ascii="Courier New" w:hAnsi="Courier New" w:cs="Courier New"/>
+          <w:color w:val="000000"/>
+          <w:sz w:val="20"/>
+          <w:szCs w:val="20"/>
+        </w:rPr>
+        <w:t>(</w:t>
+      </w:r>
+      <w:proofErr w:type="spellStart"/>
+      <w:proofErr w:type="gramEnd"/>
+      <w:r>
+        <w:rPr>
+          <w:rFonts w:ascii="Courier New" w:hAnsi="Courier New" w:cs="Courier New"/>
+          <w:color w:val="000000"/>
+          <w:sz w:val="20"/>
+          <w:szCs w:val="20"/>
+        </w:rPr>
+        <w:t>X_rows</w:t>
+      </w:r>
+      <w:proofErr w:type="spellEnd"/>
+      <w:r>
+        <w:rPr>
+          <w:rFonts w:ascii="Courier New" w:hAnsi="Courier New" w:cs="Courier New"/>
+          <w:color w:val="000000"/>
+          <w:sz w:val="20"/>
+          <w:szCs w:val="20"/>
+        </w:rPr>
+        <w:t xml:space="preserve">, </w:t>
+      </w:r>
+      <w:proofErr w:type="spellStart"/>
+      <w:r>
+        <w:rPr>
+          <w:rFonts w:ascii="Courier New" w:hAnsi="Courier New" w:cs="Courier New"/>
+          <w:color w:val="000000"/>
+          <w:sz w:val="20"/>
+          <w:szCs w:val="20"/>
+        </w:rPr>
+        <w:t>X_cols</w:t>
+      </w:r>
+      <w:proofErr w:type="spellEnd"/>
+      <w:r>
+        <w:rPr>
+          <w:rFonts w:ascii="Courier New" w:hAnsi="Courier New" w:cs="Courier New"/>
+          <w:color w:val="000000"/>
+          <w:sz w:val="20"/>
+          <w:szCs w:val="20"/>
+        </w:rPr>
+        <w:t>)</w:t>
+      </w:r>
+    </w:p>
+    <w:p>
+      <w:pPr>
+        <w:pStyle w:val="Heading3"/>
+        <w:bidi w:val="0"/>
+        <w:rPr>
+          <w:rFonts w:asciiTheme="minorHAnsi" w:eastAsiaTheme="minorEastAsia" w:hAnsiTheme="minorHAnsi" w:cstheme="minorBidi"/>
+          <w:sz w:val="22"/>
+          <w:szCs w:val="22"/>
+        </w:rPr>
+      </w:pPr>
+      <w:r>
+        <w:rPr>
+          <w:rFonts w:eastAsiaTheme="minorEastAsia"/>
+        </w:rPr>
+        <w:lastRenderedPageBreak/>
+        <w:t>Q4</w:t>
+      </w:r>
+    </w:p>
+    <w:p>
+      <w:pPr>
+        <w:bidi w:val="0"/>
+        <w:rPr>
+          <w:rFonts w:eastAsiaTheme="minorEastAsia"/>
+        </w:rPr>
+      </w:pPr>
+      <w:r>
+        <w:rPr>
+          <w:rFonts w:eastAsiaTheme="minorEastAsia"/>
+        </w:rPr>
+        <w:t>To be continued…</w:t>
+      </w:r>
+    </w:p>
+    <w:p>
+      <w:pPr>
+        <w:bidi w:val="0"/>
+        <w:rPr>
+          <w:rFonts w:eastAsiaTheme="minorEastAsia"/>
+        </w:rPr>
+      </w:pPr>
+      <w:r>
+        <w:rPr>
+          <w:rFonts w:eastAsiaTheme="minorEastAsia"/>
+        </w:rPr>
+        <w:tab/>
+      </w:r>
+    </w:p>
+    <w:p>
+      <w:pPr>
+        <w:bidi w:val="0"/>
+        <w:rPr>
+          <w:rFonts w:eastAsiaTheme="minorEastAsia" w:hint="cs"/>
+        </w:rPr>
+      </w:pPr>
     </w:p>
     <w:sectPr>
       <w:pgSz w:w="11906" w:h="16838"/>
@@ -1973,6 +3180,25 @@
       <w:color w:val="808080"/>
     </w:rPr>
   </w:style>
+  <w:style w:type="table" w:styleId="TableGrid">
+    <w:name w:val="Table Grid"/>
+    <w:basedOn w:val="TableNormal"/>
+    <w:uiPriority w:val="39"/>
+    <w:rsid w:val="00FF4BF7"/>
+    <w:pPr>
+      <w:spacing w:after="0" w:line="240" w:lineRule="auto"/>
+    </w:pPr>
+    <w:tblPr>
+      <w:tblBorders>
+        <w:top w:val="single" w:sz="4" w:space="0" w:color="auto"/>
+        <w:left w:val="single" w:sz="4" w:space="0" w:color="auto"/>
+        <w:bottom w:val="single" w:sz="4" w:space="0" w:color="auto"/>
+        <w:right w:val="single" w:sz="4" w:space="0" w:color="auto"/>
+        <w:insideH w:val="single" w:sz="4" w:space="0" w:color="auto"/>
+        <w:insideV w:val="single" w:sz="4" w:space="0" w:color="auto"/>
+      </w:tblBorders>
+    </w:tblPr>
+  </w:style>
 </w:styles>
 </file>
 

</xml_diff>

<commit_message>
Added Q4 to word doc
</commit_message>
<xml_diff>
--- a/HW1/HW1.docx
+++ b/HW1/HW1.docx
@@ -66,8 +66,6 @@
       <w:r>
         <w:t>stal</w:t>
       </w:r>
-      <w:bookmarkStart w:id="0" w:name="_GoBack"/>
-      <w:bookmarkEnd w:id="0"/>
     </w:p>
     <w:p>
       <w:pPr>
@@ -1135,19 +1133,7 @@
             <w:rPr>
               <w:rFonts w:ascii="Cambria Math" w:eastAsiaTheme="minorEastAsia" w:hAnsi="Cambria Math"/>
             </w:rPr>
-            <m:t>⋅</m:t>
-          </m:r>
-          <m:r>
-            <w:rPr>
-              <w:rFonts w:ascii="Cambria Math" w:eastAsiaTheme="minorEastAsia" w:hAnsi="Cambria Math"/>
-            </w:rPr>
-            <m:t>j</m:t>
-          </m:r>
-          <m:r>
-            <w:rPr>
-              <w:rFonts w:ascii="Cambria Math" w:eastAsiaTheme="minorEastAsia" w:hAnsi="Cambria Math"/>
-            </w:rPr>
-            <m:t>⋅</m:t>
+            <m:t>⋅j⋅</m:t>
           </m:r>
           <m:d>
             <m:dPr>
@@ -2605,7 +2591,137 @@
         <w:rPr>
           <w:rFonts w:eastAsiaTheme="minorEastAsia"/>
         </w:rPr>
-        <w:t>To be continued…</w:t>
+        <w:t>In the following figures we will display the images X1, X2, X3 and the magnitude of their gradients.</w:t>
+      </w:r>
+    </w:p>
+    <w:p>
+      <w:pPr>
+        <w:bidi w:val="0"/>
+        <w:rPr>
+          <w:rFonts w:eastAsiaTheme="minorEastAsia"/>
+        </w:rPr>
+      </w:pPr>
+      <w:r>
+        <w:rPr>
+          <w:rFonts w:eastAsiaTheme="minorEastAsia"/>
+          <w:noProof/>
+        </w:rPr>
+        <w:drawing>
+          <wp:inline distT="0" distB="0" distL="0" distR="0">
+            <wp:extent cx="5273040" cy="2531060"/>
+            <wp:effectExtent l="0" t="0" r="0" b="0"/>
+            <wp:docPr id="1" name="Picture 1"/>
+            <wp:cNvGraphicFramePr>
+              <a:graphicFrameLocks xmlns:a="http://schemas.openxmlformats.org/drawingml/2006/main" noChangeAspect="1"/>
+            </wp:cNvGraphicFramePr>
+            <a:graphic xmlns:a="http://schemas.openxmlformats.org/drawingml/2006/main">
+              <a:graphicData uri="http://schemas.openxmlformats.org/drawingml/2006/picture">
+                <pic:pic xmlns:pic="http://schemas.openxmlformats.org/drawingml/2006/picture">
+                  <pic:nvPicPr>
+                    <pic:cNvPr id="0" name="Picture 1"/>
+                    <pic:cNvPicPr>
+                      <a:picLocks noChangeAspect="1" noChangeArrowheads="1"/>
+                    </pic:cNvPicPr>
+                  </pic:nvPicPr>
+                  <pic:blipFill rotWithShape="1">
+                    <a:blip r:embed="rId4">
+                      <a:extLst>
+                        <a:ext uri="{28A0092B-C50C-407E-A947-70E740481C1C}">
+                          <a14:useLocalDpi xmlns:a14="http://schemas.microsoft.com/office/drawing/2010/main" val="0"/>
+                        </a:ext>
+                      </a:extLst>
+                    </a:blip>
+                    <a:srcRect t="18018" b="23710"/>
+                    <a:stretch/>
+                  </pic:blipFill>
+                  <pic:spPr bwMode="auto">
+                    <a:xfrm>
+                      <a:off x="0" y="0"/>
+                      <a:ext cx="5274310" cy="2531670"/>
+                    </a:xfrm>
+                    <a:prstGeom prst="rect">
+                      <a:avLst/>
+                    </a:prstGeom>
+                    <a:noFill/>
+                    <a:ln>
+                      <a:noFill/>
+                    </a:ln>
+                    <a:extLst>
+                      <a:ext uri="{53640926-AAD7-44D8-BBD7-CCE9431645EC}">
+                        <a14:shadowObscured xmlns:a14="http://schemas.microsoft.com/office/drawing/2010/main"/>
+                      </a:ext>
+                    </a:extLst>
+                  </pic:spPr>
+                </pic:pic>
+              </a:graphicData>
+            </a:graphic>
+          </wp:inline>
+        </w:drawing>
+      </w:r>
+    </w:p>
+    <w:p>
+      <w:pPr>
+        <w:bidi w:val="0"/>
+        <w:rPr>
+          <w:rFonts w:eastAsiaTheme="minorEastAsia"/>
+        </w:rPr>
+      </w:pPr>
+      <w:r>
+        <w:rPr>
+          <w:rFonts w:eastAsiaTheme="minorEastAsia"/>
+          <w:noProof/>
+        </w:rPr>
+        <w:drawing>
+          <wp:inline distT="0" distB="0" distL="0" distR="0">
+            <wp:extent cx="5273254" cy="2392071"/>
+            <wp:effectExtent l="0" t="0" r="0" b="0"/>
+            <wp:docPr id="2" name="Picture 2"/>
+            <wp:cNvGraphicFramePr>
+              <a:graphicFrameLocks xmlns:a="http://schemas.openxmlformats.org/drawingml/2006/main" noChangeAspect="1"/>
+            </wp:cNvGraphicFramePr>
+            <a:graphic xmlns:a="http://schemas.openxmlformats.org/drawingml/2006/main">
+              <a:graphicData uri="http://schemas.openxmlformats.org/drawingml/2006/picture">
+                <pic:pic xmlns:pic="http://schemas.openxmlformats.org/drawingml/2006/picture">
+                  <pic:nvPicPr>
+                    <pic:cNvPr id="0" name="Picture 2"/>
+                    <pic:cNvPicPr>
+                      <a:picLocks noChangeAspect="1" noChangeArrowheads="1"/>
+                    </pic:cNvPicPr>
+                  </pic:nvPicPr>
+                  <pic:blipFill rotWithShape="1">
+                    <a:blip r:embed="rId5">
+                      <a:extLst>
+                        <a:ext uri="{28A0092B-C50C-407E-A947-70E740481C1C}">
+                          <a14:useLocalDpi xmlns:a14="http://schemas.microsoft.com/office/drawing/2010/main" val="0"/>
+                        </a:ext>
+                      </a:extLst>
+                    </a:blip>
+                    <a:srcRect t="20135" b="23583"/>
+                    <a:stretch/>
+                  </pic:blipFill>
+                  <pic:spPr bwMode="auto">
+                    <a:xfrm>
+                      <a:off x="0" y="0"/>
+                      <a:ext cx="5274890" cy="2392813"/>
+                    </a:xfrm>
+                    <a:prstGeom prst="rect">
+                      <a:avLst/>
+                    </a:prstGeom>
+                    <a:noFill/>
+                    <a:ln>
+                      <a:noFill/>
+                    </a:ln>
+                    <a:extLst>
+                      <a:ext uri="{53640926-AAD7-44D8-BBD7-CCE9431645EC}">
+                        <a14:shadowObscured xmlns:a14="http://schemas.microsoft.com/office/drawing/2010/main"/>
+                      </a:ext>
+                    </a:extLst>
+                  </pic:spPr>
+                </pic:pic>
+              </a:graphicData>
+            </a:graphic>
+          </wp:inline>
+        </w:drawing>
       </w:r>
     </w:p>
     <w:p>
@@ -2626,9 +2742,99 @@
       <w:pPr>
         <w:bidi w:val="0"/>
         <w:rPr>
-          <w:rFonts w:eastAsiaTheme="minorEastAsia" w:hint="cs"/>
-        </w:rPr>
-      </w:pPr>
+          <w:rFonts w:eastAsiaTheme="minorEastAsia"/>
+          <w:b/>
+          <w:bCs/>
+        </w:rPr>
+      </w:pPr>
+      <w:r>
+        <w:rPr>
+          <w:rFonts w:eastAsiaTheme="minorEastAsia"/>
+          <w:b/>
+          <w:bCs/>
+          <w:noProof/>
+        </w:rPr>
+        <w:drawing>
+          <wp:inline distT="0" distB="0" distL="0" distR="0">
+            <wp:extent cx="5272927" cy="2581935"/>
+            <wp:effectExtent l="0" t="0" r="0" b="0"/>
+            <wp:docPr id="3" name="Picture 3"/>
+            <wp:cNvGraphicFramePr>
+              <a:graphicFrameLocks xmlns:a="http://schemas.openxmlformats.org/drawingml/2006/main" noChangeAspect="1"/>
+            </wp:cNvGraphicFramePr>
+            <a:graphic xmlns:a="http://schemas.openxmlformats.org/drawingml/2006/main">
+              <a:graphicData uri="http://schemas.openxmlformats.org/drawingml/2006/picture">
+                <pic:pic xmlns:pic="http://schemas.openxmlformats.org/drawingml/2006/picture">
+                  <pic:nvPicPr>
+                    <pic:cNvPr id="0" name="Picture 3"/>
+                    <pic:cNvPicPr>
+                      <a:picLocks noChangeAspect="1" noChangeArrowheads="1"/>
+                    </pic:cNvPicPr>
+                  </pic:nvPicPr>
+                  <pic:blipFill rotWithShape="1">
+                    <a:blip r:embed="rId6">
+                      <a:extLst>
+                        <a:ext uri="{28A0092B-C50C-407E-A947-70E740481C1C}">
+                          <a14:useLocalDpi xmlns:a14="http://schemas.microsoft.com/office/drawing/2010/main" val="0"/>
+                        </a:ext>
+                      </a:extLst>
+                    </a:blip>
+                    <a:srcRect t="13498" b="21240"/>
+                    <a:stretch/>
+                  </pic:blipFill>
+                  <pic:spPr bwMode="auto">
+                    <a:xfrm>
+                      <a:off x="0" y="0"/>
+                      <a:ext cx="5274310" cy="2582612"/>
+                    </a:xfrm>
+                    <a:prstGeom prst="rect">
+                      <a:avLst/>
+                    </a:prstGeom>
+                    <a:noFill/>
+                    <a:ln>
+                      <a:noFill/>
+                    </a:ln>
+                    <a:extLst>
+                      <a:ext uri="{53640926-AAD7-44D8-BBD7-CCE9431645EC}">
+                        <a14:shadowObscured xmlns:a14="http://schemas.microsoft.com/office/drawing/2010/main"/>
+                      </a:ext>
+                    </a:extLst>
+                  </pic:spPr>
+                </pic:pic>
+              </a:graphicData>
+            </a:graphic>
+          </wp:inline>
+        </w:drawing>
+      </w:r>
+    </w:p>
+    <w:p>
+      <w:pPr>
+        <w:pStyle w:val="Heading3"/>
+        <w:bidi w:val="0"/>
+        <w:rPr>
+          <w:rFonts w:eastAsiaTheme="minorEastAsia"/>
+        </w:rPr>
+      </w:pPr>
+      <w:r>
+        <w:rPr>
+          <w:rFonts w:eastAsiaTheme="minorEastAsia"/>
+        </w:rPr>
+        <w:lastRenderedPageBreak/>
+        <w:t>Q</w:t>
+      </w:r>
+      <w:r>
+        <w:rPr>
+          <w:rFonts w:eastAsiaTheme="minorEastAsia"/>
+        </w:rPr>
+        <w:t>5</w:t>
+      </w:r>
+    </w:p>
+    <w:p>
+      <w:pPr>
+        <w:bidi w:val="0"/>
+      </w:pPr>
+      <w:bookmarkStart w:id="0" w:name="_GoBack"/>
+      <w:bookmarkEnd w:id="0"/>
     </w:p>
     <w:sectPr>
       <w:pgSz w:w="11906" w:h="16838"/>

</xml_diff>

<commit_message>
Adding Q9. Not finished
</commit_message>
<xml_diff>
--- a/HW1/HW1.docx
+++ b/HW1/HW1.docx
@@ -4417,10 +4417,1387 @@
             </w:rPr>
             <m:t>y</m:t>
           </m:r>
+          <m:r>
+            <w:rPr>
+              <w:rFonts w:ascii="Cambria Math" w:eastAsiaTheme="minorEastAsia" w:hAnsi="Cambria Math"/>
+            </w:rPr>
+            <m:t>+</m:t>
+          </m:r>
+          <m:sSup>
+            <m:sSupPr>
+              <m:ctrlPr>
+                <w:rPr>
+                  <w:rFonts w:ascii="Cambria Math" w:eastAsiaTheme="minorEastAsia" w:hAnsi="Cambria Math"/>
+                  <w:i/>
+                </w:rPr>
+              </m:ctrlPr>
+            </m:sSupPr>
+            <m:e>
+              <m:r>
+                <w:rPr>
+                  <w:rFonts w:ascii="Cambria Math" w:eastAsiaTheme="minorEastAsia" w:hAnsi="Cambria Math"/>
+                </w:rPr>
+                <m:t>λ⋅x</m:t>
+              </m:r>
+            </m:e>
+            <m:sup>
+              <m:r>
+                <w:rPr>
+                  <w:rFonts w:ascii="Cambria Math" w:eastAsiaTheme="minorEastAsia" w:hAnsi="Cambria Math"/>
+                </w:rPr>
+                <m:t>T</m:t>
+              </m:r>
+            </m:sup>
+          </m:sSup>
+          <m:sSup>
+            <m:sSupPr>
+              <m:ctrlPr>
+                <w:rPr>
+                  <w:rFonts w:ascii="Cambria Math" w:eastAsiaTheme="minorEastAsia" w:hAnsi="Cambria Math"/>
+                  <w:i/>
+                </w:rPr>
+              </m:ctrlPr>
+            </m:sSupPr>
+            <m:e>
+              <m:r>
+                <w:rPr>
+                  <w:rFonts w:ascii="Cambria Math" w:eastAsiaTheme="minorEastAsia" w:hAnsi="Cambria Math"/>
+                </w:rPr>
+                <m:t>L</m:t>
+              </m:r>
+            </m:e>
+            <m:sup>
+              <m:r>
+                <w:rPr>
+                  <w:rFonts w:ascii="Cambria Math" w:eastAsiaTheme="minorEastAsia" w:hAnsi="Cambria Math"/>
+                </w:rPr>
+                <m:t>T</m:t>
+              </m:r>
+            </m:sup>
+          </m:sSup>
+          <m:r>
+            <w:rPr>
+              <w:rFonts w:ascii="Cambria Math" w:eastAsiaTheme="minorEastAsia" w:hAnsi="Cambria Math"/>
+            </w:rPr>
+            <m:t>Lx</m:t>
+          </m:r>
         </m:oMath>
       </m:oMathPara>
+    </w:p>
+    <w:p>
+      <w:pPr>
+        <w:bidi w:val="0"/>
+        <w:jc w:val="center"/>
+        <w:rPr>
+          <w:rFonts w:eastAsiaTheme="minorEastAsia"/>
+        </w:rPr>
+      </w:pPr>
+      <m:oMathPara>
+        <m:oMath>
+          <m:r>
+            <w:rPr>
+              <w:rFonts w:ascii="Cambria Math" w:eastAsiaTheme="minorEastAsia" w:hAnsi="Cambria Math"/>
+            </w:rPr>
+            <m:t>=</m:t>
+          </m:r>
+          <m:sSup>
+            <m:sSupPr>
+              <m:ctrlPr>
+                <w:rPr>
+                  <w:rFonts w:ascii="Cambria Math" w:eastAsiaTheme="minorEastAsia" w:hAnsi="Cambria Math"/>
+                  <w:i/>
+                </w:rPr>
+              </m:ctrlPr>
+            </m:sSupPr>
+            <m:e>
+              <m:r>
+                <w:rPr>
+                  <w:rFonts w:ascii="Cambria Math" w:eastAsiaTheme="minorEastAsia" w:hAnsi="Cambria Math"/>
+                </w:rPr>
+                <m:t>x</m:t>
+              </m:r>
+            </m:e>
+            <m:sup>
+              <m:r>
+                <w:rPr>
+                  <w:rFonts w:ascii="Cambria Math" w:eastAsiaTheme="minorEastAsia" w:hAnsi="Cambria Math"/>
+                </w:rPr>
+                <m:t>T</m:t>
+              </m:r>
+            </m:sup>
+          </m:sSup>
+          <m:d>
+            <m:dPr>
+              <m:ctrlPr>
+                <w:rPr>
+                  <w:rFonts w:ascii="Cambria Math" w:eastAsiaTheme="minorEastAsia" w:hAnsi="Cambria Math"/>
+                  <w:i/>
+                </w:rPr>
+              </m:ctrlPr>
+            </m:dPr>
+            <m:e>
+              <m:sSup>
+                <m:sSupPr>
+                  <m:ctrlPr>
+                    <w:rPr>
+                      <w:rFonts w:ascii="Cambria Math" w:eastAsiaTheme="minorEastAsia" w:hAnsi="Cambria Math"/>
+                      <w:i/>
+                    </w:rPr>
+                  </m:ctrlPr>
+                </m:sSupPr>
+                <m:e>
+                  <m:r>
+                    <w:rPr>
+                      <w:rFonts w:ascii="Cambria Math" w:eastAsiaTheme="minorEastAsia" w:hAnsi="Cambria Math"/>
+                    </w:rPr>
+                    <m:t>A</m:t>
+                  </m:r>
+                </m:e>
+                <m:sup>
+                  <m:r>
+                    <w:rPr>
+                      <w:rFonts w:ascii="Cambria Math" w:eastAsiaTheme="minorEastAsia" w:hAnsi="Cambria Math"/>
+                    </w:rPr>
+                    <m:t>T</m:t>
+                  </m:r>
+                </m:sup>
+              </m:sSup>
+              <m:r>
+                <w:rPr>
+                  <w:rFonts w:ascii="Cambria Math" w:eastAsiaTheme="minorEastAsia" w:hAnsi="Cambria Math"/>
+                </w:rPr>
+                <m:t>A</m:t>
+              </m:r>
+              <m:r>
+                <w:rPr>
+                  <w:rFonts w:ascii="Cambria Math" w:eastAsiaTheme="minorEastAsia" w:hAnsi="Cambria Math"/>
+                </w:rPr>
+                <m:t>+λ⋅</m:t>
+              </m:r>
+              <m:sSup>
+                <m:sSupPr>
+                  <m:ctrlPr>
+                    <w:rPr>
+                      <w:rFonts w:ascii="Cambria Math" w:eastAsiaTheme="minorEastAsia" w:hAnsi="Cambria Math"/>
+                      <w:i/>
+                    </w:rPr>
+                  </m:ctrlPr>
+                </m:sSupPr>
+                <m:e>
+                  <m:r>
+                    <w:rPr>
+                      <w:rFonts w:ascii="Cambria Math" w:eastAsiaTheme="minorEastAsia" w:hAnsi="Cambria Math"/>
+                    </w:rPr>
+                    <m:t>L</m:t>
+                  </m:r>
+                </m:e>
+                <m:sup>
+                  <m:r>
+                    <w:rPr>
+                      <w:rFonts w:ascii="Cambria Math" w:eastAsiaTheme="minorEastAsia" w:hAnsi="Cambria Math"/>
+                    </w:rPr>
+                    <m:t>T</m:t>
+                  </m:r>
+                </m:sup>
+              </m:sSup>
+              <m:r>
+                <w:rPr>
+                  <w:rFonts w:ascii="Cambria Math" w:eastAsiaTheme="minorEastAsia" w:hAnsi="Cambria Math"/>
+                </w:rPr>
+                <m:t>L</m:t>
+              </m:r>
+              <m:r>
+                <w:rPr>
+                  <w:rFonts w:ascii="Cambria Math" w:eastAsiaTheme="minorEastAsia" w:hAnsi="Cambria Math"/>
+                </w:rPr>
+                <m:t xml:space="preserve"> </m:t>
+              </m:r>
+            </m:e>
+          </m:d>
+          <m:r>
+            <w:rPr>
+              <w:rFonts w:ascii="Cambria Math" w:eastAsiaTheme="minorEastAsia" w:hAnsi="Cambria Math"/>
+            </w:rPr>
+            <m:t>x-2</m:t>
+          </m:r>
+          <m:sSup>
+            <m:sSupPr>
+              <m:ctrlPr>
+                <w:rPr>
+                  <w:rFonts w:ascii="Cambria Math" w:eastAsiaTheme="minorEastAsia" w:hAnsi="Cambria Math"/>
+                  <w:i/>
+                </w:rPr>
+              </m:ctrlPr>
+            </m:sSupPr>
+            <m:e>
+              <m:r>
+                <w:rPr>
+                  <w:rFonts w:ascii="Cambria Math" w:eastAsiaTheme="minorEastAsia" w:hAnsi="Cambria Math"/>
+                </w:rPr>
+                <m:t>y</m:t>
+              </m:r>
+            </m:e>
+            <m:sup>
+              <m:r>
+                <w:rPr>
+                  <w:rFonts w:ascii="Cambria Math" w:eastAsiaTheme="minorEastAsia" w:hAnsi="Cambria Math"/>
+                </w:rPr>
+                <m:t>T</m:t>
+              </m:r>
+            </m:sup>
+          </m:sSup>
+          <m:r>
+            <w:rPr>
+              <w:rFonts w:ascii="Cambria Math" w:eastAsiaTheme="minorEastAsia" w:hAnsi="Cambria Math"/>
+            </w:rPr>
+            <m:t>Ax+</m:t>
+          </m:r>
+          <m:sSup>
+            <m:sSupPr>
+              <m:ctrlPr>
+                <w:rPr>
+                  <w:rFonts w:ascii="Cambria Math" w:eastAsiaTheme="minorEastAsia" w:hAnsi="Cambria Math"/>
+                  <w:i/>
+                </w:rPr>
+              </m:ctrlPr>
+            </m:sSupPr>
+            <m:e>
+              <m:r>
+                <w:rPr>
+                  <w:rFonts w:ascii="Cambria Math" w:eastAsiaTheme="minorEastAsia" w:hAnsi="Cambria Math"/>
+                </w:rPr>
+                <m:t>y</m:t>
+              </m:r>
+            </m:e>
+            <m:sup>
+              <m:r>
+                <w:rPr>
+                  <w:rFonts w:ascii="Cambria Math" w:eastAsiaTheme="minorEastAsia" w:hAnsi="Cambria Math"/>
+                </w:rPr>
+                <m:t>T</m:t>
+              </m:r>
+            </m:sup>
+          </m:sSup>
+          <m:r>
+            <w:rPr>
+              <w:rFonts w:ascii="Cambria Math" w:eastAsiaTheme="minorEastAsia" w:hAnsi="Cambria Math"/>
+            </w:rPr>
+            <m:t>y</m:t>
+          </m:r>
+        </m:oMath>
+      </m:oMathPara>
+    </w:p>
+    <w:p>
+      <w:pPr>
+        <w:bidi w:val="0"/>
+        <w:rPr>
+          <w:rFonts w:eastAsiaTheme="minorEastAsia"/>
+        </w:rPr>
+      </w:pPr>
+      <w:r>
+        <w:rPr>
+          <w:rFonts w:eastAsiaTheme="minorEastAsia"/>
+        </w:rPr>
+        <w:t>This equation can be minimized by the LS equation:</w:t>
+      </w:r>
+    </w:p>
+    <w:p>
+      <w:pPr>
+        <w:bidi w:val="0"/>
+        <w:jc w:val="center"/>
+        <w:rPr>
+          <w:rFonts w:eastAsiaTheme="minorEastAsia"/>
+        </w:rPr>
+      </w:pPr>
+      <m:oMathPara>
+        <m:oMath>
+          <m:sSup>
+            <m:sSupPr>
+              <m:ctrlPr>
+                <w:rPr>
+                  <w:rFonts w:ascii="Cambria Math" w:eastAsiaTheme="minorEastAsia" w:hAnsi="Cambria Math"/>
+                  <w:i/>
+                </w:rPr>
+              </m:ctrlPr>
+            </m:sSupPr>
+            <m:e>
+              <m:r>
+                <w:rPr>
+                  <w:rFonts w:ascii="Cambria Math" w:eastAsiaTheme="minorEastAsia" w:hAnsi="Cambria Math"/>
+                </w:rPr>
+                <m:t>x</m:t>
+              </m:r>
+            </m:e>
+            <m:sup>
+              <m:r>
+                <w:rPr>
+                  <w:rFonts w:ascii="Cambria Math" w:eastAsiaTheme="minorEastAsia" w:hAnsi="Cambria Math"/>
+                </w:rPr>
+                <m:t>*</m:t>
+              </m:r>
+            </m:sup>
+          </m:sSup>
+          <m:r>
+            <w:rPr>
+              <w:rFonts w:ascii="Cambria Math" w:eastAsiaTheme="minorEastAsia" w:hAnsi="Cambria Math"/>
+            </w:rPr>
+            <m:t>=</m:t>
+          </m:r>
+          <m:sSup>
+            <m:sSupPr>
+              <m:ctrlPr>
+                <w:rPr>
+                  <w:rFonts w:ascii="Cambria Math" w:eastAsiaTheme="minorEastAsia" w:hAnsi="Cambria Math"/>
+                  <w:i/>
+                </w:rPr>
+              </m:ctrlPr>
+            </m:sSupPr>
+            <m:e>
+              <m:d>
+                <m:dPr>
+                  <m:ctrlPr>
+                    <w:rPr>
+                      <w:rFonts w:ascii="Cambria Math" w:eastAsiaTheme="minorEastAsia" w:hAnsi="Cambria Math"/>
+                      <w:i/>
+                    </w:rPr>
+                  </m:ctrlPr>
+                </m:dPr>
+                <m:e>
+                  <m:sSup>
+                    <m:sSupPr>
+                      <m:ctrlPr>
+                        <w:rPr>
+                          <w:rFonts w:ascii="Cambria Math" w:eastAsiaTheme="minorEastAsia" w:hAnsi="Cambria Math"/>
+                          <w:i/>
+                        </w:rPr>
+                      </m:ctrlPr>
+                    </m:sSupPr>
+                    <m:e>
+                      <m:r>
+                        <w:rPr>
+                          <w:rFonts w:ascii="Cambria Math" w:eastAsiaTheme="minorEastAsia" w:hAnsi="Cambria Math"/>
+                        </w:rPr>
+                        <m:t>A</m:t>
+                      </m:r>
+                    </m:e>
+                    <m:sup>
+                      <m:r>
+                        <w:rPr>
+                          <w:rFonts w:ascii="Cambria Math" w:eastAsiaTheme="minorEastAsia" w:hAnsi="Cambria Math"/>
+                        </w:rPr>
+                        <m:t>T</m:t>
+                      </m:r>
+                    </m:sup>
+                  </m:sSup>
+                  <m:r>
+                    <w:rPr>
+                      <w:rFonts w:ascii="Cambria Math" w:eastAsiaTheme="minorEastAsia" w:hAnsi="Cambria Math"/>
+                    </w:rPr>
+                    <m:t>A+λ⋅</m:t>
+                  </m:r>
+                  <m:sSup>
+                    <m:sSupPr>
+                      <m:ctrlPr>
+                        <w:rPr>
+                          <w:rFonts w:ascii="Cambria Math" w:eastAsiaTheme="minorEastAsia" w:hAnsi="Cambria Math"/>
+                          <w:i/>
+                        </w:rPr>
+                      </m:ctrlPr>
+                    </m:sSupPr>
+                    <m:e>
+                      <m:r>
+                        <w:rPr>
+                          <w:rFonts w:ascii="Cambria Math" w:eastAsiaTheme="minorEastAsia" w:hAnsi="Cambria Math"/>
+                        </w:rPr>
+                        <m:t>L</m:t>
+                      </m:r>
+                    </m:e>
+                    <m:sup>
+                      <m:r>
+                        <w:rPr>
+                          <w:rFonts w:ascii="Cambria Math" w:eastAsiaTheme="minorEastAsia" w:hAnsi="Cambria Math"/>
+                        </w:rPr>
+                        <m:t>T</m:t>
+                      </m:r>
+                    </m:sup>
+                  </m:sSup>
+                  <m:r>
+                    <w:rPr>
+                      <w:rFonts w:ascii="Cambria Math" w:eastAsiaTheme="minorEastAsia" w:hAnsi="Cambria Math"/>
+                    </w:rPr>
+                    <m:t xml:space="preserve">L </m:t>
+                  </m:r>
+                </m:e>
+              </m:d>
+            </m:e>
+            <m:sup>
+              <m:r>
+                <w:rPr>
+                  <w:rFonts w:ascii="Cambria Math" w:eastAsiaTheme="minorEastAsia" w:hAnsi="Cambria Math"/>
+                </w:rPr>
+                <m:t>-1</m:t>
+              </m:r>
+            </m:sup>
+          </m:sSup>
+          <m:sSup>
+            <m:sSupPr>
+              <m:ctrlPr>
+                <w:rPr>
+                  <w:rFonts w:ascii="Cambria Math" w:eastAsiaTheme="minorEastAsia" w:hAnsi="Cambria Math"/>
+                  <w:i/>
+                </w:rPr>
+              </m:ctrlPr>
+            </m:sSupPr>
+            <m:e>
+              <m:r>
+                <w:rPr>
+                  <w:rFonts w:ascii="Cambria Math" w:eastAsiaTheme="minorEastAsia" w:hAnsi="Cambria Math"/>
+                </w:rPr>
+                <m:t>A</m:t>
+              </m:r>
+            </m:e>
+            <m:sup>
+              <m:r>
+                <w:rPr>
+                  <w:rFonts w:ascii="Cambria Math" w:eastAsiaTheme="minorEastAsia" w:hAnsi="Cambria Math"/>
+                </w:rPr>
+                <m:t>T</m:t>
+              </m:r>
+            </m:sup>
+          </m:sSup>
+          <m:r>
+            <w:rPr>
+              <w:rFonts w:ascii="Cambria Math" w:eastAsiaTheme="minorEastAsia" w:hAnsi="Cambria Math"/>
+            </w:rPr>
+            <m:t>y</m:t>
+          </m:r>
+        </m:oMath>
+      </m:oMathPara>
+    </w:p>
+    <w:p>
+      <w:pPr>
+        <w:pStyle w:val="Heading3"/>
+        <w:bidi w:val="0"/>
+        <w:rPr>
+          <w:rFonts w:eastAsiaTheme="minorEastAsia"/>
+        </w:rPr>
+      </w:pPr>
+      <w:r>
+        <w:rPr>
+          <w:rFonts w:eastAsiaTheme="minorEastAsia"/>
+        </w:rPr>
+        <w:t>Q9</w:t>
+      </w:r>
+    </w:p>
+    <w:p>
+      <w:pPr>
+        <w:bidi w:val="0"/>
+        <w:rPr>
+          <w:rFonts w:eastAsiaTheme="minorEastAsia"/>
+        </w:rPr>
+      </w:pPr>
+    </w:p>
+    <w:p>
+      <w:pPr>
+        <w:bidi w:val="0"/>
+        <w:rPr>
+          <w:rFonts w:eastAsiaTheme="minorEastAsia"/>
+        </w:rPr>
+      </w:pPr>
+      <w:r>
+        <w:rPr>
+          <w:rFonts w:eastAsiaTheme="minorEastAsia"/>
+        </w:rPr>
+        <w:t xml:space="preserve">As shown in Q8 </w:t>
+      </w:r>
+    </w:p>
+    <w:p>
+      <w:pPr>
+        <w:bidi w:val="0"/>
+        <w:rPr>
+          <w:rFonts w:eastAsiaTheme="minorEastAsia"/>
+        </w:rPr>
+      </w:pPr>
+      <m:oMathPara>
+        <m:oMath>
+          <m:sSup>
+            <m:sSupPr>
+              <m:ctrlPr>
+                <w:rPr>
+                  <w:rFonts w:ascii="Cambria Math" w:eastAsiaTheme="minorEastAsia" w:hAnsi="Cambria Math"/>
+                  <w:i/>
+                </w:rPr>
+              </m:ctrlPr>
+            </m:sSupPr>
+            <m:e>
+              <m:sSubSup>
+                <m:sSubSupPr>
+                  <m:ctrlPr>
+                    <w:rPr>
+                      <w:rFonts w:ascii="Cambria Math" w:hAnsi="Cambria Math"/>
+                      <w:i/>
+                    </w:rPr>
+                  </m:ctrlPr>
+                </m:sSubSupPr>
+                <m:e>
+                  <m:d>
+                    <m:dPr>
+                      <m:begChr m:val="‖"/>
+                      <m:endChr m:val="‖"/>
+                      <m:ctrlPr>
+                        <w:rPr>
+                          <w:rFonts w:ascii="Cambria Math" w:hAnsi="Cambria Math"/>
+                          <w:i/>
+                        </w:rPr>
+                      </m:ctrlPr>
+                    </m:dPr>
+                    <m:e>
+                      <m:r>
+                        <w:rPr>
+                          <w:rFonts w:ascii="Cambria Math" w:hAnsi="Cambria Math"/>
+                        </w:rPr>
+                        <m:t>y-Ax</m:t>
+                      </m:r>
+                    </m:e>
+                  </m:d>
+                </m:e>
+                <m:sub>
+                  <m:r>
+                    <w:rPr>
+                      <w:rFonts w:ascii="Cambria Math" w:hAnsi="Cambria Math"/>
+                    </w:rPr>
+                    <m:t>2</m:t>
+                  </m:r>
+                </m:sub>
+                <m:sup>
+                  <m:r>
+                    <w:rPr>
+                      <w:rFonts w:ascii="Cambria Math" w:hAnsi="Cambria Math"/>
+                    </w:rPr>
+                    <m:t>2</m:t>
+                  </m:r>
+                </m:sup>
+              </m:sSubSup>
+              <m:r>
+                <w:rPr>
+                  <w:rFonts w:ascii="Cambria Math" w:hAnsi="Cambria Math"/>
+                </w:rPr>
+                <m:t>+λ</m:t>
+              </m:r>
+              <m:sSubSup>
+                <m:sSubSupPr>
+                  <m:ctrlPr>
+                    <w:rPr>
+                      <w:rFonts w:ascii="Cambria Math" w:hAnsi="Cambria Math"/>
+                      <w:i/>
+                    </w:rPr>
+                  </m:ctrlPr>
+                </m:sSubSupPr>
+                <m:e>
+                  <m:d>
+                    <m:dPr>
+                      <m:begChr m:val="‖"/>
+                      <m:endChr m:val="‖"/>
+                      <m:ctrlPr>
+                        <w:rPr>
+                          <w:rFonts w:ascii="Cambria Math" w:hAnsi="Cambria Math"/>
+                          <w:i/>
+                        </w:rPr>
+                      </m:ctrlPr>
+                    </m:dPr>
+                    <m:e>
+                      <m:r>
+                        <w:rPr>
+                          <w:rFonts w:ascii="Cambria Math" w:hAnsi="Cambria Math"/>
+                        </w:rPr>
+                        <m:t>Lx</m:t>
+                      </m:r>
+                    </m:e>
+                  </m:d>
+                </m:e>
+                <m:sub>
+                  <m:r>
+                    <w:rPr>
+                      <w:rFonts w:ascii="Cambria Math" w:hAnsi="Cambria Math"/>
+                    </w:rPr>
+                    <m:t>2</m:t>
+                  </m:r>
+                </m:sub>
+                <m:sup>
+                  <m:r>
+                    <w:rPr>
+                      <w:rFonts w:ascii="Cambria Math" w:hAnsi="Cambria Math"/>
+                    </w:rPr>
+                    <m:t>2</m:t>
+                  </m:r>
+                </m:sup>
+              </m:sSubSup>
+              <m:r>
+                <w:rPr>
+                  <w:rFonts w:ascii="Cambria Math" w:eastAsiaTheme="minorEastAsia" w:hAnsi="Cambria Math"/>
+                </w:rPr>
+                <m:t>=</m:t>
+              </m:r>
+              <m:r>
+                <w:rPr>
+                  <w:rFonts w:ascii="Cambria Math" w:eastAsiaTheme="minorEastAsia" w:hAnsi="Cambria Math"/>
+                </w:rPr>
+                <m:t>x</m:t>
+              </m:r>
+            </m:e>
+            <m:sup>
+              <m:r>
+                <w:rPr>
+                  <w:rFonts w:ascii="Cambria Math" w:eastAsiaTheme="minorEastAsia" w:hAnsi="Cambria Math"/>
+                </w:rPr>
+                <m:t>T</m:t>
+              </m:r>
+            </m:sup>
+          </m:sSup>
+          <m:d>
+            <m:dPr>
+              <m:ctrlPr>
+                <w:rPr>
+                  <w:rFonts w:ascii="Cambria Math" w:eastAsiaTheme="minorEastAsia" w:hAnsi="Cambria Math"/>
+                  <w:i/>
+                </w:rPr>
+              </m:ctrlPr>
+            </m:dPr>
+            <m:e>
+              <m:sSup>
+                <m:sSupPr>
+                  <m:ctrlPr>
+                    <w:rPr>
+                      <w:rFonts w:ascii="Cambria Math" w:eastAsiaTheme="minorEastAsia" w:hAnsi="Cambria Math"/>
+                      <w:i/>
+                    </w:rPr>
+                  </m:ctrlPr>
+                </m:sSupPr>
+                <m:e>
+                  <m:r>
+                    <w:rPr>
+                      <w:rFonts w:ascii="Cambria Math" w:eastAsiaTheme="minorEastAsia" w:hAnsi="Cambria Math"/>
+                    </w:rPr>
+                    <m:t>A</m:t>
+                  </m:r>
+                </m:e>
+                <m:sup>
+                  <m:r>
+                    <w:rPr>
+                      <w:rFonts w:ascii="Cambria Math" w:eastAsiaTheme="minorEastAsia" w:hAnsi="Cambria Math"/>
+                    </w:rPr>
+                    <m:t>T</m:t>
+                  </m:r>
+                </m:sup>
+              </m:sSup>
+              <m:r>
+                <w:rPr>
+                  <w:rFonts w:ascii="Cambria Math" w:eastAsiaTheme="minorEastAsia" w:hAnsi="Cambria Math"/>
+                </w:rPr>
+                <m:t>A+λ⋅</m:t>
+              </m:r>
+              <m:sSup>
+                <m:sSupPr>
+                  <m:ctrlPr>
+                    <w:rPr>
+                      <w:rFonts w:ascii="Cambria Math" w:eastAsiaTheme="minorEastAsia" w:hAnsi="Cambria Math"/>
+                      <w:i/>
+                    </w:rPr>
+                  </m:ctrlPr>
+                </m:sSupPr>
+                <m:e>
+                  <m:r>
+                    <w:rPr>
+                      <w:rFonts w:ascii="Cambria Math" w:eastAsiaTheme="minorEastAsia" w:hAnsi="Cambria Math"/>
+                    </w:rPr>
+                    <m:t>L</m:t>
+                  </m:r>
+                </m:e>
+                <m:sup>
+                  <m:r>
+                    <w:rPr>
+                      <w:rFonts w:ascii="Cambria Math" w:eastAsiaTheme="minorEastAsia" w:hAnsi="Cambria Math"/>
+                    </w:rPr>
+                    <m:t>T</m:t>
+                  </m:r>
+                </m:sup>
+              </m:sSup>
+              <m:r>
+                <w:rPr>
+                  <w:rFonts w:ascii="Cambria Math" w:eastAsiaTheme="minorEastAsia" w:hAnsi="Cambria Math"/>
+                </w:rPr>
+                <m:t xml:space="preserve">L </m:t>
+              </m:r>
+            </m:e>
+          </m:d>
+          <m:r>
+            <w:rPr>
+              <w:rFonts w:ascii="Cambria Math" w:eastAsiaTheme="minorEastAsia" w:hAnsi="Cambria Math"/>
+            </w:rPr>
+            <m:t>x-2</m:t>
+          </m:r>
+          <m:sSup>
+            <m:sSupPr>
+              <m:ctrlPr>
+                <w:rPr>
+                  <w:rFonts w:ascii="Cambria Math" w:eastAsiaTheme="minorEastAsia" w:hAnsi="Cambria Math"/>
+                  <w:i/>
+                </w:rPr>
+              </m:ctrlPr>
+            </m:sSupPr>
+            <m:e>
+              <m:r>
+                <w:rPr>
+                  <w:rFonts w:ascii="Cambria Math" w:eastAsiaTheme="minorEastAsia" w:hAnsi="Cambria Math"/>
+                </w:rPr>
+                <m:t>y</m:t>
+              </m:r>
+            </m:e>
+            <m:sup>
+              <m:r>
+                <w:rPr>
+                  <w:rFonts w:ascii="Cambria Math" w:eastAsiaTheme="minorEastAsia" w:hAnsi="Cambria Math"/>
+                </w:rPr>
+                <m:t>T</m:t>
+              </m:r>
+            </m:sup>
+          </m:sSup>
+          <m:r>
+            <w:rPr>
+              <w:rFonts w:ascii="Cambria Math" w:eastAsiaTheme="minorEastAsia" w:hAnsi="Cambria Math"/>
+            </w:rPr>
+            <m:t>Ax+</m:t>
+          </m:r>
+          <m:sSup>
+            <m:sSupPr>
+              <m:ctrlPr>
+                <w:rPr>
+                  <w:rFonts w:ascii="Cambria Math" w:eastAsiaTheme="minorEastAsia" w:hAnsi="Cambria Math"/>
+                  <w:i/>
+                </w:rPr>
+              </m:ctrlPr>
+            </m:sSupPr>
+            <m:e>
+              <m:r>
+                <w:rPr>
+                  <w:rFonts w:ascii="Cambria Math" w:eastAsiaTheme="minorEastAsia" w:hAnsi="Cambria Math"/>
+                </w:rPr>
+                <m:t>y</m:t>
+              </m:r>
+            </m:e>
+            <m:sup>
+              <m:r>
+                <w:rPr>
+                  <w:rFonts w:ascii="Cambria Math" w:eastAsiaTheme="minorEastAsia" w:hAnsi="Cambria Math"/>
+                </w:rPr>
+                <m:t>T</m:t>
+              </m:r>
+            </m:sup>
+          </m:sSup>
+          <m:r>
+            <w:rPr>
+              <w:rFonts w:ascii="Cambria Math" w:eastAsiaTheme="minorEastAsia" w:hAnsi="Cambria Math"/>
+            </w:rPr>
+            <m:t>y</m:t>
+          </m:r>
+          <m:r>
+            <w:rPr>
+              <w:rFonts w:ascii="Cambria Math" w:eastAsiaTheme="minorEastAsia" w:hAnsi="Cambria Math"/>
+            </w:rPr>
+            <m:t>=</m:t>
+          </m:r>
+        </m:oMath>
+      </m:oMathPara>
+    </w:p>
+    <w:p>
+      <w:pPr>
+        <w:bidi w:val="0"/>
+        <w:rPr>
+          <w:rFonts w:eastAsiaTheme="minorEastAsia"/>
+        </w:rPr>
+      </w:pPr>
+      <m:oMathPara>
+        <m:oMath>
+          <m:r>
+            <w:rPr>
+              <w:rFonts w:ascii="Cambria Math" w:eastAsiaTheme="minorEastAsia" w:hAnsi="Cambria Math"/>
+            </w:rPr>
+            <w:lastRenderedPageBreak/>
+            <m:t>f</m:t>
+          </m:r>
+          <m:d>
+            <m:dPr>
+              <m:ctrlPr>
+                <w:rPr>
+                  <w:rFonts w:ascii="Cambria Math" w:eastAsiaTheme="minorEastAsia" w:hAnsi="Cambria Math"/>
+                  <w:i/>
+                </w:rPr>
+              </m:ctrlPr>
+            </m:dPr>
+            <m:e>
+              <m:r>
+                <w:rPr>
+                  <w:rFonts w:ascii="Cambria Math" w:eastAsiaTheme="minorEastAsia" w:hAnsi="Cambria Math"/>
+                </w:rPr>
+                <m:t>x</m:t>
+              </m:r>
+            </m:e>
+          </m:d>
+          <m:r>
+            <w:rPr>
+              <w:rFonts w:ascii="Cambria Math" w:eastAsiaTheme="minorEastAsia" w:hAnsi="Cambria Math"/>
+            </w:rPr>
+            <m:t>=</m:t>
+          </m:r>
+          <m:sSup>
+            <m:sSupPr>
+              <m:ctrlPr>
+                <w:rPr>
+                  <w:rFonts w:ascii="Cambria Math" w:eastAsiaTheme="minorEastAsia" w:hAnsi="Cambria Math"/>
+                  <w:i/>
+                </w:rPr>
+              </m:ctrlPr>
+            </m:sSupPr>
+            <m:e>
+              <m:r>
+                <w:rPr>
+                  <w:rFonts w:ascii="Cambria Math" w:eastAsiaTheme="minorEastAsia" w:hAnsi="Cambria Math"/>
+                </w:rPr>
+                <m:t>x</m:t>
+              </m:r>
+            </m:e>
+            <m:sup>
+              <m:r>
+                <w:rPr>
+                  <w:rFonts w:ascii="Cambria Math" w:eastAsiaTheme="minorEastAsia" w:hAnsi="Cambria Math"/>
+                </w:rPr>
+                <m:t>T</m:t>
+              </m:r>
+            </m:sup>
+          </m:sSup>
+          <m:r>
+            <w:rPr>
+              <w:rFonts w:ascii="Cambria Math" w:eastAsiaTheme="minorEastAsia" w:hAnsi="Cambria Math"/>
+            </w:rPr>
+            <m:t>Qx+</m:t>
+          </m:r>
+          <m:sSup>
+            <m:sSupPr>
+              <m:ctrlPr>
+                <w:rPr>
+                  <w:rFonts w:ascii="Cambria Math" w:eastAsiaTheme="minorEastAsia" w:hAnsi="Cambria Math"/>
+                  <w:i/>
+                </w:rPr>
+              </m:ctrlPr>
+            </m:sSupPr>
+            <m:e>
+              <m:r>
+                <w:rPr>
+                  <w:rFonts w:ascii="Cambria Math" w:eastAsiaTheme="minorEastAsia" w:hAnsi="Cambria Math"/>
+                </w:rPr>
+                <m:t>b</m:t>
+              </m:r>
+            </m:e>
+            <m:sup>
+              <m:r>
+                <w:rPr>
+                  <w:rFonts w:ascii="Cambria Math" w:eastAsiaTheme="minorEastAsia" w:hAnsi="Cambria Math"/>
+                </w:rPr>
+                <m:t>T</m:t>
+              </m:r>
+            </m:sup>
+          </m:sSup>
+          <m:r>
+            <w:rPr>
+              <w:rFonts w:ascii="Cambria Math" w:eastAsiaTheme="minorEastAsia" w:hAnsi="Cambria Math"/>
+            </w:rPr>
+            <m:t>x+c</m:t>
+          </m:r>
+        </m:oMath>
+      </m:oMathPara>
+    </w:p>
+    <w:p>
+      <w:pPr>
+        <w:bidi w:val="0"/>
+        <w:rPr>
+          <w:rFonts w:eastAsiaTheme="minorEastAsia"/>
+        </w:rPr>
+      </w:pPr>
+      <w:proofErr w:type="gramStart"/>
+      <w:r>
+        <w:rPr>
+          <w:rFonts w:eastAsiaTheme="minorEastAsia"/>
+        </w:rPr>
+        <w:t xml:space="preserve">Obviously </w:t>
+      </w:r>
+      <w:proofErr w:type="gramEnd"/>
+      <m:oMath>
+        <m:r>
+          <w:rPr>
+            <w:rFonts w:ascii="Cambria Math" w:eastAsiaTheme="minorEastAsia" w:hAnsi="Cambria Math"/>
+          </w:rPr>
+          <m:t>Q=</m:t>
+        </m:r>
+        <m:sSup>
+          <m:sSupPr>
+            <m:ctrlPr>
+              <w:rPr>
+                <w:rFonts w:ascii="Cambria Math" w:eastAsiaTheme="minorEastAsia" w:hAnsi="Cambria Math"/>
+                <w:i/>
+              </w:rPr>
+            </m:ctrlPr>
+          </m:sSupPr>
+          <m:e>
+            <m:r>
+              <w:rPr>
+                <w:rFonts w:ascii="Cambria Math" w:eastAsiaTheme="minorEastAsia" w:hAnsi="Cambria Math"/>
+              </w:rPr>
+              <m:t>A</m:t>
+            </m:r>
+          </m:e>
+          <m:sup>
+            <m:r>
+              <w:rPr>
+                <w:rFonts w:ascii="Cambria Math" w:eastAsiaTheme="minorEastAsia" w:hAnsi="Cambria Math"/>
+              </w:rPr>
+              <m:t>T</m:t>
+            </m:r>
+          </m:sup>
+        </m:sSup>
+        <m:r>
+          <w:rPr>
+            <w:rFonts w:ascii="Cambria Math" w:eastAsiaTheme="minorEastAsia" w:hAnsi="Cambria Math"/>
+          </w:rPr>
+          <m:t>A+λ⋅</m:t>
+        </m:r>
+        <m:sSup>
+          <m:sSupPr>
+            <m:ctrlPr>
+              <w:rPr>
+                <w:rFonts w:ascii="Cambria Math" w:eastAsiaTheme="minorEastAsia" w:hAnsi="Cambria Math"/>
+                <w:i/>
+              </w:rPr>
+            </m:ctrlPr>
+          </m:sSupPr>
+          <m:e>
+            <m:r>
+              <w:rPr>
+                <w:rFonts w:ascii="Cambria Math" w:eastAsiaTheme="minorEastAsia" w:hAnsi="Cambria Math"/>
+              </w:rPr>
+              <m:t>L</m:t>
+            </m:r>
+          </m:e>
+          <m:sup>
+            <m:r>
+              <w:rPr>
+                <w:rFonts w:ascii="Cambria Math" w:eastAsiaTheme="minorEastAsia" w:hAnsi="Cambria Math"/>
+              </w:rPr>
+              <m:t>T</m:t>
+            </m:r>
+          </m:sup>
+        </m:sSup>
+        <m:r>
+          <w:rPr>
+            <w:rFonts w:ascii="Cambria Math" w:eastAsiaTheme="minorEastAsia" w:hAnsi="Cambria Math"/>
+          </w:rPr>
+          <m:t xml:space="preserve">L </m:t>
+        </m:r>
+      </m:oMath>
+      <w:r>
+        <w:rPr>
+          <w:rFonts w:eastAsiaTheme="minorEastAsia"/>
+        </w:rPr>
+        <w:t>,</w:t>
+      </w:r>
+      <m:oMath>
+        <m:r>
+          <w:rPr>
+            <w:rFonts w:ascii="Cambria Math" w:eastAsiaTheme="minorEastAsia" w:hAnsi="Cambria Math"/>
+          </w:rPr>
+          <m:t xml:space="preserve"> b=-</m:t>
+        </m:r>
+        <m:r>
+          <w:rPr>
+            <w:rFonts w:ascii="Cambria Math" w:eastAsiaTheme="minorEastAsia" w:hAnsi="Cambria Math"/>
+          </w:rPr>
+          <m:t>2</m:t>
+        </m:r>
+        <m:sSup>
+          <m:sSupPr>
+            <m:ctrlPr>
+              <w:rPr>
+                <w:rFonts w:ascii="Cambria Math" w:eastAsiaTheme="minorEastAsia" w:hAnsi="Cambria Math"/>
+                <w:i/>
+              </w:rPr>
+            </m:ctrlPr>
+          </m:sSupPr>
+          <m:e>
+            <m:r>
+              <w:rPr>
+                <w:rFonts w:ascii="Cambria Math" w:eastAsiaTheme="minorEastAsia" w:hAnsi="Cambria Math"/>
+              </w:rPr>
+              <m:t>y</m:t>
+            </m:r>
+          </m:e>
+          <m:sup>
+            <m:r>
+              <w:rPr>
+                <w:rFonts w:ascii="Cambria Math" w:eastAsiaTheme="minorEastAsia" w:hAnsi="Cambria Math"/>
+              </w:rPr>
+              <m:t>T</m:t>
+            </m:r>
+          </m:sup>
+        </m:sSup>
+        <m:r>
+          <w:rPr>
+            <w:rFonts w:ascii="Cambria Math" w:eastAsiaTheme="minorEastAsia" w:hAnsi="Cambria Math"/>
+          </w:rPr>
+          <m:t>A</m:t>
+        </m:r>
+      </m:oMath>
+      <w:r>
+        <w:rPr>
+          <w:rFonts w:eastAsiaTheme="minorEastAsia"/>
+        </w:rPr>
+        <w:t xml:space="preserve"> and </w:t>
+      </w:r>
+      <m:oMath>
+        <m:r>
+          <w:rPr>
+            <w:rFonts w:ascii="Cambria Math" w:eastAsiaTheme="minorEastAsia" w:hAnsi="Cambria Math"/>
+          </w:rPr>
+          <m:t>c=</m:t>
+        </m:r>
+        <m:sSup>
+          <m:sSupPr>
+            <m:ctrlPr>
+              <w:rPr>
+                <w:rFonts w:ascii="Cambria Math" w:eastAsiaTheme="minorEastAsia" w:hAnsi="Cambria Math"/>
+                <w:i/>
+              </w:rPr>
+            </m:ctrlPr>
+          </m:sSupPr>
+          <m:e>
+            <m:r>
+              <w:rPr>
+                <w:rFonts w:ascii="Cambria Math" w:eastAsiaTheme="minorEastAsia" w:hAnsi="Cambria Math"/>
+              </w:rPr>
+              <m:t>y</m:t>
+            </m:r>
+          </m:e>
+          <m:sup>
+            <m:r>
+              <w:rPr>
+                <w:rFonts w:ascii="Cambria Math" w:eastAsiaTheme="minorEastAsia" w:hAnsi="Cambria Math"/>
+              </w:rPr>
+              <m:t>T</m:t>
+            </m:r>
+          </m:sup>
+        </m:sSup>
+        <m:r>
+          <w:rPr>
+            <w:rFonts w:ascii="Cambria Math" w:eastAsiaTheme="minorEastAsia" w:hAnsi="Cambria Math"/>
+          </w:rPr>
+          <m:t>y</m:t>
+        </m:r>
+      </m:oMath>
+    </w:p>
+    <w:p>
+      <w:pPr>
+        <w:bidi w:val="0"/>
+        <w:rPr>
+          <w:rFonts w:eastAsiaTheme="minorEastAsia"/>
+        </w:rPr>
+      </w:pPr>
       <w:bookmarkStart w:id="0" w:name="_GoBack"/>
       <w:bookmarkEnd w:id="0"/>
+    </w:p>
+    <w:p>
+      <w:pPr>
+        <w:bidi w:val="0"/>
+        <w:rPr>
+          <w:rFonts w:eastAsiaTheme="minorEastAsia"/>
+        </w:rPr>
+      </w:pPr>
+      <w:r>
+        <w:rPr>
+          <w:rFonts w:eastAsiaTheme="minorEastAsia"/>
+        </w:rPr>
+        <w:t>From multivariate calculus we know that</w:t>
+      </w:r>
+    </w:p>
+    <w:p>
+      <w:pPr>
+        <w:bidi w:val="0"/>
+        <w:jc w:val="center"/>
+        <w:rPr>
+          <w:rFonts w:eastAsiaTheme="minorEastAsia"/>
+        </w:rPr>
+      </w:pPr>
+      <m:oMathPara>
+        <m:oMath>
+          <m:f>
+            <m:fPr>
+              <m:ctrlPr>
+                <w:rPr>
+                  <w:rFonts w:ascii="Cambria Math" w:eastAsiaTheme="minorEastAsia" w:hAnsi="Cambria Math"/>
+                  <w:i/>
+                </w:rPr>
+              </m:ctrlPr>
+            </m:fPr>
+            <m:num>
+              <m:r>
+                <w:rPr>
+                  <w:rFonts w:ascii="Cambria Math" w:eastAsiaTheme="minorEastAsia" w:hAnsi="Cambria Math"/>
+                </w:rPr>
+                <m:t>df</m:t>
+              </m:r>
+            </m:num>
+            <m:den>
+              <m:r>
+                <w:rPr>
+                  <w:rFonts w:ascii="Cambria Math" w:eastAsiaTheme="minorEastAsia" w:hAnsi="Cambria Math"/>
+                </w:rPr>
+                <m:t>dx</m:t>
+              </m:r>
+            </m:den>
+          </m:f>
+          <m:r>
+            <w:rPr>
+              <w:rFonts w:ascii="Cambria Math" w:eastAsiaTheme="minorEastAsia" w:hAnsi="Cambria Math"/>
+            </w:rPr>
+            <m:t>=</m:t>
+          </m:r>
+          <m:d>
+            <m:dPr>
+              <m:ctrlPr>
+                <w:rPr>
+                  <w:rFonts w:ascii="Cambria Math" w:eastAsiaTheme="minorEastAsia" w:hAnsi="Cambria Math"/>
+                  <w:i/>
+                </w:rPr>
+              </m:ctrlPr>
+            </m:dPr>
+            <m:e>
+              <m:r>
+                <w:rPr>
+                  <w:rFonts w:ascii="Cambria Math" w:eastAsiaTheme="minorEastAsia" w:hAnsi="Cambria Math"/>
+                </w:rPr>
+                <m:t>Q+</m:t>
+              </m:r>
+              <m:sSup>
+                <m:sSupPr>
+                  <m:ctrlPr>
+                    <w:rPr>
+                      <w:rFonts w:ascii="Cambria Math" w:eastAsiaTheme="minorEastAsia" w:hAnsi="Cambria Math"/>
+                      <w:i/>
+                    </w:rPr>
+                  </m:ctrlPr>
+                </m:sSupPr>
+                <m:e>
+                  <m:r>
+                    <w:rPr>
+                      <w:rFonts w:ascii="Cambria Math" w:eastAsiaTheme="minorEastAsia" w:hAnsi="Cambria Math"/>
+                    </w:rPr>
+                    <m:t>Q</m:t>
+                  </m:r>
+                </m:e>
+                <m:sup>
+                  <m:r>
+                    <w:rPr>
+                      <w:rFonts w:ascii="Cambria Math" w:eastAsiaTheme="minorEastAsia" w:hAnsi="Cambria Math"/>
+                    </w:rPr>
+                    <m:t>T</m:t>
+                  </m:r>
+                </m:sup>
+              </m:sSup>
+            </m:e>
+          </m:d>
+          <m:r>
+            <w:rPr>
+              <w:rFonts w:ascii="Cambria Math" w:eastAsiaTheme="minorEastAsia" w:hAnsi="Cambria Math"/>
+            </w:rPr>
+            <m:t>x+b=2Q</m:t>
+          </m:r>
+          <m:r>
+            <w:rPr>
+              <w:rFonts w:ascii="Cambria Math" w:eastAsiaTheme="minorEastAsia" w:hAnsi="Cambria Math"/>
+            </w:rPr>
+            <m:t>x</m:t>
+          </m:r>
+          <m:r>
+            <w:rPr>
+              <w:rFonts w:ascii="Cambria Math" w:eastAsiaTheme="minorEastAsia" w:hAnsi="Cambria Math"/>
+            </w:rPr>
+            <m:t>-2</m:t>
+          </m:r>
+          <m:sSup>
+            <m:sSupPr>
+              <m:ctrlPr>
+                <w:rPr>
+                  <w:rFonts w:ascii="Cambria Math" w:eastAsiaTheme="minorEastAsia" w:hAnsi="Cambria Math"/>
+                  <w:i/>
+                </w:rPr>
+              </m:ctrlPr>
+            </m:sSupPr>
+            <m:e>
+              <m:r>
+                <w:rPr>
+                  <w:rFonts w:ascii="Cambria Math" w:eastAsiaTheme="minorEastAsia" w:hAnsi="Cambria Math"/>
+                </w:rPr>
+                <m:t>y</m:t>
+              </m:r>
+            </m:e>
+            <m:sup>
+              <m:r>
+                <w:rPr>
+                  <w:rFonts w:ascii="Cambria Math" w:eastAsiaTheme="minorEastAsia" w:hAnsi="Cambria Math"/>
+                </w:rPr>
+                <m:t>T</m:t>
+              </m:r>
+            </m:sup>
+          </m:sSup>
+          <m:r>
+            <w:rPr>
+              <w:rFonts w:ascii="Cambria Math" w:eastAsiaTheme="minorEastAsia" w:hAnsi="Cambria Math"/>
+            </w:rPr>
+            <m:t>A=2</m:t>
+          </m:r>
+          <m:d>
+            <m:dPr>
+              <m:ctrlPr>
+                <w:rPr>
+                  <w:rFonts w:ascii="Cambria Math" w:eastAsiaTheme="minorEastAsia" w:hAnsi="Cambria Math"/>
+                  <w:i/>
+                </w:rPr>
+              </m:ctrlPr>
+            </m:dPr>
+            <m:e>
+              <m:sSup>
+                <m:sSupPr>
+                  <m:ctrlPr>
+                    <w:rPr>
+                      <w:rFonts w:ascii="Cambria Math" w:eastAsiaTheme="minorEastAsia" w:hAnsi="Cambria Math"/>
+                      <w:i/>
+                    </w:rPr>
+                  </m:ctrlPr>
+                </m:sSupPr>
+                <m:e>
+                  <m:r>
+                    <w:rPr>
+                      <w:rFonts w:ascii="Cambria Math" w:eastAsiaTheme="minorEastAsia" w:hAnsi="Cambria Math"/>
+                    </w:rPr>
+                    <m:t>A</m:t>
+                  </m:r>
+                </m:e>
+                <m:sup>
+                  <m:r>
+                    <w:rPr>
+                      <w:rFonts w:ascii="Cambria Math" w:eastAsiaTheme="minorEastAsia" w:hAnsi="Cambria Math"/>
+                    </w:rPr>
+                    <m:t>T</m:t>
+                  </m:r>
+                </m:sup>
+              </m:sSup>
+              <m:r>
+                <w:rPr>
+                  <w:rFonts w:ascii="Cambria Math" w:eastAsiaTheme="minorEastAsia" w:hAnsi="Cambria Math"/>
+                </w:rPr>
+                <m:t>A+λ⋅</m:t>
+              </m:r>
+              <m:sSup>
+                <m:sSupPr>
+                  <m:ctrlPr>
+                    <w:rPr>
+                      <w:rFonts w:ascii="Cambria Math" w:eastAsiaTheme="minorEastAsia" w:hAnsi="Cambria Math"/>
+                      <w:i/>
+                    </w:rPr>
+                  </m:ctrlPr>
+                </m:sSupPr>
+                <m:e>
+                  <m:r>
+                    <w:rPr>
+                      <w:rFonts w:ascii="Cambria Math" w:eastAsiaTheme="minorEastAsia" w:hAnsi="Cambria Math"/>
+                    </w:rPr>
+                    <m:t>L</m:t>
+                  </m:r>
+                </m:e>
+                <m:sup>
+                  <m:r>
+                    <w:rPr>
+                      <w:rFonts w:ascii="Cambria Math" w:eastAsiaTheme="minorEastAsia" w:hAnsi="Cambria Math"/>
+                    </w:rPr>
+                    <m:t>T</m:t>
+                  </m:r>
+                </m:sup>
+              </m:sSup>
+              <m:r>
+                <w:rPr>
+                  <w:rFonts w:ascii="Cambria Math" w:eastAsiaTheme="minorEastAsia" w:hAnsi="Cambria Math"/>
+                </w:rPr>
+                <m:t>L</m:t>
+              </m:r>
+            </m:e>
+          </m:d>
+          <m:r>
+            <w:rPr>
+              <w:rFonts w:ascii="Cambria Math" w:eastAsiaTheme="minorEastAsia" w:hAnsi="Cambria Math"/>
+            </w:rPr>
+            <m:t>x-</m:t>
+          </m:r>
+          <m:r>
+            <w:rPr>
+              <w:rFonts w:ascii="Cambria Math" w:eastAsiaTheme="minorEastAsia" w:hAnsi="Cambria Math"/>
+            </w:rPr>
+            <m:t>2</m:t>
+          </m:r>
+          <m:sSup>
+            <m:sSupPr>
+              <m:ctrlPr>
+                <w:rPr>
+                  <w:rFonts w:ascii="Cambria Math" w:eastAsiaTheme="minorEastAsia" w:hAnsi="Cambria Math"/>
+                  <w:i/>
+                </w:rPr>
+              </m:ctrlPr>
+            </m:sSupPr>
+            <m:e>
+              <m:r>
+                <w:rPr>
+                  <w:rFonts w:ascii="Cambria Math" w:eastAsiaTheme="minorEastAsia" w:hAnsi="Cambria Math"/>
+                </w:rPr>
+                <m:t>y</m:t>
+              </m:r>
+            </m:e>
+            <m:sup>
+              <m:r>
+                <w:rPr>
+                  <w:rFonts w:ascii="Cambria Math" w:eastAsiaTheme="minorEastAsia" w:hAnsi="Cambria Math"/>
+                </w:rPr>
+                <m:t>T</m:t>
+              </m:r>
+            </m:sup>
+          </m:sSup>
+          <m:r>
+            <w:rPr>
+              <w:rFonts w:ascii="Cambria Math" w:eastAsiaTheme="minorEastAsia" w:hAnsi="Cambria Math"/>
+            </w:rPr>
+            <m:t>A</m:t>
+          </m:r>
+        </m:oMath>
+      </m:oMathPara>
+    </w:p>
+    <w:p>
+      <w:pPr>
+        <w:bidi w:val="0"/>
+        <w:rPr>
+          <w:rFonts w:eastAsiaTheme="minorEastAsia"/>
+        </w:rPr>
+      </w:pPr>
+      <w:r>
+        <w:rPr>
+          <w:rFonts w:eastAsiaTheme="minorEastAsia"/>
+        </w:rPr>
+        <w:t xml:space="preserve">This is all we need for gradient descent. </w:t>
+      </w:r>
     </w:p>
     <w:sectPr>
       <w:pgSz w:w="11906" w:h="16838"/>

</xml_diff>

<commit_message>
Made some progress on Q14
</commit_message>
<xml_diff>
--- a/HW1/HW1.docx
+++ b/HW1/HW1.docx
@@ -3525,19 +3525,7 @@
         <w:rPr>
           <w:rFonts w:eastAsiaTheme="minorEastAsia"/>
         </w:rPr>
-        <w:t xml:space="preserve"> (</w:t>
-      </w:r>
-      <w:r>
-        <w:rPr>
-          <w:rFonts w:eastAsiaTheme="minorEastAsia"/>
-        </w:rPr>
-        <w:t>3</w:t>
-      </w:r>
-      <w:r>
-        <w:rPr>
-          <w:rFonts w:eastAsiaTheme="minorEastAsia"/>
-        </w:rPr>
-        <w:t>)</w:t>
+        <w:t xml:space="preserve"> (3)</w:t>
       </w:r>
     </w:p>
     <w:p>
@@ -3677,13 +3665,7 @@
               <w:rPr>
                 <w:rFonts w:ascii="Cambria Math" w:hAnsi="Cambria Math"/>
               </w:rPr>
-              <m:t xml:space="preserve">    s.t.</m:t>
-            </m:r>
-            <m:r>
-              <w:rPr>
-                <w:rFonts w:ascii="Cambria Math" w:hAnsi="Cambria Math"/>
-              </w:rPr>
-              <m:t xml:space="preserve">    </m:t>
+              <m:t xml:space="preserve">    s.t.    </m:t>
             </m:r>
             <m:sSubSup>
               <m:sSubSupPr>
@@ -3746,19 +3728,7 @@
         <w:rPr>
           <w:rFonts w:eastAsiaTheme="minorEastAsia"/>
         </w:rPr>
-        <w:t xml:space="preserve"> (</w:t>
-      </w:r>
-      <w:r>
-        <w:rPr>
-          <w:rFonts w:eastAsiaTheme="minorEastAsia"/>
-        </w:rPr>
-        <w:t>*</w:t>
-      </w:r>
-      <w:r>
-        <w:rPr>
-          <w:rFonts w:eastAsiaTheme="minorEastAsia"/>
-        </w:rPr>
-        <w:t>*)</w:t>
+        <w:t xml:space="preserve"> (**)</w:t>
       </w:r>
     </w:p>
     <w:p>
@@ -3909,13 +3879,7 @@
             <w:rPr>
               <w:rFonts w:ascii="Cambria Math" w:hAnsi="Cambria Math"/>
             </w:rPr>
-            <m:t>+λ</m:t>
-          </m:r>
-          <m:r>
-            <w:rPr>
-              <w:rFonts w:ascii="Cambria Math" w:hAnsi="Cambria Math"/>
-            </w:rPr>
-            <m:t>'</m:t>
+            <m:t>+λ'</m:t>
           </m:r>
           <m:d>
             <m:dPr>
@@ -4566,13 +4530,7 @@
                 <w:rPr>
                   <w:rFonts w:ascii="Cambria Math" w:eastAsiaTheme="minorEastAsia" w:hAnsi="Cambria Math"/>
                 </w:rPr>
-                <m:t>A</m:t>
-              </m:r>
-              <m:r>
-                <w:rPr>
-                  <w:rFonts w:ascii="Cambria Math" w:eastAsiaTheme="minorEastAsia" w:hAnsi="Cambria Math"/>
-                </w:rPr>
-                <m:t>+λ⋅</m:t>
+                <m:t>A+λ⋅</m:t>
               </m:r>
               <m:sSup>
                 <m:sSupPr>
@@ -4604,13 +4562,7 @@
                 <w:rPr>
                   <w:rFonts w:ascii="Cambria Math" w:eastAsiaTheme="minorEastAsia" w:hAnsi="Cambria Math"/>
                 </w:rPr>
-                <m:t>L</m:t>
-              </m:r>
-              <m:r>
-                <w:rPr>
-                  <w:rFonts w:ascii="Cambria Math" w:eastAsiaTheme="minorEastAsia" w:hAnsi="Cambria Math"/>
-                </w:rPr>
-                <m:t xml:space="preserve"> </m:t>
+                <m:t xml:space="preserve">L </m:t>
               </m:r>
             </m:e>
           </m:d>
@@ -5036,13 +4988,7 @@
                 <w:rPr>
                   <w:rFonts w:ascii="Cambria Math" w:eastAsiaTheme="minorEastAsia" w:hAnsi="Cambria Math"/>
                 </w:rPr>
-                <m:t>=</m:t>
-              </m:r>
-              <m:r>
-                <w:rPr>
-                  <w:rFonts w:ascii="Cambria Math" w:eastAsiaTheme="minorEastAsia" w:hAnsi="Cambria Math"/>
-                </w:rPr>
-                <m:t>x</m:t>
+                <m:t>=x</m:t>
               </m:r>
             </m:e>
             <m:sup>
@@ -5198,13 +5144,7 @@
             <w:rPr>
               <w:rFonts w:ascii="Cambria Math" w:eastAsiaTheme="minorEastAsia" w:hAnsi="Cambria Math"/>
             </w:rPr>
-            <m:t>y</m:t>
-          </m:r>
-          <m:r>
-            <w:rPr>
-              <w:rFonts w:ascii="Cambria Math" w:eastAsiaTheme="minorEastAsia" w:hAnsi="Cambria Math"/>
-            </w:rPr>
-            <m:t>=</m:t>
+            <m:t>y=</m:t>
           </m:r>
         </m:oMath>
       </m:oMathPara>
@@ -5509,8 +5449,6 @@
           <w:rFonts w:eastAsiaTheme="minorEastAsia"/>
         </w:rPr>
       </w:pPr>
-      <w:bookmarkStart w:id="0" w:name="_GoBack"/>
-      <w:bookmarkEnd w:id="0"/>
     </w:p>
     <w:p>
       <w:pPr>
@@ -5616,19 +5554,7 @@
             <w:rPr>
               <w:rFonts w:ascii="Cambria Math" w:eastAsiaTheme="minorEastAsia" w:hAnsi="Cambria Math"/>
             </w:rPr>
-            <m:t>x+b=2Q</m:t>
-          </m:r>
-          <m:r>
-            <w:rPr>
-              <w:rFonts w:ascii="Cambria Math" w:eastAsiaTheme="minorEastAsia" w:hAnsi="Cambria Math"/>
-            </w:rPr>
-            <m:t>x</m:t>
-          </m:r>
-          <m:r>
-            <w:rPr>
-              <w:rFonts w:ascii="Cambria Math" w:eastAsiaTheme="minorEastAsia" w:hAnsi="Cambria Math"/>
-            </w:rPr>
-            <m:t>-2</m:t>
+            <m:t>x+b=2Qx-2</m:t>
           </m:r>
           <m:sSup>
             <m:sSupPr>
@@ -5742,13 +5668,7 @@
             <w:rPr>
               <w:rFonts w:ascii="Cambria Math" w:eastAsiaTheme="minorEastAsia" w:hAnsi="Cambria Math"/>
             </w:rPr>
-            <m:t>x-</m:t>
-          </m:r>
-          <m:r>
-            <w:rPr>
-              <w:rFonts w:ascii="Cambria Math" w:eastAsiaTheme="minorEastAsia" w:hAnsi="Cambria Math"/>
-            </w:rPr>
-            <m:t>2</m:t>
+            <m:t>x-2</m:t>
           </m:r>
           <m:sSup>
             <m:sSupPr>
@@ -5798,6 +5718,1960 @@
         </w:rPr>
         <w:t xml:space="preserve">This is all we need for gradient descent. </w:t>
       </w:r>
+    </w:p>
+    <w:p>
+      <w:pPr>
+        <w:bidi w:val="0"/>
+        <w:rPr>
+          <w:rFonts w:eastAsiaTheme="minorEastAsia"/>
+        </w:rPr>
+      </w:pPr>
+    </w:p>
+    <w:p>
+      <w:pPr>
+        <w:pStyle w:val="Heading3"/>
+        <w:bidi w:val="0"/>
+        <w:rPr>
+          <w:rFonts w:eastAsiaTheme="minorEastAsia"/>
+        </w:rPr>
+      </w:pPr>
+      <w:r>
+        <w:rPr>
+          <w:rFonts w:eastAsiaTheme="minorEastAsia"/>
+        </w:rPr>
+        <w:t>Q14</w:t>
+      </w:r>
+    </w:p>
+    <w:p>
+      <w:pPr>
+        <w:bidi w:val="0"/>
+        <w:rPr>
+          <w:rFonts w:eastAsiaTheme="minorEastAsia"/>
+        </w:rPr>
+      </w:pPr>
+      <w:r>
+        <w:rPr>
+          <w:rFonts w:eastAsiaTheme="minorEastAsia"/>
+        </w:rPr>
+        <w:t xml:space="preserve">Prove that </w:t>
+      </w:r>
+      <m:oMath>
+        <m:r>
+          <w:rPr>
+            <w:rFonts w:ascii="Cambria Math" w:eastAsiaTheme="minorEastAsia" w:hAnsi="Cambria Math"/>
+          </w:rPr>
+          <w:br/>
+        </m:r>
+      </m:oMath>
+      <m:oMathPara>
+        <m:oMath>
+          <m:sSub>
+            <m:sSubPr>
+              <m:ctrlPr>
+                <w:rPr>
+                  <w:rFonts w:ascii="Cambria Math" w:eastAsiaTheme="minorEastAsia" w:hAnsi="Cambria Math"/>
+                  <w:i/>
+                </w:rPr>
+              </m:ctrlPr>
+            </m:sSubPr>
+            <m:e>
+              <m:d>
+                <m:dPr>
+                  <m:begChr m:val="‖"/>
+                  <m:endChr m:val="‖"/>
+                  <m:ctrlPr>
+                    <w:rPr>
+                      <w:rFonts w:ascii="Cambria Math" w:eastAsiaTheme="minorEastAsia" w:hAnsi="Cambria Math"/>
+                      <w:i/>
+                    </w:rPr>
+                  </m:ctrlPr>
+                </m:dPr>
+                <m:e>
+                  <m:r>
+                    <w:rPr>
+                      <w:rFonts w:ascii="Cambria Math" w:eastAsiaTheme="minorEastAsia" w:hAnsi="Cambria Math"/>
+                    </w:rPr>
+                    <m:t>Lx</m:t>
+                  </m:r>
+                </m:e>
+              </m:d>
+            </m:e>
+            <m:sub>
+              <m:r>
+                <w:rPr>
+                  <w:rFonts w:ascii="Cambria Math" w:eastAsiaTheme="minorEastAsia" w:hAnsi="Cambria Math"/>
+                </w:rPr>
+                <m:t>1</m:t>
+              </m:r>
+            </m:sub>
+          </m:sSub>
+          <m:r>
+            <w:rPr>
+              <w:rFonts w:ascii="Cambria Math" w:eastAsiaTheme="minorEastAsia" w:hAnsi="Cambria Math"/>
+            </w:rPr>
+            <m:t>=</m:t>
+          </m:r>
+          <m:nary>
+            <m:naryPr>
+              <m:chr m:val="∑"/>
+              <m:supHide m:val="1"/>
+              <m:ctrlPr>
+                <w:rPr>
+                  <w:rFonts w:ascii="Cambria Math" w:eastAsiaTheme="minorEastAsia" w:hAnsi="Cambria Math"/>
+                  <w:i/>
+                </w:rPr>
+              </m:ctrlPr>
+            </m:naryPr>
+            <m:sub>
+              <m:r>
+                <w:rPr>
+                  <w:rFonts w:ascii="Cambria Math" w:eastAsiaTheme="minorEastAsia" w:hAnsi="Cambria Math"/>
+                </w:rPr>
+                <m:t>i</m:t>
+              </m:r>
+            </m:sub>
+            <m:sup/>
+            <m:e>
+              <m:r>
+                <w:rPr>
+                  <w:rFonts w:ascii="Cambria Math" w:eastAsiaTheme="minorEastAsia" w:hAnsi="Cambria Math"/>
+                </w:rPr>
+                <m:t>sign</m:t>
+              </m:r>
+              <m:d>
+                <m:dPr>
+                  <m:ctrlPr>
+                    <w:rPr>
+                      <w:rFonts w:ascii="Cambria Math" w:eastAsiaTheme="minorEastAsia" w:hAnsi="Cambria Math"/>
+                      <w:i/>
+                    </w:rPr>
+                  </m:ctrlPr>
+                </m:dPr>
+                <m:e>
+                  <m:sSub>
+                    <m:sSubPr>
+                      <m:ctrlPr>
+                        <w:rPr>
+                          <w:rFonts w:ascii="Cambria Math" w:eastAsiaTheme="minorEastAsia" w:hAnsi="Cambria Math"/>
+                          <w:i/>
+                        </w:rPr>
+                      </m:ctrlPr>
+                    </m:sSubPr>
+                    <m:e>
+                      <m:r>
+                        <w:rPr>
+                          <w:rFonts w:ascii="Cambria Math" w:eastAsiaTheme="minorEastAsia" w:hAnsi="Cambria Math"/>
+                        </w:rPr>
+                        <m:t>γ</m:t>
+                      </m:r>
+                    </m:e>
+                    <m:sub>
+                      <m:r>
+                        <w:rPr>
+                          <w:rFonts w:ascii="Cambria Math" w:eastAsiaTheme="minorEastAsia" w:hAnsi="Cambria Math"/>
+                        </w:rPr>
+                        <m:t>i</m:t>
+                      </m:r>
+                    </m:sub>
+                  </m:sSub>
+                </m:e>
+              </m:d>
+              <m:sSub>
+                <m:sSubPr>
+                  <m:ctrlPr>
+                    <w:rPr>
+                      <w:rFonts w:ascii="Cambria Math" w:eastAsiaTheme="minorEastAsia" w:hAnsi="Cambria Math"/>
+                      <w:i/>
+                    </w:rPr>
+                  </m:ctrlPr>
+                </m:sSubPr>
+                <m:e>
+                  <m:r>
+                    <w:rPr>
+                      <w:rFonts w:ascii="Cambria Math" w:eastAsiaTheme="minorEastAsia" w:hAnsi="Cambria Math"/>
+                    </w:rPr>
+                    <m:t>L</m:t>
+                  </m:r>
+                </m:e>
+                <m:sub>
+                  <m:r>
+                    <w:rPr>
+                      <w:rFonts w:ascii="Cambria Math" w:eastAsiaTheme="minorEastAsia" w:hAnsi="Cambria Math"/>
+                    </w:rPr>
+                    <m:t>ik</m:t>
+                  </m:r>
+                </m:sub>
+              </m:sSub>
+            </m:e>
+          </m:nary>
+        </m:oMath>
+      </m:oMathPara>
+    </w:p>
+    <w:p>
+      <w:pPr>
+        <w:bidi w:val="0"/>
+        <w:rPr>
+          <w:rFonts w:eastAsiaTheme="minorEastAsia"/>
+        </w:rPr>
+      </w:pPr>
+    </w:p>
+    <w:p>
+      <w:pPr>
+        <w:bidi w:val="0"/>
+        <w:rPr>
+          <w:rFonts w:eastAsiaTheme="minorEastAsia"/>
+        </w:rPr>
+      </w:pPr>
+      <w:r>
+        <w:rPr>
+          <w:rFonts w:eastAsiaTheme="minorEastAsia"/>
+        </w:rPr>
+        <w:t>Proof:</w:t>
+      </w:r>
+    </w:p>
+    <w:p>
+      <w:pPr>
+        <w:bidi w:val="0"/>
+        <w:rPr>
+          <w:rFonts w:eastAsiaTheme="minorEastAsia"/>
+        </w:rPr>
+      </w:pPr>
+      <w:r>
+        <w:rPr>
+          <w:rFonts w:eastAsiaTheme="minorEastAsia"/>
+        </w:rPr>
+        <w:t xml:space="preserve">For a regularization matrix </w:t>
+      </w:r>
+      <m:oMath>
+        <m:r>
+          <w:rPr>
+            <w:rFonts w:ascii="Cambria Math" w:eastAsiaTheme="minorEastAsia" w:hAnsi="Cambria Math"/>
+          </w:rPr>
+          <m:t>L∈</m:t>
+        </m:r>
+        <m:sSup>
+          <m:sSupPr>
+            <m:ctrlPr>
+              <w:rPr>
+                <w:rFonts w:ascii="Cambria Math" w:eastAsiaTheme="minorEastAsia" w:hAnsi="Cambria Math"/>
+                <w:i/>
+              </w:rPr>
+            </m:ctrlPr>
+          </m:sSupPr>
+          <m:e>
+            <m:r>
+              <m:rPr>
+                <m:scr m:val="double-struck"/>
+              </m:rPr>
+              <w:rPr>
+                <w:rFonts w:ascii="Cambria Math" w:eastAsiaTheme="minorEastAsia" w:hAnsi="Cambria Math"/>
+              </w:rPr>
+              <m:t>R</m:t>
+            </m:r>
+          </m:e>
+          <m:sup>
+            <m:r>
+              <w:rPr>
+                <w:rFonts w:ascii="Cambria Math" w:eastAsiaTheme="minorEastAsia" w:hAnsi="Cambria Math"/>
+              </w:rPr>
+              <m:t>MxN</m:t>
+            </m:r>
+          </m:sup>
+        </m:sSup>
+      </m:oMath>
+      <w:r>
+        <w:rPr>
+          <w:rFonts w:eastAsiaTheme="minorEastAsia"/>
+        </w:rPr>
+        <w:t xml:space="preserve"> and unknown vector </w:t>
+      </w:r>
+      <m:oMath>
+        <m:r>
+          <w:rPr>
+            <w:rFonts w:ascii="Cambria Math" w:eastAsiaTheme="minorEastAsia" w:hAnsi="Cambria Math"/>
+          </w:rPr>
+          <m:t>x∈</m:t>
+        </m:r>
+        <m:sSup>
+          <m:sSupPr>
+            <m:ctrlPr>
+              <w:rPr>
+                <w:rFonts w:ascii="Cambria Math" w:eastAsiaTheme="minorEastAsia" w:hAnsi="Cambria Math"/>
+                <w:i/>
+              </w:rPr>
+            </m:ctrlPr>
+          </m:sSupPr>
+          <m:e>
+            <m:r>
+              <m:rPr>
+                <m:scr m:val="double-struck"/>
+              </m:rPr>
+              <w:rPr>
+                <w:rFonts w:ascii="Cambria Math" w:eastAsiaTheme="minorEastAsia" w:hAnsi="Cambria Math"/>
+              </w:rPr>
+              <m:t>R</m:t>
+            </m:r>
+          </m:e>
+          <m:sup>
+            <m:r>
+              <w:rPr>
+                <w:rFonts w:ascii="Cambria Math" w:eastAsiaTheme="minorEastAsia" w:hAnsi="Cambria Math"/>
+              </w:rPr>
+              <m:t>N</m:t>
+            </m:r>
+          </m:sup>
+        </m:sSup>
+      </m:oMath>
+    </w:p>
+    <w:p>
+      <w:pPr>
+        <w:bidi w:val="0"/>
+        <w:rPr>
+          <w:rFonts w:eastAsiaTheme="minorEastAsia"/>
+        </w:rPr>
+      </w:pPr>
+      <m:oMathPara>
+        <m:oMath>
+          <m:r>
+            <w:rPr>
+              <w:rFonts w:ascii="Cambria Math" w:eastAsiaTheme="minorEastAsia" w:hAnsi="Cambria Math"/>
+            </w:rPr>
+            <m:t>Lx=</m:t>
+          </m:r>
+          <m:d>
+            <m:dPr>
+              <m:ctrlPr>
+                <w:rPr>
+                  <w:rFonts w:ascii="Cambria Math" w:eastAsiaTheme="minorEastAsia" w:hAnsi="Cambria Math"/>
+                  <w:i/>
+                </w:rPr>
+              </m:ctrlPr>
+            </m:dPr>
+            <m:e>
+              <m:m>
+                <m:mPr>
+                  <m:mcs>
+                    <m:mc>
+                      <m:mcPr>
+                        <m:count m:val="1"/>
+                        <m:mcJc m:val="center"/>
+                      </m:mcPr>
+                    </m:mc>
+                  </m:mcs>
+                  <m:ctrlPr>
+                    <w:rPr>
+                      <w:rFonts w:ascii="Cambria Math" w:eastAsiaTheme="minorEastAsia" w:hAnsi="Cambria Math"/>
+                      <w:i/>
+                    </w:rPr>
+                  </m:ctrlPr>
+                </m:mPr>
+                <m:mr>
+                  <m:e>
+                    <m:sSub>
+                      <m:sSubPr>
+                        <m:ctrlPr>
+                          <w:rPr>
+                            <w:rFonts w:ascii="Cambria Math" w:eastAsiaTheme="minorEastAsia" w:hAnsi="Cambria Math"/>
+                            <w:i/>
+                          </w:rPr>
+                        </m:ctrlPr>
+                      </m:sSubPr>
+                      <m:e>
+                        <m:r>
+                          <w:rPr>
+                            <w:rFonts w:ascii="Cambria Math" w:eastAsiaTheme="minorEastAsia" w:hAnsi="Cambria Math"/>
+                          </w:rPr>
+                          <m:t>L</m:t>
+                        </m:r>
+                      </m:e>
+                      <m:sub>
+                        <m:r>
+                          <w:rPr>
+                            <w:rFonts w:ascii="Cambria Math" w:eastAsiaTheme="minorEastAsia" w:hAnsi="Cambria Math"/>
+                          </w:rPr>
+                          <m:t>11</m:t>
+                        </m:r>
+                      </m:sub>
+                    </m:sSub>
+                    <m:sSub>
+                      <m:sSubPr>
+                        <m:ctrlPr>
+                          <w:rPr>
+                            <w:rFonts w:ascii="Cambria Math" w:eastAsiaTheme="minorEastAsia" w:hAnsi="Cambria Math"/>
+                            <w:i/>
+                          </w:rPr>
+                        </m:ctrlPr>
+                      </m:sSubPr>
+                      <m:e>
+                        <m:r>
+                          <w:rPr>
+                            <w:rFonts w:ascii="Cambria Math" w:eastAsiaTheme="minorEastAsia" w:hAnsi="Cambria Math"/>
+                          </w:rPr>
+                          <m:t>x</m:t>
+                        </m:r>
+                      </m:e>
+                      <m:sub>
+                        <m:r>
+                          <w:rPr>
+                            <w:rFonts w:ascii="Cambria Math" w:eastAsiaTheme="minorEastAsia" w:hAnsi="Cambria Math"/>
+                          </w:rPr>
+                          <m:t>1</m:t>
+                        </m:r>
+                      </m:sub>
+                    </m:sSub>
+                    <m:r>
+                      <w:rPr>
+                        <w:rFonts w:ascii="Cambria Math" w:eastAsiaTheme="minorEastAsia" w:hAnsi="Cambria Math"/>
+                      </w:rPr>
+                      <m:t>+</m:t>
+                    </m:r>
+                    <m:sSub>
+                      <m:sSubPr>
+                        <m:ctrlPr>
+                          <w:rPr>
+                            <w:rFonts w:ascii="Cambria Math" w:eastAsiaTheme="minorEastAsia" w:hAnsi="Cambria Math"/>
+                            <w:i/>
+                          </w:rPr>
+                        </m:ctrlPr>
+                      </m:sSubPr>
+                      <m:e>
+                        <m:r>
+                          <w:rPr>
+                            <w:rFonts w:ascii="Cambria Math" w:eastAsiaTheme="minorEastAsia" w:hAnsi="Cambria Math"/>
+                          </w:rPr>
+                          <m:t>L</m:t>
+                        </m:r>
+                      </m:e>
+                      <m:sub>
+                        <m:r>
+                          <w:rPr>
+                            <w:rFonts w:ascii="Cambria Math" w:eastAsiaTheme="minorEastAsia" w:hAnsi="Cambria Math"/>
+                          </w:rPr>
+                          <m:t>12</m:t>
+                        </m:r>
+                      </m:sub>
+                    </m:sSub>
+                    <m:sSub>
+                      <m:sSubPr>
+                        <m:ctrlPr>
+                          <w:rPr>
+                            <w:rFonts w:ascii="Cambria Math" w:eastAsiaTheme="minorEastAsia" w:hAnsi="Cambria Math"/>
+                            <w:i/>
+                          </w:rPr>
+                        </m:ctrlPr>
+                      </m:sSubPr>
+                      <m:e>
+                        <m:r>
+                          <w:rPr>
+                            <w:rFonts w:ascii="Cambria Math" w:eastAsiaTheme="minorEastAsia" w:hAnsi="Cambria Math"/>
+                          </w:rPr>
+                          <m:t>x</m:t>
+                        </m:r>
+                      </m:e>
+                      <m:sub>
+                        <m:r>
+                          <w:rPr>
+                            <w:rFonts w:ascii="Cambria Math" w:eastAsiaTheme="minorEastAsia" w:hAnsi="Cambria Math"/>
+                          </w:rPr>
+                          <m:t>2</m:t>
+                        </m:r>
+                      </m:sub>
+                    </m:sSub>
+                    <m:r>
+                      <w:rPr>
+                        <w:rFonts w:ascii="Cambria Math" w:eastAsiaTheme="minorEastAsia" w:hAnsi="Cambria Math"/>
+                      </w:rPr>
+                      <m:t>+…+</m:t>
+                    </m:r>
+                    <m:sSub>
+                      <m:sSubPr>
+                        <m:ctrlPr>
+                          <w:rPr>
+                            <w:rFonts w:ascii="Cambria Math" w:eastAsiaTheme="minorEastAsia" w:hAnsi="Cambria Math"/>
+                            <w:i/>
+                          </w:rPr>
+                        </m:ctrlPr>
+                      </m:sSubPr>
+                      <m:e>
+                        <m:r>
+                          <w:rPr>
+                            <w:rFonts w:ascii="Cambria Math" w:eastAsiaTheme="minorEastAsia" w:hAnsi="Cambria Math"/>
+                          </w:rPr>
+                          <m:t>L</m:t>
+                        </m:r>
+                      </m:e>
+                      <m:sub>
+                        <m:r>
+                          <w:rPr>
+                            <w:rFonts w:ascii="Cambria Math" w:eastAsiaTheme="minorEastAsia" w:hAnsi="Cambria Math"/>
+                          </w:rPr>
+                          <m:t>1N</m:t>
+                        </m:r>
+                      </m:sub>
+                    </m:sSub>
+                    <m:sSub>
+                      <m:sSubPr>
+                        <m:ctrlPr>
+                          <w:rPr>
+                            <w:rFonts w:ascii="Cambria Math" w:eastAsiaTheme="minorEastAsia" w:hAnsi="Cambria Math"/>
+                            <w:i/>
+                          </w:rPr>
+                        </m:ctrlPr>
+                      </m:sSubPr>
+                      <m:e>
+                        <m:r>
+                          <w:rPr>
+                            <w:rFonts w:ascii="Cambria Math" w:eastAsiaTheme="minorEastAsia" w:hAnsi="Cambria Math"/>
+                          </w:rPr>
+                          <m:t>x</m:t>
+                        </m:r>
+                      </m:e>
+                      <m:sub>
+                        <m:r>
+                          <w:rPr>
+                            <w:rFonts w:ascii="Cambria Math" w:eastAsiaTheme="minorEastAsia" w:hAnsi="Cambria Math"/>
+                          </w:rPr>
+                          <m:t>N</m:t>
+                        </m:r>
+                      </m:sub>
+                    </m:sSub>
+                  </m:e>
+                </m:mr>
+                <m:mr>
+                  <m:e>
+                    <m:sSub>
+                      <m:sSubPr>
+                        <m:ctrlPr>
+                          <w:rPr>
+                            <w:rFonts w:ascii="Cambria Math" w:eastAsiaTheme="minorEastAsia" w:hAnsi="Cambria Math"/>
+                            <w:i/>
+                          </w:rPr>
+                        </m:ctrlPr>
+                      </m:sSubPr>
+                      <m:e>
+                        <m:r>
+                          <w:rPr>
+                            <w:rFonts w:ascii="Cambria Math" w:eastAsiaTheme="minorEastAsia" w:hAnsi="Cambria Math"/>
+                          </w:rPr>
+                          <m:t>L</m:t>
+                        </m:r>
+                      </m:e>
+                      <m:sub>
+                        <m:r>
+                          <w:rPr>
+                            <w:rFonts w:ascii="Cambria Math" w:eastAsiaTheme="minorEastAsia" w:hAnsi="Cambria Math"/>
+                          </w:rPr>
+                          <m:t>11</m:t>
+                        </m:r>
+                      </m:sub>
+                    </m:sSub>
+                    <m:sSub>
+                      <m:sSubPr>
+                        <m:ctrlPr>
+                          <w:rPr>
+                            <w:rFonts w:ascii="Cambria Math" w:eastAsiaTheme="minorEastAsia" w:hAnsi="Cambria Math"/>
+                            <w:i/>
+                          </w:rPr>
+                        </m:ctrlPr>
+                      </m:sSubPr>
+                      <m:e>
+                        <m:r>
+                          <w:rPr>
+                            <w:rFonts w:ascii="Cambria Math" w:eastAsiaTheme="minorEastAsia" w:hAnsi="Cambria Math"/>
+                          </w:rPr>
+                          <m:t>x</m:t>
+                        </m:r>
+                      </m:e>
+                      <m:sub>
+                        <m:r>
+                          <w:rPr>
+                            <w:rFonts w:ascii="Cambria Math" w:eastAsiaTheme="minorEastAsia" w:hAnsi="Cambria Math"/>
+                          </w:rPr>
+                          <m:t>1</m:t>
+                        </m:r>
+                      </m:sub>
+                    </m:sSub>
+                    <m:r>
+                      <w:rPr>
+                        <w:rFonts w:ascii="Cambria Math" w:eastAsiaTheme="minorEastAsia" w:hAnsi="Cambria Math"/>
+                      </w:rPr>
+                      <m:t>+</m:t>
+                    </m:r>
+                    <m:sSub>
+                      <m:sSubPr>
+                        <m:ctrlPr>
+                          <w:rPr>
+                            <w:rFonts w:ascii="Cambria Math" w:eastAsiaTheme="minorEastAsia" w:hAnsi="Cambria Math"/>
+                            <w:i/>
+                          </w:rPr>
+                        </m:ctrlPr>
+                      </m:sSubPr>
+                      <m:e>
+                        <m:r>
+                          <w:rPr>
+                            <w:rFonts w:ascii="Cambria Math" w:eastAsiaTheme="minorEastAsia" w:hAnsi="Cambria Math"/>
+                          </w:rPr>
+                          <m:t>L</m:t>
+                        </m:r>
+                      </m:e>
+                      <m:sub>
+                        <m:r>
+                          <w:rPr>
+                            <w:rFonts w:ascii="Cambria Math" w:eastAsiaTheme="minorEastAsia" w:hAnsi="Cambria Math"/>
+                          </w:rPr>
+                          <m:t>12</m:t>
+                        </m:r>
+                      </m:sub>
+                    </m:sSub>
+                    <m:sSub>
+                      <m:sSubPr>
+                        <m:ctrlPr>
+                          <w:rPr>
+                            <w:rFonts w:ascii="Cambria Math" w:eastAsiaTheme="minorEastAsia" w:hAnsi="Cambria Math"/>
+                            <w:i/>
+                          </w:rPr>
+                        </m:ctrlPr>
+                      </m:sSubPr>
+                      <m:e>
+                        <m:r>
+                          <w:rPr>
+                            <w:rFonts w:ascii="Cambria Math" w:eastAsiaTheme="minorEastAsia" w:hAnsi="Cambria Math"/>
+                          </w:rPr>
+                          <m:t>x</m:t>
+                        </m:r>
+                      </m:e>
+                      <m:sub>
+                        <m:r>
+                          <w:rPr>
+                            <w:rFonts w:ascii="Cambria Math" w:eastAsiaTheme="minorEastAsia" w:hAnsi="Cambria Math"/>
+                          </w:rPr>
+                          <m:t>2</m:t>
+                        </m:r>
+                      </m:sub>
+                    </m:sSub>
+                    <m:r>
+                      <w:rPr>
+                        <w:rFonts w:ascii="Cambria Math" w:eastAsiaTheme="minorEastAsia" w:hAnsi="Cambria Math"/>
+                      </w:rPr>
+                      <m:t>+…+</m:t>
+                    </m:r>
+                    <m:sSub>
+                      <m:sSubPr>
+                        <m:ctrlPr>
+                          <w:rPr>
+                            <w:rFonts w:ascii="Cambria Math" w:eastAsiaTheme="minorEastAsia" w:hAnsi="Cambria Math"/>
+                            <w:i/>
+                          </w:rPr>
+                        </m:ctrlPr>
+                      </m:sSubPr>
+                      <m:e>
+                        <m:r>
+                          <w:rPr>
+                            <w:rFonts w:ascii="Cambria Math" w:eastAsiaTheme="minorEastAsia" w:hAnsi="Cambria Math"/>
+                          </w:rPr>
+                          <m:t>L</m:t>
+                        </m:r>
+                      </m:e>
+                      <m:sub>
+                        <m:r>
+                          <w:rPr>
+                            <w:rFonts w:ascii="Cambria Math" w:eastAsiaTheme="minorEastAsia" w:hAnsi="Cambria Math"/>
+                          </w:rPr>
+                          <m:t>1N</m:t>
+                        </m:r>
+                      </m:sub>
+                    </m:sSub>
+                    <m:sSub>
+                      <m:sSubPr>
+                        <m:ctrlPr>
+                          <w:rPr>
+                            <w:rFonts w:ascii="Cambria Math" w:eastAsiaTheme="minorEastAsia" w:hAnsi="Cambria Math"/>
+                            <w:i/>
+                          </w:rPr>
+                        </m:ctrlPr>
+                      </m:sSubPr>
+                      <m:e>
+                        <m:r>
+                          <w:rPr>
+                            <w:rFonts w:ascii="Cambria Math" w:eastAsiaTheme="minorEastAsia" w:hAnsi="Cambria Math"/>
+                          </w:rPr>
+                          <m:t>x</m:t>
+                        </m:r>
+                      </m:e>
+                      <m:sub>
+                        <m:r>
+                          <w:rPr>
+                            <w:rFonts w:ascii="Cambria Math" w:eastAsiaTheme="minorEastAsia" w:hAnsi="Cambria Math"/>
+                          </w:rPr>
+                          <m:t>N</m:t>
+                        </m:r>
+                      </m:sub>
+                    </m:sSub>
+                  </m:e>
+                </m:mr>
+                <m:mr>
+                  <m:e>
+                    <m:m>
+                      <m:mPr>
+                        <m:mcs>
+                          <m:mc>
+                            <m:mcPr>
+                              <m:count m:val="1"/>
+                              <m:mcJc m:val="center"/>
+                            </m:mcPr>
+                          </m:mc>
+                        </m:mcs>
+                        <m:ctrlPr>
+                          <w:rPr>
+                            <w:rFonts w:ascii="Cambria Math" w:eastAsiaTheme="minorEastAsia" w:hAnsi="Cambria Math"/>
+                            <w:i/>
+                          </w:rPr>
+                        </m:ctrlPr>
+                      </m:mPr>
+                      <m:mr>
+                        <m:e>
+                          <m:r>
+                            <w:rPr>
+                              <w:rFonts w:ascii="Cambria Math" w:eastAsiaTheme="minorEastAsia" w:hAnsi="Cambria Math"/>
+                            </w:rPr>
+                            <m:t>⋮</m:t>
+                          </m:r>
+                        </m:e>
+                      </m:mr>
+                      <m:mr>
+                        <m:e>
+                          <m:sSub>
+                            <m:sSubPr>
+                              <m:ctrlPr>
+                                <w:rPr>
+                                  <w:rFonts w:ascii="Cambria Math" w:eastAsiaTheme="minorEastAsia" w:hAnsi="Cambria Math"/>
+                                  <w:i/>
+                                </w:rPr>
+                              </m:ctrlPr>
+                            </m:sSubPr>
+                            <m:e>
+                              <m:r>
+                                <w:rPr>
+                                  <w:rFonts w:ascii="Cambria Math" w:eastAsiaTheme="minorEastAsia" w:hAnsi="Cambria Math"/>
+                                </w:rPr>
+                                <m:t>L</m:t>
+                              </m:r>
+                            </m:e>
+                            <m:sub>
+                              <m:r>
+                                <w:rPr>
+                                  <w:rFonts w:ascii="Cambria Math" w:eastAsiaTheme="minorEastAsia" w:hAnsi="Cambria Math"/>
+                                </w:rPr>
+                                <m:t>M1</m:t>
+                              </m:r>
+                            </m:sub>
+                          </m:sSub>
+                          <m:sSub>
+                            <m:sSubPr>
+                              <m:ctrlPr>
+                                <w:rPr>
+                                  <w:rFonts w:ascii="Cambria Math" w:eastAsiaTheme="minorEastAsia" w:hAnsi="Cambria Math"/>
+                                  <w:i/>
+                                </w:rPr>
+                              </m:ctrlPr>
+                            </m:sSubPr>
+                            <m:e>
+                              <m:r>
+                                <w:rPr>
+                                  <w:rFonts w:ascii="Cambria Math" w:eastAsiaTheme="minorEastAsia" w:hAnsi="Cambria Math"/>
+                                </w:rPr>
+                                <m:t>x</m:t>
+                              </m:r>
+                            </m:e>
+                            <m:sub>
+                              <m:r>
+                                <w:rPr>
+                                  <w:rFonts w:ascii="Cambria Math" w:eastAsiaTheme="minorEastAsia" w:hAnsi="Cambria Math"/>
+                                </w:rPr>
+                                <m:t>1</m:t>
+                              </m:r>
+                            </m:sub>
+                          </m:sSub>
+                          <m:r>
+                            <w:rPr>
+                              <w:rFonts w:ascii="Cambria Math" w:eastAsiaTheme="minorEastAsia" w:hAnsi="Cambria Math"/>
+                            </w:rPr>
+                            <m:t>+</m:t>
+                          </m:r>
+                          <m:sSub>
+                            <m:sSubPr>
+                              <m:ctrlPr>
+                                <w:rPr>
+                                  <w:rFonts w:ascii="Cambria Math" w:eastAsiaTheme="minorEastAsia" w:hAnsi="Cambria Math"/>
+                                  <w:i/>
+                                </w:rPr>
+                              </m:ctrlPr>
+                            </m:sSubPr>
+                            <m:e>
+                              <m:r>
+                                <w:rPr>
+                                  <w:rFonts w:ascii="Cambria Math" w:eastAsiaTheme="minorEastAsia" w:hAnsi="Cambria Math"/>
+                                </w:rPr>
+                                <m:t>L</m:t>
+                              </m:r>
+                            </m:e>
+                            <m:sub>
+                              <m:r>
+                                <w:rPr>
+                                  <w:rFonts w:ascii="Cambria Math" w:eastAsiaTheme="minorEastAsia" w:hAnsi="Cambria Math"/>
+                                </w:rPr>
+                                <m:t>M2</m:t>
+                              </m:r>
+                            </m:sub>
+                          </m:sSub>
+                          <m:sSub>
+                            <m:sSubPr>
+                              <m:ctrlPr>
+                                <w:rPr>
+                                  <w:rFonts w:ascii="Cambria Math" w:eastAsiaTheme="minorEastAsia" w:hAnsi="Cambria Math"/>
+                                  <w:i/>
+                                </w:rPr>
+                              </m:ctrlPr>
+                            </m:sSubPr>
+                            <m:e>
+                              <m:r>
+                                <w:rPr>
+                                  <w:rFonts w:ascii="Cambria Math" w:eastAsiaTheme="minorEastAsia" w:hAnsi="Cambria Math"/>
+                                </w:rPr>
+                                <m:t>x</m:t>
+                              </m:r>
+                            </m:e>
+                            <m:sub>
+                              <m:r>
+                                <w:rPr>
+                                  <w:rFonts w:ascii="Cambria Math" w:eastAsiaTheme="minorEastAsia" w:hAnsi="Cambria Math"/>
+                                </w:rPr>
+                                <m:t>2</m:t>
+                              </m:r>
+                            </m:sub>
+                          </m:sSub>
+                          <m:r>
+                            <w:rPr>
+                              <w:rFonts w:ascii="Cambria Math" w:eastAsiaTheme="minorEastAsia" w:hAnsi="Cambria Math"/>
+                            </w:rPr>
+                            <m:t>+…+</m:t>
+                          </m:r>
+                          <m:sSub>
+                            <m:sSubPr>
+                              <m:ctrlPr>
+                                <w:rPr>
+                                  <w:rFonts w:ascii="Cambria Math" w:eastAsiaTheme="minorEastAsia" w:hAnsi="Cambria Math"/>
+                                  <w:i/>
+                                </w:rPr>
+                              </m:ctrlPr>
+                            </m:sSubPr>
+                            <m:e>
+                              <m:r>
+                                <w:rPr>
+                                  <w:rFonts w:ascii="Cambria Math" w:eastAsiaTheme="minorEastAsia" w:hAnsi="Cambria Math"/>
+                                </w:rPr>
+                                <m:t>L</m:t>
+                              </m:r>
+                            </m:e>
+                            <m:sub>
+                              <m:r>
+                                <w:rPr>
+                                  <w:rFonts w:ascii="Cambria Math" w:eastAsiaTheme="minorEastAsia" w:hAnsi="Cambria Math"/>
+                                </w:rPr>
+                                <m:t>MN</m:t>
+                              </m:r>
+                            </m:sub>
+                          </m:sSub>
+                          <m:sSub>
+                            <m:sSubPr>
+                              <m:ctrlPr>
+                                <w:rPr>
+                                  <w:rFonts w:ascii="Cambria Math" w:eastAsiaTheme="minorEastAsia" w:hAnsi="Cambria Math"/>
+                                  <w:i/>
+                                </w:rPr>
+                              </m:ctrlPr>
+                            </m:sSubPr>
+                            <m:e>
+                              <m:r>
+                                <w:rPr>
+                                  <w:rFonts w:ascii="Cambria Math" w:eastAsiaTheme="minorEastAsia" w:hAnsi="Cambria Math"/>
+                                </w:rPr>
+                                <m:t>x</m:t>
+                              </m:r>
+                            </m:e>
+                            <m:sub>
+                              <m:r>
+                                <w:rPr>
+                                  <w:rFonts w:ascii="Cambria Math" w:eastAsiaTheme="minorEastAsia" w:hAnsi="Cambria Math"/>
+                                </w:rPr>
+                                <m:t>N</m:t>
+                              </m:r>
+                            </m:sub>
+                          </m:sSub>
+                        </m:e>
+                      </m:mr>
+                    </m:m>
+                  </m:e>
+                </m:mr>
+              </m:m>
+            </m:e>
+          </m:d>
+        </m:oMath>
+      </m:oMathPara>
+    </w:p>
+    <w:p>
+      <w:pPr>
+        <w:bidi w:val="0"/>
+        <w:rPr>
+          <w:rFonts w:eastAsiaTheme="minorEastAsia"/>
+        </w:rPr>
+      </w:pPr>
+      <w:proofErr w:type="gramStart"/>
+      <w:r>
+        <w:rPr>
+          <w:rFonts w:eastAsiaTheme="minorEastAsia"/>
+        </w:rPr>
+        <w:t xml:space="preserve">The </w:t>
+      </w:r>
+      <m:oMath>
+        <m:sSub>
+          <m:sSubPr>
+            <m:ctrlPr>
+              <w:rPr>
+                <w:rFonts w:ascii="Cambria Math" w:eastAsiaTheme="minorEastAsia" w:hAnsi="Cambria Math"/>
+                <w:i/>
+              </w:rPr>
+            </m:ctrlPr>
+          </m:sSubPr>
+          <m:e>
+            <m:r>
+              <w:rPr>
+                <w:rFonts w:ascii="Cambria Math" w:eastAsiaTheme="minorEastAsia" w:hAnsi="Cambria Math"/>
+              </w:rPr>
+              <m:t>l</m:t>
+            </m:r>
+          </m:e>
+          <m:sub>
+            <m:r>
+              <w:rPr>
+                <w:rFonts w:ascii="Cambria Math" w:eastAsiaTheme="minorEastAsia" w:hAnsi="Cambria Math"/>
+              </w:rPr>
+              <m:t>1</m:t>
+            </m:r>
+          </m:sub>
+        </m:sSub>
+        <m:r>
+          <w:rPr>
+            <w:rFonts w:ascii="Cambria Math" w:eastAsiaTheme="minorEastAsia" w:hAnsi="Cambria Math"/>
+          </w:rPr>
+          <m:t xml:space="preserve"> norm </m:t>
+        </m:r>
+      </m:oMath>
+      <w:r>
+        <w:rPr>
+          <w:rFonts w:eastAsiaTheme="minorEastAsia"/>
+        </w:rPr>
+        <w:t>of</w:t>
+      </w:r>
+      <w:proofErr w:type="gramEnd"/>
+      <w:r>
+        <w:rPr>
+          <w:rFonts w:eastAsiaTheme="minorEastAsia"/>
+        </w:rPr>
+        <w:t xml:space="preserve"> </w:t>
+      </w:r>
+      <m:oMath>
+        <m:r>
+          <w:rPr>
+            <w:rFonts w:ascii="Cambria Math" w:eastAsiaTheme="minorEastAsia" w:hAnsi="Cambria Math"/>
+          </w:rPr>
+          <m:t>Lx</m:t>
+        </m:r>
+      </m:oMath>
+      <w:r>
+        <w:rPr>
+          <w:rFonts w:eastAsiaTheme="minorEastAsia"/>
+        </w:rPr>
+        <w:t xml:space="preserve"> can be written as:</w:t>
+      </w:r>
+    </w:p>
+    <w:p>
+      <w:pPr>
+        <w:bidi w:val="0"/>
+        <w:rPr>
+          <w:rFonts w:eastAsiaTheme="minorEastAsia"/>
+        </w:rPr>
+      </w:pPr>
+      <m:oMathPara>
+        <m:oMath>
+          <m:sSub>
+            <m:sSubPr>
+              <m:ctrlPr>
+                <w:rPr>
+                  <w:rFonts w:ascii="Cambria Math" w:eastAsiaTheme="minorEastAsia" w:hAnsi="Cambria Math"/>
+                  <w:i/>
+                </w:rPr>
+              </m:ctrlPr>
+            </m:sSubPr>
+            <m:e>
+              <m:d>
+                <m:dPr>
+                  <m:begChr m:val="‖"/>
+                  <m:endChr m:val="‖"/>
+                  <m:ctrlPr>
+                    <w:rPr>
+                      <w:rFonts w:ascii="Cambria Math" w:eastAsiaTheme="minorEastAsia" w:hAnsi="Cambria Math"/>
+                      <w:i/>
+                    </w:rPr>
+                  </m:ctrlPr>
+                </m:dPr>
+                <m:e>
+                  <m:r>
+                    <w:rPr>
+                      <w:rFonts w:ascii="Cambria Math" w:eastAsiaTheme="minorEastAsia" w:hAnsi="Cambria Math"/>
+                    </w:rPr>
+                    <m:t>Lx</m:t>
+                  </m:r>
+                </m:e>
+              </m:d>
+            </m:e>
+            <m:sub>
+              <m:r>
+                <w:rPr>
+                  <w:rFonts w:ascii="Cambria Math" w:eastAsiaTheme="minorEastAsia" w:hAnsi="Cambria Math"/>
+                </w:rPr>
+                <m:t>1</m:t>
+              </m:r>
+            </m:sub>
+          </m:sSub>
+          <m:r>
+            <w:rPr>
+              <w:rFonts w:ascii="Cambria Math" w:eastAsiaTheme="minorEastAsia" w:hAnsi="Cambria Math"/>
+            </w:rPr>
+            <m:t>=</m:t>
+          </m:r>
+          <m:nary>
+            <m:naryPr>
+              <m:chr m:val="∑"/>
+              <m:supHide m:val="1"/>
+              <m:ctrlPr>
+                <w:rPr>
+                  <w:rFonts w:ascii="Cambria Math" w:eastAsiaTheme="minorEastAsia" w:hAnsi="Cambria Math"/>
+                  <w:i/>
+                </w:rPr>
+              </m:ctrlPr>
+            </m:naryPr>
+            <m:sub>
+              <m:r>
+                <w:rPr>
+                  <w:rFonts w:ascii="Cambria Math" w:eastAsiaTheme="minorEastAsia" w:hAnsi="Cambria Math"/>
+                </w:rPr>
+                <m:t>i</m:t>
+              </m:r>
+            </m:sub>
+            <m:sup/>
+            <m:e>
+              <m:d>
+                <m:dPr>
+                  <m:begChr m:val="|"/>
+                  <m:endChr m:val="|"/>
+                  <m:ctrlPr>
+                    <w:rPr>
+                      <w:rFonts w:ascii="Cambria Math" w:eastAsiaTheme="minorEastAsia" w:hAnsi="Cambria Math"/>
+                      <w:i/>
+                    </w:rPr>
+                  </m:ctrlPr>
+                </m:dPr>
+                <m:e>
+                  <m:sSub>
+                    <m:sSubPr>
+                      <m:ctrlPr>
+                        <w:rPr>
+                          <w:rFonts w:ascii="Cambria Math" w:eastAsiaTheme="minorEastAsia" w:hAnsi="Cambria Math"/>
+                          <w:i/>
+                        </w:rPr>
+                      </m:ctrlPr>
+                    </m:sSubPr>
+                    <m:e>
+                      <m:r>
+                        <w:rPr>
+                          <w:rFonts w:ascii="Cambria Math" w:eastAsiaTheme="minorEastAsia" w:hAnsi="Cambria Math"/>
+                        </w:rPr>
+                        <m:t>γ</m:t>
+                      </m:r>
+                    </m:e>
+                    <m:sub>
+                      <m:r>
+                        <w:rPr>
+                          <w:rFonts w:ascii="Cambria Math" w:eastAsiaTheme="minorEastAsia" w:hAnsi="Cambria Math"/>
+                        </w:rPr>
+                        <m:t>i</m:t>
+                      </m:r>
+                    </m:sub>
+                  </m:sSub>
+                </m:e>
+              </m:d>
+            </m:e>
+          </m:nary>
+          <m:r>
+            <w:rPr>
+              <w:rFonts w:ascii="Cambria Math" w:eastAsiaTheme="minorEastAsia" w:hAnsi="Cambria Math"/>
+            </w:rPr>
+            <m:t xml:space="preserve">       , </m:t>
+          </m:r>
+          <m:sSub>
+            <m:sSubPr>
+              <m:ctrlPr>
+                <w:rPr>
+                  <w:rFonts w:ascii="Cambria Math" w:eastAsiaTheme="minorEastAsia" w:hAnsi="Cambria Math"/>
+                  <w:i/>
+                </w:rPr>
+              </m:ctrlPr>
+            </m:sSubPr>
+            <m:e>
+              <m:r>
+                <w:rPr>
+                  <w:rFonts w:ascii="Cambria Math" w:eastAsiaTheme="minorEastAsia" w:hAnsi="Cambria Math"/>
+                </w:rPr>
+                <m:t xml:space="preserve">   γ</m:t>
+              </m:r>
+            </m:e>
+            <m:sub>
+              <m:r>
+                <w:rPr>
+                  <w:rFonts w:ascii="Cambria Math" w:eastAsiaTheme="minorEastAsia" w:hAnsi="Cambria Math"/>
+                </w:rPr>
+                <m:t>i</m:t>
+              </m:r>
+            </m:sub>
+          </m:sSub>
+          <m:r>
+            <w:rPr>
+              <w:rFonts w:ascii="Cambria Math" w:eastAsiaTheme="minorEastAsia" w:hAnsi="Cambria Math"/>
+            </w:rPr>
+            <m:t>=</m:t>
+          </m:r>
+          <m:sSub>
+            <m:sSubPr>
+              <m:ctrlPr>
+                <w:rPr>
+                  <w:rFonts w:ascii="Cambria Math" w:eastAsiaTheme="minorEastAsia" w:hAnsi="Cambria Math"/>
+                  <w:i/>
+                </w:rPr>
+              </m:ctrlPr>
+            </m:sSubPr>
+            <m:e>
+              <m:d>
+                <m:dPr>
+                  <m:ctrlPr>
+                    <w:rPr>
+                      <w:rFonts w:ascii="Cambria Math" w:eastAsiaTheme="minorEastAsia" w:hAnsi="Cambria Math"/>
+                      <w:i/>
+                    </w:rPr>
+                  </m:ctrlPr>
+                </m:dPr>
+                <m:e>
+                  <m:r>
+                    <w:rPr>
+                      <w:rFonts w:ascii="Cambria Math" w:eastAsiaTheme="minorEastAsia" w:hAnsi="Cambria Math"/>
+                    </w:rPr>
+                    <m:t>Lx</m:t>
+                  </m:r>
+                </m:e>
+              </m:d>
+            </m:e>
+            <m:sub>
+              <m:r>
+                <w:rPr>
+                  <w:rFonts w:ascii="Cambria Math" w:eastAsiaTheme="minorEastAsia" w:hAnsi="Cambria Math"/>
+                </w:rPr>
+                <m:t>i</m:t>
+              </m:r>
+            </m:sub>
+          </m:sSub>
+        </m:oMath>
+      </m:oMathPara>
+    </w:p>
+    <w:p>
+      <w:pPr>
+        <w:bidi w:val="0"/>
+        <w:rPr>
+          <w:rFonts w:eastAsiaTheme="minorEastAsia"/>
+        </w:rPr>
+      </w:pPr>
+      <w:r>
+        <w:rPr>
+          <w:rFonts w:eastAsiaTheme="minorEastAsia"/>
+        </w:rPr>
+        <w:t xml:space="preserve">Let's begin with a derivative of </w:t>
+      </w:r>
+    </w:p>
+    <w:p>
+      <w:pPr>
+        <w:bidi w:val="0"/>
+        <w:jc w:val="center"/>
+        <w:rPr>
+          <w:rFonts w:eastAsiaTheme="minorEastAsia"/>
+        </w:rPr>
+      </w:pPr>
+      <m:oMathPara>
+        <m:oMath>
+          <m:f>
+            <m:fPr>
+              <m:ctrlPr>
+                <w:rPr>
+                  <w:rFonts w:ascii="Cambria Math" w:eastAsiaTheme="minorEastAsia" w:hAnsi="Cambria Math"/>
+                  <w:i/>
+                </w:rPr>
+              </m:ctrlPr>
+            </m:fPr>
+            <m:num>
+              <m:r>
+                <w:rPr>
+                  <w:rFonts w:ascii="Cambria Math" w:eastAsiaTheme="minorEastAsia" w:hAnsi="Cambria Math"/>
+                </w:rPr>
+                <m:t>∂</m:t>
+              </m:r>
+            </m:num>
+            <m:den>
+              <m:r>
+                <w:rPr>
+                  <w:rFonts w:ascii="Cambria Math" w:eastAsiaTheme="minorEastAsia" w:hAnsi="Cambria Math"/>
+                </w:rPr>
+                <m:t>∂</m:t>
+              </m:r>
+              <m:sSub>
+                <m:sSubPr>
+                  <m:ctrlPr>
+                    <w:rPr>
+                      <w:rFonts w:ascii="Cambria Math" w:eastAsiaTheme="minorEastAsia" w:hAnsi="Cambria Math"/>
+                      <w:i/>
+                    </w:rPr>
+                  </m:ctrlPr>
+                </m:sSubPr>
+                <m:e>
+                  <m:r>
+                    <w:rPr>
+                      <w:rFonts w:ascii="Cambria Math" w:eastAsiaTheme="minorEastAsia" w:hAnsi="Cambria Math"/>
+                    </w:rPr>
+                    <m:t>x</m:t>
+                  </m:r>
+                </m:e>
+                <m:sub>
+                  <m:r>
+                    <w:rPr>
+                      <w:rFonts w:ascii="Cambria Math" w:eastAsiaTheme="minorEastAsia" w:hAnsi="Cambria Math"/>
+                    </w:rPr>
+                    <m:t>k</m:t>
+                  </m:r>
+                </m:sub>
+              </m:sSub>
+            </m:den>
+          </m:f>
+          <m:d>
+            <m:dPr>
+              <m:begChr m:val="|"/>
+              <m:endChr m:val="|"/>
+              <m:ctrlPr>
+                <w:rPr>
+                  <w:rFonts w:ascii="Cambria Math" w:eastAsiaTheme="minorEastAsia" w:hAnsi="Cambria Math"/>
+                  <w:i/>
+                </w:rPr>
+              </m:ctrlPr>
+            </m:dPr>
+            <m:e>
+              <m:sSub>
+                <m:sSubPr>
+                  <m:ctrlPr>
+                    <w:rPr>
+                      <w:rFonts w:ascii="Cambria Math" w:eastAsiaTheme="minorEastAsia" w:hAnsi="Cambria Math"/>
+                      <w:i/>
+                    </w:rPr>
+                  </m:ctrlPr>
+                </m:sSubPr>
+                <m:e>
+                  <m:r>
+                    <w:rPr>
+                      <w:rFonts w:ascii="Cambria Math" w:eastAsiaTheme="minorEastAsia" w:hAnsi="Cambria Math"/>
+                    </w:rPr>
+                    <m:t>γ</m:t>
+                  </m:r>
+                </m:e>
+                <m:sub>
+                  <m:r>
+                    <w:rPr>
+                      <w:rFonts w:ascii="Cambria Math" w:eastAsiaTheme="minorEastAsia" w:hAnsi="Cambria Math"/>
+                    </w:rPr>
+                    <m:t>i</m:t>
+                  </m:r>
+                </m:sub>
+              </m:sSub>
+            </m:e>
+          </m:d>
+          <m:r>
+            <w:rPr>
+              <w:rFonts w:ascii="Cambria Math" w:eastAsiaTheme="minorEastAsia" w:hAnsi="Cambria Math"/>
+            </w:rPr>
+            <m:t>=sign</m:t>
+          </m:r>
+          <m:d>
+            <m:dPr>
+              <m:ctrlPr>
+                <w:rPr>
+                  <w:rFonts w:ascii="Cambria Math" w:eastAsiaTheme="minorEastAsia" w:hAnsi="Cambria Math"/>
+                  <w:i/>
+                </w:rPr>
+              </m:ctrlPr>
+            </m:dPr>
+            <m:e>
+              <m:sSub>
+                <m:sSubPr>
+                  <m:ctrlPr>
+                    <w:rPr>
+                      <w:rFonts w:ascii="Cambria Math" w:eastAsiaTheme="minorEastAsia" w:hAnsi="Cambria Math"/>
+                      <w:i/>
+                    </w:rPr>
+                  </m:ctrlPr>
+                </m:sSubPr>
+                <m:e>
+                  <m:r>
+                    <w:rPr>
+                      <w:rFonts w:ascii="Cambria Math" w:eastAsiaTheme="minorEastAsia" w:hAnsi="Cambria Math"/>
+                    </w:rPr>
+                    <m:t>γ</m:t>
+                  </m:r>
+                </m:e>
+                <m:sub>
+                  <m:r>
+                    <w:rPr>
+                      <w:rFonts w:ascii="Cambria Math" w:eastAsiaTheme="minorEastAsia" w:hAnsi="Cambria Math"/>
+                    </w:rPr>
+                    <m:t>i</m:t>
+                  </m:r>
+                </m:sub>
+              </m:sSub>
+            </m:e>
+          </m:d>
+          <m:f>
+            <m:fPr>
+              <m:ctrlPr>
+                <w:rPr>
+                  <w:rFonts w:ascii="Cambria Math" w:eastAsiaTheme="minorEastAsia" w:hAnsi="Cambria Math"/>
+                  <w:i/>
+                </w:rPr>
+              </m:ctrlPr>
+            </m:fPr>
+            <m:num>
+              <m:r>
+                <w:rPr>
+                  <w:rFonts w:ascii="Cambria Math" w:eastAsiaTheme="minorEastAsia" w:hAnsi="Cambria Math"/>
+                </w:rPr>
+                <m:t>∂</m:t>
+              </m:r>
+            </m:num>
+            <m:den>
+              <m:r>
+                <w:rPr>
+                  <w:rFonts w:ascii="Cambria Math" w:eastAsiaTheme="minorEastAsia" w:hAnsi="Cambria Math"/>
+                </w:rPr>
+                <m:t>∂</m:t>
+              </m:r>
+              <m:sSub>
+                <m:sSubPr>
+                  <m:ctrlPr>
+                    <w:rPr>
+                      <w:rFonts w:ascii="Cambria Math" w:eastAsiaTheme="minorEastAsia" w:hAnsi="Cambria Math"/>
+                      <w:i/>
+                    </w:rPr>
+                  </m:ctrlPr>
+                </m:sSubPr>
+                <m:e>
+                  <m:r>
+                    <w:rPr>
+                      <w:rFonts w:ascii="Cambria Math" w:eastAsiaTheme="minorEastAsia" w:hAnsi="Cambria Math"/>
+                    </w:rPr>
+                    <m:t>x</m:t>
+                  </m:r>
+                </m:e>
+                <m:sub>
+                  <m:r>
+                    <w:rPr>
+                      <w:rFonts w:ascii="Cambria Math" w:eastAsiaTheme="minorEastAsia" w:hAnsi="Cambria Math"/>
+                    </w:rPr>
+                    <m:t>k</m:t>
+                  </m:r>
+                </m:sub>
+              </m:sSub>
+            </m:den>
+          </m:f>
+          <m:sSub>
+            <m:sSubPr>
+              <m:ctrlPr>
+                <w:rPr>
+                  <w:rFonts w:ascii="Cambria Math" w:eastAsiaTheme="minorEastAsia" w:hAnsi="Cambria Math"/>
+                  <w:i/>
+                </w:rPr>
+              </m:ctrlPr>
+            </m:sSubPr>
+            <m:e>
+              <m:r>
+                <w:rPr>
+                  <w:rFonts w:ascii="Cambria Math" w:eastAsiaTheme="minorEastAsia" w:hAnsi="Cambria Math"/>
+                </w:rPr>
+                <m:t>γ</m:t>
+              </m:r>
+            </m:e>
+            <m:sub>
+              <m:r>
+                <w:rPr>
+                  <w:rFonts w:ascii="Cambria Math" w:eastAsiaTheme="minorEastAsia" w:hAnsi="Cambria Math"/>
+                </w:rPr>
+                <m:t>i</m:t>
+              </m:r>
+            </m:sub>
+          </m:sSub>
+          <m:r>
+            <w:rPr>
+              <w:rFonts w:ascii="Cambria Math" w:eastAsiaTheme="minorEastAsia" w:hAnsi="Cambria Math"/>
+            </w:rPr>
+            <m:t>=</m:t>
+          </m:r>
+          <m:r>
+            <w:rPr>
+              <w:rFonts w:ascii="Cambria Math" w:eastAsiaTheme="minorEastAsia" w:hAnsi="Cambria Math"/>
+            </w:rPr>
+            <m:t>sign</m:t>
+          </m:r>
+          <m:d>
+            <m:dPr>
+              <m:ctrlPr>
+                <w:rPr>
+                  <w:rFonts w:ascii="Cambria Math" w:eastAsiaTheme="minorEastAsia" w:hAnsi="Cambria Math"/>
+                  <w:i/>
+                </w:rPr>
+              </m:ctrlPr>
+            </m:dPr>
+            <m:e>
+              <m:sSub>
+                <m:sSubPr>
+                  <m:ctrlPr>
+                    <w:rPr>
+                      <w:rFonts w:ascii="Cambria Math" w:eastAsiaTheme="minorEastAsia" w:hAnsi="Cambria Math"/>
+                      <w:i/>
+                    </w:rPr>
+                  </m:ctrlPr>
+                </m:sSubPr>
+                <m:e>
+                  <m:r>
+                    <w:rPr>
+                      <w:rFonts w:ascii="Cambria Math" w:eastAsiaTheme="minorEastAsia" w:hAnsi="Cambria Math"/>
+                    </w:rPr>
+                    <m:t>γ</m:t>
+                  </m:r>
+                </m:e>
+                <m:sub>
+                  <m:r>
+                    <w:rPr>
+                      <w:rFonts w:ascii="Cambria Math" w:eastAsiaTheme="minorEastAsia" w:hAnsi="Cambria Math"/>
+                    </w:rPr>
+                    <m:t>i</m:t>
+                  </m:r>
+                </m:sub>
+              </m:sSub>
+            </m:e>
+          </m:d>
+          <m:sSub>
+            <m:sSubPr>
+              <m:ctrlPr>
+                <w:rPr>
+                  <w:rFonts w:ascii="Cambria Math" w:eastAsiaTheme="minorEastAsia" w:hAnsi="Cambria Math"/>
+                  <w:i/>
+                </w:rPr>
+              </m:ctrlPr>
+            </m:sSubPr>
+            <m:e>
+              <m:r>
+                <w:rPr>
+                  <w:rFonts w:ascii="Cambria Math" w:eastAsiaTheme="minorEastAsia" w:hAnsi="Cambria Math"/>
+                </w:rPr>
+                <m:t>L</m:t>
+              </m:r>
+            </m:e>
+            <m:sub>
+              <m:r>
+                <w:rPr>
+                  <w:rFonts w:ascii="Cambria Math" w:eastAsiaTheme="minorEastAsia" w:hAnsi="Cambria Math"/>
+                </w:rPr>
+                <m:t>ik</m:t>
+              </m:r>
+            </m:sub>
+          </m:sSub>
+        </m:oMath>
+      </m:oMathPara>
+    </w:p>
+    <w:p>
+      <w:pPr>
+        <w:bidi w:val="0"/>
+        <w:rPr>
+          <w:rFonts w:eastAsiaTheme="minorEastAsia"/>
+        </w:rPr>
+      </w:pPr>
+      <w:r>
+        <w:rPr>
+          <w:rFonts w:eastAsiaTheme="minorEastAsia"/>
+        </w:rPr>
+        <w:t>So it follows that</w:t>
+      </w:r>
+    </w:p>
+    <w:p>
+      <w:pPr>
+        <w:bidi w:val="0"/>
+        <w:rPr>
+          <w:rFonts w:eastAsiaTheme="minorEastAsia"/>
+        </w:rPr>
+      </w:pPr>
+      <m:oMathPara>
+        <m:oMath>
+          <m:sSub>
+            <m:sSubPr>
+              <m:ctrlPr>
+                <w:rPr>
+                  <w:rFonts w:ascii="Cambria Math" w:eastAsiaTheme="minorEastAsia" w:hAnsi="Cambria Math"/>
+                  <w:i/>
+                </w:rPr>
+              </m:ctrlPr>
+            </m:sSubPr>
+            <m:e>
+              <m:d>
+                <m:dPr>
+                  <m:begChr m:val="‖"/>
+                  <m:endChr m:val="‖"/>
+                  <m:ctrlPr>
+                    <w:rPr>
+                      <w:rFonts w:ascii="Cambria Math" w:eastAsiaTheme="minorEastAsia" w:hAnsi="Cambria Math"/>
+                      <w:i/>
+                    </w:rPr>
+                  </m:ctrlPr>
+                </m:dPr>
+                <m:e>
+                  <m:r>
+                    <w:rPr>
+                      <w:rFonts w:ascii="Cambria Math" w:eastAsiaTheme="minorEastAsia" w:hAnsi="Cambria Math"/>
+                    </w:rPr>
+                    <m:t>Lx</m:t>
+                  </m:r>
+                </m:e>
+              </m:d>
+            </m:e>
+            <m:sub>
+              <m:r>
+                <w:rPr>
+                  <w:rFonts w:ascii="Cambria Math" w:eastAsiaTheme="minorEastAsia" w:hAnsi="Cambria Math"/>
+                </w:rPr>
+                <m:t>1</m:t>
+              </m:r>
+            </m:sub>
+          </m:sSub>
+          <m:r>
+            <w:rPr>
+              <w:rFonts w:ascii="Cambria Math" w:eastAsiaTheme="minorEastAsia" w:hAnsi="Cambria Math"/>
+            </w:rPr>
+            <m:t>=</m:t>
+          </m:r>
+          <m:nary>
+            <m:naryPr>
+              <m:chr m:val="∑"/>
+              <m:supHide m:val="1"/>
+              <m:ctrlPr>
+                <w:rPr>
+                  <w:rFonts w:ascii="Cambria Math" w:eastAsiaTheme="minorEastAsia" w:hAnsi="Cambria Math"/>
+                  <w:i/>
+                </w:rPr>
+              </m:ctrlPr>
+            </m:naryPr>
+            <m:sub>
+              <m:r>
+                <w:rPr>
+                  <w:rFonts w:ascii="Cambria Math" w:eastAsiaTheme="minorEastAsia" w:hAnsi="Cambria Math"/>
+                </w:rPr>
+                <m:t>i</m:t>
+              </m:r>
+            </m:sub>
+            <m:sup/>
+            <m:e>
+              <m:r>
+                <w:rPr>
+                  <w:rFonts w:ascii="Cambria Math" w:eastAsiaTheme="minorEastAsia" w:hAnsi="Cambria Math"/>
+                </w:rPr>
+                <m:t>sign</m:t>
+              </m:r>
+              <m:d>
+                <m:dPr>
+                  <m:ctrlPr>
+                    <w:rPr>
+                      <w:rFonts w:ascii="Cambria Math" w:eastAsiaTheme="minorEastAsia" w:hAnsi="Cambria Math"/>
+                      <w:i/>
+                    </w:rPr>
+                  </m:ctrlPr>
+                </m:dPr>
+                <m:e>
+                  <m:sSub>
+                    <m:sSubPr>
+                      <m:ctrlPr>
+                        <w:rPr>
+                          <w:rFonts w:ascii="Cambria Math" w:eastAsiaTheme="minorEastAsia" w:hAnsi="Cambria Math"/>
+                          <w:i/>
+                        </w:rPr>
+                      </m:ctrlPr>
+                    </m:sSubPr>
+                    <m:e>
+                      <m:r>
+                        <w:rPr>
+                          <w:rFonts w:ascii="Cambria Math" w:eastAsiaTheme="minorEastAsia" w:hAnsi="Cambria Math"/>
+                        </w:rPr>
+                        <m:t>γ</m:t>
+                      </m:r>
+                    </m:e>
+                    <m:sub>
+                      <m:r>
+                        <w:rPr>
+                          <w:rFonts w:ascii="Cambria Math" w:eastAsiaTheme="minorEastAsia" w:hAnsi="Cambria Math"/>
+                        </w:rPr>
+                        <m:t>i</m:t>
+                      </m:r>
+                    </m:sub>
+                  </m:sSub>
+                </m:e>
+              </m:d>
+              <m:sSub>
+                <m:sSubPr>
+                  <m:ctrlPr>
+                    <w:rPr>
+                      <w:rFonts w:ascii="Cambria Math" w:eastAsiaTheme="minorEastAsia" w:hAnsi="Cambria Math"/>
+                      <w:i/>
+                    </w:rPr>
+                  </m:ctrlPr>
+                </m:sSubPr>
+                <m:e>
+                  <m:r>
+                    <w:rPr>
+                      <w:rFonts w:ascii="Cambria Math" w:eastAsiaTheme="minorEastAsia" w:hAnsi="Cambria Math"/>
+                    </w:rPr>
+                    <m:t>L</m:t>
+                  </m:r>
+                </m:e>
+                <m:sub>
+                  <m:r>
+                    <w:rPr>
+                      <w:rFonts w:ascii="Cambria Math" w:eastAsiaTheme="minorEastAsia" w:hAnsi="Cambria Math"/>
+                    </w:rPr>
+                    <m:t>ik</m:t>
+                  </m:r>
+                </m:sub>
+              </m:sSub>
+            </m:e>
+          </m:nary>
+        </m:oMath>
+      </m:oMathPara>
+    </w:p>
+    <w:p>
+      <w:pPr>
+        <w:bidi w:val="0"/>
+        <w:rPr>
+          <w:rFonts w:eastAsiaTheme="minorEastAsia"/>
+        </w:rPr>
+      </w:pPr>
+      <w:r>
+        <w:rPr>
+          <w:rFonts w:eastAsiaTheme="minorEastAsia"/>
+        </w:rPr>
+        <w:t xml:space="preserve">Note:  </w:t>
+      </w:r>
+      <m:oMath>
+        <m:r>
+          <w:rPr>
+            <w:rFonts w:ascii="Cambria Math" w:eastAsiaTheme="minorEastAsia" w:hAnsi="Cambria Math"/>
+          </w:rPr>
+          <m:t>sign</m:t>
+        </m:r>
+        <m:d>
+          <m:dPr>
+            <m:ctrlPr>
+              <w:rPr>
+                <w:rFonts w:ascii="Cambria Math" w:eastAsiaTheme="minorEastAsia" w:hAnsi="Cambria Math"/>
+                <w:i/>
+              </w:rPr>
+            </m:ctrlPr>
+          </m:dPr>
+          <m:e>
+            <m:sSub>
+              <m:sSubPr>
+                <m:ctrlPr>
+                  <w:rPr>
+                    <w:rFonts w:ascii="Cambria Math" w:eastAsiaTheme="minorEastAsia" w:hAnsi="Cambria Math"/>
+                    <w:i/>
+                  </w:rPr>
+                </m:ctrlPr>
+              </m:sSubPr>
+              <m:e>
+                <m:r>
+                  <w:rPr>
+                    <w:rFonts w:ascii="Cambria Math" w:eastAsiaTheme="minorEastAsia" w:hAnsi="Cambria Math"/>
+                  </w:rPr>
+                  <m:t>γ</m:t>
+                </m:r>
+              </m:e>
+              <m:sub>
+                <m:r>
+                  <w:rPr>
+                    <w:rFonts w:ascii="Cambria Math" w:eastAsiaTheme="minorEastAsia" w:hAnsi="Cambria Math"/>
+                  </w:rPr>
+                  <m:t>i</m:t>
+                </m:r>
+              </m:sub>
+            </m:sSub>
+          </m:e>
+        </m:d>
+        <m:r>
+          <w:rPr>
+            <w:rFonts w:ascii="Cambria Math" w:eastAsiaTheme="minorEastAsia" w:hAnsi="Cambria Math"/>
+          </w:rPr>
+          <m:t>=</m:t>
+        </m:r>
+        <m:f>
+          <m:fPr>
+            <m:ctrlPr>
+              <w:rPr>
+                <w:rFonts w:ascii="Cambria Math" w:eastAsiaTheme="minorEastAsia" w:hAnsi="Cambria Math"/>
+                <w:i/>
+              </w:rPr>
+            </m:ctrlPr>
+          </m:fPr>
+          <m:num>
+            <m:sSub>
+              <m:sSubPr>
+                <m:ctrlPr>
+                  <w:rPr>
+                    <w:rFonts w:ascii="Cambria Math" w:eastAsiaTheme="minorEastAsia" w:hAnsi="Cambria Math"/>
+                    <w:i/>
+                  </w:rPr>
+                </m:ctrlPr>
+              </m:sSubPr>
+              <m:e>
+                <m:r>
+                  <w:rPr>
+                    <w:rFonts w:ascii="Cambria Math" w:eastAsiaTheme="minorEastAsia" w:hAnsi="Cambria Math"/>
+                  </w:rPr>
+                  <m:t>γ</m:t>
+                </m:r>
+              </m:e>
+              <m:sub>
+                <m:r>
+                  <w:rPr>
+                    <w:rFonts w:ascii="Cambria Math" w:eastAsiaTheme="minorEastAsia" w:hAnsi="Cambria Math"/>
+                  </w:rPr>
+                  <m:t>i</m:t>
+                </m:r>
+              </m:sub>
+            </m:sSub>
+          </m:num>
+          <m:den>
+            <m:d>
+              <m:dPr>
+                <m:begChr m:val="|"/>
+                <m:endChr m:val="|"/>
+                <m:ctrlPr>
+                  <w:rPr>
+                    <w:rFonts w:ascii="Cambria Math" w:eastAsiaTheme="minorEastAsia" w:hAnsi="Cambria Math"/>
+                    <w:i/>
+                  </w:rPr>
+                </m:ctrlPr>
+              </m:dPr>
+              <m:e>
+                <m:sSub>
+                  <m:sSubPr>
+                    <m:ctrlPr>
+                      <w:rPr>
+                        <w:rFonts w:ascii="Cambria Math" w:eastAsiaTheme="minorEastAsia" w:hAnsi="Cambria Math"/>
+                        <w:i/>
+                      </w:rPr>
+                    </m:ctrlPr>
+                  </m:sSubPr>
+                  <m:e>
+                    <m:r>
+                      <w:rPr>
+                        <w:rFonts w:ascii="Cambria Math" w:eastAsiaTheme="minorEastAsia" w:hAnsi="Cambria Math"/>
+                      </w:rPr>
+                      <m:t>γ</m:t>
+                    </m:r>
+                  </m:e>
+                  <m:sub>
+                    <m:r>
+                      <w:rPr>
+                        <w:rFonts w:ascii="Cambria Math" w:eastAsiaTheme="minorEastAsia" w:hAnsi="Cambria Math"/>
+                      </w:rPr>
+                      <m:t>i</m:t>
+                    </m:r>
+                  </m:sub>
+                </m:sSub>
+              </m:e>
+            </m:d>
+          </m:den>
+        </m:f>
+      </m:oMath>
+    </w:p>
+    <w:p>
+      <w:pPr>
+        <w:bidi w:val="0"/>
+        <w:rPr>
+          <w:rFonts w:eastAsiaTheme="minorEastAsia"/>
+        </w:rPr>
+      </w:pPr>
+      <w:r>
+        <w:rPr>
+          <w:rFonts w:eastAsiaTheme="minorEastAsia"/>
+        </w:rPr>
+        <w:t>QED</w:t>
+      </w:r>
+    </w:p>
+    <w:p>
+      <w:pPr>
+        <w:bidi w:val="0"/>
+        <w:rPr>
+          <w:rFonts w:eastAsiaTheme="minorEastAsia"/>
+        </w:rPr>
+      </w:pPr>
+    </w:p>
+    <w:p>
+      <w:pPr>
+        <w:bidi w:val="0"/>
+        <w:rPr>
+          <w:rFonts w:eastAsiaTheme="minorEastAsia"/>
+        </w:rPr>
+      </w:pPr>
+      <w:r>
+        <w:rPr>
+          <w:rFonts w:eastAsiaTheme="minorEastAsia"/>
+        </w:rPr>
+        <w:t xml:space="preserve">Prove that </w:t>
+      </w:r>
+      <m:oMath>
+        <m:r>
+          <m:rPr>
+            <m:sty m:val="p"/>
+          </m:rPr>
+          <w:rPr>
+            <w:rFonts w:ascii="Cambria Math" w:eastAsiaTheme="minorEastAsia" w:hAnsi="Cambria Math"/>
+          </w:rPr>
+          <m:t>∇</m:t>
+        </m:r>
+        <m:d>
+          <m:dPr>
+            <m:ctrlPr>
+              <w:rPr>
+                <w:rFonts w:ascii="Cambria Math" w:eastAsiaTheme="minorEastAsia" w:hAnsi="Cambria Math"/>
+                <w:i/>
+              </w:rPr>
+            </m:ctrlPr>
+          </m:dPr>
+          <m:e>
+            <m:sSub>
+              <m:sSubPr>
+                <m:ctrlPr>
+                  <w:rPr>
+                    <w:rFonts w:ascii="Cambria Math" w:eastAsiaTheme="minorEastAsia" w:hAnsi="Cambria Math"/>
+                    <w:i/>
+                  </w:rPr>
+                </m:ctrlPr>
+              </m:sSubPr>
+              <m:e>
+                <m:d>
+                  <m:dPr>
+                    <m:begChr m:val="‖"/>
+                    <m:endChr m:val="‖"/>
+                    <m:ctrlPr>
+                      <w:rPr>
+                        <w:rFonts w:ascii="Cambria Math" w:eastAsiaTheme="minorEastAsia" w:hAnsi="Cambria Math"/>
+                        <w:i/>
+                      </w:rPr>
+                    </m:ctrlPr>
+                  </m:dPr>
+                  <m:e>
+                    <m:r>
+                      <w:rPr>
+                        <w:rFonts w:ascii="Cambria Math" w:eastAsiaTheme="minorEastAsia" w:hAnsi="Cambria Math"/>
+                      </w:rPr>
+                      <m:t>Lx</m:t>
+                    </m:r>
+                  </m:e>
+                </m:d>
+              </m:e>
+              <m:sub>
+                <m:r>
+                  <w:rPr>
+                    <w:rFonts w:ascii="Cambria Math" w:eastAsiaTheme="minorEastAsia" w:hAnsi="Cambria Math"/>
+                  </w:rPr>
+                  <m:t>1</m:t>
+                </m:r>
+              </m:sub>
+            </m:sSub>
+          </m:e>
+        </m:d>
+        <m:r>
+          <w:rPr>
+            <w:rFonts w:ascii="Cambria Math" w:eastAsiaTheme="minorEastAsia" w:hAnsi="Cambria Math"/>
+          </w:rPr>
+          <m:t>=</m:t>
+        </m:r>
+        <m:sSup>
+          <m:sSupPr>
+            <m:ctrlPr>
+              <w:rPr>
+                <w:rFonts w:ascii="Cambria Math" w:eastAsiaTheme="minorEastAsia" w:hAnsi="Cambria Math"/>
+                <w:i/>
+              </w:rPr>
+            </m:ctrlPr>
+          </m:sSupPr>
+          <m:e>
+            <m:r>
+              <w:rPr>
+                <w:rFonts w:ascii="Cambria Math" w:eastAsiaTheme="minorEastAsia" w:hAnsi="Cambria Math"/>
+              </w:rPr>
+              <m:t>L</m:t>
+            </m:r>
+          </m:e>
+          <m:sup>
+            <m:r>
+              <w:rPr>
+                <w:rFonts w:ascii="Cambria Math" w:eastAsiaTheme="minorEastAsia" w:hAnsi="Cambria Math"/>
+              </w:rPr>
+              <m:t>T</m:t>
+            </m:r>
+          </m:sup>
+        </m:sSup>
+        <m:r>
+          <w:rPr>
+            <w:rFonts w:ascii="Cambria Math" w:eastAsiaTheme="minorEastAsia" w:hAnsi="Cambria Math"/>
+          </w:rPr>
+          <m:t>WLx</m:t>
+        </m:r>
+      </m:oMath>
+      <w:r>
+        <w:rPr>
+          <w:rFonts w:eastAsiaTheme="minorEastAsia"/>
+        </w:rPr>
+        <w:t xml:space="preserve"> and find the entries of </w:t>
+      </w:r>
+      <m:oMath>
+        <m:r>
+          <w:rPr>
+            <w:rFonts w:ascii="Cambria Math" w:eastAsiaTheme="minorEastAsia" w:hAnsi="Cambria Math"/>
+          </w:rPr>
+          <m:t>W</m:t>
+        </m:r>
+      </m:oMath>
+      <w:bookmarkStart w:id="0" w:name="_GoBack"/>
+      <w:bookmarkEnd w:id="0"/>
     </w:p>
     <w:sectPr>
       <w:pgSz w:w="11906" w:h="16838"/>

</xml_diff>

<commit_message>
Finished theoretic part of Q14
</commit_message>
<xml_diff>
--- a/HW1/HW1.docx
+++ b/HW1/HW1.docx
@@ -8742,8 +8742,2091 @@
           </m:d>
         </m:oMath>
       </m:oMathPara>
+    </w:p>
+    <w:p>
+      <w:pPr>
+        <w:bidi w:val="0"/>
+        <w:rPr>
+          <w:rFonts w:eastAsiaTheme="minorEastAsia"/>
+        </w:rPr>
+      </w:pPr>
+      <w:r>
+        <w:rPr>
+          <w:rFonts w:eastAsiaTheme="minorEastAsia"/>
+        </w:rPr>
+        <w:t>QED</w:t>
+      </w:r>
+    </w:p>
+    <w:p>
+      <w:pPr>
+        <w:bidi w:val="0"/>
+        <w:rPr>
+          <w:rFonts w:eastAsiaTheme="minorEastAsia"/>
+        </w:rPr>
+      </w:pPr>
+    </w:p>
+    <w:p>
+      <w:pPr>
+        <w:bidi w:val="0"/>
+        <w:rPr>
+          <w:rFonts w:eastAsiaTheme="minorEastAsia"/>
+        </w:rPr>
+      </w:pPr>
+    </w:p>
+    <w:p>
+      <w:pPr>
+        <w:bidi w:val="0"/>
+        <w:rPr>
+          <w:rFonts w:eastAsiaTheme="minorEastAsia"/>
+        </w:rPr>
+      </w:pPr>
+      <w:r>
+        <w:rPr>
+          <w:rFonts w:eastAsiaTheme="minorEastAsia"/>
+        </w:rPr>
+        <w:t xml:space="preserve">First order optimality condition for </w:t>
+      </w:r>
+    </w:p>
+    <w:p>
+      <w:pPr>
+        <w:bidi w:val="0"/>
+        <w:jc w:val="center"/>
+        <w:rPr>
+          <w:rFonts w:eastAsiaTheme="minorEastAsia"/>
+        </w:rPr>
+      </w:pPr>
+      <m:oMathPara>
+        <m:oMath>
+          <m:func>
+            <m:funcPr>
+              <m:ctrlPr>
+                <w:rPr>
+                  <w:rFonts w:ascii="Cambria Math" w:hAnsi="Cambria Math"/>
+                  <w:i/>
+                </w:rPr>
+              </m:ctrlPr>
+            </m:funcPr>
+            <m:fName>
+              <m:r>
+                <w:rPr>
+                  <w:rFonts w:ascii="Cambria Math" w:hAnsi="Cambria Math"/>
+                </w:rPr>
+                <m:t>f</m:t>
+              </m:r>
+              <m:d>
+                <m:dPr>
+                  <m:ctrlPr>
+                    <w:rPr>
+                      <w:rFonts w:ascii="Cambria Math" w:hAnsi="Cambria Math"/>
+                      <w:i/>
+                    </w:rPr>
+                  </m:ctrlPr>
+                </m:dPr>
+                <m:e>
+                  <m:r>
+                    <w:rPr>
+                      <w:rFonts w:ascii="Cambria Math" w:hAnsi="Cambria Math"/>
+                    </w:rPr>
+                    <m:t>x</m:t>
+                  </m:r>
+                </m:e>
+              </m:d>
+              <m:r>
+                <w:rPr>
+                  <w:rFonts w:ascii="Cambria Math" w:hAnsi="Cambria Math"/>
+                </w:rPr>
+                <m:t>=</m:t>
+              </m:r>
+              <m:limLow>
+                <m:limLowPr>
+                  <m:ctrlPr>
+                    <w:rPr>
+                      <w:rFonts w:ascii="Cambria Math" w:hAnsi="Cambria Math"/>
+                      <w:i/>
+                    </w:rPr>
+                  </m:ctrlPr>
+                </m:limLowPr>
+                <m:e>
+                  <m:r>
+                    <m:rPr>
+                      <m:sty m:val="p"/>
+                    </m:rPr>
+                    <w:rPr>
+                      <w:rFonts w:ascii="Cambria Math" w:hAnsi="Cambria Math"/>
+                    </w:rPr>
+                    <m:t>min</m:t>
+                  </m:r>
+                  <m:r>
+                    <m:rPr>
+                      <m:sty m:val="p"/>
+                    </m:rPr>
+                    <w:rPr>
+                      <w:rFonts w:ascii="Cambria Math" w:hAnsi="Cambria Math"/>
+                    </w:rPr>
+                    <m:t xml:space="preserve"> </m:t>
+                  </m:r>
+                </m:e>
+                <m:lim>
+                  <m:r>
+                    <w:rPr>
+                      <w:rFonts w:ascii="Cambria Math" w:hAnsi="Cambria Math"/>
+                    </w:rPr>
+                    <m:t>x</m:t>
+                  </m:r>
+                </m:lim>
+              </m:limLow>
+            </m:fName>
+            <m:e>
+              <m:sSubSup>
+                <m:sSubSupPr>
+                  <m:ctrlPr>
+                    <w:rPr>
+                      <w:rFonts w:ascii="Cambria Math" w:hAnsi="Cambria Math"/>
+                      <w:i/>
+                    </w:rPr>
+                  </m:ctrlPr>
+                </m:sSubSupPr>
+                <m:e>
+                  <m:f>
+                    <m:fPr>
+                      <m:ctrlPr>
+                        <w:rPr>
+                          <w:rFonts w:ascii="Cambria Math" w:hAnsi="Cambria Math"/>
+                          <w:i/>
+                        </w:rPr>
+                      </m:ctrlPr>
+                    </m:fPr>
+                    <m:num>
+                      <m:r>
+                        <w:rPr>
+                          <w:rFonts w:ascii="Cambria Math" w:hAnsi="Cambria Math"/>
+                        </w:rPr>
+                        <m:t>1</m:t>
+                      </m:r>
+                    </m:num>
+                    <m:den>
+                      <m:r>
+                        <w:rPr>
+                          <w:rFonts w:ascii="Cambria Math" w:hAnsi="Cambria Math"/>
+                        </w:rPr>
+                        <m:t>2</m:t>
+                      </m:r>
+                    </m:den>
+                  </m:f>
+                  <m:d>
+                    <m:dPr>
+                      <m:begChr m:val="‖"/>
+                      <m:endChr m:val="‖"/>
+                      <m:ctrlPr>
+                        <w:rPr>
+                          <w:rFonts w:ascii="Cambria Math" w:hAnsi="Cambria Math"/>
+                          <w:i/>
+                        </w:rPr>
+                      </m:ctrlPr>
+                    </m:dPr>
+                    <m:e>
+                      <m:r>
+                        <w:rPr>
+                          <w:rFonts w:ascii="Cambria Math" w:hAnsi="Cambria Math"/>
+                        </w:rPr>
+                        <m:t>y-Ax</m:t>
+                      </m:r>
+                    </m:e>
+                  </m:d>
+                </m:e>
+                <m:sub>
+                  <m:r>
+                    <w:rPr>
+                      <w:rFonts w:ascii="Cambria Math" w:hAnsi="Cambria Math"/>
+                    </w:rPr>
+                    <m:t>2</m:t>
+                  </m:r>
+                </m:sub>
+                <m:sup>
+                  <m:r>
+                    <w:rPr>
+                      <w:rFonts w:ascii="Cambria Math" w:hAnsi="Cambria Math"/>
+                    </w:rPr>
+                    <m:t>2</m:t>
+                  </m:r>
+                </m:sup>
+              </m:sSubSup>
+              <m:r>
+                <w:rPr>
+                  <w:rFonts w:ascii="Cambria Math" w:hAnsi="Cambria Math"/>
+                </w:rPr>
+                <m:t>+</m:t>
+              </m:r>
+              <m:r>
+                <w:rPr>
+                  <w:rFonts w:ascii="Cambria Math" w:hAnsi="Cambria Math"/>
+                </w:rPr>
+                <m:t>λ</m:t>
+              </m:r>
+              <m:sSubSup>
+                <m:sSubSupPr>
+                  <m:ctrlPr>
+                    <w:rPr>
+                      <w:rFonts w:ascii="Cambria Math" w:hAnsi="Cambria Math"/>
+                      <w:i/>
+                    </w:rPr>
+                  </m:ctrlPr>
+                </m:sSubSupPr>
+                <m:e>
+                  <m:d>
+                    <m:dPr>
+                      <m:begChr m:val="‖"/>
+                      <m:endChr m:val="‖"/>
+                      <m:ctrlPr>
+                        <w:rPr>
+                          <w:rFonts w:ascii="Cambria Math" w:hAnsi="Cambria Math"/>
+                          <w:i/>
+                        </w:rPr>
+                      </m:ctrlPr>
+                    </m:dPr>
+                    <m:e>
+                      <m:r>
+                        <w:rPr>
+                          <w:rFonts w:ascii="Cambria Math" w:hAnsi="Cambria Math"/>
+                        </w:rPr>
+                        <m:t>Lx</m:t>
+                      </m:r>
+                    </m:e>
+                  </m:d>
+                </m:e>
+                <m:sub>
+                  <m:r>
+                    <w:rPr>
+                      <w:rFonts w:ascii="Cambria Math" w:hAnsi="Cambria Math"/>
+                    </w:rPr>
+                    <m:t>1</m:t>
+                  </m:r>
+                </m:sub>
+                <m:sup/>
+              </m:sSubSup>
+            </m:e>
+          </m:func>
+          <m:r>
+            <w:rPr>
+              <w:rFonts w:ascii="Cambria Math" w:eastAsiaTheme="minorEastAsia" w:hAnsi="Cambria Math"/>
+            </w:rPr>
+            <m:t xml:space="preserve"> (6)</m:t>
+          </m:r>
+        </m:oMath>
+      </m:oMathPara>
+    </w:p>
+    <w:p>
+      <w:pPr>
+        <w:bidi w:val="0"/>
+        <w:rPr>
+          <w:rFonts w:eastAsiaTheme="minorEastAsia"/>
+        </w:rPr>
+      </w:pPr>
+      <w:r>
+        <w:rPr>
+          <w:rFonts w:eastAsiaTheme="minorEastAsia"/>
+        </w:rPr>
+        <w:t xml:space="preserve">Is </w:t>
+      </w:r>
+      <m:oMath>
+        <m:r>
+          <m:rPr>
+            <m:sty m:val="p"/>
+          </m:rPr>
+          <w:rPr>
+            <w:rFonts w:ascii="Cambria Math" w:eastAsiaTheme="minorEastAsia" w:hAnsi="Cambria Math"/>
+          </w:rPr>
+          <m:t>∇</m:t>
+        </m:r>
+        <m:d>
+          <m:dPr>
+            <m:ctrlPr>
+              <w:rPr>
+                <w:rFonts w:ascii="Cambria Math" w:eastAsiaTheme="minorEastAsia" w:hAnsi="Cambria Math"/>
+                <w:i/>
+              </w:rPr>
+            </m:ctrlPr>
+          </m:dPr>
+          <m:e>
+            <m:r>
+              <w:rPr>
+                <w:rFonts w:ascii="Cambria Math" w:eastAsiaTheme="minorEastAsia" w:hAnsi="Cambria Math"/>
+              </w:rPr>
+              <m:t>f</m:t>
+            </m:r>
+            <m:d>
+              <m:dPr>
+                <m:ctrlPr>
+                  <w:rPr>
+                    <w:rFonts w:ascii="Cambria Math" w:eastAsiaTheme="minorEastAsia" w:hAnsi="Cambria Math"/>
+                    <w:i/>
+                  </w:rPr>
+                </m:ctrlPr>
+              </m:dPr>
+              <m:e>
+                <m:r>
+                  <w:rPr>
+                    <w:rFonts w:ascii="Cambria Math" w:eastAsiaTheme="minorEastAsia" w:hAnsi="Cambria Math"/>
+                  </w:rPr>
+                  <m:t>x</m:t>
+                </m:r>
+              </m:e>
+            </m:d>
+          </m:e>
+        </m:d>
+        <m:r>
+          <w:rPr>
+            <w:rFonts w:ascii="Cambria Math" w:eastAsiaTheme="minorEastAsia" w:hAnsi="Cambria Math"/>
+          </w:rPr>
+          <m:t>=0</m:t>
+        </m:r>
+      </m:oMath>
+    </w:p>
+    <w:p>
+      <w:pPr>
+        <w:bidi w:val="0"/>
+        <w:rPr>
+          <w:rFonts w:eastAsiaTheme="minorEastAsia"/>
+        </w:rPr>
+      </w:pPr>
+      <w:r>
+        <w:rPr>
+          <w:rFonts w:eastAsiaTheme="minorEastAsia"/>
+        </w:rPr>
+        <w:t>Begin by opening up the eq. 6</w:t>
+      </w:r>
+    </w:p>
+    <w:p>
+      <w:pPr>
+        <w:bidi w:val="0"/>
+        <w:rPr>
+          <w:rFonts w:eastAsiaTheme="minorEastAsia"/>
+        </w:rPr>
+      </w:pPr>
+      <m:oMathPara>
+        <m:oMath>
+          <m:r>
+            <w:rPr>
+              <w:rFonts w:ascii="Cambria Math" w:hAnsi="Cambria Math"/>
+            </w:rPr>
+            <m:t>f</m:t>
+          </m:r>
+          <m:d>
+            <m:dPr>
+              <m:ctrlPr>
+                <w:rPr>
+                  <w:rFonts w:ascii="Cambria Math" w:hAnsi="Cambria Math"/>
+                  <w:i/>
+                </w:rPr>
+              </m:ctrlPr>
+            </m:dPr>
+            <m:e>
+              <m:r>
+                <w:rPr>
+                  <w:rFonts w:ascii="Cambria Math" w:hAnsi="Cambria Math"/>
+                </w:rPr>
+                <m:t>x</m:t>
+              </m:r>
+            </m:e>
+          </m:d>
+          <m:r>
+            <w:rPr>
+              <w:rFonts w:ascii="Cambria Math" w:hAnsi="Cambria Math"/>
+            </w:rPr>
+            <m:t>=</m:t>
+          </m:r>
+          <m:f>
+            <m:fPr>
+              <m:ctrlPr>
+                <w:rPr>
+                  <w:rFonts w:ascii="Cambria Math" w:eastAsiaTheme="minorEastAsia" w:hAnsi="Cambria Math"/>
+                  <w:i/>
+                </w:rPr>
+              </m:ctrlPr>
+            </m:fPr>
+            <m:num>
+              <m:r>
+                <w:rPr>
+                  <w:rFonts w:ascii="Cambria Math" w:eastAsiaTheme="minorEastAsia" w:hAnsi="Cambria Math"/>
+                </w:rPr>
+                <m:t>1</m:t>
+              </m:r>
+            </m:num>
+            <m:den>
+              <m:r>
+                <w:rPr>
+                  <w:rFonts w:ascii="Cambria Math" w:eastAsiaTheme="minorEastAsia" w:hAnsi="Cambria Math"/>
+                </w:rPr>
+                <m:t>2</m:t>
+              </m:r>
+            </m:den>
+          </m:f>
+          <m:d>
+            <m:dPr>
+              <m:ctrlPr>
+                <w:rPr>
+                  <w:rFonts w:ascii="Cambria Math" w:eastAsiaTheme="minorEastAsia" w:hAnsi="Cambria Math"/>
+                  <w:i/>
+                </w:rPr>
+              </m:ctrlPr>
+            </m:dPr>
+            <m:e>
+              <m:sSup>
+                <m:sSupPr>
+                  <m:ctrlPr>
+                    <w:rPr>
+                      <w:rFonts w:ascii="Cambria Math" w:eastAsiaTheme="minorEastAsia" w:hAnsi="Cambria Math"/>
+                      <w:i/>
+                    </w:rPr>
+                  </m:ctrlPr>
+                </m:sSupPr>
+                <m:e>
+                  <m:r>
+                    <w:rPr>
+                      <w:rFonts w:ascii="Cambria Math" w:eastAsiaTheme="minorEastAsia" w:hAnsi="Cambria Math"/>
+                    </w:rPr>
+                    <m:t>x</m:t>
+                  </m:r>
+                </m:e>
+                <m:sup>
+                  <m:r>
+                    <w:rPr>
+                      <w:rFonts w:ascii="Cambria Math" w:eastAsiaTheme="minorEastAsia" w:hAnsi="Cambria Math"/>
+                    </w:rPr>
+                    <m:t>T</m:t>
+                  </m:r>
+                </m:sup>
+              </m:sSup>
+              <m:sSup>
+                <m:sSupPr>
+                  <m:ctrlPr>
+                    <w:rPr>
+                      <w:rFonts w:ascii="Cambria Math" w:eastAsiaTheme="minorEastAsia" w:hAnsi="Cambria Math"/>
+                      <w:i/>
+                    </w:rPr>
+                  </m:ctrlPr>
+                </m:sSupPr>
+                <m:e>
+                  <m:r>
+                    <w:rPr>
+                      <w:rFonts w:ascii="Cambria Math" w:eastAsiaTheme="minorEastAsia" w:hAnsi="Cambria Math"/>
+                    </w:rPr>
+                    <m:t>A</m:t>
+                  </m:r>
+                </m:e>
+                <m:sup>
+                  <m:r>
+                    <w:rPr>
+                      <w:rFonts w:ascii="Cambria Math" w:eastAsiaTheme="minorEastAsia" w:hAnsi="Cambria Math"/>
+                    </w:rPr>
+                    <m:t>T</m:t>
+                  </m:r>
+                </m:sup>
+              </m:sSup>
+              <m:r>
+                <w:rPr>
+                  <w:rFonts w:ascii="Cambria Math" w:eastAsiaTheme="minorEastAsia" w:hAnsi="Cambria Math"/>
+                </w:rPr>
+                <m:t>Ax-2</m:t>
+              </m:r>
+              <m:sSup>
+                <m:sSupPr>
+                  <m:ctrlPr>
+                    <w:rPr>
+                      <w:rFonts w:ascii="Cambria Math" w:eastAsiaTheme="minorEastAsia" w:hAnsi="Cambria Math"/>
+                      <w:i/>
+                    </w:rPr>
+                  </m:ctrlPr>
+                </m:sSupPr>
+                <m:e>
+                  <m:r>
+                    <w:rPr>
+                      <w:rFonts w:ascii="Cambria Math" w:eastAsiaTheme="minorEastAsia" w:hAnsi="Cambria Math"/>
+                    </w:rPr>
+                    <m:t>y</m:t>
+                  </m:r>
+                </m:e>
+                <m:sup>
+                  <m:r>
+                    <w:rPr>
+                      <w:rFonts w:ascii="Cambria Math" w:eastAsiaTheme="minorEastAsia" w:hAnsi="Cambria Math"/>
+                    </w:rPr>
+                    <m:t>T</m:t>
+                  </m:r>
+                </m:sup>
+              </m:sSup>
+              <m:r>
+                <w:rPr>
+                  <w:rFonts w:ascii="Cambria Math" w:eastAsiaTheme="minorEastAsia" w:hAnsi="Cambria Math"/>
+                </w:rPr>
+                <m:t>Ax+</m:t>
+              </m:r>
+              <m:sSup>
+                <m:sSupPr>
+                  <m:ctrlPr>
+                    <w:rPr>
+                      <w:rFonts w:ascii="Cambria Math" w:eastAsiaTheme="minorEastAsia" w:hAnsi="Cambria Math"/>
+                      <w:i/>
+                    </w:rPr>
+                  </m:ctrlPr>
+                </m:sSupPr>
+                <m:e>
+                  <m:r>
+                    <w:rPr>
+                      <w:rFonts w:ascii="Cambria Math" w:eastAsiaTheme="minorEastAsia" w:hAnsi="Cambria Math"/>
+                    </w:rPr>
+                    <m:t>y</m:t>
+                  </m:r>
+                </m:e>
+                <m:sup>
+                  <m:r>
+                    <w:rPr>
+                      <w:rFonts w:ascii="Cambria Math" w:eastAsiaTheme="minorEastAsia" w:hAnsi="Cambria Math"/>
+                    </w:rPr>
+                    <m:t>T</m:t>
+                  </m:r>
+                </m:sup>
+              </m:sSup>
+              <m:r>
+                <w:rPr>
+                  <w:rFonts w:ascii="Cambria Math" w:eastAsiaTheme="minorEastAsia" w:hAnsi="Cambria Math"/>
+                </w:rPr>
+                <m:t>y</m:t>
+              </m:r>
+            </m:e>
+          </m:d>
+          <m:r>
+            <w:rPr>
+              <w:rFonts w:ascii="Cambria Math" w:eastAsiaTheme="minorEastAsia" w:hAnsi="Cambria Math"/>
+            </w:rPr>
+            <m:t>+</m:t>
+          </m:r>
+          <m:r>
+            <w:rPr>
+              <w:rFonts w:ascii="Cambria Math" w:hAnsi="Cambria Math"/>
+            </w:rPr>
+            <m:t>λ</m:t>
+          </m:r>
+          <m:sSubSup>
+            <m:sSubSupPr>
+              <m:ctrlPr>
+                <w:rPr>
+                  <w:rFonts w:ascii="Cambria Math" w:hAnsi="Cambria Math"/>
+                  <w:i/>
+                </w:rPr>
+              </m:ctrlPr>
+            </m:sSubSupPr>
+            <m:e>
+              <m:d>
+                <m:dPr>
+                  <m:begChr m:val="‖"/>
+                  <m:endChr m:val="‖"/>
+                  <m:ctrlPr>
+                    <w:rPr>
+                      <w:rFonts w:ascii="Cambria Math" w:hAnsi="Cambria Math"/>
+                      <w:i/>
+                    </w:rPr>
+                  </m:ctrlPr>
+                </m:dPr>
+                <m:e>
+                  <m:r>
+                    <w:rPr>
+                      <w:rFonts w:ascii="Cambria Math" w:hAnsi="Cambria Math"/>
+                    </w:rPr>
+                    <m:t>Lx</m:t>
+                  </m:r>
+                </m:e>
+              </m:d>
+            </m:e>
+            <m:sub>
+              <m:r>
+                <w:rPr>
+                  <w:rFonts w:ascii="Cambria Math" w:hAnsi="Cambria Math"/>
+                </w:rPr>
+                <m:t>1</m:t>
+              </m:r>
+            </m:sub>
+            <m:sup/>
+          </m:sSubSup>
+        </m:oMath>
+      </m:oMathPara>
+    </w:p>
+    <w:p>
+      <w:pPr>
+        <w:bidi w:val="0"/>
+        <w:rPr>
+          <w:rFonts w:eastAsiaTheme="minorEastAsia"/>
+        </w:rPr>
+      </w:pPr>
+      <m:oMathPara>
+        <m:oMath>
+          <m:r>
+            <m:rPr>
+              <m:sty m:val="p"/>
+            </m:rPr>
+            <w:rPr>
+              <w:rFonts w:ascii="Cambria Math" w:eastAsiaTheme="minorEastAsia" w:hAnsi="Cambria Math"/>
+            </w:rPr>
+            <m:t>∇</m:t>
+          </m:r>
+          <m:d>
+            <m:dPr>
+              <m:ctrlPr>
+                <w:rPr>
+                  <w:rFonts w:ascii="Cambria Math" w:eastAsiaTheme="minorEastAsia" w:hAnsi="Cambria Math"/>
+                  <w:i/>
+                </w:rPr>
+              </m:ctrlPr>
+            </m:dPr>
+            <m:e>
+              <m:r>
+                <w:rPr>
+                  <w:rFonts w:ascii="Cambria Math" w:eastAsiaTheme="minorEastAsia" w:hAnsi="Cambria Math"/>
+                </w:rPr>
+                <m:t>f</m:t>
+              </m:r>
+              <m:d>
+                <m:dPr>
+                  <m:ctrlPr>
+                    <w:rPr>
+                      <w:rFonts w:ascii="Cambria Math" w:eastAsiaTheme="minorEastAsia" w:hAnsi="Cambria Math"/>
+                      <w:i/>
+                    </w:rPr>
+                  </m:ctrlPr>
+                </m:dPr>
+                <m:e>
+                  <m:r>
+                    <w:rPr>
+                      <w:rFonts w:ascii="Cambria Math" w:eastAsiaTheme="minorEastAsia" w:hAnsi="Cambria Math"/>
+                    </w:rPr>
+                    <m:t>x</m:t>
+                  </m:r>
+                </m:e>
+              </m:d>
+            </m:e>
+          </m:d>
+          <m:r>
+            <w:rPr>
+              <w:rFonts w:ascii="Cambria Math" w:eastAsiaTheme="minorEastAsia" w:hAnsi="Cambria Math"/>
+            </w:rPr>
+            <m:t>=</m:t>
+          </m:r>
+          <m:sSup>
+            <m:sSupPr>
+              <m:ctrlPr>
+                <w:rPr>
+                  <w:rFonts w:ascii="Cambria Math" w:eastAsiaTheme="minorEastAsia" w:hAnsi="Cambria Math"/>
+                  <w:i/>
+                </w:rPr>
+              </m:ctrlPr>
+            </m:sSupPr>
+            <m:e>
+              <m:r>
+                <w:rPr>
+                  <w:rFonts w:ascii="Cambria Math" w:eastAsiaTheme="minorEastAsia" w:hAnsi="Cambria Math"/>
+                </w:rPr>
+                <m:t>A</m:t>
+              </m:r>
+            </m:e>
+            <m:sup>
+              <m:r>
+                <w:rPr>
+                  <w:rFonts w:ascii="Cambria Math" w:eastAsiaTheme="minorEastAsia" w:hAnsi="Cambria Math"/>
+                </w:rPr>
+                <m:t>T</m:t>
+              </m:r>
+            </m:sup>
+          </m:sSup>
+          <m:r>
+            <w:rPr>
+              <w:rFonts w:ascii="Cambria Math" w:eastAsiaTheme="minorEastAsia" w:hAnsi="Cambria Math"/>
+            </w:rPr>
+            <m:t>Ax</m:t>
+          </m:r>
+          <m:r>
+            <w:rPr>
+              <w:rFonts w:ascii="Cambria Math" w:eastAsiaTheme="minorEastAsia" w:hAnsi="Cambria Math"/>
+            </w:rPr>
+            <m:t>-</m:t>
+          </m:r>
+          <m:sSup>
+            <m:sSupPr>
+              <m:ctrlPr>
+                <w:rPr>
+                  <w:rFonts w:ascii="Cambria Math" w:eastAsiaTheme="minorEastAsia" w:hAnsi="Cambria Math"/>
+                  <w:i/>
+                </w:rPr>
+              </m:ctrlPr>
+            </m:sSupPr>
+            <m:e>
+              <m:r>
+                <w:rPr>
+                  <w:rFonts w:ascii="Cambria Math" w:eastAsiaTheme="minorEastAsia" w:hAnsi="Cambria Math"/>
+                </w:rPr>
+                <m:t>y</m:t>
+              </m:r>
+            </m:e>
+            <m:sup>
+              <m:r>
+                <w:rPr>
+                  <w:rFonts w:ascii="Cambria Math" w:eastAsiaTheme="minorEastAsia" w:hAnsi="Cambria Math"/>
+                </w:rPr>
+                <m:t>T</m:t>
+              </m:r>
+            </m:sup>
+          </m:sSup>
+          <m:r>
+            <w:rPr>
+              <w:rFonts w:ascii="Cambria Math" w:eastAsiaTheme="minorEastAsia" w:hAnsi="Cambria Math"/>
+            </w:rPr>
+            <m:t>Ax</m:t>
+          </m:r>
+          <m:r>
+            <w:rPr>
+              <w:rFonts w:ascii="Cambria Math" w:eastAsiaTheme="minorEastAsia" w:hAnsi="Cambria Math"/>
+            </w:rPr>
+            <m:t>+λ</m:t>
+          </m:r>
+          <m:sSup>
+            <m:sSupPr>
+              <m:ctrlPr>
+                <w:rPr>
+                  <w:rFonts w:ascii="Cambria Math" w:eastAsiaTheme="minorEastAsia" w:hAnsi="Cambria Math"/>
+                  <w:i/>
+                </w:rPr>
+              </m:ctrlPr>
+            </m:sSupPr>
+            <m:e>
+              <m:r>
+                <w:rPr>
+                  <w:rFonts w:ascii="Cambria Math" w:eastAsiaTheme="minorEastAsia" w:hAnsi="Cambria Math"/>
+                </w:rPr>
+                <m:t>L</m:t>
+              </m:r>
+            </m:e>
+            <m:sup>
+              <m:r>
+                <w:rPr>
+                  <w:rFonts w:ascii="Cambria Math" w:eastAsiaTheme="minorEastAsia" w:hAnsi="Cambria Math"/>
+                </w:rPr>
+                <m:t>T</m:t>
+              </m:r>
+            </m:sup>
+          </m:sSup>
+          <m:r>
+            <w:rPr>
+              <w:rFonts w:ascii="Cambria Math" w:eastAsiaTheme="minorEastAsia" w:hAnsi="Cambria Math"/>
+            </w:rPr>
+            <m:t>WLx</m:t>
+          </m:r>
+        </m:oMath>
+      </m:oMathPara>
+    </w:p>
+    <w:p>
+      <w:pPr>
+        <w:bidi w:val="0"/>
+        <w:rPr>
+          <w:rFonts w:eastAsiaTheme="minorEastAsia"/>
+        </w:rPr>
+      </w:pPr>
+      <w:r>
+        <w:rPr>
+          <w:rFonts w:eastAsiaTheme="minorEastAsia"/>
+        </w:rPr>
+        <w:t xml:space="preserve">From here we can derive an iterative equation and by fixing </w:t>
+      </w:r>
+      <w:proofErr w:type="spellStart"/>
+      <w:r>
+        <w:rPr>
+          <w:rFonts w:eastAsiaTheme="minorEastAsia"/>
+        </w:rPr>
+        <w:t>W as</w:t>
+      </w:r>
+      <w:proofErr w:type="spellEnd"/>
+      <w:r>
+        <w:rPr>
+          <w:rFonts w:eastAsiaTheme="minorEastAsia"/>
+        </w:rPr>
+        <w:t xml:space="preserve"> constant at each step</w:t>
+      </w:r>
+    </w:p>
+    <w:p>
+      <w:pPr>
+        <w:bidi w:val="0"/>
+        <w:rPr>
+          <w:rFonts w:eastAsiaTheme="minorEastAsia"/>
+        </w:rPr>
+      </w:pPr>
+      <m:oMathPara>
+        <m:oMath>
+          <m:sSub>
+            <m:sSubPr>
+              <m:ctrlPr>
+                <w:rPr>
+                  <w:rFonts w:ascii="Cambria Math" w:eastAsiaTheme="minorEastAsia" w:hAnsi="Cambria Math"/>
+                  <w:i/>
+                </w:rPr>
+              </m:ctrlPr>
+            </m:sSubPr>
+            <m:e>
+              <m:r>
+                <w:rPr>
+                  <w:rFonts w:ascii="Cambria Math" w:eastAsiaTheme="minorEastAsia" w:hAnsi="Cambria Math"/>
+                </w:rPr>
+                <m:t>x</m:t>
+              </m:r>
+            </m:e>
+            <m:sub>
+              <m:r>
+                <w:rPr>
+                  <w:rFonts w:ascii="Cambria Math" w:eastAsiaTheme="minorEastAsia" w:hAnsi="Cambria Math"/>
+                </w:rPr>
+                <m:t>k+1</m:t>
+              </m:r>
+            </m:sub>
+          </m:sSub>
+          <m:r>
+            <w:rPr>
+              <w:rFonts w:ascii="Cambria Math" w:eastAsiaTheme="minorEastAsia" w:hAnsi="Cambria Math"/>
+            </w:rPr>
+            <m:t>=</m:t>
+          </m:r>
+          <m:sSub>
+            <m:sSubPr>
+              <m:ctrlPr>
+                <w:rPr>
+                  <w:rFonts w:ascii="Cambria Math" w:eastAsiaTheme="minorEastAsia" w:hAnsi="Cambria Math"/>
+                  <w:i/>
+                </w:rPr>
+              </m:ctrlPr>
+            </m:sSubPr>
+            <m:e>
+              <m:r>
+                <w:rPr>
+                  <w:rFonts w:ascii="Cambria Math" w:eastAsiaTheme="minorEastAsia" w:hAnsi="Cambria Math"/>
+                </w:rPr>
+                <m:t>x</m:t>
+              </m:r>
+            </m:e>
+            <m:sub>
+              <m:r>
+                <w:rPr>
+                  <w:rFonts w:ascii="Cambria Math" w:eastAsiaTheme="minorEastAsia" w:hAnsi="Cambria Math"/>
+                </w:rPr>
+                <m:t>k</m:t>
+              </m:r>
+            </m:sub>
+          </m:sSub>
+          <m:r>
+            <w:rPr>
+              <w:rFonts w:ascii="Cambria Math" w:eastAsiaTheme="minorEastAsia" w:hAnsi="Cambria Math"/>
+            </w:rPr>
+            <m:t>-</m:t>
+          </m:r>
+          <m:sSub>
+            <m:sSubPr>
+              <m:ctrlPr>
+                <w:rPr>
+                  <w:rFonts w:ascii="Cambria Math" w:eastAsiaTheme="minorEastAsia" w:hAnsi="Cambria Math"/>
+                  <w:i/>
+                </w:rPr>
+              </m:ctrlPr>
+            </m:sSubPr>
+            <m:e>
+              <m:r>
+                <w:rPr>
+                  <w:rFonts w:ascii="Cambria Math" w:eastAsiaTheme="minorEastAsia" w:hAnsi="Cambria Math"/>
+                </w:rPr>
+                <m:t>α</m:t>
+              </m:r>
+            </m:e>
+            <m:sub>
+              <m:r>
+                <w:rPr>
+                  <w:rFonts w:ascii="Cambria Math" w:eastAsiaTheme="minorEastAsia" w:hAnsi="Cambria Math"/>
+                </w:rPr>
+                <m:t>k</m:t>
+              </m:r>
+            </m:sub>
+          </m:sSub>
+          <m:r>
+            <w:rPr>
+              <w:rFonts w:ascii="Cambria Math" w:eastAsiaTheme="minorEastAsia" w:hAnsi="Cambria Math"/>
+            </w:rPr>
+            <m:t xml:space="preserve"> </m:t>
+          </m:r>
+          <m:r>
+            <m:rPr>
+              <m:sty m:val="p"/>
+            </m:rPr>
+            <w:rPr>
+              <w:rFonts w:ascii="Cambria Math" w:eastAsiaTheme="minorEastAsia" w:hAnsi="Cambria Math"/>
+            </w:rPr>
+            <m:t>∇</m:t>
+          </m:r>
+          <m:d>
+            <m:dPr>
+              <m:ctrlPr>
+                <w:rPr>
+                  <w:rFonts w:ascii="Cambria Math" w:eastAsiaTheme="minorEastAsia" w:hAnsi="Cambria Math"/>
+                  <w:i/>
+                </w:rPr>
+              </m:ctrlPr>
+            </m:dPr>
+            <m:e>
+              <m:r>
+                <w:rPr>
+                  <w:rFonts w:ascii="Cambria Math" w:eastAsiaTheme="minorEastAsia" w:hAnsi="Cambria Math"/>
+                </w:rPr>
+                <m:t>f</m:t>
+              </m:r>
+              <m:d>
+                <m:dPr>
+                  <m:ctrlPr>
+                    <w:rPr>
+                      <w:rFonts w:ascii="Cambria Math" w:eastAsiaTheme="minorEastAsia" w:hAnsi="Cambria Math"/>
+                      <w:i/>
+                    </w:rPr>
+                  </m:ctrlPr>
+                </m:dPr>
+                <m:e>
+                  <m:sSub>
+                    <m:sSubPr>
+                      <m:ctrlPr>
+                        <w:rPr>
+                          <w:rFonts w:ascii="Cambria Math" w:eastAsiaTheme="minorEastAsia" w:hAnsi="Cambria Math"/>
+                          <w:i/>
+                        </w:rPr>
+                      </m:ctrlPr>
+                    </m:sSubPr>
+                    <m:e>
+                      <m:r>
+                        <w:rPr>
+                          <w:rFonts w:ascii="Cambria Math" w:eastAsiaTheme="minorEastAsia" w:hAnsi="Cambria Math"/>
+                        </w:rPr>
+                        <m:t>x</m:t>
+                      </m:r>
+                    </m:e>
+                    <m:sub>
+                      <m:r>
+                        <w:rPr>
+                          <w:rFonts w:ascii="Cambria Math" w:eastAsiaTheme="minorEastAsia" w:hAnsi="Cambria Math"/>
+                        </w:rPr>
+                        <m:t>k</m:t>
+                      </m:r>
+                    </m:sub>
+                  </m:sSub>
+                </m:e>
+              </m:d>
+            </m:e>
+          </m:d>
+        </m:oMath>
+      </m:oMathPara>
+    </w:p>
+    <w:p>
+      <w:pPr>
+        <w:bidi w:val="0"/>
+        <w:rPr>
+          <w:rFonts w:eastAsiaTheme="minorEastAsia"/>
+        </w:rPr>
+      </w:pPr>
+      <m:oMathPara>
+        <m:oMath>
+          <m:r>
+            <w:rPr>
+              <w:rFonts w:ascii="Cambria Math" w:eastAsiaTheme="minorEastAsia" w:hAnsi="Cambria Math"/>
+            </w:rPr>
+            <m:t xml:space="preserve">= </m:t>
+          </m:r>
+          <m:sSub>
+            <m:sSubPr>
+              <m:ctrlPr>
+                <w:rPr>
+                  <w:rFonts w:ascii="Cambria Math" w:eastAsiaTheme="minorEastAsia" w:hAnsi="Cambria Math"/>
+                  <w:i/>
+                </w:rPr>
+              </m:ctrlPr>
+            </m:sSubPr>
+            <m:e>
+              <m:r>
+                <w:rPr>
+                  <w:rFonts w:ascii="Cambria Math" w:eastAsiaTheme="minorEastAsia" w:hAnsi="Cambria Math"/>
+                </w:rPr>
+                <m:t>x</m:t>
+              </m:r>
+            </m:e>
+            <m:sub>
+              <m:r>
+                <w:rPr>
+                  <w:rFonts w:ascii="Cambria Math" w:eastAsiaTheme="minorEastAsia" w:hAnsi="Cambria Math"/>
+                </w:rPr>
+                <m:t>k</m:t>
+              </m:r>
+            </m:sub>
+          </m:sSub>
+          <m:r>
+            <w:rPr>
+              <w:rFonts w:ascii="Cambria Math" w:eastAsiaTheme="minorEastAsia" w:hAnsi="Cambria Math"/>
+            </w:rPr>
+            <m:t>-</m:t>
+          </m:r>
+          <m:sSub>
+            <m:sSubPr>
+              <m:ctrlPr>
+                <w:rPr>
+                  <w:rFonts w:ascii="Cambria Math" w:eastAsiaTheme="minorEastAsia" w:hAnsi="Cambria Math"/>
+                  <w:i/>
+                </w:rPr>
+              </m:ctrlPr>
+            </m:sSubPr>
+            <m:e>
+              <m:r>
+                <w:rPr>
+                  <w:rFonts w:ascii="Cambria Math" w:eastAsiaTheme="minorEastAsia" w:hAnsi="Cambria Math"/>
+                </w:rPr>
+                <m:t>α</m:t>
+              </m:r>
+            </m:e>
+            <m:sub>
+              <m:r>
+                <w:rPr>
+                  <w:rFonts w:ascii="Cambria Math" w:eastAsiaTheme="minorEastAsia" w:hAnsi="Cambria Math"/>
+                </w:rPr>
+                <m:t>k</m:t>
+              </m:r>
+            </m:sub>
+          </m:sSub>
+          <m:r>
+            <w:rPr>
+              <w:rFonts w:ascii="Cambria Math" w:eastAsiaTheme="minorEastAsia" w:hAnsi="Cambria Math"/>
+            </w:rPr>
+            <m:t xml:space="preserve"> </m:t>
+          </m:r>
+          <m:d>
+            <m:dPr>
+              <m:ctrlPr>
+                <w:rPr>
+                  <w:rFonts w:ascii="Cambria Math" w:eastAsiaTheme="minorEastAsia" w:hAnsi="Cambria Math"/>
+                  <w:i/>
+                </w:rPr>
+              </m:ctrlPr>
+            </m:dPr>
+            <m:e>
+              <m:sSup>
+                <m:sSupPr>
+                  <m:ctrlPr>
+                    <w:rPr>
+                      <w:rFonts w:ascii="Cambria Math" w:eastAsiaTheme="minorEastAsia" w:hAnsi="Cambria Math"/>
+                      <w:i/>
+                    </w:rPr>
+                  </m:ctrlPr>
+                </m:sSupPr>
+                <m:e>
+                  <m:r>
+                    <w:rPr>
+                      <w:rFonts w:ascii="Cambria Math" w:eastAsiaTheme="minorEastAsia" w:hAnsi="Cambria Math"/>
+                    </w:rPr>
+                    <m:t>A</m:t>
+                  </m:r>
+                </m:e>
+                <m:sup>
+                  <m:r>
+                    <w:rPr>
+                      <w:rFonts w:ascii="Cambria Math" w:eastAsiaTheme="minorEastAsia" w:hAnsi="Cambria Math"/>
+                    </w:rPr>
+                    <m:t>T</m:t>
+                  </m:r>
+                </m:sup>
+              </m:sSup>
+              <m:r>
+                <w:rPr>
+                  <w:rFonts w:ascii="Cambria Math" w:eastAsiaTheme="minorEastAsia" w:hAnsi="Cambria Math"/>
+                </w:rPr>
+                <m:t>Ax-</m:t>
+              </m:r>
+              <m:sSup>
+                <m:sSupPr>
+                  <m:ctrlPr>
+                    <w:rPr>
+                      <w:rFonts w:ascii="Cambria Math" w:eastAsiaTheme="minorEastAsia" w:hAnsi="Cambria Math"/>
+                      <w:i/>
+                    </w:rPr>
+                  </m:ctrlPr>
+                </m:sSupPr>
+                <m:e>
+                  <m:r>
+                    <w:rPr>
+                      <w:rFonts w:ascii="Cambria Math" w:eastAsiaTheme="minorEastAsia" w:hAnsi="Cambria Math"/>
+                    </w:rPr>
+                    <m:t>y</m:t>
+                  </m:r>
+                </m:e>
+                <m:sup>
+                  <m:r>
+                    <w:rPr>
+                      <w:rFonts w:ascii="Cambria Math" w:eastAsiaTheme="minorEastAsia" w:hAnsi="Cambria Math"/>
+                    </w:rPr>
+                    <m:t>T</m:t>
+                  </m:r>
+                </m:sup>
+              </m:sSup>
+              <m:r>
+                <w:rPr>
+                  <w:rFonts w:ascii="Cambria Math" w:eastAsiaTheme="minorEastAsia" w:hAnsi="Cambria Math"/>
+                </w:rPr>
+                <m:t>A+λ</m:t>
+              </m:r>
+              <m:sSup>
+                <m:sSupPr>
+                  <m:ctrlPr>
+                    <w:rPr>
+                      <w:rFonts w:ascii="Cambria Math" w:eastAsiaTheme="minorEastAsia" w:hAnsi="Cambria Math"/>
+                      <w:i/>
+                    </w:rPr>
+                  </m:ctrlPr>
+                </m:sSupPr>
+                <m:e>
+                  <m:r>
+                    <w:rPr>
+                      <w:rFonts w:ascii="Cambria Math" w:eastAsiaTheme="minorEastAsia" w:hAnsi="Cambria Math"/>
+                    </w:rPr>
+                    <m:t>L</m:t>
+                  </m:r>
+                </m:e>
+                <m:sup>
+                  <m:r>
+                    <w:rPr>
+                      <w:rFonts w:ascii="Cambria Math" w:eastAsiaTheme="minorEastAsia" w:hAnsi="Cambria Math"/>
+                    </w:rPr>
+                    <m:t>T</m:t>
+                  </m:r>
+                </m:sup>
+              </m:sSup>
+              <m:r>
+                <w:rPr>
+                  <w:rFonts w:ascii="Cambria Math" w:eastAsiaTheme="minorEastAsia" w:hAnsi="Cambria Math"/>
+                </w:rPr>
+                <m:t>WLx</m:t>
+              </m:r>
+            </m:e>
+          </m:d>
+        </m:oMath>
+      </m:oMathPara>
+    </w:p>
+    <w:p>
+      <w:pPr>
+        <w:bidi w:val="0"/>
+        <w:rPr>
+          <w:rFonts w:eastAsiaTheme="minorEastAsia"/>
+        </w:rPr>
+      </w:pPr>
+      <w:r>
+        <w:rPr>
+          <w:rFonts w:eastAsiaTheme="minorEastAsia"/>
+        </w:rPr>
+        <w:t>To summarize</w:t>
+      </w:r>
+    </w:p>
+    <w:p>
+      <w:pPr>
+        <w:bidi w:val="0"/>
+        <w:rPr>
+          <w:rFonts w:eastAsiaTheme="minorEastAsia"/>
+        </w:rPr>
+      </w:pPr>
+      <w:r>
+        <w:rPr>
+          <w:rFonts w:eastAsiaTheme="minorEastAsia"/>
+        </w:rPr>
+        <w:t>Initialization:</w:t>
+      </w:r>
+    </w:p>
+    <w:p>
+      <w:pPr>
+        <w:bidi w:val="0"/>
+        <w:rPr>
+          <w:rFonts w:eastAsiaTheme="minorEastAsia"/>
+        </w:rPr>
+      </w:pPr>
+      <m:oMathPara>
+        <m:oMath>
+          <m:sSub>
+            <m:sSubPr>
+              <m:ctrlPr>
+                <w:rPr>
+                  <w:rFonts w:ascii="Cambria Math" w:eastAsiaTheme="minorEastAsia" w:hAnsi="Cambria Math"/>
+                  <w:i/>
+                </w:rPr>
+              </m:ctrlPr>
+            </m:sSubPr>
+            <m:e>
+              <m:r>
+                <w:rPr>
+                  <w:rFonts w:ascii="Cambria Math" w:eastAsiaTheme="minorEastAsia" w:hAnsi="Cambria Math"/>
+                </w:rPr>
+                <m:t>x</m:t>
+              </m:r>
+            </m:e>
+            <m:sub>
+              <m:r>
+                <w:rPr>
+                  <w:rFonts w:ascii="Cambria Math" w:eastAsiaTheme="minorEastAsia" w:hAnsi="Cambria Math"/>
+                </w:rPr>
+                <m:t>k</m:t>
+              </m:r>
+            </m:sub>
+          </m:sSub>
+          <m:r>
+            <w:rPr>
+              <w:rFonts w:ascii="Cambria Math" w:eastAsiaTheme="minorEastAsia" w:hAnsi="Cambria Math"/>
+            </w:rPr>
+            <m:t>=</m:t>
+          </m:r>
+          <m:sSub>
+            <m:sSubPr>
+              <m:ctrlPr>
+                <w:rPr>
+                  <w:rFonts w:ascii="Cambria Math" w:eastAsiaTheme="minorEastAsia" w:hAnsi="Cambria Math"/>
+                  <w:i/>
+                </w:rPr>
+              </m:ctrlPr>
+            </m:sSubPr>
+            <m:e>
+              <m:r>
+                <w:rPr>
+                  <w:rFonts w:ascii="Cambria Math" w:eastAsiaTheme="minorEastAsia" w:hAnsi="Cambria Math"/>
+                </w:rPr>
+                <m:t>x</m:t>
+              </m:r>
+            </m:e>
+            <m:sub>
+              <m:r>
+                <w:rPr>
+                  <w:rFonts w:ascii="Cambria Math" w:eastAsiaTheme="minorEastAsia" w:hAnsi="Cambria Math"/>
+                </w:rPr>
+                <m:t>0</m:t>
+              </m:r>
+            </m:sub>
+          </m:sSub>
+          <m:r>
+            <w:rPr>
+              <w:rFonts w:ascii="Cambria Math" w:eastAsiaTheme="minorEastAsia" w:hAnsi="Cambria Math"/>
+            </w:rPr>
+            <m:t xml:space="preserve">, </m:t>
+          </m:r>
+          <m:sSub>
+            <m:sSubPr>
+              <m:ctrlPr>
+                <w:rPr>
+                  <w:rFonts w:ascii="Cambria Math" w:eastAsiaTheme="minorEastAsia" w:hAnsi="Cambria Math"/>
+                  <w:i/>
+                </w:rPr>
+              </m:ctrlPr>
+            </m:sSubPr>
+            <m:e>
+              <m:r>
+                <w:rPr>
+                  <w:rFonts w:ascii="Cambria Math" w:eastAsiaTheme="minorEastAsia" w:hAnsi="Cambria Math"/>
+                </w:rPr>
+                <m:t>W</m:t>
+              </m:r>
+            </m:e>
+            <m:sub>
+              <m:r>
+                <w:rPr>
+                  <w:rFonts w:ascii="Cambria Math" w:eastAsiaTheme="minorEastAsia" w:hAnsi="Cambria Math"/>
+                </w:rPr>
+                <m:t>k</m:t>
+              </m:r>
+            </m:sub>
+          </m:sSub>
+          <m:r>
+            <w:rPr>
+              <w:rFonts w:ascii="Cambria Math" w:eastAsiaTheme="minorEastAsia" w:hAnsi="Cambria Math"/>
+            </w:rPr>
+            <m:t>=I</m:t>
+          </m:r>
+        </m:oMath>
+      </m:oMathPara>
+    </w:p>
+    <w:p>
+      <w:pPr>
+        <w:bidi w:val="0"/>
+        <w:rPr>
+          <w:rFonts w:eastAsiaTheme="minorEastAsia"/>
+        </w:rPr>
+      </w:pPr>
+      <w:r>
+        <w:rPr>
+          <w:rFonts w:eastAsiaTheme="minorEastAsia"/>
+        </w:rPr>
+        <w:t>For k = 1</w:t>
+      </w:r>
+      <w:proofErr w:type="gramStart"/>
+      <w:r>
+        <w:rPr>
+          <w:rFonts w:eastAsiaTheme="minorEastAsia"/>
+        </w:rPr>
+        <w:t>,2</w:t>
+      </w:r>
+      <w:proofErr w:type="gramEnd"/>
+      <w:r>
+        <w:rPr>
+          <w:rFonts w:eastAsiaTheme="minorEastAsia"/>
+        </w:rPr>
+        <w:t xml:space="preserve">,… </w:t>
+      </w:r>
+    </w:p>
+    <w:p>
+      <w:pPr>
+        <w:bidi w:val="0"/>
+        <w:rPr>
+          <w:rFonts w:eastAsiaTheme="minorEastAsia"/>
+        </w:rPr>
+      </w:pPr>
+      <w:r>
+        <w:rPr>
+          <w:rFonts w:eastAsiaTheme="minorEastAsia"/>
+        </w:rPr>
+        <w:tab/>
+      </w:r>
+      <m:oMath>
+        <m:sSub>
+          <m:sSubPr>
+            <m:ctrlPr>
+              <w:rPr>
+                <w:rFonts w:ascii="Cambria Math" w:eastAsiaTheme="minorEastAsia" w:hAnsi="Cambria Math"/>
+                <w:i/>
+              </w:rPr>
+            </m:ctrlPr>
+          </m:sSubPr>
+          <m:e>
+            <m:r>
+              <w:rPr>
+                <w:rFonts w:ascii="Cambria Math" w:eastAsiaTheme="minorEastAsia" w:hAnsi="Cambria Math"/>
+              </w:rPr>
+              <m:t>x</m:t>
+            </m:r>
+          </m:e>
+          <m:sub>
+            <m:r>
+              <w:rPr>
+                <w:rFonts w:ascii="Cambria Math" w:eastAsiaTheme="minorEastAsia" w:hAnsi="Cambria Math"/>
+              </w:rPr>
+              <m:t>k+1</m:t>
+            </m:r>
+          </m:sub>
+        </m:sSub>
+        <m:r>
+          <w:rPr>
+            <w:rFonts w:ascii="Cambria Math" w:eastAsiaTheme="minorEastAsia" w:hAnsi="Cambria Math"/>
+          </w:rPr>
+          <m:t>=</m:t>
+        </m:r>
+        <m:sSub>
+          <m:sSubPr>
+            <m:ctrlPr>
+              <w:rPr>
+                <w:rFonts w:ascii="Cambria Math" w:eastAsiaTheme="minorEastAsia" w:hAnsi="Cambria Math"/>
+                <w:i/>
+              </w:rPr>
+            </m:ctrlPr>
+          </m:sSubPr>
+          <m:e>
+            <m:r>
+              <w:rPr>
+                <w:rFonts w:ascii="Cambria Math" w:eastAsiaTheme="minorEastAsia" w:hAnsi="Cambria Math"/>
+              </w:rPr>
+              <m:t>x</m:t>
+            </m:r>
+          </m:e>
+          <m:sub>
+            <m:r>
+              <w:rPr>
+                <w:rFonts w:ascii="Cambria Math" w:eastAsiaTheme="minorEastAsia" w:hAnsi="Cambria Math"/>
+              </w:rPr>
+              <m:t>k</m:t>
+            </m:r>
+          </m:sub>
+        </m:sSub>
+        <m:r>
+          <w:rPr>
+            <w:rFonts w:ascii="Cambria Math" w:eastAsiaTheme="minorEastAsia" w:hAnsi="Cambria Math"/>
+          </w:rPr>
+          <m:t>-</m:t>
+        </m:r>
+        <m:sSub>
+          <m:sSubPr>
+            <m:ctrlPr>
+              <w:rPr>
+                <w:rFonts w:ascii="Cambria Math" w:eastAsiaTheme="minorEastAsia" w:hAnsi="Cambria Math"/>
+                <w:i/>
+              </w:rPr>
+            </m:ctrlPr>
+          </m:sSubPr>
+          <m:e>
+            <m:r>
+              <w:rPr>
+                <w:rFonts w:ascii="Cambria Math" w:eastAsiaTheme="minorEastAsia" w:hAnsi="Cambria Math"/>
+              </w:rPr>
+              <m:t>α</m:t>
+            </m:r>
+          </m:e>
+          <m:sub>
+            <m:r>
+              <w:rPr>
+                <w:rFonts w:ascii="Cambria Math" w:eastAsiaTheme="minorEastAsia" w:hAnsi="Cambria Math"/>
+              </w:rPr>
+              <m:t>k</m:t>
+            </m:r>
+          </m:sub>
+        </m:sSub>
+        <m:r>
+          <w:rPr>
+            <w:rFonts w:ascii="Cambria Math" w:eastAsiaTheme="minorEastAsia" w:hAnsi="Cambria Math"/>
+          </w:rPr>
+          <m:t xml:space="preserve"> </m:t>
+        </m:r>
+        <m:d>
+          <m:dPr>
+            <m:ctrlPr>
+              <w:rPr>
+                <w:rFonts w:ascii="Cambria Math" w:eastAsiaTheme="minorEastAsia" w:hAnsi="Cambria Math"/>
+                <w:i/>
+              </w:rPr>
+            </m:ctrlPr>
+          </m:dPr>
+          <m:e>
+            <m:sSup>
+              <m:sSupPr>
+                <m:ctrlPr>
+                  <w:rPr>
+                    <w:rFonts w:ascii="Cambria Math" w:eastAsiaTheme="minorEastAsia" w:hAnsi="Cambria Math"/>
+                    <w:i/>
+                  </w:rPr>
+                </m:ctrlPr>
+              </m:sSupPr>
+              <m:e>
+                <m:r>
+                  <w:rPr>
+                    <w:rFonts w:ascii="Cambria Math" w:eastAsiaTheme="minorEastAsia" w:hAnsi="Cambria Math"/>
+                  </w:rPr>
+                  <m:t>A</m:t>
+                </m:r>
+              </m:e>
+              <m:sup>
+                <m:r>
+                  <w:rPr>
+                    <w:rFonts w:ascii="Cambria Math" w:eastAsiaTheme="minorEastAsia" w:hAnsi="Cambria Math"/>
+                  </w:rPr>
+                  <m:t>T</m:t>
+                </m:r>
+              </m:sup>
+            </m:sSup>
+            <m:d>
+              <m:dPr>
+                <m:ctrlPr>
+                  <w:rPr>
+                    <w:rFonts w:ascii="Cambria Math" w:eastAsiaTheme="minorEastAsia" w:hAnsi="Cambria Math"/>
+                    <w:i/>
+                  </w:rPr>
+                </m:ctrlPr>
+              </m:dPr>
+              <m:e>
+                <m:r>
+                  <w:rPr>
+                    <w:rFonts w:ascii="Cambria Math" w:eastAsiaTheme="minorEastAsia" w:hAnsi="Cambria Math"/>
+                  </w:rPr>
+                  <m:t>A</m:t>
+                </m:r>
+                <m:sSub>
+                  <m:sSubPr>
+                    <m:ctrlPr>
+                      <w:rPr>
+                        <w:rFonts w:ascii="Cambria Math" w:eastAsiaTheme="minorEastAsia" w:hAnsi="Cambria Math"/>
+                        <w:i/>
+                      </w:rPr>
+                    </m:ctrlPr>
+                  </m:sSubPr>
+                  <m:e>
+                    <m:r>
+                      <w:rPr>
+                        <w:rFonts w:ascii="Cambria Math" w:eastAsiaTheme="minorEastAsia" w:hAnsi="Cambria Math"/>
+                      </w:rPr>
+                      <m:t>x</m:t>
+                    </m:r>
+                  </m:e>
+                  <m:sub>
+                    <m:r>
+                      <w:rPr>
+                        <w:rFonts w:ascii="Cambria Math" w:eastAsiaTheme="minorEastAsia" w:hAnsi="Cambria Math"/>
+                      </w:rPr>
+                      <m:t>k</m:t>
+                    </m:r>
+                  </m:sub>
+                </m:sSub>
+                <m:r>
+                  <w:rPr>
+                    <w:rFonts w:ascii="Cambria Math" w:eastAsiaTheme="minorEastAsia" w:hAnsi="Cambria Math"/>
+                  </w:rPr>
+                  <m:t>-</m:t>
+                </m:r>
+                <m:r>
+                  <w:rPr>
+                    <w:rFonts w:ascii="Cambria Math" w:eastAsiaTheme="minorEastAsia" w:hAnsi="Cambria Math"/>
+                  </w:rPr>
+                  <m:t>y</m:t>
+                </m:r>
+              </m:e>
+            </m:d>
+            <m:r>
+              <w:rPr>
+                <w:rFonts w:ascii="Cambria Math" w:eastAsiaTheme="minorEastAsia" w:hAnsi="Cambria Math"/>
+              </w:rPr>
+              <m:t>+λ</m:t>
+            </m:r>
+            <m:sSup>
+              <m:sSupPr>
+                <m:ctrlPr>
+                  <w:rPr>
+                    <w:rFonts w:ascii="Cambria Math" w:eastAsiaTheme="minorEastAsia" w:hAnsi="Cambria Math"/>
+                    <w:i/>
+                  </w:rPr>
+                </m:ctrlPr>
+              </m:sSupPr>
+              <m:e>
+                <m:r>
+                  <w:rPr>
+                    <w:rFonts w:ascii="Cambria Math" w:eastAsiaTheme="minorEastAsia" w:hAnsi="Cambria Math"/>
+                  </w:rPr>
+                  <m:t>L</m:t>
+                </m:r>
+              </m:e>
+              <m:sup>
+                <m:r>
+                  <w:rPr>
+                    <w:rFonts w:ascii="Cambria Math" w:eastAsiaTheme="minorEastAsia" w:hAnsi="Cambria Math"/>
+                  </w:rPr>
+                  <m:t>T</m:t>
+                </m:r>
+              </m:sup>
+            </m:sSup>
+            <m:sSub>
+              <m:sSubPr>
+                <m:ctrlPr>
+                  <w:rPr>
+                    <w:rFonts w:ascii="Cambria Math" w:eastAsiaTheme="minorEastAsia" w:hAnsi="Cambria Math"/>
+                    <w:i/>
+                  </w:rPr>
+                </m:ctrlPr>
+              </m:sSubPr>
+              <m:e>
+                <m:r>
+                  <w:rPr>
+                    <w:rFonts w:ascii="Cambria Math" w:eastAsiaTheme="minorEastAsia" w:hAnsi="Cambria Math"/>
+                  </w:rPr>
+                  <m:t>W</m:t>
+                </m:r>
+              </m:e>
+              <m:sub>
+                <m:r>
+                  <w:rPr>
+                    <w:rFonts w:ascii="Cambria Math" w:eastAsiaTheme="minorEastAsia" w:hAnsi="Cambria Math"/>
+                  </w:rPr>
+                  <m:t>k</m:t>
+                </m:r>
+              </m:sub>
+            </m:sSub>
+            <m:r>
+              <w:rPr>
+                <w:rFonts w:ascii="Cambria Math" w:eastAsiaTheme="minorEastAsia" w:hAnsi="Cambria Math"/>
+              </w:rPr>
+              <m:t>L</m:t>
+            </m:r>
+            <m:sSub>
+              <m:sSubPr>
+                <m:ctrlPr>
+                  <w:rPr>
+                    <w:rFonts w:ascii="Cambria Math" w:eastAsiaTheme="minorEastAsia" w:hAnsi="Cambria Math"/>
+                    <w:i/>
+                  </w:rPr>
+                </m:ctrlPr>
+              </m:sSubPr>
+              <m:e>
+                <m:r>
+                  <w:rPr>
+                    <w:rFonts w:ascii="Cambria Math" w:eastAsiaTheme="minorEastAsia" w:hAnsi="Cambria Math"/>
+                  </w:rPr>
+                  <m:t>x</m:t>
+                </m:r>
+              </m:e>
+              <m:sub>
+                <m:r>
+                  <w:rPr>
+                    <w:rFonts w:ascii="Cambria Math" w:eastAsiaTheme="minorEastAsia" w:hAnsi="Cambria Math"/>
+                  </w:rPr>
+                  <m:t>k</m:t>
+                </m:r>
+              </m:sub>
+            </m:sSub>
+          </m:e>
+        </m:d>
+      </m:oMath>
       <w:bookmarkStart w:id="0" w:name="_GoBack"/>
       <w:bookmarkEnd w:id="0"/>
+    </w:p>
+    <w:p>
+      <w:pPr>
+        <w:bidi w:val="0"/>
+        <w:rPr>
+          <w:rFonts w:eastAsiaTheme="minorEastAsia"/>
+        </w:rPr>
+      </w:pPr>
+      <m:oMathPara>
+        <m:oMath>
+          <m:sSub>
+            <m:sSubPr>
+              <m:ctrlPr>
+                <w:rPr>
+                  <w:rFonts w:ascii="Cambria Math" w:eastAsiaTheme="minorEastAsia" w:hAnsi="Cambria Math"/>
+                  <w:i/>
+                </w:rPr>
+              </m:ctrlPr>
+            </m:sSubPr>
+            <m:e>
+              <m:r>
+                <w:rPr>
+                  <w:rFonts w:ascii="Cambria Math" w:eastAsiaTheme="minorEastAsia" w:hAnsi="Cambria Math"/>
+                </w:rPr>
+                <m:t>W</m:t>
+              </m:r>
+            </m:e>
+            <m:sub>
+              <m:r>
+                <w:rPr>
+                  <w:rFonts w:ascii="Cambria Math" w:eastAsiaTheme="minorEastAsia" w:hAnsi="Cambria Math"/>
+                </w:rPr>
+                <m:t>k</m:t>
+              </m:r>
+            </m:sub>
+          </m:sSub>
+          <m:r>
+            <w:rPr>
+              <w:rFonts w:ascii="Cambria Math" w:eastAsiaTheme="minorEastAsia" w:hAnsi="Cambria Math"/>
+            </w:rPr>
+            <m:t>=</m:t>
+          </m:r>
+          <m:d>
+            <m:dPr>
+              <m:begChr m:val="["/>
+              <m:endChr m:val="]"/>
+              <m:ctrlPr>
+                <w:rPr>
+                  <w:rFonts w:ascii="Cambria Math" w:eastAsiaTheme="minorEastAsia" w:hAnsi="Cambria Math"/>
+                  <w:i/>
+                </w:rPr>
+              </m:ctrlPr>
+            </m:dPr>
+            <m:e>
+              <m:m>
+                <m:mPr>
+                  <m:plcHide m:val="1"/>
+                  <m:mcs>
+                    <m:mc>
+                      <m:mcPr>
+                        <m:count m:val="3"/>
+                        <m:mcJc m:val="center"/>
+                      </m:mcPr>
+                    </m:mc>
+                  </m:mcs>
+                  <m:ctrlPr>
+                    <w:rPr>
+                      <w:rFonts w:ascii="Cambria Math" w:eastAsiaTheme="minorEastAsia" w:hAnsi="Cambria Math"/>
+                      <w:i/>
+                    </w:rPr>
+                  </m:ctrlPr>
+                </m:mPr>
+                <m:mr>
+                  <m:e>
+                    <m:f>
+                      <m:fPr>
+                        <m:ctrlPr>
+                          <w:rPr>
+                            <w:rFonts w:ascii="Cambria Math" w:hAnsi="Cambria Math"/>
+                            <w:i/>
+                          </w:rPr>
+                        </m:ctrlPr>
+                      </m:fPr>
+                      <m:num>
+                        <m:r>
+                          <w:rPr>
+                            <w:rFonts w:ascii="Cambria Math" w:hAnsi="Cambria Math"/>
+                          </w:rPr>
+                          <m:t>1</m:t>
+                        </m:r>
+                      </m:num>
+                      <m:den>
+                        <m:func>
+                          <m:funcPr>
+                            <m:ctrlPr>
+                              <w:rPr>
+                                <w:rFonts w:ascii="Cambria Math" w:hAnsi="Cambria Math"/>
+                                <w:i/>
+                              </w:rPr>
+                            </m:ctrlPr>
+                          </m:funcPr>
+                          <m:fName>
+                            <m:r>
+                              <m:rPr>
+                                <m:sty m:val="p"/>
+                              </m:rPr>
+                              <w:rPr>
+                                <w:rFonts w:ascii="Cambria Math" w:hAnsi="Cambria Math"/>
+                              </w:rPr>
+                              <m:t>max</m:t>
+                            </m:r>
+                          </m:fName>
+                          <m:e>
+                            <m:d>
+                              <m:dPr>
+                                <m:ctrlPr>
+                                  <w:rPr>
+                                    <w:rFonts w:ascii="Cambria Math" w:hAnsi="Cambria Math"/>
+                                    <w:i/>
+                                  </w:rPr>
+                                </m:ctrlPr>
+                              </m:dPr>
+                              <m:e>
+                                <m:sSubSup>
+                                  <m:sSubSupPr>
+                                    <m:ctrlPr>
+                                      <w:rPr>
+                                        <w:rFonts w:ascii="Cambria Math" w:hAnsi="Cambria Math"/>
+                                        <w:i/>
+                                      </w:rPr>
+                                    </m:ctrlPr>
+                                  </m:sSubSupPr>
+                                  <m:e>
+                                    <m:r>
+                                      <w:rPr>
+                                        <w:rFonts w:ascii="Cambria Math" w:hAnsi="Cambria Math"/>
+                                      </w:rPr>
+                                      <m:t>γ</m:t>
+                                    </m:r>
+                                  </m:e>
+                                  <m:sub>
+                                    <m:r>
+                                      <w:rPr>
+                                        <w:rFonts w:ascii="Cambria Math" w:hAnsi="Cambria Math"/>
+                                      </w:rPr>
+                                      <m:t>1</m:t>
+                                    </m:r>
+                                  </m:sub>
+                                  <m:sup>
+                                    <m:r>
+                                      <w:rPr>
+                                        <w:rFonts w:ascii="Cambria Math" w:hAnsi="Cambria Math"/>
+                                      </w:rPr>
+                                      <m:t>k</m:t>
+                                    </m:r>
+                                  </m:sup>
+                                </m:sSubSup>
+                                <m:r>
+                                  <w:rPr>
+                                    <w:rFonts w:ascii="Cambria Math" w:hAnsi="Cambria Math"/>
+                                  </w:rPr>
+                                  <m:t>,ϵ</m:t>
+                                </m:r>
+                              </m:e>
+                            </m:d>
+                          </m:e>
+                        </m:func>
+                      </m:den>
+                    </m:f>
+                  </m:e>
+                  <m:e/>
+                  <m:e>
+                    <m:r>
+                      <w:rPr>
+                        <w:rFonts w:ascii="Cambria Math" w:eastAsiaTheme="minorEastAsia" w:hAnsi="Cambria Math"/>
+                      </w:rPr>
+                      <m:t>0</m:t>
+                    </m:r>
+                  </m:e>
+                </m:mr>
+                <m:mr>
+                  <m:e/>
+                  <m:e>
+                    <m:r>
+                      <w:rPr>
+                        <w:rFonts w:ascii="Cambria Math" w:eastAsiaTheme="minorEastAsia" w:hAnsi="Cambria Math"/>
+                      </w:rPr>
+                      <m:t>⋱</m:t>
+                    </m:r>
+                  </m:e>
+                  <m:e/>
+                </m:mr>
+                <m:mr>
+                  <m:e>
+                    <m:r>
+                      <w:rPr>
+                        <w:rFonts w:ascii="Cambria Math" w:eastAsiaTheme="minorEastAsia" w:hAnsi="Cambria Math"/>
+                      </w:rPr>
+                      <m:t>0</m:t>
+                    </m:r>
+                  </m:e>
+                  <m:e/>
+                  <m:e>
+                    <m:f>
+                      <m:fPr>
+                        <m:ctrlPr>
+                          <w:rPr>
+                            <w:rFonts w:ascii="Cambria Math" w:eastAsiaTheme="minorEastAsia" w:hAnsi="Cambria Math"/>
+                            <w:i/>
+                          </w:rPr>
+                        </m:ctrlPr>
+                      </m:fPr>
+                      <m:num>
+                        <m:r>
+                          <w:rPr>
+                            <w:rFonts w:ascii="Cambria Math" w:eastAsiaTheme="minorEastAsia" w:hAnsi="Cambria Math"/>
+                          </w:rPr>
+                          <m:t>1</m:t>
+                        </m:r>
+                      </m:num>
+                      <m:den>
+                        <m:func>
+                          <m:funcPr>
+                            <m:ctrlPr>
+                              <w:rPr>
+                                <w:rFonts w:ascii="Cambria Math" w:hAnsi="Cambria Math"/>
+                                <w:i/>
+                              </w:rPr>
+                            </m:ctrlPr>
+                          </m:funcPr>
+                          <m:fName>
+                            <m:r>
+                              <m:rPr>
+                                <m:sty m:val="p"/>
+                              </m:rPr>
+                              <w:rPr>
+                                <w:rFonts w:ascii="Cambria Math" w:hAnsi="Cambria Math"/>
+                              </w:rPr>
+                              <m:t>max</m:t>
+                            </m:r>
+                          </m:fName>
+                          <m:e>
+                            <m:d>
+                              <m:dPr>
+                                <m:ctrlPr>
+                                  <w:rPr>
+                                    <w:rFonts w:ascii="Cambria Math" w:hAnsi="Cambria Math"/>
+                                    <w:i/>
+                                  </w:rPr>
+                                </m:ctrlPr>
+                              </m:dPr>
+                              <m:e>
+                                <m:sSubSup>
+                                  <m:sSubSupPr>
+                                    <m:ctrlPr>
+                                      <w:rPr>
+                                        <w:rFonts w:ascii="Cambria Math" w:hAnsi="Cambria Math"/>
+                                        <w:i/>
+                                      </w:rPr>
+                                    </m:ctrlPr>
+                                  </m:sSubSupPr>
+                                  <m:e>
+                                    <m:r>
+                                      <w:rPr>
+                                        <w:rFonts w:ascii="Cambria Math" w:hAnsi="Cambria Math"/>
+                                      </w:rPr>
+                                      <m:t>γ</m:t>
+                                    </m:r>
+                                  </m:e>
+                                  <m:sub>
+                                    <m:r>
+                                      <w:rPr>
+                                        <w:rFonts w:ascii="Cambria Math" w:hAnsi="Cambria Math"/>
+                                      </w:rPr>
+                                      <m:t>M</m:t>
+                                    </m:r>
+                                  </m:sub>
+                                  <m:sup>
+                                    <m:r>
+                                      <w:rPr>
+                                        <w:rFonts w:ascii="Cambria Math" w:hAnsi="Cambria Math"/>
+                                      </w:rPr>
+                                      <m:t>k</m:t>
+                                    </m:r>
+                                  </m:sup>
+                                </m:sSubSup>
+                                <m:r>
+                                  <w:rPr>
+                                    <w:rFonts w:ascii="Cambria Math" w:hAnsi="Cambria Math"/>
+                                  </w:rPr>
+                                  <m:t>,ϵ</m:t>
+                                </m:r>
+                              </m:e>
+                            </m:d>
+                          </m:e>
+                        </m:func>
+                      </m:den>
+                    </m:f>
+                  </m:e>
+                </m:mr>
+              </m:m>
+            </m:e>
+          </m:d>
+          <m:r>
+            <w:rPr>
+              <w:rFonts w:ascii="Cambria Math" w:eastAsiaTheme="minorEastAsia" w:hAnsi="Cambria Math"/>
+            </w:rPr>
+            <m:t xml:space="preserve">   ,  </m:t>
+          </m:r>
+          <m:sSubSup>
+            <m:sSubSupPr>
+              <m:ctrlPr>
+                <w:rPr>
+                  <w:rFonts w:ascii="Cambria Math" w:hAnsi="Cambria Math"/>
+                  <w:i/>
+                </w:rPr>
+              </m:ctrlPr>
+            </m:sSubSupPr>
+            <m:e>
+              <m:r>
+                <w:rPr>
+                  <w:rFonts w:ascii="Cambria Math" w:hAnsi="Cambria Math"/>
+                </w:rPr>
+                <m:t>γ</m:t>
+              </m:r>
+            </m:e>
+            <m:sub>
+              <m:r>
+                <w:rPr>
+                  <w:rFonts w:ascii="Cambria Math" w:hAnsi="Cambria Math"/>
+                </w:rPr>
+                <m:t>i</m:t>
+              </m:r>
+            </m:sub>
+            <m:sup>
+              <m:r>
+                <w:rPr>
+                  <w:rFonts w:ascii="Cambria Math" w:hAnsi="Cambria Math"/>
+                </w:rPr>
+                <m:t>k</m:t>
+              </m:r>
+            </m:sup>
+          </m:sSubSup>
+          <m:r>
+            <w:rPr>
+              <w:rFonts w:ascii="Cambria Math" w:hAnsi="Cambria Math"/>
+            </w:rPr>
+            <m:t>=</m:t>
+          </m:r>
+          <m:sSub>
+            <m:sSubPr>
+              <m:ctrlPr>
+                <w:rPr>
+                  <w:rFonts w:ascii="Cambria Math" w:hAnsi="Cambria Math"/>
+                  <w:i/>
+                </w:rPr>
+              </m:ctrlPr>
+            </m:sSubPr>
+            <m:e>
+              <m:d>
+                <m:dPr>
+                  <m:ctrlPr>
+                    <w:rPr>
+                      <w:rFonts w:ascii="Cambria Math" w:hAnsi="Cambria Math"/>
+                      <w:i/>
+                    </w:rPr>
+                  </m:ctrlPr>
+                </m:dPr>
+                <m:e>
+                  <m:r>
+                    <w:rPr>
+                      <w:rFonts w:ascii="Cambria Math" w:hAnsi="Cambria Math"/>
+                    </w:rPr>
+                    <m:t>L</m:t>
+                  </m:r>
+                  <m:sSub>
+                    <m:sSubPr>
+                      <m:ctrlPr>
+                        <w:rPr>
+                          <w:rFonts w:ascii="Cambria Math" w:hAnsi="Cambria Math"/>
+                          <w:i/>
+                        </w:rPr>
+                      </m:ctrlPr>
+                    </m:sSubPr>
+                    <m:e>
+                      <m:r>
+                        <w:rPr>
+                          <w:rFonts w:ascii="Cambria Math" w:hAnsi="Cambria Math"/>
+                        </w:rPr>
+                        <m:t>x</m:t>
+                      </m:r>
+                    </m:e>
+                    <m:sub>
+                      <m:r>
+                        <w:rPr>
+                          <w:rFonts w:ascii="Cambria Math" w:hAnsi="Cambria Math"/>
+                        </w:rPr>
+                        <m:t>k</m:t>
+                      </m:r>
+                    </m:sub>
+                  </m:sSub>
+                </m:e>
+              </m:d>
+            </m:e>
+            <m:sub>
+              <m:r>
+                <w:rPr>
+                  <w:rFonts w:ascii="Cambria Math" w:hAnsi="Cambria Math"/>
+                </w:rPr>
+                <m:t>i</m:t>
+              </m:r>
+            </m:sub>
+          </m:sSub>
+          <m:r>
+            <w:rPr>
+              <w:rFonts w:ascii="Cambria Math" w:hAnsi="Cambria Math"/>
+            </w:rPr>
+            <m:t xml:space="preserve">  , i=1,…,M </m:t>
+          </m:r>
+        </m:oMath>
+      </m:oMathPara>
+    </w:p>
+    <w:p>
+      <w:pPr>
+        <w:bidi w:val="0"/>
+        <w:rPr>
+          <w:rFonts w:eastAsiaTheme="minorEastAsia"/>
+        </w:rPr>
+      </w:pPr>
+      <w:proofErr w:type="gramStart"/>
+      <w:r>
+        <w:rPr>
+          <w:rFonts w:eastAsiaTheme="minorEastAsia"/>
+        </w:rPr>
+        <w:t>end</w:t>
+      </w:r>
+      <w:proofErr w:type="gramEnd"/>
+    </w:p>
+    <w:p>
+      <w:pPr>
+        <w:bidi w:val="0"/>
+        <w:rPr>
+          <w:rFonts w:eastAsiaTheme="minorEastAsia"/>
+        </w:rPr>
+      </w:pPr>
+    </w:p>
+    <w:p>
+      <w:pPr>
+        <w:bidi w:val="0"/>
+        <w:rPr>
+          <w:rFonts w:eastAsiaTheme="minorEastAsia"/>
+        </w:rPr>
+      </w:pPr>
     </w:p>
     <w:sectPr>
       <w:pgSz w:w="11906" w:h="16838"/>

</xml_diff>

<commit_message>
Fixing bugs in IRLS
</commit_message>
<xml_diff>
--- a/HW1/HW1.docx
+++ b/HW1/HW1.docx
@@ -3977,19 +3977,7 @@
             <w:rPr>
               <w:rFonts w:ascii="Cambria Math" w:hAnsi="Cambria Math"/>
             </w:rPr>
-            <m:t xml:space="preserve"> </m:t>
-          </m:r>
-          <m:r>
-            <w:rPr>
-              <w:rFonts w:ascii="Cambria Math" w:hAnsi="Cambria Math"/>
-            </w:rPr>
-            <m:t xml:space="preserve"> </m:t>
-          </m:r>
-          <m:r>
-            <w:rPr>
-              <w:rFonts w:ascii="Cambria Math" w:hAnsi="Cambria Math"/>
-            </w:rPr>
-            <m:t xml:space="preserve"> </m:t>
+            <m:t xml:space="preserve">   </m:t>
           </m:r>
           <m:d>
             <m:dPr>
@@ -4379,13 +4367,7 @@
             <w:rPr>
               <w:rFonts w:ascii="Cambria Math" w:eastAsiaTheme="minorEastAsia" w:hAnsi="Cambria Math"/>
             </w:rPr>
-            <m:t>y</m:t>
-          </m:r>
-          <m:r>
-            <w:rPr>
-              <w:rFonts w:ascii="Cambria Math" w:eastAsiaTheme="minorEastAsia" w:hAnsi="Cambria Math"/>
-            </w:rPr>
-            <m:t>+</m:t>
+            <m:t>y+</m:t>
           </m:r>
           <m:sSup>
             <m:sSupPr>
@@ -5354,13 +5336,7 @@
           <w:rPr>
             <w:rFonts w:ascii="Cambria Math" w:eastAsiaTheme="minorEastAsia" w:hAnsi="Cambria Math"/>
           </w:rPr>
-          <m:t xml:space="preserve"> b=-</m:t>
-        </m:r>
-        <m:r>
-          <w:rPr>
-            <w:rFonts w:ascii="Cambria Math" w:eastAsiaTheme="minorEastAsia" w:hAnsi="Cambria Math"/>
-          </w:rPr>
-          <m:t>2</m:t>
+          <m:t xml:space="preserve"> b=-2</m:t>
         </m:r>
         <m:sSup>
           <m:sSupPr>
@@ -5757,6 +5733,9 @@
       </w:r>
       <m:oMath>
         <m:r>
+          <m:rPr>
+            <m:sty m:val="p"/>
+          </m:rPr>
           <w:rPr>
             <w:rFonts w:ascii="Cambria Math" w:eastAsiaTheme="minorEastAsia" w:hAnsi="Cambria Math"/>
           </w:rPr>
@@ -7134,13 +7113,7 @@
             <w:rPr>
               <w:rFonts w:ascii="Cambria Math" w:eastAsiaTheme="minorEastAsia" w:hAnsi="Cambria Math"/>
             </w:rPr>
-            <m:t>=</m:t>
-          </m:r>
-          <m:r>
-            <w:rPr>
-              <w:rFonts w:ascii="Cambria Math" w:eastAsiaTheme="minorEastAsia" w:hAnsi="Cambria Math"/>
-            </w:rPr>
-            <m:t>sign</m:t>
+            <m:t>=sign</m:t>
           </m:r>
           <m:d>
             <m:dPr>
@@ -7242,6 +7215,58 @@
               </m:ctrlPr>
             </m:sSubPr>
             <m:e>
+              <m:f>
+                <m:fPr>
+                  <m:ctrlPr>
+                    <w:rPr>
+                      <w:rFonts w:ascii="Cambria Math" w:eastAsiaTheme="minorEastAsia" w:hAnsi="Cambria Math"/>
+                      <w:i/>
+                    </w:rPr>
+                  </m:ctrlPr>
+                </m:fPr>
+                <m:num>
+                  <m:r>
+                    <w:rPr>
+                      <w:rFonts w:ascii="Cambria Math" w:eastAsiaTheme="minorEastAsia" w:hAnsi="Cambria Math"/>
+                    </w:rPr>
+                    <m:t>∂</m:t>
+                  </m:r>
+                </m:num>
+                <m:den>
+                  <m:r>
+                    <w:rPr>
+                      <w:rFonts w:ascii="Cambria Math" w:eastAsiaTheme="minorEastAsia" w:hAnsi="Cambria Math"/>
+                    </w:rPr>
+                    <m:t>∂</m:t>
+                  </m:r>
+                  <m:sSub>
+                    <m:sSubPr>
+                      <m:ctrlPr>
+                        <w:rPr>
+                          <w:rFonts w:ascii="Cambria Math" w:eastAsiaTheme="minorEastAsia" w:hAnsi="Cambria Math"/>
+                          <w:i/>
+                        </w:rPr>
+                      </m:ctrlPr>
+                    </m:sSubPr>
+                    <m:e>
+                      <m:r>
+                        <w:rPr>
+                          <w:rFonts w:ascii="Cambria Math" w:eastAsiaTheme="minorEastAsia" w:hAnsi="Cambria Math"/>
+                        </w:rPr>
+                        <m:t>x</m:t>
+                      </m:r>
+                    </m:e>
+                    <m:sub>
+                      <m:r>
+                        <w:rPr>
+                          <w:rFonts w:ascii="Cambria Math" w:eastAsiaTheme="minorEastAsia" w:hAnsi="Cambria Math"/>
+                        </w:rPr>
+                        <m:t>k</m:t>
+                      </m:r>
+                    </m:sub>
+                  </m:sSub>
+                </m:den>
+              </m:f>
               <m:d>
                 <m:dPr>
                   <m:begChr m:val="‖"/>
@@ -7706,7 +7731,6 @@
           <w:rFonts w:eastAsiaTheme="minorEastAsia"/>
         </w:rPr>
       </w:pPr>
-      <w:bookmarkStart w:id="0" w:name="_GoBack"/>
       <w:r>
         <w:rPr>
           <w:rFonts w:eastAsiaTheme="minorEastAsia"/>
@@ -7714,7 +7738,6 @@
         <w:t>From the previous section we know that:</w:t>
       </w:r>
     </w:p>
-    <w:bookmarkEnd w:id="0"/>
     <w:p>
       <w:pPr>
         <w:bidi w:val="0"/>
@@ -7945,13 +7968,7 @@
                               <w:rPr>
                                 <w:rFonts w:ascii="Cambria Math" w:eastAsiaTheme="minorEastAsia" w:hAnsi="Cambria Math"/>
                               </w:rPr>
-                              <m:t>i</m:t>
-                            </m:r>
-                            <m:r>
-                              <w:rPr>
-                                <w:rFonts w:ascii="Cambria Math" w:eastAsiaTheme="minorEastAsia" w:hAnsi="Cambria Math"/>
-                              </w:rPr>
-                              <m:t>1</m:t>
+                              <m:t>i1</m:t>
                             </m:r>
                           </m:sub>
                         </m:sSub>
@@ -8094,13 +8111,7 @@
                               <w:rPr>
                                 <w:rFonts w:ascii="Cambria Math" w:eastAsiaTheme="minorEastAsia" w:hAnsi="Cambria Math"/>
                               </w:rPr>
-                              <m:t>i</m:t>
-                            </m:r>
-                            <m:r>
-                              <w:rPr>
-                                <w:rFonts w:ascii="Cambria Math" w:eastAsiaTheme="minorEastAsia" w:hAnsi="Cambria Math"/>
-                              </w:rPr>
-                              <m:t>N</m:t>
+                              <m:t>iN</m:t>
                             </m:r>
                           </m:sub>
                         </m:sSub>
@@ -8856,16 +8867,7 @@
                     <w:rPr>
                       <w:rFonts w:ascii="Cambria Math" w:hAnsi="Cambria Math"/>
                     </w:rPr>
-                    <m:t>min</m:t>
-                  </m:r>
-                  <m:r>
-                    <m:rPr>
-                      <m:sty m:val="p"/>
-                    </m:rPr>
-                    <w:rPr>
-                      <w:rFonts w:ascii="Cambria Math" w:hAnsi="Cambria Math"/>
-                    </w:rPr>
-                    <m:t xml:space="preserve"> </m:t>
+                    <m:t xml:space="preserve">min </m:t>
                   </m:r>
                 </m:e>
                 <m:lim>
@@ -8957,13 +8959,7 @@
                 <w:rPr>
                   <w:rFonts w:ascii="Cambria Math" w:hAnsi="Cambria Math"/>
                 </w:rPr>
-                <m:t>+</m:t>
-              </m:r>
-              <m:r>
-                <w:rPr>
-                  <w:rFonts w:ascii="Cambria Math" w:hAnsi="Cambria Math"/>
-                </w:rPr>
-                <m:t>λ</m:t>
+                <m:t>+λ</m:t>
               </m:r>
               <m:sSubSup>
                 <m:sSubSupPr>
@@ -9261,7 +9257,7 @@
                 <w:rPr>
                   <w:rFonts w:ascii="Cambria Math" w:eastAsiaTheme="minorEastAsia" w:hAnsi="Cambria Math"/>
                 </w:rPr>
-                <m:t>Ax+</m:t>
+                <m:t>A+</m:t>
               </m:r>
               <m:sSup>
                 <m:sSupPr>
@@ -9443,13 +9439,7 @@
             <w:rPr>
               <w:rFonts w:ascii="Cambria Math" w:eastAsiaTheme="minorEastAsia" w:hAnsi="Cambria Math"/>
             </w:rPr>
-            <m:t>Ax</m:t>
-          </m:r>
-          <m:r>
-            <w:rPr>
-              <w:rFonts w:ascii="Cambria Math" w:eastAsiaTheme="minorEastAsia" w:hAnsi="Cambria Math"/>
-            </w:rPr>
-            <m:t>-</m:t>
+            <m:t>Ax-</m:t>
           </m:r>
           <m:sSup>
             <m:sSupPr>
@@ -9481,13 +9471,7 @@
             <w:rPr>
               <w:rFonts w:ascii="Cambria Math" w:eastAsiaTheme="minorEastAsia" w:hAnsi="Cambria Math"/>
             </w:rPr>
-            <m:t>Ax</m:t>
-          </m:r>
-          <m:r>
-            <w:rPr>
-              <w:rFonts w:ascii="Cambria Math" w:eastAsiaTheme="minorEastAsia" w:hAnsi="Cambria Math"/>
-            </w:rPr>
-            <m:t>+λ</m:t>
+            <m:t>A+λ</m:t>
           </m:r>
           <m:sSup>
             <m:sSupPr>
@@ -9559,6 +9543,272 @@
           <w:rFonts w:eastAsiaTheme="minorEastAsia"/>
         </w:rPr>
       </w:pPr>
+      <m:oMath>
+        <m:acc>
+          <m:accPr>
+            <m:chr m:val="̃"/>
+            <m:ctrlPr>
+              <w:rPr>
+                <w:rFonts w:ascii="Cambria Math" w:eastAsiaTheme="minorEastAsia" w:hAnsi="Cambria Math"/>
+                <w:i/>
+              </w:rPr>
+            </m:ctrlPr>
+          </m:accPr>
+          <m:e>
+            <m:r>
+              <w:rPr>
+                <w:rFonts w:ascii="Cambria Math" w:eastAsiaTheme="minorEastAsia" w:hAnsi="Cambria Math"/>
+              </w:rPr>
+              <m:t>A</m:t>
+            </m:r>
+          </m:e>
+        </m:acc>
+        <m:r>
+          <w:rPr>
+            <w:rFonts w:ascii="Cambria Math" w:eastAsiaTheme="minorEastAsia" w:hAnsi="Cambria Math"/>
+          </w:rPr>
+          <m:t>=</m:t>
+        </m:r>
+        <m:d>
+          <m:dPr>
+            <m:begChr m:val="["/>
+            <m:endChr m:val="]"/>
+            <m:ctrlPr>
+              <w:rPr>
+                <w:rFonts w:ascii="Cambria Math" w:eastAsiaTheme="minorEastAsia" w:hAnsi="Cambria Math"/>
+                <w:i/>
+              </w:rPr>
+            </m:ctrlPr>
+          </m:dPr>
+          <m:e>
+            <m:m>
+              <m:mPr>
+                <m:mcs>
+                  <m:mc>
+                    <m:mcPr>
+                      <m:count m:val="1"/>
+                      <m:mcJc m:val="center"/>
+                    </m:mcPr>
+                  </m:mc>
+                </m:mcs>
+                <m:ctrlPr>
+                  <w:rPr>
+                    <w:rFonts w:ascii="Cambria Math" w:eastAsiaTheme="minorEastAsia" w:hAnsi="Cambria Math"/>
+                    <w:i/>
+                  </w:rPr>
+                </m:ctrlPr>
+              </m:mPr>
+              <m:mr>
+                <m:e>
+                  <m:r>
+                    <w:rPr>
+                      <w:rFonts w:ascii="Cambria Math" w:eastAsiaTheme="minorEastAsia" w:hAnsi="Cambria Math"/>
+                    </w:rPr>
+                    <m:t>A</m:t>
+                  </m:r>
+                </m:e>
+              </m:mr>
+              <m:mr>
+                <m:e>
+                  <m:rad>
+                    <m:radPr>
+                      <m:degHide m:val="1"/>
+                      <m:ctrlPr>
+                        <w:rPr>
+                          <w:rFonts w:ascii="Cambria Math" w:eastAsiaTheme="minorEastAsia" w:hAnsi="Cambria Math"/>
+                          <w:i/>
+                        </w:rPr>
+                      </m:ctrlPr>
+                    </m:radPr>
+                    <m:deg/>
+                    <m:e>
+                      <m:r>
+                        <w:rPr>
+                          <w:rFonts w:ascii="Cambria Math" w:eastAsiaTheme="minorEastAsia" w:hAnsi="Cambria Math"/>
+                        </w:rPr>
+                        <m:t>λ</m:t>
+                      </m:r>
+                    </m:e>
+                  </m:rad>
+                  <m:sSup>
+                    <m:sSupPr>
+                      <m:ctrlPr>
+                        <w:rPr>
+                          <w:rFonts w:ascii="Cambria Math" w:eastAsiaTheme="minorEastAsia" w:hAnsi="Cambria Math"/>
+                          <w:i/>
+                        </w:rPr>
+                      </m:ctrlPr>
+                    </m:sSupPr>
+                    <m:e>
+                      <m:r>
+                        <w:rPr>
+                          <w:rFonts w:ascii="Cambria Math" w:eastAsiaTheme="minorEastAsia" w:hAnsi="Cambria Math"/>
+                        </w:rPr>
+                        <m:t>W</m:t>
+                      </m:r>
+                    </m:e>
+                    <m:sup>
+                      <m:f>
+                        <m:fPr>
+                          <m:ctrlPr>
+                            <w:rPr>
+                              <w:rFonts w:ascii="Cambria Math" w:eastAsiaTheme="minorEastAsia" w:hAnsi="Cambria Math"/>
+                              <w:i/>
+                            </w:rPr>
+                          </m:ctrlPr>
+                        </m:fPr>
+                        <m:num>
+                          <m:r>
+                            <w:rPr>
+                              <w:rFonts w:ascii="Cambria Math" w:eastAsiaTheme="minorEastAsia" w:hAnsi="Cambria Math"/>
+                            </w:rPr>
+                            <m:t>1</m:t>
+                          </m:r>
+                        </m:num>
+                        <m:den>
+                          <m:r>
+                            <w:rPr>
+                              <w:rFonts w:ascii="Cambria Math" w:eastAsiaTheme="minorEastAsia" w:hAnsi="Cambria Math"/>
+                            </w:rPr>
+                            <m:t>2</m:t>
+                          </m:r>
+                        </m:den>
+                      </m:f>
+                    </m:sup>
+                  </m:sSup>
+                  <m:r>
+                    <w:rPr>
+                      <w:rFonts w:ascii="Cambria Math" w:eastAsiaTheme="minorEastAsia" w:hAnsi="Cambria Math"/>
+                    </w:rPr>
+                    <m:t>L</m:t>
+                  </m:r>
+                </m:e>
+              </m:mr>
+            </m:m>
+          </m:e>
+        </m:d>
+      </m:oMath>
+      <w:r>
+        <w:rPr>
+          <w:rFonts w:eastAsiaTheme="minorEastAsia"/>
+        </w:rPr>
+        <w:t>,     </w:t>
+      </w:r>
+      <m:oMath>
+        <m:acc>
+          <m:accPr>
+            <m:chr m:val="̃"/>
+            <m:ctrlPr>
+              <w:rPr>
+                <w:rFonts w:ascii="Cambria Math" w:eastAsiaTheme="minorEastAsia" w:hAnsi="Cambria Math"/>
+                <w:i/>
+              </w:rPr>
+            </m:ctrlPr>
+          </m:accPr>
+          <m:e>
+            <m:r>
+              <w:rPr>
+                <w:rFonts w:ascii="Cambria Math" w:eastAsiaTheme="minorEastAsia" w:hAnsi="Cambria Math"/>
+              </w:rPr>
+              <m:t>b</m:t>
+            </m:r>
+          </m:e>
+        </m:acc>
+        <m:r>
+          <w:rPr>
+            <w:rFonts w:ascii="Cambria Math" w:eastAsiaTheme="minorEastAsia" w:hAnsi="Cambria Math"/>
+          </w:rPr>
+          <m:t>=</m:t>
+        </m:r>
+        <m:d>
+          <m:dPr>
+            <m:begChr m:val="["/>
+            <m:endChr m:val="]"/>
+            <m:ctrlPr>
+              <w:rPr>
+                <w:rFonts w:ascii="Cambria Math" w:eastAsiaTheme="minorEastAsia" w:hAnsi="Cambria Math"/>
+                <w:i/>
+              </w:rPr>
+            </m:ctrlPr>
+          </m:dPr>
+          <m:e>
+            <m:m>
+              <m:mPr>
+                <m:mcs>
+                  <m:mc>
+                    <m:mcPr>
+                      <m:count m:val="1"/>
+                      <m:mcJc m:val="center"/>
+                    </m:mcPr>
+                  </m:mc>
+                </m:mcs>
+                <m:ctrlPr>
+                  <w:rPr>
+                    <w:rFonts w:ascii="Cambria Math" w:eastAsiaTheme="minorEastAsia" w:hAnsi="Cambria Math"/>
+                    <w:i/>
+                  </w:rPr>
+                </m:ctrlPr>
+              </m:mPr>
+              <m:mr>
+                <m:e>
+                  <m:r>
+                    <w:rPr>
+                      <w:rFonts w:ascii="Cambria Math" w:eastAsiaTheme="minorEastAsia" w:hAnsi="Cambria Math"/>
+                    </w:rPr>
+                    <m:t>y</m:t>
+                  </m:r>
+                </m:e>
+              </m:mr>
+              <m:mr>
+                <m:e>
+                  <m:r>
+                    <w:rPr>
+                      <w:rFonts w:ascii="Cambria Math" w:eastAsiaTheme="minorEastAsia" w:hAnsi="Cambria Math"/>
+                    </w:rPr>
+                    <m:t>0</m:t>
+                  </m:r>
+                </m:e>
+              </m:mr>
+            </m:m>
+          </m:e>
+        </m:d>
+      </m:oMath>
+    </w:p>
+    <w:p>
+      <w:pPr>
+        <w:bidi w:val="0"/>
+        <w:rPr>
+          <w:rFonts w:eastAsiaTheme="minorEastAsia"/>
+        </w:rPr>
+      </w:pPr>
+      <w:r>
+        <w:rPr>
+          <w:rFonts w:eastAsiaTheme="minorEastAsia"/>
+        </w:rPr>
+        <w:t>To summarize</w:t>
+      </w:r>
+    </w:p>
+    <w:p>
+      <w:pPr>
+        <w:bidi w:val="0"/>
+        <w:rPr>
+          <w:rFonts w:eastAsiaTheme="minorEastAsia"/>
+        </w:rPr>
+      </w:pPr>
+      <w:r>
+        <w:rPr>
+          <w:rFonts w:eastAsiaTheme="minorEastAsia"/>
+        </w:rPr>
+        <w:t>Initialization:</w:t>
+      </w:r>
+    </w:p>
+    <w:p>
+      <w:pPr>
+        <w:bidi w:val="0"/>
+        <w:rPr>
+          <w:rFonts w:eastAsiaTheme="minorEastAsia"/>
+        </w:rPr>
+      </w:pPr>
       <m:oMathPara>
         <m:oMath>
           <m:sSub>
@@ -9583,7 +9833,7 @@
                 <w:rPr>
                   <w:rFonts w:ascii="Cambria Math" w:eastAsiaTheme="minorEastAsia" w:hAnsi="Cambria Math"/>
                 </w:rPr>
-                <m:t>k+1</m:t>
+                <m:t>k</m:t>
               </m:r>
             </m:sub>
           </m:sSub>
@@ -9615,7 +9865,7 @@
                 <w:rPr>
                   <w:rFonts w:ascii="Cambria Math" w:eastAsiaTheme="minorEastAsia" w:hAnsi="Cambria Math"/>
                 </w:rPr>
-                <m:t>k</m:t>
+                <m:t>0</m:t>
               </m:r>
             </m:sub>
           </m:sSub>
@@ -9623,7 +9873,7 @@
             <w:rPr>
               <w:rFonts w:ascii="Cambria Math" w:eastAsiaTheme="minorEastAsia" w:hAnsi="Cambria Math"/>
             </w:rPr>
-            <m:t>-</m:t>
+            <m:t xml:space="preserve">, </m:t>
           </m:r>
           <m:sSub>
             <m:sSubPr>
@@ -9639,7 +9889,7 @@
                 <w:rPr>
                   <w:rFonts w:ascii="Cambria Math" w:eastAsiaTheme="minorEastAsia" w:hAnsi="Cambria Math"/>
                 </w:rPr>
-                <m:t>α</m:t>
+                <m:t>W</m:t>
               </m:r>
             </m:e>
             <m:sub>
@@ -9655,19 +9905,98 @@
             <w:rPr>
               <w:rFonts w:ascii="Cambria Math" w:eastAsiaTheme="minorEastAsia" w:hAnsi="Cambria Math"/>
             </w:rPr>
-            <m:t xml:space="preserve"> </m:t>
+            <m:t>=I</m:t>
           </m:r>
+        </m:oMath>
+      </m:oMathPara>
+    </w:p>
+    <w:p>
+      <w:pPr>
+        <w:bidi w:val="0"/>
+        <w:rPr>
+          <w:rFonts w:eastAsiaTheme="minorEastAsia"/>
+        </w:rPr>
+      </w:pPr>
+      <w:r>
+        <w:rPr>
+          <w:rFonts w:eastAsiaTheme="minorEastAsia"/>
+        </w:rPr>
+        <w:t>For k = 1</w:t>
+      </w:r>
+      <w:proofErr w:type="gramStart"/>
+      <w:r>
+        <w:rPr>
+          <w:rFonts w:eastAsiaTheme="minorEastAsia"/>
+        </w:rPr>
+        <w:t>,2</w:t>
+      </w:r>
+      <w:proofErr w:type="gramEnd"/>
+      <w:r>
+        <w:rPr>
+          <w:rFonts w:eastAsiaTheme="minorEastAsia"/>
+        </w:rPr>
+        <w:t xml:space="preserve">,… </w:t>
+      </w:r>
+    </w:p>
+    <w:p>
+      <w:pPr>
+        <w:bidi w:val="0"/>
+        <w:jc w:val="center"/>
+        <w:rPr>
+          <w:rFonts w:eastAsiaTheme="minorEastAsia"/>
+        </w:rPr>
+      </w:pPr>
+      <m:oMathPara>
+        <m:oMath>
+          <m:sSub>
+            <m:sSubPr>
+              <m:ctrlPr>
+                <w:rPr>
+                  <w:rFonts w:ascii="Cambria Math" w:eastAsiaTheme="minorEastAsia" w:hAnsi="Cambria Math"/>
+                  <w:i/>
+                </w:rPr>
+              </m:ctrlPr>
+            </m:sSubPr>
+            <m:e>
+              <m:acc>
+                <m:accPr>
+                  <m:chr m:val="̃"/>
+                  <m:ctrlPr>
+                    <w:rPr>
+                      <w:rFonts w:ascii="Cambria Math" w:eastAsiaTheme="minorEastAsia" w:hAnsi="Cambria Math"/>
+                      <w:i/>
+                    </w:rPr>
+                  </m:ctrlPr>
+                </m:accPr>
+                <m:e>
+                  <m:r>
+                    <w:rPr>
+                      <w:rFonts w:ascii="Cambria Math" w:eastAsiaTheme="minorEastAsia" w:hAnsi="Cambria Math"/>
+                    </w:rPr>
+                    <m:t>A</m:t>
+                  </m:r>
+                </m:e>
+              </m:acc>
+            </m:e>
+            <m:sub>
+              <m:r>
+                <w:rPr>
+                  <w:rFonts w:ascii="Cambria Math" w:eastAsiaTheme="minorEastAsia" w:hAnsi="Cambria Math"/>
+                </w:rPr>
+                <m:t>k</m:t>
+              </m:r>
+            </m:sub>
+          </m:sSub>
           <m:r>
-            <m:rPr>
-              <m:sty m:val="p"/>
-            </m:rPr>
             <w:rPr>
               <w:rFonts w:ascii="Cambria Math" w:eastAsiaTheme="minorEastAsia" w:hAnsi="Cambria Math"/>
             </w:rPr>
-            <m:t>∇</m:t>
+            <m:t>=</m:t>
           </m:r>
           <m:d>
             <m:dPr>
+              <m:begChr m:val="["/>
+              <m:endChr m:val="]"/>
               <m:ctrlPr>
                 <w:rPr>
                   <w:rFonts w:ascii="Cambria Math" w:eastAsiaTheme="minorEastAsia" w:hAnsi="Cambria Math"/>
@@ -9676,12 +10005,176 @@
               </m:ctrlPr>
             </m:dPr>
             <m:e>
-              <m:r>
-                <w:rPr>
-                  <w:rFonts w:ascii="Cambria Math" w:eastAsiaTheme="minorEastAsia" w:hAnsi="Cambria Math"/>
-                </w:rPr>
-                <m:t>f</m:t>
-              </m:r>
+              <m:m>
+                <m:mPr>
+                  <m:mcs>
+                    <m:mc>
+                      <m:mcPr>
+                        <m:count m:val="1"/>
+                        <m:mcJc m:val="center"/>
+                      </m:mcPr>
+                    </m:mc>
+                  </m:mcs>
+                  <m:ctrlPr>
+                    <w:rPr>
+                      <w:rFonts w:ascii="Cambria Math" w:eastAsiaTheme="minorEastAsia" w:hAnsi="Cambria Math"/>
+                      <w:i/>
+                    </w:rPr>
+                  </m:ctrlPr>
+                </m:mPr>
+                <m:mr>
+                  <m:e>
+                    <m:r>
+                      <w:rPr>
+                        <w:rFonts w:ascii="Cambria Math" w:eastAsiaTheme="minorEastAsia" w:hAnsi="Cambria Math"/>
+                      </w:rPr>
+                      <m:t>A</m:t>
+                    </m:r>
+                  </m:e>
+                </m:mr>
+                <m:mr>
+                  <m:e>
+                    <m:rad>
+                      <m:radPr>
+                        <m:degHide m:val="1"/>
+                        <m:ctrlPr>
+                          <w:rPr>
+                            <w:rFonts w:ascii="Cambria Math" w:eastAsiaTheme="minorEastAsia" w:hAnsi="Cambria Math"/>
+                            <w:i/>
+                          </w:rPr>
+                        </m:ctrlPr>
+                      </m:radPr>
+                      <m:deg/>
+                      <m:e>
+                        <m:r>
+                          <w:rPr>
+                            <w:rFonts w:ascii="Cambria Math" w:eastAsiaTheme="minorEastAsia" w:hAnsi="Cambria Math"/>
+                          </w:rPr>
+                          <m:t>λ</m:t>
+                        </m:r>
+                      </m:e>
+                    </m:rad>
+                    <m:sSubSup>
+                      <m:sSubSupPr>
+                        <m:ctrlPr>
+                          <w:rPr>
+                            <w:rFonts w:ascii="Cambria Math" w:eastAsiaTheme="minorEastAsia" w:hAnsi="Cambria Math"/>
+                            <w:i/>
+                          </w:rPr>
+                        </m:ctrlPr>
+                      </m:sSubSupPr>
+                      <m:e>
+                        <m:r>
+                          <w:rPr>
+                            <w:rFonts w:ascii="Cambria Math" w:eastAsiaTheme="minorEastAsia" w:hAnsi="Cambria Math"/>
+                          </w:rPr>
+                          <m:t>W</m:t>
+                        </m:r>
+                      </m:e>
+                      <m:sub>
+                        <m:r>
+                          <w:rPr>
+                            <w:rFonts w:ascii="Cambria Math" w:eastAsiaTheme="minorEastAsia" w:hAnsi="Cambria Math"/>
+                          </w:rPr>
+                          <m:t>k</m:t>
+                        </m:r>
+                      </m:sub>
+                      <m:sup>
+                        <m:f>
+                          <m:fPr>
+                            <m:ctrlPr>
+                              <w:rPr>
+                                <w:rFonts w:ascii="Cambria Math" w:eastAsiaTheme="minorEastAsia" w:hAnsi="Cambria Math"/>
+                                <w:i/>
+                              </w:rPr>
+                            </m:ctrlPr>
+                          </m:fPr>
+                          <m:num>
+                            <m:r>
+                              <w:rPr>
+                                <w:rFonts w:ascii="Cambria Math" w:eastAsiaTheme="minorEastAsia" w:hAnsi="Cambria Math"/>
+                              </w:rPr>
+                              <m:t>1</m:t>
+                            </m:r>
+                          </m:num>
+                          <m:den>
+                            <m:r>
+                              <w:rPr>
+                                <w:rFonts w:ascii="Cambria Math" w:eastAsiaTheme="minorEastAsia" w:hAnsi="Cambria Math"/>
+                              </w:rPr>
+                              <m:t>2</m:t>
+                            </m:r>
+                          </m:den>
+                        </m:f>
+                      </m:sup>
+                    </m:sSubSup>
+                    <m:r>
+                      <w:rPr>
+                        <w:rFonts w:ascii="Cambria Math" w:eastAsiaTheme="minorEastAsia" w:hAnsi="Cambria Math"/>
+                      </w:rPr>
+                      <m:t>L</m:t>
+                    </m:r>
+                  </m:e>
+                </m:mr>
+              </m:m>
+            </m:e>
+          </m:d>
+        </m:oMath>
+      </m:oMathPara>
+    </w:p>
+    <w:bookmarkStart w:id="0" w:name="_GoBack"/>
+    <w:bookmarkEnd w:id="0"/>
+    <w:p>
+      <w:pPr>
+        <w:bidi w:val="0"/>
+        <w:rPr>
+          <w:rFonts w:eastAsiaTheme="minorEastAsia"/>
+        </w:rPr>
+      </w:pPr>
+      <m:oMathPara>
+        <m:oMath>
+          <m:sSub>
+            <m:sSubPr>
+              <m:ctrlPr>
+                <w:rPr>
+                  <w:rFonts w:ascii="Cambria Math" w:eastAsiaTheme="minorEastAsia" w:hAnsi="Cambria Math"/>
+                  <w:i/>
+                </w:rPr>
+              </m:ctrlPr>
+            </m:sSubPr>
+            <m:e>
+              <m:r>
+                <w:rPr>
+                  <w:rFonts w:ascii="Cambria Math" w:eastAsiaTheme="minorEastAsia" w:hAnsi="Cambria Math"/>
+                </w:rPr>
+                <m:t>x</m:t>
+              </m:r>
+            </m:e>
+            <m:sub>
+              <m:r>
+                <w:rPr>
+                  <w:rFonts w:ascii="Cambria Math" w:eastAsiaTheme="minorEastAsia" w:hAnsi="Cambria Math"/>
+                </w:rPr>
+                <m:t>k+1</m:t>
+              </m:r>
+            </m:sub>
+          </m:sSub>
+          <m:r>
+            <w:rPr>
+              <w:rFonts w:ascii="Cambria Math" w:eastAsiaTheme="minorEastAsia" w:hAnsi="Cambria Math"/>
+            </w:rPr>
+            <m:t>=</m:t>
+          </m:r>
+          <m:sSup>
+            <m:sSupPr>
+              <m:ctrlPr>
+                <w:rPr>
+                  <w:rFonts w:ascii="Cambria Math" w:eastAsiaTheme="minorEastAsia" w:hAnsi="Cambria Math"/>
+                  <w:i/>
+                </w:rPr>
+              </m:ctrlPr>
+            </m:sSupPr>
+            <m:e>
               <m:d>
                 <m:dPr>
                   <m:ctrlPr>
@@ -9692,6 +10185,53 @@
                   </m:ctrlPr>
                 </m:dPr>
                 <m:e>
+                  <m:sSubSup>
+                    <m:sSubSupPr>
+                      <m:ctrlPr>
+                        <w:rPr>
+                          <w:rFonts w:ascii="Cambria Math" w:eastAsiaTheme="minorEastAsia" w:hAnsi="Cambria Math"/>
+                          <w:i/>
+                        </w:rPr>
+                      </m:ctrlPr>
+                    </m:sSubSupPr>
+                    <m:e>
+                      <m:acc>
+                        <m:accPr>
+                          <m:chr m:val="̃"/>
+                          <m:ctrlPr>
+                            <w:rPr>
+                              <w:rFonts w:ascii="Cambria Math" w:eastAsiaTheme="minorEastAsia" w:hAnsi="Cambria Math"/>
+                              <w:i/>
+                            </w:rPr>
+                          </m:ctrlPr>
+                        </m:accPr>
+                        <m:e>
+                          <m:r>
+                            <w:rPr>
+                              <w:rFonts w:ascii="Cambria Math" w:eastAsiaTheme="minorEastAsia" w:hAnsi="Cambria Math"/>
+                            </w:rPr>
+                            <m:t>A</m:t>
+                          </m:r>
+                        </m:e>
+                      </m:acc>
+                    </m:e>
+                    <m:sub>
+                      <m:r>
+                        <w:rPr>
+                          <w:rFonts w:ascii="Cambria Math" w:eastAsiaTheme="minorEastAsia" w:hAnsi="Cambria Math"/>
+                        </w:rPr>
+                        <m:t>k</m:t>
+                      </m:r>
+                    </m:sub>
+                    <m:sup>
+                      <m:r>
+                        <w:rPr>
+                          <w:rFonts w:ascii="Cambria Math" w:eastAsiaTheme="minorEastAsia" w:hAnsi="Cambria Math"/>
+                        </w:rPr>
+                        <m:t>T</m:t>
+                      </m:r>
+                    </m:sup>
+                  </m:sSubSup>
                   <m:sSub>
                     <m:sSubPr>
                       <m:ctrlPr>
@@ -9702,12 +10242,25 @@
                       </m:ctrlPr>
                     </m:sSubPr>
                     <m:e>
-                      <m:r>
-                        <w:rPr>
-                          <w:rFonts w:ascii="Cambria Math" w:eastAsiaTheme="minorEastAsia" w:hAnsi="Cambria Math"/>
-                        </w:rPr>
-                        <m:t>x</m:t>
-                      </m:r>
+                      <m:acc>
+                        <m:accPr>
+                          <m:chr m:val="̃"/>
+                          <m:ctrlPr>
+                            <w:rPr>
+                              <w:rFonts w:ascii="Cambria Math" w:eastAsiaTheme="minorEastAsia" w:hAnsi="Cambria Math"/>
+                              <w:i/>
+                            </w:rPr>
+                          </m:ctrlPr>
+                        </m:accPr>
+                        <m:e>
+                          <m:r>
+                            <w:rPr>
+                              <w:rFonts w:ascii="Cambria Math" w:eastAsiaTheme="minorEastAsia" w:hAnsi="Cambria Math"/>
+                            </w:rPr>
+                            <m:t>A</m:t>
+                          </m:r>
+                        </m:e>
+                      </m:acc>
                     </m:e>
                     <m:sub>
                       <m:r>
@@ -9721,108 +10274,35 @@
                 </m:e>
               </m:d>
             </m:e>
-          </m:d>
-        </m:oMath>
-      </m:oMathPara>
-    </w:p>
-    <w:p>
-      <w:pPr>
-        <w:bidi w:val="0"/>
-        <w:rPr>
-          <w:rFonts w:eastAsiaTheme="minorEastAsia"/>
-        </w:rPr>
-      </w:pPr>
-      <m:oMathPara>
-        <m:oMath>
-          <m:r>
-            <w:rPr>
-              <w:rFonts w:ascii="Cambria Math" w:eastAsiaTheme="minorEastAsia" w:hAnsi="Cambria Math"/>
-            </w:rPr>
-            <m:t xml:space="preserve">= </m:t>
-          </m:r>
-          <m:sSub>
-            <m:sSubPr>
+            <m:sup>
+              <m:r>
+                <w:rPr>
+                  <w:rFonts w:ascii="Cambria Math" w:eastAsiaTheme="minorEastAsia" w:hAnsi="Cambria Math"/>
+                </w:rPr>
+                <m:t>-1</m:t>
+              </m:r>
+            </m:sup>
+          </m:sSup>
+          <m:sSubSup>
+            <m:sSubSupPr>
               <m:ctrlPr>
                 <w:rPr>
                   <w:rFonts w:ascii="Cambria Math" w:eastAsiaTheme="minorEastAsia" w:hAnsi="Cambria Math"/>
                   <w:i/>
                 </w:rPr>
               </m:ctrlPr>
-            </m:sSubPr>
+            </m:sSubSupPr>
             <m:e>
-              <m:r>
-                <w:rPr>
-                  <w:rFonts w:ascii="Cambria Math" w:eastAsiaTheme="minorEastAsia" w:hAnsi="Cambria Math"/>
-                </w:rPr>
-                <m:t>x</m:t>
-              </m:r>
-            </m:e>
-            <m:sub>
-              <m:r>
-                <w:rPr>
-                  <w:rFonts w:ascii="Cambria Math" w:eastAsiaTheme="minorEastAsia" w:hAnsi="Cambria Math"/>
-                </w:rPr>
-                <m:t>k</m:t>
-              </m:r>
-            </m:sub>
-          </m:sSub>
-          <m:r>
-            <w:rPr>
-              <w:rFonts w:ascii="Cambria Math" w:eastAsiaTheme="minorEastAsia" w:hAnsi="Cambria Math"/>
-            </w:rPr>
-            <m:t>-</m:t>
-          </m:r>
-          <m:sSub>
-            <m:sSubPr>
-              <m:ctrlPr>
-                <w:rPr>
-                  <w:rFonts w:ascii="Cambria Math" w:eastAsiaTheme="minorEastAsia" w:hAnsi="Cambria Math"/>
-                  <w:i/>
-                </w:rPr>
-              </m:ctrlPr>
-            </m:sSubPr>
-            <m:e>
-              <m:r>
-                <w:rPr>
-                  <w:rFonts w:ascii="Cambria Math" w:eastAsiaTheme="minorEastAsia" w:hAnsi="Cambria Math"/>
-                </w:rPr>
-                <m:t>α</m:t>
-              </m:r>
-            </m:e>
-            <m:sub>
-              <m:r>
-                <w:rPr>
-                  <w:rFonts w:ascii="Cambria Math" w:eastAsiaTheme="minorEastAsia" w:hAnsi="Cambria Math"/>
-                </w:rPr>
-                <m:t>k</m:t>
-              </m:r>
-            </m:sub>
-          </m:sSub>
-          <m:r>
-            <w:rPr>
-              <w:rFonts w:ascii="Cambria Math" w:eastAsiaTheme="minorEastAsia" w:hAnsi="Cambria Math"/>
-            </w:rPr>
-            <m:t xml:space="preserve"> </m:t>
-          </m:r>
-          <m:d>
-            <m:dPr>
-              <m:ctrlPr>
-                <w:rPr>
-                  <w:rFonts w:ascii="Cambria Math" w:eastAsiaTheme="minorEastAsia" w:hAnsi="Cambria Math"/>
-                  <w:i/>
-                </w:rPr>
-              </m:ctrlPr>
-            </m:dPr>
-            <m:e>
-              <m:sSup>
-                <m:sSupPr>
+              <m:acc>
+                <m:accPr>
+                  <m:chr m:val="̃"/>
                   <m:ctrlPr>
                     <w:rPr>
                       <w:rFonts w:ascii="Cambria Math" w:eastAsiaTheme="minorEastAsia" w:hAnsi="Cambria Math"/>
                       <w:i/>
                     </w:rPr>
                   </m:ctrlPr>
-                </m:sSupPr>
+                </m:accPr>
                 <m:e>
                   <m:r>
                     <w:rPr>
@@ -9831,613 +10311,46 @@
                     <m:t>A</m:t>
                   </m:r>
                 </m:e>
-                <m:sup>
-                  <m:r>
-                    <w:rPr>
-                      <w:rFonts w:ascii="Cambria Math" w:eastAsiaTheme="minorEastAsia" w:hAnsi="Cambria Math"/>
-                    </w:rPr>
-                    <m:t>T</m:t>
-                  </m:r>
-                </m:sup>
-              </m:sSup>
-              <m:r>
-                <w:rPr>
-                  <w:rFonts w:ascii="Cambria Math" w:eastAsiaTheme="minorEastAsia" w:hAnsi="Cambria Math"/>
-                </w:rPr>
-                <m:t>A</m:t>
-              </m:r>
-              <m:sSub>
-                <m:sSubPr>
-                  <m:ctrlPr>
-                    <w:rPr>
-                      <w:rFonts w:ascii="Cambria Math" w:eastAsiaTheme="minorEastAsia" w:hAnsi="Cambria Math"/>
-                      <w:i/>
-                    </w:rPr>
-                  </m:ctrlPr>
-                </m:sSubPr>
-                <m:e>
-                  <m:r>
-                    <w:rPr>
-                      <w:rFonts w:ascii="Cambria Math" w:eastAsiaTheme="minorEastAsia" w:hAnsi="Cambria Math"/>
-                    </w:rPr>
-                    <m:t>x</m:t>
-                  </m:r>
-                </m:e>
-                <m:sub>
-                  <m:r>
-                    <w:rPr>
-                      <w:rFonts w:ascii="Cambria Math" w:eastAsiaTheme="minorEastAsia" w:hAnsi="Cambria Math"/>
-                    </w:rPr>
-                    <m:t>k</m:t>
-                  </m:r>
-                </m:sub>
-              </m:sSub>
-              <m:r>
-                <w:rPr>
-                  <w:rFonts w:ascii="Cambria Math" w:eastAsiaTheme="minorEastAsia" w:hAnsi="Cambria Math"/>
-                </w:rPr>
-                <m:t>-</m:t>
-              </m:r>
-              <m:sSup>
-                <m:sSupPr>
-                  <m:ctrlPr>
-                    <w:rPr>
-                      <w:rFonts w:ascii="Cambria Math" w:eastAsiaTheme="minorEastAsia" w:hAnsi="Cambria Math"/>
-                      <w:i/>
-                    </w:rPr>
-                  </m:ctrlPr>
-                </m:sSupPr>
-                <m:e>
-                  <m:r>
-                    <w:rPr>
-                      <w:rFonts w:ascii="Cambria Math" w:eastAsiaTheme="minorEastAsia" w:hAnsi="Cambria Math"/>
-                    </w:rPr>
-                    <m:t>y</m:t>
-                  </m:r>
-                </m:e>
-                <m:sup>
-                  <m:r>
-                    <w:rPr>
-                      <w:rFonts w:ascii="Cambria Math" w:eastAsiaTheme="minorEastAsia" w:hAnsi="Cambria Math"/>
-                    </w:rPr>
-                    <m:t>T</m:t>
-                  </m:r>
-                </m:sup>
-              </m:sSup>
-              <m:r>
-                <w:rPr>
-                  <w:rFonts w:ascii="Cambria Math" w:eastAsiaTheme="minorEastAsia" w:hAnsi="Cambria Math"/>
-                </w:rPr>
-                <m:t>A+</m:t>
-              </m:r>
-              <m:r>
-                <w:rPr>
-                  <w:rFonts w:ascii="Cambria Math" w:eastAsiaTheme="minorEastAsia" w:hAnsi="Cambria Math"/>
-                </w:rPr>
-                <m:t>λ</m:t>
-              </m:r>
-              <m:sSup>
-                <m:sSupPr>
-                  <m:ctrlPr>
-                    <w:rPr>
-                      <w:rFonts w:ascii="Cambria Math" w:eastAsiaTheme="minorEastAsia" w:hAnsi="Cambria Math"/>
-                      <w:i/>
-                    </w:rPr>
-                  </m:ctrlPr>
-                </m:sSupPr>
-                <m:e>
-                  <m:r>
-                    <w:rPr>
-                      <w:rFonts w:ascii="Cambria Math" w:eastAsiaTheme="minorEastAsia" w:hAnsi="Cambria Math"/>
-                    </w:rPr>
-                    <m:t>L</m:t>
-                  </m:r>
-                </m:e>
-                <m:sup>
-                  <m:r>
-                    <w:rPr>
-                      <w:rFonts w:ascii="Cambria Math" w:eastAsiaTheme="minorEastAsia" w:hAnsi="Cambria Math"/>
-                    </w:rPr>
-                    <m:t>T</m:t>
-                  </m:r>
-                </m:sup>
-              </m:sSup>
-              <m:r>
-                <w:rPr>
-                  <w:rFonts w:ascii="Cambria Math" w:eastAsiaTheme="minorEastAsia" w:hAnsi="Cambria Math"/>
-                </w:rPr>
-                <m:t>WL</m:t>
-              </m:r>
-              <m:sSub>
-                <m:sSubPr>
-                  <m:ctrlPr>
-                    <w:rPr>
-                      <w:rFonts w:ascii="Cambria Math" w:eastAsiaTheme="minorEastAsia" w:hAnsi="Cambria Math"/>
-                      <w:i/>
-                    </w:rPr>
-                  </m:ctrlPr>
-                </m:sSubPr>
-                <m:e>
-                  <m:r>
-                    <w:rPr>
-                      <w:rFonts w:ascii="Cambria Math" w:eastAsiaTheme="minorEastAsia" w:hAnsi="Cambria Math"/>
-                    </w:rPr>
-                    <m:t>x</m:t>
-                  </m:r>
-                </m:e>
-                <m:sub>
-                  <m:r>
-                    <w:rPr>
-                      <w:rFonts w:ascii="Cambria Math" w:eastAsiaTheme="minorEastAsia" w:hAnsi="Cambria Math"/>
-                    </w:rPr>
-                    <m:t>k</m:t>
-                  </m:r>
-                </m:sub>
-              </m:sSub>
+              </m:acc>
             </m:e>
-          </m:d>
+            <m:sub>
+              <m:r>
+                <w:rPr>
+                  <w:rFonts w:ascii="Cambria Math" w:eastAsiaTheme="minorEastAsia" w:hAnsi="Cambria Math"/>
+                </w:rPr>
+                <m:t>k</m:t>
+              </m:r>
+            </m:sub>
+            <m:sup>
+              <m:r>
+                <w:rPr>
+                  <w:rFonts w:ascii="Cambria Math" w:eastAsiaTheme="minorEastAsia" w:hAnsi="Cambria Math"/>
+                </w:rPr>
+                <m:t>T</m:t>
+              </m:r>
+            </m:sup>
+          </m:sSubSup>
+          <m:acc>
+            <m:accPr>
+              <m:chr m:val="̃"/>
+              <m:ctrlPr>
+                <w:rPr>
+                  <w:rFonts w:ascii="Cambria Math" w:eastAsiaTheme="minorEastAsia" w:hAnsi="Cambria Math"/>
+                  <w:i/>
+                </w:rPr>
+              </m:ctrlPr>
+            </m:accPr>
+            <m:e>
+              <m:r>
+                <w:rPr>
+                  <w:rFonts w:ascii="Cambria Math" w:eastAsiaTheme="minorEastAsia" w:hAnsi="Cambria Math"/>
+                </w:rPr>
+                <m:t>b</m:t>
+              </m:r>
+            </m:e>
+          </m:acc>
         </m:oMath>
       </m:oMathPara>
-    </w:p>
-    <w:p>
-      <w:pPr>
-        <w:bidi w:val="0"/>
-        <w:rPr>
-          <w:rFonts w:eastAsiaTheme="minorEastAsia"/>
-        </w:rPr>
-      </w:pPr>
-      <w:r>
-        <w:rPr>
-          <w:rFonts w:eastAsiaTheme="minorEastAsia"/>
-        </w:rPr>
-        <w:t>To summarize</w:t>
-      </w:r>
-    </w:p>
-    <w:p>
-      <w:pPr>
-        <w:bidi w:val="0"/>
-        <w:rPr>
-          <w:rFonts w:eastAsiaTheme="minorEastAsia"/>
-        </w:rPr>
-      </w:pPr>
-      <w:r>
-        <w:rPr>
-          <w:rFonts w:eastAsiaTheme="minorEastAsia"/>
-        </w:rPr>
-        <w:t>Initialization:</w:t>
-      </w:r>
-    </w:p>
-    <w:p>
-      <w:pPr>
-        <w:bidi w:val="0"/>
-        <w:rPr>
-          <w:rFonts w:eastAsiaTheme="minorEastAsia"/>
-        </w:rPr>
-      </w:pPr>
-      <m:oMathPara>
-        <m:oMath>
-          <m:sSub>
-            <m:sSubPr>
-              <m:ctrlPr>
-                <w:rPr>
-                  <w:rFonts w:ascii="Cambria Math" w:eastAsiaTheme="minorEastAsia" w:hAnsi="Cambria Math"/>
-                  <w:i/>
-                </w:rPr>
-              </m:ctrlPr>
-            </m:sSubPr>
-            <m:e>
-              <m:r>
-                <w:rPr>
-                  <w:rFonts w:ascii="Cambria Math" w:eastAsiaTheme="minorEastAsia" w:hAnsi="Cambria Math"/>
-                </w:rPr>
-                <m:t>x</m:t>
-              </m:r>
-            </m:e>
-            <m:sub>
-              <m:r>
-                <w:rPr>
-                  <w:rFonts w:ascii="Cambria Math" w:eastAsiaTheme="minorEastAsia" w:hAnsi="Cambria Math"/>
-                </w:rPr>
-                <m:t>k</m:t>
-              </m:r>
-            </m:sub>
-          </m:sSub>
-          <m:r>
-            <w:rPr>
-              <w:rFonts w:ascii="Cambria Math" w:eastAsiaTheme="minorEastAsia" w:hAnsi="Cambria Math"/>
-            </w:rPr>
-            <m:t>=</m:t>
-          </m:r>
-          <m:sSub>
-            <m:sSubPr>
-              <m:ctrlPr>
-                <w:rPr>
-                  <w:rFonts w:ascii="Cambria Math" w:eastAsiaTheme="minorEastAsia" w:hAnsi="Cambria Math"/>
-                  <w:i/>
-                </w:rPr>
-              </m:ctrlPr>
-            </m:sSubPr>
-            <m:e>
-              <m:r>
-                <w:rPr>
-                  <w:rFonts w:ascii="Cambria Math" w:eastAsiaTheme="minorEastAsia" w:hAnsi="Cambria Math"/>
-                </w:rPr>
-                <m:t>x</m:t>
-              </m:r>
-            </m:e>
-            <m:sub>
-              <m:r>
-                <w:rPr>
-                  <w:rFonts w:ascii="Cambria Math" w:eastAsiaTheme="minorEastAsia" w:hAnsi="Cambria Math"/>
-                </w:rPr>
-                <m:t>0</m:t>
-              </m:r>
-            </m:sub>
-          </m:sSub>
-          <m:r>
-            <w:rPr>
-              <w:rFonts w:ascii="Cambria Math" w:eastAsiaTheme="minorEastAsia" w:hAnsi="Cambria Math"/>
-            </w:rPr>
-            <m:t xml:space="preserve">, </m:t>
-          </m:r>
-          <m:sSub>
-            <m:sSubPr>
-              <m:ctrlPr>
-                <w:rPr>
-                  <w:rFonts w:ascii="Cambria Math" w:eastAsiaTheme="minorEastAsia" w:hAnsi="Cambria Math"/>
-                  <w:i/>
-                </w:rPr>
-              </m:ctrlPr>
-            </m:sSubPr>
-            <m:e>
-              <m:r>
-                <w:rPr>
-                  <w:rFonts w:ascii="Cambria Math" w:eastAsiaTheme="minorEastAsia" w:hAnsi="Cambria Math"/>
-                </w:rPr>
-                <m:t>W</m:t>
-              </m:r>
-            </m:e>
-            <m:sub>
-              <m:r>
-                <w:rPr>
-                  <w:rFonts w:ascii="Cambria Math" w:eastAsiaTheme="minorEastAsia" w:hAnsi="Cambria Math"/>
-                </w:rPr>
-                <m:t>k</m:t>
-              </m:r>
-            </m:sub>
-          </m:sSub>
-          <m:r>
-            <w:rPr>
-              <w:rFonts w:ascii="Cambria Math" w:eastAsiaTheme="minorEastAsia" w:hAnsi="Cambria Math"/>
-            </w:rPr>
-            <m:t>=I</m:t>
-          </m:r>
-        </m:oMath>
-      </m:oMathPara>
-    </w:p>
-    <w:p>
-      <w:pPr>
-        <w:bidi w:val="0"/>
-        <w:rPr>
-          <w:rFonts w:eastAsiaTheme="minorEastAsia"/>
-        </w:rPr>
-      </w:pPr>
-      <w:r>
-        <w:rPr>
-          <w:rFonts w:eastAsiaTheme="minorEastAsia"/>
-        </w:rPr>
-        <w:t>For k = 1</w:t>
-      </w:r>
-      <w:proofErr w:type="gramStart"/>
-      <w:r>
-        <w:rPr>
-          <w:rFonts w:eastAsiaTheme="minorEastAsia"/>
-        </w:rPr>
-        <w:t>,2</w:t>
-      </w:r>
-      <w:proofErr w:type="gramEnd"/>
-      <w:r>
-        <w:rPr>
-          <w:rFonts w:eastAsiaTheme="minorEastAsia"/>
-        </w:rPr>
-        <w:t xml:space="preserve">,… </w:t>
-      </w:r>
-    </w:p>
-    <w:p>
-      <w:pPr>
-        <w:bidi w:val="0"/>
-        <w:rPr>
-          <w:rFonts w:eastAsiaTheme="minorEastAsia"/>
-        </w:rPr>
-      </w:pPr>
-      <w:r>
-        <w:rPr>
-          <w:rFonts w:eastAsiaTheme="minorEastAsia"/>
-        </w:rPr>
-        <w:tab/>
-      </w:r>
-      <m:oMath>
-        <m:sSub>
-          <m:sSubPr>
-            <m:ctrlPr>
-              <w:rPr>
-                <w:rFonts w:ascii="Cambria Math" w:eastAsiaTheme="minorEastAsia" w:hAnsi="Cambria Math"/>
-                <w:i/>
-              </w:rPr>
-            </m:ctrlPr>
-          </m:sSubPr>
-          <m:e>
-            <m:r>
-              <w:rPr>
-                <w:rFonts w:ascii="Cambria Math" w:eastAsiaTheme="minorEastAsia" w:hAnsi="Cambria Math"/>
-              </w:rPr>
-              <m:t>x</m:t>
-            </m:r>
-          </m:e>
-          <m:sub>
-            <m:r>
-              <w:rPr>
-                <w:rFonts w:ascii="Cambria Math" w:eastAsiaTheme="minorEastAsia" w:hAnsi="Cambria Math"/>
-              </w:rPr>
-              <m:t>k+1</m:t>
-            </m:r>
-          </m:sub>
-        </m:sSub>
-        <m:r>
-          <w:rPr>
-            <w:rFonts w:ascii="Cambria Math" w:eastAsiaTheme="minorEastAsia" w:hAnsi="Cambria Math"/>
-          </w:rPr>
-          <m:t>=</m:t>
-        </m:r>
-        <m:sSub>
-          <m:sSubPr>
-            <m:ctrlPr>
-              <w:rPr>
-                <w:rFonts w:ascii="Cambria Math" w:eastAsiaTheme="minorEastAsia" w:hAnsi="Cambria Math"/>
-                <w:i/>
-              </w:rPr>
-            </m:ctrlPr>
-          </m:sSubPr>
-          <m:e>
-            <m:r>
-              <w:rPr>
-                <w:rFonts w:ascii="Cambria Math" w:eastAsiaTheme="minorEastAsia" w:hAnsi="Cambria Math"/>
-              </w:rPr>
-              <m:t>x</m:t>
-            </m:r>
-          </m:e>
-          <m:sub>
-            <m:r>
-              <w:rPr>
-                <w:rFonts w:ascii="Cambria Math" w:eastAsiaTheme="minorEastAsia" w:hAnsi="Cambria Math"/>
-              </w:rPr>
-              <m:t>k</m:t>
-            </m:r>
-          </m:sub>
-        </m:sSub>
-        <m:r>
-          <w:rPr>
-            <w:rFonts w:ascii="Cambria Math" w:eastAsiaTheme="minorEastAsia" w:hAnsi="Cambria Math"/>
-          </w:rPr>
-          <m:t>-</m:t>
-        </m:r>
-        <m:sSub>
-          <m:sSubPr>
-            <m:ctrlPr>
-              <w:rPr>
-                <w:rFonts w:ascii="Cambria Math" w:eastAsiaTheme="minorEastAsia" w:hAnsi="Cambria Math"/>
-                <w:i/>
-              </w:rPr>
-            </m:ctrlPr>
-          </m:sSubPr>
-          <m:e>
-            <m:r>
-              <w:rPr>
-                <w:rFonts w:ascii="Cambria Math" w:eastAsiaTheme="minorEastAsia" w:hAnsi="Cambria Math"/>
-              </w:rPr>
-              <m:t>α</m:t>
-            </m:r>
-          </m:e>
-          <m:sub>
-            <m:r>
-              <w:rPr>
-                <w:rFonts w:ascii="Cambria Math" w:eastAsiaTheme="minorEastAsia" w:hAnsi="Cambria Math"/>
-              </w:rPr>
-              <m:t>k</m:t>
-            </m:r>
-          </m:sub>
-        </m:sSub>
-        <m:r>
-          <w:rPr>
-            <w:rFonts w:ascii="Cambria Math" w:eastAsiaTheme="minorEastAsia" w:hAnsi="Cambria Math"/>
-          </w:rPr>
-          <m:t xml:space="preserve"> </m:t>
-        </m:r>
-        <m:d>
-          <m:dPr>
-            <m:ctrlPr>
-              <w:rPr>
-                <w:rFonts w:ascii="Cambria Math" w:eastAsiaTheme="minorEastAsia" w:hAnsi="Cambria Math"/>
-                <w:i/>
-              </w:rPr>
-            </m:ctrlPr>
-          </m:dPr>
-          <m:e>
-            <m:sSup>
-              <m:sSupPr>
-                <m:ctrlPr>
-                  <w:rPr>
-                    <w:rFonts w:ascii="Cambria Math" w:eastAsiaTheme="minorEastAsia" w:hAnsi="Cambria Math"/>
-                    <w:i/>
-                  </w:rPr>
-                </m:ctrlPr>
-              </m:sSupPr>
-              <m:e>
-                <m:r>
-                  <w:rPr>
-                    <w:rFonts w:ascii="Cambria Math" w:eastAsiaTheme="minorEastAsia" w:hAnsi="Cambria Math"/>
-                  </w:rPr>
-                  <m:t>A</m:t>
-                </m:r>
-              </m:e>
-              <m:sup>
-                <m:r>
-                  <w:rPr>
-                    <w:rFonts w:ascii="Cambria Math" w:eastAsiaTheme="minorEastAsia" w:hAnsi="Cambria Math"/>
-                  </w:rPr>
-                  <m:t>T</m:t>
-                </m:r>
-              </m:sup>
-            </m:sSup>
-            <m:d>
-              <m:dPr>
-                <m:ctrlPr>
-                  <w:rPr>
-                    <w:rFonts w:ascii="Cambria Math" w:eastAsiaTheme="minorEastAsia" w:hAnsi="Cambria Math"/>
-                    <w:i/>
-                  </w:rPr>
-                </m:ctrlPr>
-              </m:dPr>
-              <m:e>
-                <m:r>
-                  <w:rPr>
-                    <w:rFonts w:ascii="Cambria Math" w:eastAsiaTheme="minorEastAsia" w:hAnsi="Cambria Math"/>
-                  </w:rPr>
-                  <m:t>A</m:t>
-                </m:r>
-                <m:sSub>
-                  <m:sSubPr>
-                    <m:ctrlPr>
-                      <w:rPr>
-                        <w:rFonts w:ascii="Cambria Math" w:eastAsiaTheme="minorEastAsia" w:hAnsi="Cambria Math"/>
-                        <w:i/>
-                      </w:rPr>
-                    </m:ctrlPr>
-                  </m:sSubPr>
-                  <m:e>
-                    <m:r>
-                      <w:rPr>
-                        <w:rFonts w:ascii="Cambria Math" w:eastAsiaTheme="minorEastAsia" w:hAnsi="Cambria Math"/>
-                      </w:rPr>
-                      <m:t>x</m:t>
-                    </m:r>
-                  </m:e>
-                  <m:sub>
-                    <m:r>
-                      <w:rPr>
-                        <w:rFonts w:ascii="Cambria Math" w:eastAsiaTheme="minorEastAsia" w:hAnsi="Cambria Math"/>
-                      </w:rPr>
-                      <m:t>k</m:t>
-                    </m:r>
-                  </m:sub>
-                </m:sSub>
-                <m:r>
-                  <w:rPr>
-                    <w:rFonts w:ascii="Cambria Math" w:eastAsiaTheme="minorEastAsia" w:hAnsi="Cambria Math"/>
-                  </w:rPr>
-                  <m:t>-</m:t>
-                </m:r>
-                <m:r>
-                  <w:rPr>
-                    <w:rFonts w:ascii="Cambria Math" w:eastAsiaTheme="minorEastAsia" w:hAnsi="Cambria Math"/>
-                  </w:rPr>
-                  <m:t>y</m:t>
-                </m:r>
-              </m:e>
-            </m:d>
-            <m:r>
-              <w:rPr>
-                <w:rFonts w:ascii="Cambria Math" w:eastAsiaTheme="minorEastAsia" w:hAnsi="Cambria Math"/>
-              </w:rPr>
-              <m:t>+λ</m:t>
-            </m:r>
-            <m:sSup>
-              <m:sSupPr>
-                <m:ctrlPr>
-                  <w:rPr>
-                    <w:rFonts w:ascii="Cambria Math" w:eastAsiaTheme="minorEastAsia" w:hAnsi="Cambria Math"/>
-                    <w:i/>
-                  </w:rPr>
-                </m:ctrlPr>
-              </m:sSupPr>
-              <m:e>
-                <m:r>
-                  <w:rPr>
-                    <w:rFonts w:ascii="Cambria Math" w:eastAsiaTheme="minorEastAsia" w:hAnsi="Cambria Math"/>
-                  </w:rPr>
-                  <m:t>L</m:t>
-                </m:r>
-              </m:e>
-              <m:sup>
-                <m:r>
-                  <w:rPr>
-                    <w:rFonts w:ascii="Cambria Math" w:eastAsiaTheme="minorEastAsia" w:hAnsi="Cambria Math"/>
-                  </w:rPr>
-                  <m:t>T</m:t>
-                </m:r>
-              </m:sup>
-            </m:sSup>
-            <m:sSub>
-              <m:sSubPr>
-                <m:ctrlPr>
-                  <w:rPr>
-                    <w:rFonts w:ascii="Cambria Math" w:eastAsiaTheme="minorEastAsia" w:hAnsi="Cambria Math"/>
-                    <w:i/>
-                  </w:rPr>
-                </m:ctrlPr>
-              </m:sSubPr>
-              <m:e>
-                <m:r>
-                  <w:rPr>
-                    <w:rFonts w:ascii="Cambria Math" w:eastAsiaTheme="minorEastAsia" w:hAnsi="Cambria Math"/>
-                  </w:rPr>
-                  <m:t>W</m:t>
-                </m:r>
-              </m:e>
-              <m:sub>
-                <m:r>
-                  <w:rPr>
-                    <w:rFonts w:ascii="Cambria Math" w:eastAsiaTheme="minorEastAsia" w:hAnsi="Cambria Math"/>
-                  </w:rPr>
-                  <m:t>k</m:t>
-                </m:r>
-              </m:sub>
-            </m:sSub>
-            <m:r>
-              <w:rPr>
-                <w:rFonts w:ascii="Cambria Math" w:eastAsiaTheme="minorEastAsia" w:hAnsi="Cambria Math"/>
-              </w:rPr>
-              <m:t>L</m:t>
-            </m:r>
-            <m:sSub>
-              <m:sSubPr>
-                <m:ctrlPr>
-                  <w:rPr>
-                    <w:rFonts w:ascii="Cambria Math" w:eastAsiaTheme="minorEastAsia" w:hAnsi="Cambria Math"/>
-                    <w:i/>
-                  </w:rPr>
-                </m:ctrlPr>
-              </m:sSubPr>
-              <m:e>
-                <m:r>
-                  <w:rPr>
-                    <w:rFonts w:ascii="Cambria Math" w:eastAsiaTheme="minorEastAsia" w:hAnsi="Cambria Math"/>
-                  </w:rPr>
-                  <m:t>x</m:t>
-                </m:r>
-              </m:e>
-              <m:sub>
-                <m:r>
-                  <w:rPr>
-                    <w:rFonts w:ascii="Cambria Math" w:eastAsiaTheme="minorEastAsia" w:hAnsi="Cambria Math"/>
-                  </w:rPr>
-                  <m:t>k</m:t>
-                </m:r>
-              </m:sub>
-            </m:sSub>
-          </m:e>
-        </m:d>
-      </m:oMath>
     </w:p>
     <w:p>
       <w:pPr>

</xml_diff>

<commit_message>
Implemented a more accurate version of CG. Though it is slow to converge
</commit_message>
<xml_diff>
--- a/HW1/HW1.docx
+++ b/HW1/HW1.docx
@@ -44,7 +44,9 @@
       <w:pPr>
         <w:bidi w:val="0"/>
       </w:pPr>
-    </w:p>
+      <w:bookmarkStart w:id="0" w:name="_GoBack"/>
+    </w:p>
+    <w:bookmarkEnd w:id="0"/>
     <w:p>
       <w:pPr>
         <w:bidi w:val="0"/>
@@ -65,6 +67,12 @@
       </w:r>
       <w:r>
         <w:t>stal</w:t>
+      </w:r>
+      <w:r>
+        <w:t xml:space="preserve">, </w:t>
+      </w:r>
+      <w:r>
+        <w:t>025602624</w:t>
       </w:r>
     </w:p>
     <w:p>
@@ -4115,14 +4123,6 @@
           <w:rFonts w:eastAsiaTheme="minorEastAsia"/>
         </w:rPr>
       </w:pPr>
-    </w:p>
-    <w:p>
-      <w:pPr>
-        <w:bidi w:val="0"/>
-        <w:rPr>
-          <w:rFonts w:eastAsiaTheme="minorEastAsia"/>
-        </w:rPr>
-      </w:pPr>
       <w:r>
         <w:rPr>
           <w:rFonts w:eastAsiaTheme="minorEastAsia"/>
@@ -4830,347 +4830,378 @@
           <w:rFonts w:eastAsiaTheme="minorEastAsia"/>
         </w:rPr>
       </w:pPr>
-    </w:p>
-    <w:p>
-      <w:pPr>
-        <w:bidi w:val="0"/>
-        <w:rPr>
-          <w:rFonts w:eastAsiaTheme="minorEastAsia"/>
-        </w:rPr>
-      </w:pPr>
-      <w:r>
-        <w:rPr>
-          <w:rFonts w:eastAsiaTheme="minorEastAsia"/>
-        </w:rPr>
-        <w:t xml:space="preserve">As shown in Q8 </w:t>
-      </w:r>
-    </w:p>
-    <w:p>
-      <w:pPr>
-        <w:bidi w:val="0"/>
-        <w:rPr>
-          <w:rFonts w:eastAsiaTheme="minorEastAsia"/>
-        </w:rPr>
-      </w:pPr>
-      <m:oMathPara>
-        <m:oMath>
-          <m:sSup>
-            <m:sSupPr>
-              <m:ctrlPr>
-                <w:rPr>
-                  <w:rFonts w:ascii="Cambria Math" w:eastAsiaTheme="minorEastAsia" w:hAnsi="Cambria Math"/>
-                  <w:i/>
-                </w:rPr>
-              </m:ctrlPr>
-            </m:sSupPr>
-            <m:e>
-              <m:sSubSup>
-                <m:sSubSupPr>
-                  <m:ctrlPr>
-                    <w:rPr>
-                      <w:rFonts w:ascii="Cambria Math" w:hAnsi="Cambria Math"/>
-                      <w:i/>
-                    </w:rPr>
-                  </m:ctrlPr>
-                </m:sSubSupPr>
+      <w:r>
+        <w:rPr>
+          <w:rFonts w:eastAsiaTheme="minorEastAsia"/>
+        </w:rPr>
+        <w:t>We will use the equivalent form of:</w:t>
+      </w:r>
+    </w:p>
+    <w:p>
+      <w:pPr>
+        <w:bidi w:val="0"/>
+        <w:rPr>
+          <w:rFonts w:eastAsiaTheme="minorEastAsia"/>
+        </w:rPr>
+      </w:pPr>
+      <m:oMath>
+        <m:acc>
+          <m:accPr>
+            <m:chr m:val="̃"/>
+            <m:ctrlPr>
+              <w:rPr>
+                <w:rFonts w:ascii="Cambria Math" w:eastAsiaTheme="minorEastAsia" w:hAnsi="Cambria Math"/>
+                <w:i/>
+              </w:rPr>
+            </m:ctrlPr>
+          </m:accPr>
+          <m:e>
+            <m:r>
+              <w:rPr>
+                <w:rFonts w:ascii="Cambria Math" w:eastAsiaTheme="minorEastAsia" w:hAnsi="Cambria Math"/>
+              </w:rPr>
+              <m:t>A</m:t>
+            </m:r>
+          </m:e>
+        </m:acc>
+        <m:r>
+          <w:rPr>
+            <w:rFonts w:ascii="Cambria Math" w:eastAsiaTheme="minorEastAsia" w:hAnsi="Cambria Math"/>
+          </w:rPr>
+          <m:t>=</m:t>
+        </m:r>
+        <m:d>
+          <m:dPr>
+            <m:begChr m:val="["/>
+            <m:endChr m:val="]"/>
+            <m:ctrlPr>
+              <w:rPr>
+                <w:rFonts w:ascii="Cambria Math" w:eastAsiaTheme="minorEastAsia" w:hAnsi="Cambria Math"/>
+                <w:i/>
+              </w:rPr>
+            </m:ctrlPr>
+          </m:dPr>
+          <m:e>
+            <m:m>
+              <m:mPr>
+                <m:mcs>
+                  <m:mc>
+                    <m:mcPr>
+                      <m:count m:val="1"/>
+                      <m:mcJc m:val="center"/>
+                    </m:mcPr>
+                  </m:mc>
+                </m:mcs>
+                <m:ctrlPr>
+                  <w:rPr>
+                    <w:rFonts w:ascii="Cambria Math" w:eastAsiaTheme="minorEastAsia" w:hAnsi="Cambria Math"/>
+                    <w:i/>
+                  </w:rPr>
+                </m:ctrlPr>
+              </m:mPr>
+              <m:mr>
                 <m:e>
-                  <m:d>
-                    <m:dPr>
-                      <m:begChr m:val="‖"/>
-                      <m:endChr m:val="‖"/>
+                  <m:r>
+                    <w:rPr>
+                      <w:rFonts w:ascii="Cambria Math" w:eastAsiaTheme="minorEastAsia" w:hAnsi="Cambria Math"/>
+                    </w:rPr>
+                    <m:t>A</m:t>
+                  </m:r>
+                </m:e>
+              </m:mr>
+              <m:mr>
+                <m:e>
+                  <m:rad>
+                    <m:radPr>
+                      <m:degHide m:val="1"/>
                       <m:ctrlPr>
                         <w:rPr>
-                          <w:rFonts w:ascii="Cambria Math" w:hAnsi="Cambria Math"/>
+                          <w:rFonts w:ascii="Cambria Math" w:eastAsiaTheme="minorEastAsia" w:hAnsi="Cambria Math"/>
                           <w:i/>
                         </w:rPr>
                       </m:ctrlPr>
-                    </m:dPr>
+                    </m:radPr>
+                    <m:deg/>
                     <m:e>
                       <m:r>
                         <w:rPr>
-                          <w:rFonts w:ascii="Cambria Math" w:hAnsi="Cambria Math"/>
+                          <w:rFonts w:ascii="Cambria Math" w:eastAsiaTheme="minorEastAsia" w:hAnsi="Cambria Math"/>
                         </w:rPr>
-                        <m:t>y-Ax</m:t>
+                        <m:t>λ</m:t>
                       </m:r>
                     </m:e>
-                  </m:d>
+                  </m:rad>
+                  <m:r>
+                    <w:rPr>
+                      <w:rFonts w:ascii="Cambria Math" w:eastAsiaTheme="minorEastAsia" w:hAnsi="Cambria Math"/>
+                    </w:rPr>
+                    <m:t>L</m:t>
+                  </m:r>
                 </m:e>
-                <m:sub>
-                  <m:r>
-                    <w:rPr>
-                      <w:rFonts w:ascii="Cambria Math" w:hAnsi="Cambria Math"/>
-                    </w:rPr>
-                    <m:t>2</m:t>
-                  </m:r>
-                </m:sub>
-                <m:sup>
-                  <m:r>
-                    <w:rPr>
-                      <w:rFonts w:ascii="Cambria Math" w:hAnsi="Cambria Math"/>
-                    </w:rPr>
-                    <m:t>2</m:t>
-                  </m:r>
-                </m:sup>
-              </m:sSubSup>
-              <m:r>
+              </m:mr>
+            </m:m>
+          </m:e>
+        </m:d>
+      </m:oMath>
+      <w:r>
+        <w:rPr>
+          <w:rFonts w:eastAsiaTheme="minorEastAsia"/>
+        </w:rPr>
+        <w:t>,     </w:t>
+      </w:r>
+      <m:oMath>
+        <m:acc>
+          <m:accPr>
+            <m:chr m:val="̃"/>
+            <m:ctrlPr>
+              <w:rPr>
+                <w:rFonts w:ascii="Cambria Math" w:eastAsiaTheme="minorEastAsia" w:hAnsi="Cambria Math"/>
+                <w:i/>
+              </w:rPr>
+            </m:ctrlPr>
+          </m:accPr>
+          <m:e>
+            <m:r>
+              <w:rPr>
+                <w:rFonts w:ascii="Cambria Math" w:eastAsiaTheme="minorEastAsia" w:hAnsi="Cambria Math"/>
+              </w:rPr>
+              <m:t>b</m:t>
+            </m:r>
+          </m:e>
+        </m:acc>
+        <m:r>
+          <w:rPr>
+            <w:rFonts w:ascii="Cambria Math" w:eastAsiaTheme="minorEastAsia" w:hAnsi="Cambria Math"/>
+          </w:rPr>
+          <m:t>=</m:t>
+        </m:r>
+        <m:d>
+          <m:dPr>
+            <m:begChr m:val="["/>
+            <m:endChr m:val="]"/>
+            <m:ctrlPr>
+              <w:rPr>
+                <w:rFonts w:ascii="Cambria Math" w:eastAsiaTheme="minorEastAsia" w:hAnsi="Cambria Math"/>
+                <w:i/>
+              </w:rPr>
+            </m:ctrlPr>
+          </m:dPr>
+          <m:e>
+            <m:m>
+              <m:mPr>
+                <m:mcs>
+                  <m:mc>
+                    <m:mcPr>
+                      <m:count m:val="1"/>
+                      <m:mcJc m:val="center"/>
+                    </m:mcPr>
+                  </m:mc>
+                </m:mcs>
+                <m:ctrlPr>
+                  <w:rPr>
+                    <w:rFonts w:ascii="Cambria Math" w:eastAsiaTheme="minorEastAsia" w:hAnsi="Cambria Math"/>
+                    <w:i/>
+                  </w:rPr>
+                </m:ctrlPr>
+              </m:mPr>
+              <m:mr>
+                <m:e>
+                  <m:r>
+                    <w:rPr>
+                      <w:rFonts w:ascii="Cambria Math" w:eastAsiaTheme="minorEastAsia" w:hAnsi="Cambria Math"/>
+                    </w:rPr>
+                    <m:t>y</m:t>
+                  </m:r>
+                </m:e>
+              </m:mr>
+              <m:mr>
+                <m:e>
+                  <m:r>
+                    <w:rPr>
+                      <w:rFonts w:ascii="Cambria Math" w:eastAsiaTheme="minorEastAsia" w:hAnsi="Cambria Math"/>
+                    </w:rPr>
+                    <m:t>0</m:t>
+                  </m:r>
+                </m:e>
+              </m:mr>
+            </m:m>
+          </m:e>
+        </m:d>
+      </m:oMath>
+    </w:p>
+    <w:p>
+      <w:pPr>
+        <w:bidi w:val="0"/>
+        <w:rPr>
+          <w:rFonts w:eastAsiaTheme="minorEastAsia"/>
+        </w:rPr>
+      </w:pPr>
+      <w:r>
+        <w:rPr>
+          <w:rFonts w:eastAsiaTheme="minorEastAsia"/>
+        </w:rPr>
+        <w:t>So instead we will minimize:</w:t>
+      </w:r>
+    </w:p>
+    <w:p>
+      <w:pPr>
+        <w:bidi w:val="0"/>
+        <w:rPr>
+          <w:rFonts w:eastAsiaTheme="minorEastAsia"/>
+        </w:rPr>
+      </w:pPr>
+      <m:oMathPara>
+        <m:oMath>
+          <m:sSubSup>
+            <m:sSubSupPr>
+              <m:ctrlPr>
                 <w:rPr>
                   <w:rFonts w:ascii="Cambria Math" w:hAnsi="Cambria Math"/>
-                </w:rPr>
-                <m:t>+λ</m:t>
-              </m:r>
-              <m:sSubSup>
-                <m:sSubSupPr>
+                  <w:i/>
+                </w:rPr>
+              </m:ctrlPr>
+            </m:sSubSupPr>
+            <m:e>
+              <m:f>
+                <m:fPr>
                   <m:ctrlPr>
                     <w:rPr>
                       <w:rFonts w:ascii="Cambria Math" w:hAnsi="Cambria Math"/>
                       <w:i/>
                     </w:rPr>
                   </m:ctrlPr>
-                </m:sSubSupPr>
+                </m:fPr>
+                <m:num>
+                  <m:r>
+                    <w:rPr>
+                      <w:rFonts w:ascii="Cambria Math" w:hAnsi="Cambria Math"/>
+                    </w:rPr>
+                    <m:t>1</m:t>
+                  </m:r>
+                </m:num>
+                <m:den>
+                  <m:r>
+                    <w:rPr>
+                      <w:rFonts w:ascii="Cambria Math" w:hAnsi="Cambria Math"/>
+                    </w:rPr>
+                    <m:t>2</m:t>
+                  </m:r>
+                </m:den>
+              </m:f>
+              <m:d>
+                <m:dPr>
+                  <m:begChr m:val="‖"/>
+                  <m:endChr m:val="‖"/>
+                  <m:ctrlPr>
+                    <w:rPr>
+                      <w:rFonts w:ascii="Cambria Math" w:hAnsi="Cambria Math"/>
+                      <w:i/>
+                    </w:rPr>
+                  </m:ctrlPr>
+                </m:dPr>
                 <m:e>
-                  <m:d>
-                    <m:dPr>
-                      <m:begChr m:val="‖"/>
-                      <m:endChr m:val="‖"/>
+                  <m:acc>
+                    <m:accPr>
+                      <m:chr m:val="̃"/>
                       <m:ctrlPr>
                         <w:rPr>
-                          <w:rFonts w:ascii="Cambria Math" w:hAnsi="Cambria Math"/>
+                          <w:rFonts w:ascii="Cambria Math" w:eastAsiaTheme="minorEastAsia" w:hAnsi="Cambria Math"/>
                           <w:i/>
                         </w:rPr>
                       </m:ctrlPr>
-                    </m:dPr>
+                    </m:accPr>
                     <m:e>
                       <m:r>
                         <w:rPr>
-                          <w:rFonts w:ascii="Cambria Math" w:hAnsi="Cambria Math"/>
+                          <w:rFonts w:ascii="Cambria Math" w:eastAsiaTheme="minorEastAsia" w:hAnsi="Cambria Math"/>
                         </w:rPr>
-                        <m:t>Lx</m:t>
+                        <m:t>b</m:t>
                       </m:r>
                     </m:e>
-                  </m:d>
+                  </m:acc>
+                  <m:r>
+                    <w:rPr>
+                      <w:rFonts w:ascii="Cambria Math" w:hAnsi="Cambria Math"/>
+                    </w:rPr>
+                    <m:t>-</m:t>
+                  </m:r>
+                  <m:acc>
+                    <m:accPr>
+                      <m:chr m:val="̃"/>
+                      <m:ctrlPr>
+                        <w:rPr>
+                          <w:rFonts w:ascii="Cambria Math" w:eastAsiaTheme="minorEastAsia" w:hAnsi="Cambria Math"/>
+                          <w:i/>
+                        </w:rPr>
+                      </m:ctrlPr>
+                    </m:accPr>
+                    <m:e>
+                      <m:r>
+                        <w:rPr>
+                          <w:rFonts w:ascii="Cambria Math" w:eastAsiaTheme="minorEastAsia" w:hAnsi="Cambria Math"/>
+                        </w:rPr>
+                        <m:t>A</m:t>
+                      </m:r>
+                    </m:e>
+                  </m:acc>
+                  <m:r>
+                    <w:rPr>
+                      <w:rFonts w:ascii="Cambria Math" w:hAnsi="Cambria Math"/>
+                    </w:rPr>
+                    <m:t>x</m:t>
+                  </m:r>
                 </m:e>
-                <m:sub>
-                  <m:r>
-                    <w:rPr>
-                      <w:rFonts w:ascii="Cambria Math" w:hAnsi="Cambria Math"/>
-                    </w:rPr>
-                    <m:t>2</m:t>
-                  </m:r>
-                </m:sub>
-                <m:sup>
-                  <m:r>
-                    <w:rPr>
-                      <w:rFonts w:ascii="Cambria Math" w:hAnsi="Cambria Math"/>
-                    </w:rPr>
-                    <m:t>2</m:t>
-                  </m:r>
-                </m:sup>
-              </m:sSubSup>
-              <m:r>
-                <w:rPr>
-                  <w:rFonts w:ascii="Cambria Math" w:eastAsiaTheme="minorEastAsia" w:hAnsi="Cambria Math"/>
-                </w:rPr>
-                <m:t>=x</m:t>
-              </m:r>
+              </m:d>
             </m:e>
+            <m:sub>
+              <m:r>
+                <w:rPr>
+                  <w:rFonts w:ascii="Cambria Math" w:hAnsi="Cambria Math"/>
+                </w:rPr>
+                <m:t>2</m:t>
+              </m:r>
+            </m:sub>
             <m:sup>
               <m:r>
                 <w:rPr>
-                  <w:rFonts w:ascii="Cambria Math" w:eastAsiaTheme="minorEastAsia" w:hAnsi="Cambria Math"/>
-                </w:rPr>
-                <m:t>T</m:t>
+                  <w:rFonts w:ascii="Cambria Math" w:hAnsi="Cambria Math"/>
+                </w:rPr>
+                <m:t>2</m:t>
               </m:r>
             </m:sup>
-          </m:sSup>
-          <m:d>
-            <m:dPr>
-              <m:ctrlPr>
-                <w:rPr>
-                  <w:rFonts w:ascii="Cambria Math" w:eastAsiaTheme="minorEastAsia" w:hAnsi="Cambria Math"/>
-                  <w:i/>
-                </w:rPr>
-              </m:ctrlPr>
-            </m:dPr>
-            <m:e>
-              <m:sSup>
-                <m:sSupPr>
-                  <m:ctrlPr>
-                    <w:rPr>
-                      <w:rFonts w:ascii="Cambria Math" w:eastAsiaTheme="minorEastAsia" w:hAnsi="Cambria Math"/>
-                      <w:i/>
-                    </w:rPr>
-                  </m:ctrlPr>
-                </m:sSupPr>
-                <m:e>
-                  <m:r>
-                    <w:rPr>
-                      <w:rFonts w:ascii="Cambria Math" w:eastAsiaTheme="minorEastAsia" w:hAnsi="Cambria Math"/>
-                    </w:rPr>
-                    <m:t>A</m:t>
-                  </m:r>
-                </m:e>
-                <m:sup>
-                  <m:r>
-                    <w:rPr>
-                      <w:rFonts w:ascii="Cambria Math" w:eastAsiaTheme="minorEastAsia" w:hAnsi="Cambria Math"/>
-                    </w:rPr>
-                    <m:t>T</m:t>
-                  </m:r>
-                </m:sup>
-              </m:sSup>
-              <m:r>
-                <w:rPr>
-                  <w:rFonts w:ascii="Cambria Math" w:eastAsiaTheme="minorEastAsia" w:hAnsi="Cambria Math"/>
-                </w:rPr>
-                <m:t>A+λ⋅</m:t>
-              </m:r>
-              <m:sSup>
-                <m:sSupPr>
-                  <m:ctrlPr>
-                    <w:rPr>
-                      <w:rFonts w:ascii="Cambria Math" w:eastAsiaTheme="minorEastAsia" w:hAnsi="Cambria Math"/>
-                      <w:i/>
-                    </w:rPr>
-                  </m:ctrlPr>
-                </m:sSupPr>
-                <m:e>
-                  <m:r>
-                    <w:rPr>
-                      <w:rFonts w:ascii="Cambria Math" w:eastAsiaTheme="minorEastAsia" w:hAnsi="Cambria Math"/>
-                    </w:rPr>
-                    <m:t>L</m:t>
-                  </m:r>
-                </m:e>
-                <m:sup>
-                  <m:r>
-                    <w:rPr>
-                      <w:rFonts w:ascii="Cambria Math" w:eastAsiaTheme="minorEastAsia" w:hAnsi="Cambria Math"/>
-                    </w:rPr>
-                    <m:t>T</m:t>
-                  </m:r>
-                </m:sup>
-              </m:sSup>
-              <m:r>
-                <w:rPr>
-                  <w:rFonts w:ascii="Cambria Math" w:eastAsiaTheme="minorEastAsia" w:hAnsi="Cambria Math"/>
-                </w:rPr>
-                <m:t xml:space="preserve">L </m:t>
-              </m:r>
-            </m:e>
-          </m:d>
-          <m:r>
-            <w:rPr>
-              <w:rFonts w:ascii="Cambria Math" w:eastAsiaTheme="minorEastAsia" w:hAnsi="Cambria Math"/>
-            </w:rPr>
-            <m:t>x-2</m:t>
-          </m:r>
-          <m:sSup>
-            <m:sSupPr>
-              <m:ctrlPr>
-                <w:rPr>
-                  <w:rFonts w:ascii="Cambria Math" w:eastAsiaTheme="minorEastAsia" w:hAnsi="Cambria Math"/>
-                  <w:i/>
-                </w:rPr>
-              </m:ctrlPr>
-            </m:sSupPr>
-            <m:e>
-              <m:r>
-                <w:rPr>
-                  <w:rFonts w:ascii="Cambria Math" w:eastAsiaTheme="minorEastAsia" w:hAnsi="Cambria Math"/>
-                </w:rPr>
-                <m:t>y</m:t>
-              </m:r>
-            </m:e>
-            <m:sup>
-              <m:r>
-                <w:rPr>
-                  <w:rFonts w:ascii="Cambria Math" w:eastAsiaTheme="minorEastAsia" w:hAnsi="Cambria Math"/>
-                </w:rPr>
-                <m:t>T</m:t>
-              </m:r>
-            </m:sup>
-          </m:sSup>
-          <m:r>
-            <w:rPr>
-              <w:rFonts w:ascii="Cambria Math" w:eastAsiaTheme="minorEastAsia" w:hAnsi="Cambria Math"/>
-            </w:rPr>
-            <m:t>Ax+</m:t>
-          </m:r>
-          <m:sSup>
-            <m:sSupPr>
-              <m:ctrlPr>
-                <w:rPr>
-                  <w:rFonts w:ascii="Cambria Math" w:eastAsiaTheme="minorEastAsia" w:hAnsi="Cambria Math"/>
-                  <w:i/>
-                </w:rPr>
-              </m:ctrlPr>
-            </m:sSupPr>
-            <m:e>
-              <m:r>
-                <w:rPr>
-                  <w:rFonts w:ascii="Cambria Math" w:eastAsiaTheme="minorEastAsia" w:hAnsi="Cambria Math"/>
-                </w:rPr>
-                <m:t>y</m:t>
-              </m:r>
-            </m:e>
-            <m:sup>
-              <m:r>
-                <w:rPr>
-                  <w:rFonts w:ascii="Cambria Math" w:eastAsiaTheme="minorEastAsia" w:hAnsi="Cambria Math"/>
-                </w:rPr>
-                <m:t>T</m:t>
-              </m:r>
-            </m:sup>
-          </m:sSup>
-          <m:r>
-            <w:rPr>
-              <w:rFonts w:ascii="Cambria Math" w:eastAsiaTheme="minorEastAsia" w:hAnsi="Cambria Math"/>
-            </w:rPr>
-            <m:t>y=</m:t>
-          </m:r>
-        </m:oMath>
-      </m:oMathPara>
-    </w:p>
-    <w:p>
-      <w:pPr>
-        <w:bidi w:val="0"/>
-        <w:rPr>
-          <w:rFonts w:eastAsiaTheme="minorEastAsia"/>
-        </w:rPr>
-      </w:pPr>
-      <m:oMathPara>
-        <m:oMath>
-          <m:r>
-            <w:rPr>
-              <w:rFonts w:ascii="Cambria Math" w:eastAsiaTheme="minorEastAsia" w:hAnsi="Cambria Math"/>
-            </w:rPr>
-            <w:lastRenderedPageBreak/>
-            <m:t>f</m:t>
-          </m:r>
-          <m:d>
-            <m:dPr>
-              <m:ctrlPr>
-                <w:rPr>
-                  <w:rFonts w:ascii="Cambria Math" w:eastAsiaTheme="minorEastAsia" w:hAnsi="Cambria Math"/>
-                  <w:i/>
-                </w:rPr>
-              </m:ctrlPr>
-            </m:dPr>
-            <m:e>
-              <m:r>
-                <w:rPr>
-                  <w:rFonts w:ascii="Cambria Math" w:eastAsiaTheme="minorEastAsia" w:hAnsi="Cambria Math"/>
-                </w:rPr>
-                <m:t>x</m:t>
-              </m:r>
-            </m:e>
-          </m:d>
+          </m:sSubSup>
           <m:r>
             <w:rPr>
               <w:rFonts w:ascii="Cambria Math" w:eastAsiaTheme="minorEastAsia" w:hAnsi="Cambria Math"/>
             </w:rPr>
             <m:t>=</m:t>
           </m:r>
+          <m:f>
+            <m:fPr>
+              <m:ctrlPr>
+                <w:rPr>
+                  <w:rFonts w:ascii="Cambria Math" w:eastAsiaTheme="minorEastAsia" w:hAnsi="Cambria Math"/>
+                  <w:i/>
+                </w:rPr>
+              </m:ctrlPr>
+            </m:fPr>
+            <m:num>
+              <m:r>
+                <w:rPr>
+                  <w:rFonts w:ascii="Cambria Math" w:eastAsiaTheme="minorEastAsia" w:hAnsi="Cambria Math"/>
+                </w:rPr>
+                <m:t>1</m:t>
+              </m:r>
+            </m:num>
+            <m:den>
+              <m:r>
+                <w:rPr>
+                  <w:rFonts w:ascii="Cambria Math" w:eastAsiaTheme="minorEastAsia" w:hAnsi="Cambria Math"/>
+                </w:rPr>
+                <m:t>2</m:t>
+              </m:r>
+            </m:den>
+          </m:f>
           <m:sSup>
             <m:sSupPr>
               <m:ctrlPr>
@@ -5197,11 +5228,69 @@
               </m:r>
             </m:sup>
           </m:sSup>
+          <m:sSup>
+            <m:sSupPr>
+              <m:ctrlPr>
+                <w:rPr>
+                  <w:rFonts w:ascii="Cambria Math" w:eastAsiaTheme="minorEastAsia" w:hAnsi="Cambria Math"/>
+                  <w:i/>
+                </w:rPr>
+              </m:ctrlPr>
+            </m:sSupPr>
+            <m:e>
+              <m:acc>
+                <m:accPr>
+                  <m:chr m:val="̃"/>
+                  <m:ctrlPr>
+                    <w:rPr>
+                      <w:rFonts w:ascii="Cambria Math" w:eastAsiaTheme="minorEastAsia" w:hAnsi="Cambria Math"/>
+                      <w:i/>
+                    </w:rPr>
+                  </m:ctrlPr>
+                </m:accPr>
+                <m:e>
+                  <m:r>
+                    <w:rPr>
+                      <w:rFonts w:ascii="Cambria Math" w:eastAsiaTheme="minorEastAsia" w:hAnsi="Cambria Math"/>
+                    </w:rPr>
+                    <m:t>A</m:t>
+                  </m:r>
+                </m:e>
+              </m:acc>
+            </m:e>
+            <m:sup>
+              <m:r>
+                <w:rPr>
+                  <w:rFonts w:ascii="Cambria Math" w:eastAsiaTheme="minorEastAsia" w:hAnsi="Cambria Math"/>
+                </w:rPr>
+                <m:t>T</m:t>
+              </m:r>
+            </m:sup>
+          </m:sSup>
+          <m:acc>
+            <m:accPr>
+              <m:chr m:val="̃"/>
+              <m:ctrlPr>
+                <w:rPr>
+                  <w:rFonts w:ascii="Cambria Math" w:eastAsiaTheme="minorEastAsia" w:hAnsi="Cambria Math"/>
+                  <w:i/>
+                </w:rPr>
+              </m:ctrlPr>
+            </m:accPr>
+            <m:e>
+              <m:r>
+                <w:rPr>
+                  <w:rFonts w:ascii="Cambria Math" w:eastAsiaTheme="minorEastAsia" w:hAnsi="Cambria Math"/>
+                </w:rPr>
+                <m:t>A</m:t>
+              </m:r>
+            </m:e>
+          </m:acc>
           <m:r>
             <w:rPr>
               <w:rFonts w:ascii="Cambria Math" w:eastAsiaTheme="minorEastAsia" w:hAnsi="Cambria Math"/>
             </w:rPr>
-            <m:t>Qx+</m:t>
+            <m:t>x-</m:t>
           </m:r>
           <m:sSup>
             <m:sSupPr>
@@ -5213,12 +5302,25 @@
               </m:ctrlPr>
             </m:sSupPr>
             <m:e>
-              <m:r>
-                <w:rPr>
-                  <w:rFonts w:ascii="Cambria Math" w:eastAsiaTheme="minorEastAsia" w:hAnsi="Cambria Math"/>
-                </w:rPr>
-                <m:t>b</m:t>
-              </m:r>
+              <m:acc>
+                <m:accPr>
+                  <m:chr m:val="̃"/>
+                  <m:ctrlPr>
+                    <w:rPr>
+                      <w:rFonts w:ascii="Cambria Math" w:eastAsiaTheme="minorEastAsia" w:hAnsi="Cambria Math"/>
+                      <w:i/>
+                    </w:rPr>
+                  </m:ctrlPr>
+                </m:accPr>
+                <m:e>
+                  <m:r>
+                    <w:rPr>
+                      <w:rFonts w:ascii="Cambria Math" w:eastAsiaTheme="minorEastAsia" w:hAnsi="Cambria Math"/>
+                    </w:rPr>
+                    <m:t>b</m:t>
+                  </m:r>
+                </m:e>
+              </m:acc>
             </m:e>
             <m:sup>
               <m:r>
@@ -5229,11 +5331,30 @@
               </m:r>
             </m:sup>
           </m:sSup>
+          <m:acc>
+            <m:accPr>
+              <m:chr m:val="̃"/>
+              <m:ctrlPr>
+                <w:rPr>
+                  <w:rFonts w:ascii="Cambria Math" w:eastAsiaTheme="minorEastAsia" w:hAnsi="Cambria Math"/>
+                  <w:i/>
+                </w:rPr>
+              </m:ctrlPr>
+            </m:accPr>
+            <m:e>
+              <m:r>
+                <w:rPr>
+                  <w:rFonts w:ascii="Cambria Math" w:eastAsiaTheme="minorEastAsia" w:hAnsi="Cambria Math"/>
+                </w:rPr>
+                <m:t>A</m:t>
+              </m:r>
+            </m:e>
+          </m:acc>
           <m:r>
             <w:rPr>
               <w:rFonts w:ascii="Cambria Math" w:eastAsiaTheme="minorEastAsia" w:hAnsi="Cambria Math"/>
             </w:rPr>
-            <m:t>x+c</m:t>
+            <m:t>x</m:t>
           </m:r>
         </m:oMath>
       </m:oMathPara>
@@ -5245,14 +5366,12 @@
           <w:rFonts w:eastAsiaTheme="minorEastAsia"/>
         </w:rPr>
       </w:pPr>
-      <w:proofErr w:type="gramStart"/>
-      <w:r>
-        <w:rPr>
-          <w:rFonts w:eastAsiaTheme="minorEastAsia"/>
-        </w:rPr>
-        <w:t xml:space="preserve">Obviously </w:t>
-      </w:r>
-      <w:proofErr w:type="gramEnd"/>
+      <w:r>
+        <w:rPr>
+          <w:rFonts w:eastAsiaTheme="minorEastAsia"/>
+        </w:rPr>
+        <w:t xml:space="preserve">Where we will define </w:t>
+      </w:r>
       <m:oMath>
         <m:r>
           <w:rPr>
@@ -5270,12 +5389,25 @@
             </m:ctrlPr>
           </m:sSupPr>
           <m:e>
-            <m:r>
-              <w:rPr>
-                <w:rFonts w:ascii="Cambria Math" w:eastAsiaTheme="minorEastAsia" w:hAnsi="Cambria Math"/>
-              </w:rPr>
-              <m:t>A</m:t>
-            </m:r>
+            <m:acc>
+              <m:accPr>
+                <m:chr m:val="̃"/>
+                <m:ctrlPr>
+                  <w:rPr>
+                    <w:rFonts w:ascii="Cambria Math" w:eastAsiaTheme="minorEastAsia" w:hAnsi="Cambria Math"/>
+                    <w:i/>
+                  </w:rPr>
+                </m:ctrlPr>
+              </m:accPr>
+              <m:e>
+                <m:r>
+                  <w:rPr>
+                    <w:rFonts w:ascii="Cambria Math" w:eastAsiaTheme="minorEastAsia" w:hAnsi="Cambria Math"/>
+                  </w:rPr>
+                  <m:t>A</m:t>
+                </m:r>
+              </m:e>
+            </m:acc>
           </m:e>
           <m:sup>
             <m:r>
@@ -5286,11 +5418,38 @@
             </m:r>
           </m:sup>
         </m:sSup>
+        <m:acc>
+          <m:accPr>
+            <m:chr m:val="̃"/>
+            <m:ctrlPr>
+              <w:rPr>
+                <w:rFonts w:ascii="Cambria Math" w:eastAsiaTheme="minorEastAsia" w:hAnsi="Cambria Math"/>
+                <w:i/>
+              </w:rPr>
+            </m:ctrlPr>
+          </m:accPr>
+          <m:e>
+            <m:r>
+              <w:rPr>
+                <w:rFonts w:ascii="Cambria Math" w:eastAsiaTheme="minorEastAsia" w:hAnsi="Cambria Math"/>
+              </w:rPr>
+              <m:t>A</m:t>
+            </m:r>
+          </m:e>
+        </m:acc>
+      </m:oMath>
+      <w:r>
+        <w:rPr>
+          <w:rFonts w:eastAsiaTheme="minorEastAsia"/>
+        </w:rPr>
+        <w:t xml:space="preserve"> and </w:t>
+      </w:r>
+      <m:oMath>
         <m:r>
           <w:rPr>
             <w:rFonts w:ascii="Cambria Math" w:eastAsiaTheme="minorEastAsia" w:hAnsi="Cambria Math"/>
           </w:rPr>
-          <m:t>A+λ⋅</m:t>
+          <m:t xml:space="preserve">b= </m:t>
         </m:r>
         <m:sSup>
           <m:sSupPr>
@@ -5306,8 +5465,27 @@
               <w:rPr>
                 <w:rFonts w:ascii="Cambria Math" w:eastAsiaTheme="minorEastAsia" w:hAnsi="Cambria Math"/>
               </w:rPr>
-              <m:t>L</m:t>
+              <m:t>-</m:t>
             </m:r>
+            <m:acc>
+              <m:accPr>
+                <m:chr m:val="̃"/>
+                <m:ctrlPr>
+                  <w:rPr>
+                    <w:rFonts w:ascii="Cambria Math" w:eastAsiaTheme="minorEastAsia" w:hAnsi="Cambria Math"/>
+                    <w:i/>
+                  </w:rPr>
+                </m:ctrlPr>
+              </m:accPr>
+              <m:e>
+                <m:r>
+                  <w:rPr>
+                    <w:rFonts w:ascii="Cambria Math" w:eastAsiaTheme="minorEastAsia" w:hAnsi="Cambria Math"/>
+                  </w:rPr>
+                  <m:t>A</m:t>
+                </m:r>
+              </m:e>
+            </m:acc>
           </m:e>
           <m:sup>
             <m:r>
@@ -5318,26 +5496,243 @@
             </m:r>
           </m:sup>
         </m:sSup>
-        <m:r>
-          <w:rPr>
-            <w:rFonts w:ascii="Cambria Math" w:eastAsiaTheme="minorEastAsia" w:hAnsi="Cambria Math"/>
-          </w:rPr>
-          <m:t xml:space="preserve">L </m:t>
-        </m:r>
+        <m:acc>
+          <m:accPr>
+            <m:chr m:val="̃"/>
+            <m:ctrlPr>
+              <w:rPr>
+                <w:rFonts w:ascii="Cambria Math" w:eastAsiaTheme="minorEastAsia" w:hAnsi="Cambria Math"/>
+                <w:i/>
+              </w:rPr>
+            </m:ctrlPr>
+          </m:accPr>
+          <m:e>
+            <m:r>
+              <w:rPr>
+                <w:rFonts w:ascii="Cambria Math" w:eastAsiaTheme="minorEastAsia" w:hAnsi="Cambria Math"/>
+              </w:rPr>
+              <m:t>b</m:t>
+            </m:r>
+          </m:e>
+        </m:acc>
       </m:oMath>
-      <w:r>
-        <w:rPr>
-          <w:rFonts w:eastAsiaTheme="minorEastAsia"/>
-        </w:rPr>
-        <w:t>,</w:t>
+    </w:p>
+    <w:p>
+      <w:pPr>
+        <w:bidi w:val="0"/>
+        <w:rPr>
+          <w:rFonts w:eastAsiaTheme="minorEastAsia"/>
+        </w:rPr>
+      </w:pPr>
+      <w:r>
+        <w:rPr>
+          <w:rFonts w:eastAsiaTheme="minorEastAsia"/>
+        </w:rPr>
+        <w:t>Which will give us the same expression as in class:</w:t>
+      </w:r>
+    </w:p>
+    <w:p>
+      <w:pPr>
+        <w:bidi w:val="0"/>
+        <w:rPr>
+          <w:rFonts w:eastAsiaTheme="minorEastAsia"/>
+        </w:rPr>
+      </w:pPr>
+      <m:oMathPara>
+        <m:oMath>
+          <m:r>
+            <w:rPr>
+              <w:rFonts w:ascii="Cambria Math" w:eastAsiaTheme="minorEastAsia" w:hAnsi="Cambria Math"/>
+            </w:rPr>
+            <m:t>f</m:t>
+          </m:r>
+          <m:d>
+            <m:dPr>
+              <m:ctrlPr>
+                <w:rPr>
+                  <w:rFonts w:ascii="Cambria Math" w:eastAsiaTheme="minorEastAsia" w:hAnsi="Cambria Math"/>
+                  <w:i/>
+                </w:rPr>
+              </m:ctrlPr>
+            </m:dPr>
+            <m:e>
+              <m:r>
+                <w:rPr>
+                  <w:rFonts w:ascii="Cambria Math" w:eastAsiaTheme="minorEastAsia" w:hAnsi="Cambria Math"/>
+                </w:rPr>
+                <m:t>x</m:t>
+              </m:r>
+            </m:e>
+          </m:d>
+          <m:r>
+            <w:rPr>
+              <w:rFonts w:ascii="Cambria Math" w:eastAsiaTheme="minorEastAsia" w:hAnsi="Cambria Math"/>
+            </w:rPr>
+            <m:t>=</m:t>
+          </m:r>
+          <m:sSup>
+            <m:sSupPr>
+              <m:ctrlPr>
+                <w:rPr>
+                  <w:rFonts w:ascii="Cambria Math" w:eastAsiaTheme="minorEastAsia" w:hAnsi="Cambria Math"/>
+                  <w:i/>
+                </w:rPr>
+              </m:ctrlPr>
+            </m:sSupPr>
+            <m:e>
+              <m:f>
+                <m:fPr>
+                  <m:ctrlPr>
+                    <w:rPr>
+                      <w:rFonts w:ascii="Cambria Math" w:eastAsiaTheme="minorEastAsia" w:hAnsi="Cambria Math"/>
+                      <w:i/>
+                    </w:rPr>
+                  </m:ctrlPr>
+                </m:fPr>
+                <m:num>
+                  <m:r>
+                    <w:rPr>
+                      <w:rFonts w:ascii="Cambria Math" w:eastAsiaTheme="minorEastAsia" w:hAnsi="Cambria Math"/>
+                    </w:rPr>
+                    <m:t>1</m:t>
+                  </m:r>
+                </m:num>
+                <m:den>
+                  <m:r>
+                    <w:rPr>
+                      <w:rFonts w:ascii="Cambria Math" w:eastAsiaTheme="minorEastAsia" w:hAnsi="Cambria Math"/>
+                    </w:rPr>
+                    <m:t>2</m:t>
+                  </m:r>
+                </m:den>
+              </m:f>
+              <m:r>
+                <w:rPr>
+                  <w:rFonts w:ascii="Cambria Math" w:eastAsiaTheme="minorEastAsia" w:hAnsi="Cambria Math"/>
+                </w:rPr>
+                <m:t>x</m:t>
+              </m:r>
+            </m:e>
+            <m:sup>
+              <m:r>
+                <w:rPr>
+                  <w:rFonts w:ascii="Cambria Math" w:eastAsiaTheme="minorEastAsia" w:hAnsi="Cambria Math"/>
+                </w:rPr>
+                <m:t>T</m:t>
+              </m:r>
+            </m:sup>
+          </m:sSup>
+          <m:r>
+            <w:rPr>
+              <w:rFonts w:ascii="Cambria Math" w:eastAsiaTheme="minorEastAsia" w:hAnsi="Cambria Math"/>
+            </w:rPr>
+            <m:t>Qx+</m:t>
+          </m:r>
+          <m:sSup>
+            <m:sSupPr>
+              <m:ctrlPr>
+                <w:rPr>
+                  <w:rFonts w:ascii="Cambria Math" w:eastAsiaTheme="minorEastAsia" w:hAnsi="Cambria Math"/>
+                  <w:i/>
+                </w:rPr>
+              </m:ctrlPr>
+            </m:sSupPr>
+            <m:e>
+              <m:r>
+                <w:rPr>
+                  <w:rFonts w:ascii="Cambria Math" w:eastAsiaTheme="minorEastAsia" w:hAnsi="Cambria Math"/>
+                </w:rPr>
+                <m:t>b</m:t>
+              </m:r>
+            </m:e>
+            <m:sup>
+              <m:r>
+                <w:rPr>
+                  <w:rFonts w:ascii="Cambria Math" w:eastAsiaTheme="minorEastAsia" w:hAnsi="Cambria Math"/>
+                </w:rPr>
+                <m:t>T</m:t>
+              </m:r>
+            </m:sup>
+          </m:sSup>
+          <m:r>
+            <w:rPr>
+              <w:rFonts w:ascii="Cambria Math" w:eastAsiaTheme="minorEastAsia" w:hAnsi="Cambria Math"/>
+            </w:rPr>
+            <m:t>x+c</m:t>
+          </m:r>
+        </m:oMath>
+      </m:oMathPara>
+    </w:p>
+    <w:p>
+      <w:pPr>
+        <w:bidi w:val="0"/>
+        <w:rPr>
+          <w:rFonts w:eastAsiaTheme="minorEastAsia"/>
+        </w:rPr>
+      </w:pPr>
+      <w:r>
+        <w:rPr>
+          <w:rFonts w:eastAsiaTheme="minorEastAsia"/>
+        </w:rPr>
+        <w:t>The algorithm given in class went as follows:</w:t>
+      </w:r>
+    </w:p>
+    <w:p>
+      <w:pPr>
+        <w:bidi w:val="0"/>
+        <w:rPr>
+          <w:rFonts w:eastAsiaTheme="minorEastAsia"/>
+        </w:rPr>
+      </w:pPr>
+      <w:r>
+        <w:rPr>
+          <w:rFonts w:eastAsiaTheme="minorEastAsia"/>
+        </w:rPr>
+        <w:t xml:space="preserve">Input: function of f, initial point </w:t>
       </w:r>
       <m:oMath>
-        <m:r>
-          <w:rPr>
-            <w:rFonts w:ascii="Cambria Math" w:eastAsiaTheme="minorEastAsia" w:hAnsi="Cambria Math"/>
-          </w:rPr>
-          <m:t xml:space="preserve"> b=-2</m:t>
-        </m:r>
+        <m:sSub>
+          <m:sSubPr>
+            <m:ctrlPr>
+              <w:rPr>
+                <w:rFonts w:ascii="Cambria Math" w:eastAsiaTheme="minorEastAsia" w:hAnsi="Cambria Math"/>
+                <w:i/>
+              </w:rPr>
+            </m:ctrlPr>
+          </m:sSubPr>
+          <m:e>
+            <m:r>
+              <w:rPr>
+                <w:rFonts w:ascii="Cambria Math" w:eastAsiaTheme="minorEastAsia" w:hAnsi="Cambria Math"/>
+              </w:rPr>
+              <m:t>x</m:t>
+            </m:r>
+          </m:e>
+          <m:sub>
+            <m:r>
+              <w:rPr>
+                <w:rFonts w:ascii="Cambria Math" w:eastAsiaTheme="minorEastAsia" w:hAnsi="Cambria Math"/>
+              </w:rPr>
+              <m:t>0</m:t>
+            </m:r>
+          </m:sub>
+        </m:sSub>
+      </m:oMath>
+    </w:p>
+    <w:p>
+      <w:pPr>
+        <w:bidi w:val="0"/>
+        <w:rPr>
+          <w:rFonts w:eastAsiaTheme="minorEastAsia"/>
+        </w:rPr>
+      </w:pPr>
+      <w:r>
+        <w:rPr>
+          <w:rFonts w:eastAsiaTheme="minorEastAsia"/>
+        </w:rPr>
+        <w:t xml:space="preserve">Output: </w:t>
+      </w:r>
+      <m:oMath>
         <m:sSup>
           <m:sSupPr>
             <m:ctrlPr>
@@ -5352,7 +5747,7 @@
               <w:rPr>
                 <w:rFonts w:ascii="Cambria Math" w:eastAsiaTheme="minorEastAsia" w:hAnsi="Cambria Math"/>
               </w:rPr>
-              <m:t>y</m:t>
+              <m:t>x</m:t>
             </m:r>
           </m:e>
           <m:sup>
@@ -5360,96 +5755,302 @@
               <w:rPr>
                 <w:rFonts w:ascii="Cambria Math" w:eastAsiaTheme="minorEastAsia" w:hAnsi="Cambria Math"/>
               </w:rPr>
-              <m:t>T</m:t>
+              <m:t>*</m:t>
             </m:r>
           </m:sup>
         </m:sSup>
-        <m:r>
-          <w:rPr>
-            <w:rFonts w:ascii="Cambria Math" w:eastAsiaTheme="minorEastAsia" w:hAnsi="Cambria Math"/>
-          </w:rPr>
-          <m:t>A</m:t>
-        </m:r>
       </m:oMath>
       <w:r>
         <w:rPr>
           <w:rFonts w:eastAsiaTheme="minorEastAsia"/>
         </w:rPr>
-        <w:t xml:space="preserve"> and </w:t>
-      </w:r>
-      <m:oMath>
-        <m:r>
-          <w:rPr>
-            <w:rFonts w:ascii="Cambria Math" w:eastAsiaTheme="minorEastAsia" w:hAnsi="Cambria Math"/>
-          </w:rPr>
-          <m:t>c=</m:t>
-        </m:r>
-        <m:sSup>
-          <m:sSupPr>
-            <m:ctrlPr>
-              <w:rPr>
-                <w:rFonts w:ascii="Cambria Math" w:eastAsiaTheme="minorEastAsia" w:hAnsi="Cambria Math"/>
-                <w:i/>
-              </w:rPr>
-            </m:ctrlPr>
-          </m:sSupPr>
-          <m:e>
-            <m:r>
-              <w:rPr>
-                <w:rFonts w:ascii="Cambria Math" w:eastAsiaTheme="minorEastAsia" w:hAnsi="Cambria Math"/>
-              </w:rPr>
-              <m:t>y</m:t>
-            </m:r>
-          </m:e>
-          <m:sup>
-            <m:r>
-              <w:rPr>
-                <w:rFonts w:ascii="Cambria Math" w:eastAsiaTheme="minorEastAsia" w:hAnsi="Cambria Math"/>
-              </w:rPr>
-              <m:t>T</m:t>
-            </m:r>
-          </m:sup>
-        </m:sSup>
-        <m:r>
-          <w:rPr>
-            <w:rFonts w:ascii="Cambria Math" w:eastAsiaTheme="minorEastAsia" w:hAnsi="Cambria Math"/>
-          </w:rPr>
-          <m:t>y</m:t>
-        </m:r>
-      </m:oMath>
-    </w:p>
-    <w:p>
-      <w:pPr>
-        <w:bidi w:val="0"/>
-        <w:rPr>
-          <w:rFonts w:eastAsiaTheme="minorEastAsia"/>
-        </w:rPr>
-      </w:pPr>
-    </w:p>
-    <w:p>
-      <w:pPr>
-        <w:bidi w:val="0"/>
-        <w:rPr>
-          <w:rFonts w:eastAsiaTheme="minorEastAsia"/>
-        </w:rPr>
-      </w:pPr>
-      <w:r>
-        <w:rPr>
-          <w:rFonts w:eastAsiaTheme="minorEastAsia"/>
-        </w:rPr>
-        <w:t>From multivariate calculus we know that</w:t>
-      </w:r>
-    </w:p>
-    <w:p>
-      <w:pPr>
-        <w:bidi w:val="0"/>
-        <w:jc w:val="center"/>
+        <w:t xml:space="preserve"> the local minimizer of f</w:t>
+      </w:r>
+    </w:p>
+    <w:p>
+      <w:pPr>
+        <w:bidi w:val="0"/>
+        <w:rPr>
+          <w:rFonts w:eastAsiaTheme="minorEastAsia"/>
+        </w:rPr>
+      </w:pPr>
+      <w:proofErr w:type="spellStart"/>
+      <w:r>
+        <w:rPr>
+          <w:rFonts w:eastAsiaTheme="minorEastAsia"/>
+        </w:rPr>
+        <w:t>Init</w:t>
+      </w:r>
+      <w:proofErr w:type="spellEnd"/>
+      <w:r>
+        <w:rPr>
+          <w:rFonts w:eastAsiaTheme="minorEastAsia"/>
+        </w:rPr>
+        <w:t>:</w:t>
+      </w:r>
+    </w:p>
+    <w:p>
+      <w:pPr>
+        <w:bidi w:val="0"/>
         <w:rPr>
           <w:rFonts w:eastAsiaTheme="minorEastAsia"/>
         </w:rPr>
       </w:pPr>
       <m:oMathPara>
         <m:oMath>
+          <m:sSub>
+            <m:sSubPr>
+              <m:ctrlPr>
+                <w:rPr>
+                  <w:rFonts w:ascii="Cambria Math" w:eastAsiaTheme="minorEastAsia" w:hAnsi="Cambria Math"/>
+                  <w:i/>
+                </w:rPr>
+              </m:ctrlPr>
+            </m:sSubPr>
+            <m:e>
+              <m:r>
+                <w:rPr>
+                  <w:rFonts w:ascii="Cambria Math" w:eastAsiaTheme="minorEastAsia" w:hAnsi="Cambria Math"/>
+                </w:rPr>
+                <m:t>g</m:t>
+              </m:r>
+            </m:e>
+            <m:sub>
+              <m:r>
+                <w:rPr>
+                  <w:rFonts w:ascii="Cambria Math" w:eastAsiaTheme="minorEastAsia" w:hAnsi="Cambria Math"/>
+                </w:rPr>
+                <m:t>0</m:t>
+              </m:r>
+            </m:sub>
+          </m:sSub>
+          <m:r>
+            <w:rPr>
+              <w:rFonts w:ascii="Cambria Math" w:eastAsiaTheme="minorEastAsia" w:hAnsi="Cambria Math"/>
+            </w:rPr>
+            <m:t>=</m:t>
+          </m:r>
+          <m:r>
+            <m:rPr>
+              <m:sty m:val="p"/>
+            </m:rPr>
+            <w:rPr>
+              <w:rFonts w:ascii="Cambria Math" w:eastAsiaTheme="minorEastAsia" w:hAnsi="Cambria Math"/>
+            </w:rPr>
+            <m:t>∇</m:t>
+          </m:r>
+          <m:r>
+            <w:rPr>
+              <w:rFonts w:ascii="Cambria Math" w:eastAsiaTheme="minorEastAsia" w:hAnsi="Cambria Math"/>
+            </w:rPr>
+            <m:t>f</m:t>
+          </m:r>
+          <m:d>
+            <m:dPr>
+              <m:ctrlPr>
+                <w:rPr>
+                  <w:rFonts w:ascii="Cambria Math" w:eastAsiaTheme="minorEastAsia" w:hAnsi="Cambria Math"/>
+                  <w:i/>
+                </w:rPr>
+              </m:ctrlPr>
+            </m:dPr>
+            <m:e>
+              <m:sSub>
+                <m:sSubPr>
+                  <m:ctrlPr>
+                    <w:rPr>
+                      <w:rFonts w:ascii="Cambria Math" w:eastAsiaTheme="minorEastAsia" w:hAnsi="Cambria Math"/>
+                      <w:i/>
+                    </w:rPr>
+                  </m:ctrlPr>
+                </m:sSubPr>
+                <m:e>
+                  <m:r>
+                    <w:rPr>
+                      <w:rFonts w:ascii="Cambria Math" w:eastAsiaTheme="minorEastAsia" w:hAnsi="Cambria Math"/>
+                    </w:rPr>
+                    <m:t>x</m:t>
+                  </m:r>
+                </m:e>
+                <m:sub>
+                  <m:r>
+                    <w:rPr>
+                      <w:rFonts w:ascii="Cambria Math" w:eastAsiaTheme="minorEastAsia" w:hAnsi="Cambria Math"/>
+                    </w:rPr>
+                    <m:t>0</m:t>
+                  </m:r>
+                </m:sub>
+              </m:sSub>
+            </m:e>
+          </m:d>
+          <m:r>
+            <w:rPr>
+              <w:rFonts w:ascii="Cambria Math" w:eastAsiaTheme="minorEastAsia" w:hAnsi="Cambria Math"/>
+            </w:rPr>
+            <m:t>=Q</m:t>
+          </m:r>
+          <m:sSub>
+            <m:sSubPr>
+              <m:ctrlPr>
+                <w:rPr>
+                  <w:rFonts w:ascii="Cambria Math" w:eastAsiaTheme="minorEastAsia" w:hAnsi="Cambria Math"/>
+                  <w:i/>
+                </w:rPr>
+              </m:ctrlPr>
+            </m:sSubPr>
+            <m:e>
+              <m:r>
+                <w:rPr>
+                  <w:rFonts w:ascii="Cambria Math" w:eastAsiaTheme="minorEastAsia" w:hAnsi="Cambria Math"/>
+                </w:rPr>
+                <m:t>x</m:t>
+              </m:r>
+            </m:e>
+            <m:sub>
+              <m:r>
+                <w:rPr>
+                  <w:rFonts w:ascii="Cambria Math" w:eastAsiaTheme="minorEastAsia" w:hAnsi="Cambria Math"/>
+                </w:rPr>
+                <m:t>k</m:t>
+              </m:r>
+            </m:sub>
+          </m:sSub>
+          <m:r>
+            <w:rPr>
+              <w:rFonts w:ascii="Cambria Math" w:eastAsiaTheme="minorEastAsia" w:hAnsi="Cambria Math"/>
+            </w:rPr>
+            <m:t xml:space="preserve">+b, </m:t>
+          </m:r>
+          <m:sSub>
+            <m:sSubPr>
+              <m:ctrlPr>
+                <w:rPr>
+                  <w:rFonts w:ascii="Cambria Math" w:eastAsiaTheme="minorEastAsia" w:hAnsi="Cambria Math"/>
+                  <w:i/>
+                </w:rPr>
+              </m:ctrlPr>
+            </m:sSubPr>
+            <m:e>
+              <m:r>
+                <w:rPr>
+                  <w:rFonts w:ascii="Cambria Math" w:eastAsiaTheme="minorEastAsia" w:hAnsi="Cambria Math"/>
+                </w:rPr>
+                <m:t>d</m:t>
+              </m:r>
+            </m:e>
+            <m:sub>
+              <m:r>
+                <w:rPr>
+                  <w:rFonts w:ascii="Cambria Math" w:eastAsiaTheme="minorEastAsia" w:hAnsi="Cambria Math"/>
+                </w:rPr>
+                <m:t>0</m:t>
+              </m:r>
+            </m:sub>
+          </m:sSub>
+          <m:r>
+            <w:rPr>
+              <w:rFonts w:ascii="Cambria Math" w:eastAsiaTheme="minorEastAsia" w:hAnsi="Cambria Math"/>
+            </w:rPr>
+            <m:t>=-</m:t>
+          </m:r>
+          <m:sSub>
+            <m:sSubPr>
+              <m:ctrlPr>
+                <w:rPr>
+                  <w:rFonts w:ascii="Cambria Math" w:eastAsiaTheme="minorEastAsia" w:hAnsi="Cambria Math"/>
+                  <w:i/>
+                </w:rPr>
+              </m:ctrlPr>
+            </m:sSubPr>
+            <m:e>
+              <m:r>
+                <w:rPr>
+                  <w:rFonts w:ascii="Cambria Math" w:eastAsiaTheme="minorEastAsia" w:hAnsi="Cambria Math"/>
+                </w:rPr>
+                <m:t>g</m:t>
+              </m:r>
+            </m:e>
+            <m:sub>
+              <m:r>
+                <w:rPr>
+                  <w:rFonts w:ascii="Cambria Math" w:eastAsiaTheme="minorEastAsia" w:hAnsi="Cambria Math"/>
+                </w:rPr>
+                <m:t>0</m:t>
+              </m:r>
+            </m:sub>
+          </m:sSub>
+        </m:oMath>
+      </m:oMathPara>
+    </w:p>
+    <w:p>
+      <w:pPr>
+        <w:bidi w:val="0"/>
+        <w:rPr>
+          <w:rFonts w:eastAsiaTheme="minorEastAsia"/>
+        </w:rPr>
+      </w:pPr>
+      <w:r>
+        <w:rPr>
+          <w:rFonts w:eastAsiaTheme="minorEastAsia"/>
+        </w:rPr>
+        <w:t>For k = 1</w:t>
+      </w:r>
+      <w:proofErr w:type="gramStart"/>
+      <w:r>
+        <w:rPr>
+          <w:rFonts w:eastAsiaTheme="minorEastAsia"/>
+        </w:rPr>
+        <w:t>,…</w:t>
+      </w:r>
+      <w:proofErr w:type="gramEnd"/>
+      <w:r>
+        <w:rPr>
+          <w:rFonts w:eastAsiaTheme="minorEastAsia"/>
+        </w:rPr>
+        <w:t xml:space="preserve"> until convergence</w:t>
+      </w:r>
+    </w:p>
+    <w:p>
+      <w:pPr>
+        <w:bidi w:val="0"/>
+        <w:rPr>
+          <w:rFonts w:eastAsiaTheme="minorEastAsia"/>
+        </w:rPr>
+      </w:pPr>
+      <m:oMathPara>
+        <m:oMath>
+          <m:sSub>
+            <m:sSubPr>
+              <m:ctrlPr>
+                <w:rPr>
+                  <w:rFonts w:ascii="Cambria Math" w:eastAsiaTheme="minorEastAsia" w:hAnsi="Cambria Math"/>
+                  <w:i/>
+                </w:rPr>
+              </m:ctrlPr>
+            </m:sSubPr>
+            <m:e>
+              <m:r>
+                <w:rPr>
+                  <w:rFonts w:ascii="Cambria Math" w:eastAsiaTheme="minorEastAsia" w:hAnsi="Cambria Math"/>
+                </w:rPr>
+                <m:t>α</m:t>
+              </m:r>
+            </m:e>
+            <m:sub>
+              <m:r>
+                <w:rPr>
+                  <w:rFonts w:ascii="Cambria Math" w:eastAsiaTheme="minorEastAsia" w:hAnsi="Cambria Math"/>
+                </w:rPr>
+                <m:t>k</m:t>
+              </m:r>
+            </m:sub>
+          </m:sSub>
+          <m:r>
+            <w:rPr>
+              <w:rFonts w:ascii="Cambria Math" w:eastAsiaTheme="minorEastAsia" w:hAnsi="Cambria Math"/>
+            </w:rPr>
+            <m:t>=-</m:t>
+          </m:r>
           <m:f>
             <m:fPr>
               <m:ctrlPr>
@@ -5460,27 +6061,774 @@
               </m:ctrlPr>
             </m:fPr>
             <m:num>
-              <m:r>
-                <w:rPr>
-                  <w:rFonts w:ascii="Cambria Math" w:eastAsiaTheme="minorEastAsia" w:hAnsi="Cambria Math"/>
-                </w:rPr>
-                <m:t>df</m:t>
-              </m:r>
+              <m:sSubSup>
+                <m:sSubSupPr>
+                  <m:ctrlPr>
+                    <w:rPr>
+                      <w:rFonts w:ascii="Cambria Math" w:eastAsiaTheme="minorEastAsia" w:hAnsi="Cambria Math"/>
+                      <w:i/>
+                    </w:rPr>
+                  </m:ctrlPr>
+                </m:sSubSupPr>
+                <m:e>
+                  <m:r>
+                    <w:rPr>
+                      <w:rFonts w:ascii="Cambria Math" w:eastAsiaTheme="minorEastAsia" w:hAnsi="Cambria Math"/>
+                    </w:rPr>
+                    <m:t>g</m:t>
+                  </m:r>
+                </m:e>
+                <m:sub>
+                  <m:r>
+                    <w:rPr>
+                      <w:rFonts w:ascii="Cambria Math" w:eastAsiaTheme="minorEastAsia" w:hAnsi="Cambria Math"/>
+                    </w:rPr>
+                    <m:t>k</m:t>
+                  </m:r>
+                </m:sub>
+                <m:sup>
+                  <m:r>
+                    <w:rPr>
+                      <w:rFonts w:ascii="Cambria Math" w:eastAsiaTheme="minorEastAsia" w:hAnsi="Cambria Math"/>
+                    </w:rPr>
+                    <m:t>T</m:t>
+                  </m:r>
+                </m:sup>
+              </m:sSubSup>
+              <m:sSub>
+                <m:sSubPr>
+                  <m:ctrlPr>
+                    <w:rPr>
+                      <w:rFonts w:ascii="Cambria Math" w:eastAsiaTheme="minorEastAsia" w:hAnsi="Cambria Math"/>
+                      <w:i/>
+                    </w:rPr>
+                  </m:ctrlPr>
+                </m:sSubPr>
+                <m:e>
+                  <m:r>
+                    <w:rPr>
+                      <w:rFonts w:ascii="Cambria Math" w:eastAsiaTheme="minorEastAsia" w:hAnsi="Cambria Math"/>
+                    </w:rPr>
+                    <m:t>d</m:t>
+                  </m:r>
+                </m:e>
+                <m:sub>
+                  <m:r>
+                    <w:rPr>
+                      <w:rFonts w:ascii="Cambria Math" w:eastAsiaTheme="minorEastAsia" w:hAnsi="Cambria Math"/>
+                    </w:rPr>
+                    <m:t>k</m:t>
+                  </m:r>
+                </m:sub>
+              </m:sSub>
             </m:num>
             <m:den>
-              <m:r>
-                <w:rPr>
-                  <w:rFonts w:ascii="Cambria Math" w:eastAsiaTheme="minorEastAsia" w:hAnsi="Cambria Math"/>
-                </w:rPr>
-                <m:t>dx</m:t>
-              </m:r>
+              <m:sSubSup>
+                <m:sSubSupPr>
+                  <m:ctrlPr>
+                    <w:rPr>
+                      <w:rFonts w:ascii="Cambria Math" w:eastAsiaTheme="minorEastAsia" w:hAnsi="Cambria Math"/>
+                      <w:i/>
+                    </w:rPr>
+                  </m:ctrlPr>
+                </m:sSubSupPr>
+                <m:e>
+                  <m:r>
+                    <w:rPr>
+                      <w:rFonts w:ascii="Cambria Math" w:eastAsiaTheme="minorEastAsia" w:hAnsi="Cambria Math"/>
+                    </w:rPr>
+                    <m:t>d</m:t>
+                  </m:r>
+                </m:e>
+                <m:sub>
+                  <m:r>
+                    <w:rPr>
+                      <w:rFonts w:ascii="Cambria Math" w:eastAsiaTheme="minorEastAsia" w:hAnsi="Cambria Math"/>
+                    </w:rPr>
+                    <m:t>k</m:t>
+                  </m:r>
+                </m:sub>
+                <m:sup>
+                  <m:r>
+                    <w:rPr>
+                      <w:rFonts w:ascii="Cambria Math" w:eastAsiaTheme="minorEastAsia" w:hAnsi="Cambria Math"/>
+                    </w:rPr>
+                    <m:t>T</m:t>
+                  </m:r>
+                </m:sup>
+              </m:sSubSup>
+              <m:r>
+                <w:rPr>
+                  <w:rFonts w:ascii="Cambria Math" w:eastAsiaTheme="minorEastAsia" w:hAnsi="Cambria Math"/>
+                </w:rPr>
+                <m:t>Q</m:t>
+              </m:r>
+              <m:sSub>
+                <m:sSubPr>
+                  <m:ctrlPr>
+                    <w:rPr>
+                      <w:rFonts w:ascii="Cambria Math" w:eastAsiaTheme="minorEastAsia" w:hAnsi="Cambria Math"/>
+                      <w:i/>
+                    </w:rPr>
+                  </m:ctrlPr>
+                </m:sSubPr>
+                <m:e>
+                  <m:r>
+                    <w:rPr>
+                      <w:rFonts w:ascii="Cambria Math" w:eastAsiaTheme="minorEastAsia" w:hAnsi="Cambria Math"/>
+                    </w:rPr>
+                    <m:t>d</m:t>
+                  </m:r>
+                </m:e>
+                <m:sub>
+                  <m:r>
+                    <w:rPr>
+                      <w:rFonts w:ascii="Cambria Math" w:eastAsiaTheme="minorEastAsia" w:hAnsi="Cambria Math"/>
+                    </w:rPr>
+                    <m:t>k</m:t>
+                  </m:r>
+                </m:sub>
+              </m:sSub>
+            </m:den>
+          </m:f>
+        </m:oMath>
+      </m:oMathPara>
+    </w:p>
+    <w:p>
+      <w:pPr>
+        <w:bidi w:val="0"/>
+        <w:rPr>
+          <w:rFonts w:eastAsiaTheme="minorEastAsia"/>
+        </w:rPr>
+      </w:pPr>
+      <m:oMathPara>
+        <m:oMath>
+          <m:sSub>
+            <m:sSubPr>
+              <m:ctrlPr>
+                <w:rPr>
+                  <w:rFonts w:ascii="Cambria Math" w:eastAsiaTheme="minorEastAsia" w:hAnsi="Cambria Math"/>
+                  <w:i/>
+                </w:rPr>
+              </m:ctrlPr>
+            </m:sSubPr>
+            <m:e>
+              <m:r>
+                <w:rPr>
+                  <w:rFonts w:ascii="Cambria Math" w:eastAsiaTheme="minorEastAsia" w:hAnsi="Cambria Math"/>
+                </w:rPr>
+                <m:t>x</m:t>
+              </m:r>
+            </m:e>
+            <m:sub>
+              <m:r>
+                <w:rPr>
+                  <w:rFonts w:ascii="Cambria Math" w:eastAsiaTheme="minorEastAsia" w:hAnsi="Cambria Math"/>
+                </w:rPr>
+                <m:t>k+1</m:t>
+              </m:r>
+            </m:sub>
+          </m:sSub>
+          <m:r>
+            <w:rPr>
+              <w:rFonts w:ascii="Cambria Math" w:eastAsiaTheme="minorEastAsia" w:hAnsi="Cambria Math"/>
+            </w:rPr>
+            <m:t>=</m:t>
+          </m:r>
+          <m:sSub>
+            <m:sSubPr>
+              <m:ctrlPr>
+                <w:rPr>
+                  <w:rFonts w:ascii="Cambria Math" w:eastAsiaTheme="minorEastAsia" w:hAnsi="Cambria Math"/>
+                  <w:i/>
+                </w:rPr>
+              </m:ctrlPr>
+            </m:sSubPr>
+            <m:e>
+              <m:r>
+                <w:rPr>
+                  <w:rFonts w:ascii="Cambria Math" w:eastAsiaTheme="minorEastAsia" w:hAnsi="Cambria Math"/>
+                </w:rPr>
+                <m:t>x</m:t>
+              </m:r>
+            </m:e>
+            <m:sub>
+              <m:r>
+                <w:rPr>
+                  <w:rFonts w:ascii="Cambria Math" w:eastAsiaTheme="minorEastAsia" w:hAnsi="Cambria Math"/>
+                </w:rPr>
+                <m:t>k</m:t>
+              </m:r>
+            </m:sub>
+          </m:sSub>
+          <m:r>
+            <w:rPr>
+              <w:rFonts w:ascii="Cambria Math" w:eastAsiaTheme="minorEastAsia" w:hAnsi="Cambria Math"/>
+            </w:rPr>
+            <m:t>+</m:t>
+          </m:r>
+          <m:sSub>
+            <m:sSubPr>
+              <m:ctrlPr>
+                <w:rPr>
+                  <w:rFonts w:ascii="Cambria Math" w:eastAsiaTheme="minorEastAsia" w:hAnsi="Cambria Math"/>
+                  <w:i/>
+                </w:rPr>
+              </m:ctrlPr>
+            </m:sSubPr>
+            <m:e>
+              <m:r>
+                <w:rPr>
+                  <w:rFonts w:ascii="Cambria Math" w:eastAsiaTheme="minorEastAsia" w:hAnsi="Cambria Math"/>
+                </w:rPr>
+                <m:t>α</m:t>
+              </m:r>
+            </m:e>
+            <m:sub>
+              <m:r>
+                <w:rPr>
+                  <w:rFonts w:ascii="Cambria Math" w:eastAsiaTheme="minorEastAsia" w:hAnsi="Cambria Math"/>
+                </w:rPr>
+                <m:t>k</m:t>
+              </m:r>
+            </m:sub>
+          </m:sSub>
+          <m:r>
+            <w:rPr>
+              <w:rFonts w:ascii="Cambria Math" w:eastAsiaTheme="minorEastAsia" w:hAnsi="Cambria Math"/>
+            </w:rPr>
+            <m:t>⋅</m:t>
+          </m:r>
+          <m:sSub>
+            <m:sSubPr>
+              <m:ctrlPr>
+                <w:rPr>
+                  <w:rFonts w:ascii="Cambria Math" w:eastAsiaTheme="minorEastAsia" w:hAnsi="Cambria Math"/>
+                  <w:i/>
+                </w:rPr>
+              </m:ctrlPr>
+            </m:sSubPr>
+            <m:e>
+              <m:r>
+                <w:rPr>
+                  <w:rFonts w:ascii="Cambria Math" w:eastAsiaTheme="minorEastAsia" w:hAnsi="Cambria Math"/>
+                </w:rPr>
+                <m:t>d</m:t>
+              </m:r>
+            </m:e>
+            <m:sub>
+              <m:r>
+                <w:rPr>
+                  <w:rFonts w:ascii="Cambria Math" w:eastAsiaTheme="minorEastAsia" w:hAnsi="Cambria Math"/>
+                </w:rPr>
+                <m:t>k</m:t>
+              </m:r>
+            </m:sub>
+          </m:sSub>
+        </m:oMath>
+      </m:oMathPara>
+    </w:p>
+    <w:p>
+      <w:pPr>
+        <w:bidi w:val="0"/>
+        <w:rPr>
+          <w:rFonts w:eastAsiaTheme="minorEastAsia"/>
+        </w:rPr>
+      </w:pPr>
+      <m:oMathPara>
+        <m:oMath>
+          <m:sSub>
+            <m:sSubPr>
+              <m:ctrlPr>
+                <w:rPr>
+                  <w:rFonts w:ascii="Cambria Math" w:eastAsiaTheme="minorEastAsia" w:hAnsi="Cambria Math"/>
+                  <w:i/>
+                </w:rPr>
+              </m:ctrlPr>
+            </m:sSubPr>
+            <m:e>
+              <m:r>
+                <w:rPr>
+                  <w:rFonts w:ascii="Cambria Math" w:eastAsiaTheme="minorEastAsia" w:hAnsi="Cambria Math"/>
+                </w:rPr>
+                <m:t>g</m:t>
+              </m:r>
+            </m:e>
+            <m:sub>
+              <m:r>
+                <w:rPr>
+                  <w:rFonts w:ascii="Cambria Math" w:eastAsiaTheme="minorEastAsia" w:hAnsi="Cambria Math"/>
+                </w:rPr>
+                <m:t>k+1</m:t>
+              </m:r>
+            </m:sub>
+          </m:sSub>
+          <m:r>
+            <w:rPr>
+              <w:rFonts w:ascii="Cambria Math" w:eastAsiaTheme="minorEastAsia" w:hAnsi="Cambria Math"/>
+            </w:rPr>
+            <m:t>=Q</m:t>
+          </m:r>
+          <m:sSub>
+            <m:sSubPr>
+              <m:ctrlPr>
+                <w:rPr>
+                  <w:rFonts w:ascii="Cambria Math" w:eastAsiaTheme="minorEastAsia" w:hAnsi="Cambria Math"/>
+                  <w:i/>
+                </w:rPr>
+              </m:ctrlPr>
+            </m:sSubPr>
+            <m:e>
+              <m:r>
+                <w:rPr>
+                  <w:rFonts w:ascii="Cambria Math" w:eastAsiaTheme="minorEastAsia" w:hAnsi="Cambria Math"/>
+                </w:rPr>
+                <m:t>x</m:t>
+              </m:r>
+            </m:e>
+            <m:sub>
+              <m:r>
+                <w:rPr>
+                  <w:rFonts w:ascii="Cambria Math" w:eastAsiaTheme="minorEastAsia" w:hAnsi="Cambria Math"/>
+                </w:rPr>
+                <m:t>k</m:t>
+              </m:r>
+            </m:sub>
+          </m:sSub>
+          <m:r>
+            <w:rPr>
+              <w:rFonts w:ascii="Cambria Math" w:eastAsiaTheme="minorEastAsia" w:hAnsi="Cambria Math"/>
+            </w:rPr>
+            <m:t>+b</m:t>
+          </m:r>
+        </m:oMath>
+      </m:oMathPara>
+    </w:p>
+    <w:p>
+      <w:pPr>
+        <w:bidi w:val="0"/>
+        <w:rPr>
+          <w:rFonts w:eastAsiaTheme="minorEastAsia"/>
+        </w:rPr>
+      </w:pPr>
+      <m:oMathPara>
+        <m:oMath>
+          <m:sSub>
+            <m:sSubPr>
+              <m:ctrlPr>
+                <w:rPr>
+                  <w:rFonts w:ascii="Cambria Math" w:eastAsiaTheme="minorEastAsia" w:hAnsi="Cambria Math"/>
+                  <w:i/>
+                </w:rPr>
+              </m:ctrlPr>
+            </m:sSubPr>
+            <m:e>
+              <m:r>
+                <w:rPr>
+                  <w:rFonts w:ascii="Cambria Math" w:eastAsiaTheme="minorEastAsia" w:hAnsi="Cambria Math"/>
+                </w:rPr>
+                <m:t>β</m:t>
+              </m:r>
+            </m:e>
+            <m:sub>
+              <m:r>
+                <w:rPr>
+                  <w:rFonts w:ascii="Cambria Math" w:eastAsiaTheme="minorEastAsia" w:hAnsi="Cambria Math"/>
+                </w:rPr>
+                <m:t>k</m:t>
+              </m:r>
+            </m:sub>
+          </m:sSub>
+          <m:r>
+            <w:rPr>
+              <w:rFonts w:ascii="Cambria Math" w:eastAsiaTheme="minorEastAsia" w:hAnsi="Cambria Math"/>
+            </w:rPr>
+            <m:t>=</m:t>
+          </m:r>
+          <m:f>
+            <m:fPr>
+              <m:ctrlPr>
+                <w:rPr>
+                  <w:rFonts w:ascii="Cambria Math" w:eastAsiaTheme="minorEastAsia" w:hAnsi="Cambria Math"/>
+                  <w:i/>
+                </w:rPr>
+              </m:ctrlPr>
+            </m:fPr>
+            <m:num>
+              <m:sSubSup>
+                <m:sSubSupPr>
+                  <m:ctrlPr>
+                    <w:rPr>
+                      <w:rFonts w:ascii="Cambria Math" w:eastAsiaTheme="minorEastAsia" w:hAnsi="Cambria Math"/>
+                      <w:i/>
+                    </w:rPr>
+                  </m:ctrlPr>
+                </m:sSubSupPr>
+                <m:e>
+                  <m:r>
+                    <w:rPr>
+                      <w:rFonts w:ascii="Cambria Math" w:eastAsiaTheme="minorEastAsia" w:hAnsi="Cambria Math"/>
+                    </w:rPr>
+                    <m:t>g</m:t>
+                  </m:r>
+                </m:e>
+                <m:sub>
+                  <m:r>
+                    <w:rPr>
+                      <w:rFonts w:ascii="Cambria Math" w:eastAsiaTheme="minorEastAsia" w:hAnsi="Cambria Math"/>
+                    </w:rPr>
+                    <m:t>k+1</m:t>
+                  </m:r>
+                </m:sub>
+                <m:sup>
+                  <m:r>
+                    <w:rPr>
+                      <w:rFonts w:ascii="Cambria Math" w:eastAsiaTheme="minorEastAsia" w:hAnsi="Cambria Math"/>
+                    </w:rPr>
+                    <m:t>T</m:t>
+                  </m:r>
+                </m:sup>
+              </m:sSubSup>
+              <m:sSub>
+                <m:sSubPr>
+                  <m:ctrlPr>
+                    <w:rPr>
+                      <w:rFonts w:ascii="Cambria Math" w:eastAsiaTheme="minorEastAsia" w:hAnsi="Cambria Math"/>
+                      <w:i/>
+                    </w:rPr>
+                  </m:ctrlPr>
+                </m:sSubPr>
+                <m:e>
+                  <m:r>
+                    <w:rPr>
+                      <w:rFonts w:ascii="Cambria Math" w:eastAsiaTheme="minorEastAsia" w:hAnsi="Cambria Math"/>
+                    </w:rPr>
+                    <m:t>g</m:t>
+                  </m:r>
+                </m:e>
+                <m:sub>
+                  <m:r>
+                    <w:rPr>
+                      <w:rFonts w:ascii="Cambria Math" w:eastAsiaTheme="minorEastAsia" w:hAnsi="Cambria Math"/>
+                    </w:rPr>
+                    <m:t>k+1</m:t>
+                  </m:r>
+                </m:sub>
+              </m:sSub>
+            </m:num>
+            <m:den>
+              <m:sSubSup>
+                <m:sSubSupPr>
+                  <m:ctrlPr>
+                    <w:rPr>
+                      <w:rFonts w:ascii="Cambria Math" w:eastAsiaTheme="minorEastAsia" w:hAnsi="Cambria Math"/>
+                      <w:i/>
+                    </w:rPr>
+                  </m:ctrlPr>
+                </m:sSubSupPr>
+                <m:e>
+                  <m:r>
+                    <w:rPr>
+                      <w:rFonts w:ascii="Cambria Math" w:eastAsiaTheme="minorEastAsia" w:hAnsi="Cambria Math"/>
+                    </w:rPr>
+                    <m:t>g</m:t>
+                  </m:r>
+                </m:e>
+                <m:sub>
+                  <m:r>
+                    <w:rPr>
+                      <w:rFonts w:ascii="Cambria Math" w:eastAsiaTheme="minorEastAsia" w:hAnsi="Cambria Math"/>
+                    </w:rPr>
+                    <m:t>k</m:t>
+                  </m:r>
+                </m:sub>
+                <m:sup>
+                  <m:r>
+                    <w:rPr>
+                      <w:rFonts w:ascii="Cambria Math" w:eastAsiaTheme="minorEastAsia" w:hAnsi="Cambria Math"/>
+                    </w:rPr>
+                    <m:t>T</m:t>
+                  </m:r>
+                </m:sup>
+              </m:sSubSup>
+              <m:sSub>
+                <m:sSubPr>
+                  <m:ctrlPr>
+                    <w:rPr>
+                      <w:rFonts w:ascii="Cambria Math" w:eastAsiaTheme="minorEastAsia" w:hAnsi="Cambria Math"/>
+                      <w:i/>
+                    </w:rPr>
+                  </m:ctrlPr>
+                </m:sSubPr>
+                <m:e>
+                  <m:r>
+                    <w:rPr>
+                      <w:rFonts w:ascii="Cambria Math" w:eastAsiaTheme="minorEastAsia" w:hAnsi="Cambria Math"/>
+                    </w:rPr>
+                    <m:t>g</m:t>
+                  </m:r>
+                </m:e>
+                <m:sub>
+                  <m:r>
+                    <w:rPr>
+                      <w:rFonts w:ascii="Cambria Math" w:eastAsiaTheme="minorEastAsia" w:hAnsi="Cambria Math"/>
+                    </w:rPr>
+                    <m:t>k</m:t>
+                  </m:r>
+                </m:sub>
+              </m:sSub>
             </m:den>
           </m:f>
           <m:r>
             <w:rPr>
               <w:rFonts w:ascii="Cambria Math" w:eastAsiaTheme="minorEastAsia" w:hAnsi="Cambria Math"/>
             </w:rPr>
+            <m:t xml:space="preserve"> </m:t>
+          </m:r>
+        </m:oMath>
+      </m:oMathPara>
+    </w:p>
+    <w:p>
+      <w:pPr>
+        <w:bidi w:val="0"/>
+        <w:rPr>
+          <w:rFonts w:eastAsiaTheme="minorEastAsia"/>
+        </w:rPr>
+      </w:pPr>
+      <m:oMathPara>
+        <m:oMath>
+          <m:sSub>
+            <m:sSubPr>
+              <m:ctrlPr>
+                <w:rPr>
+                  <w:rFonts w:ascii="Cambria Math" w:eastAsiaTheme="minorEastAsia" w:hAnsi="Cambria Math"/>
+                  <w:i/>
+                </w:rPr>
+              </m:ctrlPr>
+            </m:sSubPr>
+            <m:e>
+              <m:r>
+                <w:rPr>
+                  <w:rFonts w:ascii="Cambria Math" w:eastAsiaTheme="minorEastAsia" w:hAnsi="Cambria Math"/>
+                </w:rPr>
+                <m:t>d</m:t>
+              </m:r>
+            </m:e>
+            <m:sub>
+              <m:r>
+                <w:rPr>
+                  <w:rFonts w:ascii="Cambria Math" w:eastAsiaTheme="minorEastAsia" w:hAnsi="Cambria Math"/>
+                </w:rPr>
+                <m:t>k+1</m:t>
+              </m:r>
+            </m:sub>
+          </m:sSub>
+          <m:r>
+            <w:rPr>
+              <w:rFonts w:ascii="Cambria Math" w:eastAsiaTheme="minorEastAsia" w:hAnsi="Cambria Math"/>
+            </w:rPr>
+            <m:t>=-</m:t>
+          </m:r>
+          <m:sSub>
+            <m:sSubPr>
+              <m:ctrlPr>
+                <w:rPr>
+                  <w:rFonts w:ascii="Cambria Math" w:eastAsiaTheme="minorEastAsia" w:hAnsi="Cambria Math"/>
+                  <w:i/>
+                </w:rPr>
+              </m:ctrlPr>
+            </m:sSubPr>
+            <m:e>
+              <m:r>
+                <w:rPr>
+                  <w:rFonts w:ascii="Cambria Math" w:eastAsiaTheme="minorEastAsia" w:hAnsi="Cambria Math"/>
+                </w:rPr>
+                <m:t>g</m:t>
+              </m:r>
+            </m:e>
+            <m:sub>
+              <m:r>
+                <w:rPr>
+                  <w:rFonts w:ascii="Cambria Math" w:eastAsiaTheme="minorEastAsia" w:hAnsi="Cambria Math"/>
+                </w:rPr>
+                <m:t>k+1</m:t>
+              </m:r>
+            </m:sub>
+          </m:sSub>
+          <m:r>
+            <w:rPr>
+              <w:rFonts w:ascii="Cambria Math" w:eastAsiaTheme="minorEastAsia" w:hAnsi="Cambria Math"/>
+            </w:rPr>
+            <m:t>+</m:t>
+          </m:r>
+          <m:sSub>
+            <m:sSubPr>
+              <m:ctrlPr>
+                <w:rPr>
+                  <w:rFonts w:ascii="Cambria Math" w:eastAsiaTheme="minorEastAsia" w:hAnsi="Cambria Math"/>
+                  <w:i/>
+                </w:rPr>
+              </m:ctrlPr>
+            </m:sSubPr>
+            <m:e>
+              <m:r>
+                <w:rPr>
+                  <w:rFonts w:ascii="Cambria Math" w:eastAsiaTheme="minorEastAsia" w:hAnsi="Cambria Math"/>
+                </w:rPr>
+                <m:t>β</m:t>
+              </m:r>
+            </m:e>
+            <m:sub>
+              <m:r>
+                <w:rPr>
+                  <w:rFonts w:ascii="Cambria Math" w:eastAsiaTheme="minorEastAsia" w:hAnsi="Cambria Math"/>
+                </w:rPr>
+                <m:t>k</m:t>
+              </m:r>
+            </m:sub>
+          </m:sSub>
+          <m:sSub>
+            <m:sSubPr>
+              <m:ctrlPr>
+                <w:rPr>
+                  <w:rFonts w:ascii="Cambria Math" w:eastAsiaTheme="minorEastAsia" w:hAnsi="Cambria Math"/>
+                  <w:i/>
+                </w:rPr>
+              </m:ctrlPr>
+            </m:sSubPr>
+            <m:e>
+              <m:r>
+                <w:rPr>
+                  <w:rFonts w:ascii="Cambria Math" w:eastAsiaTheme="minorEastAsia" w:hAnsi="Cambria Math"/>
+                </w:rPr>
+                <m:t>d</m:t>
+              </m:r>
+            </m:e>
+            <m:sub>
+              <m:r>
+                <w:rPr>
+                  <w:rFonts w:ascii="Cambria Math" w:eastAsiaTheme="minorEastAsia" w:hAnsi="Cambria Math"/>
+                </w:rPr>
+                <m:t>k</m:t>
+              </m:r>
+            </m:sub>
+          </m:sSub>
+        </m:oMath>
+      </m:oMathPara>
+    </w:p>
+    <w:p>
+      <w:pPr>
+        <w:bidi w:val="0"/>
+        <w:rPr>
+          <w:rFonts w:eastAsiaTheme="minorEastAsia"/>
+        </w:rPr>
+      </w:pPr>
+      <w:r>
+        <w:rPr>
+          <w:rFonts w:eastAsiaTheme="minorEastAsia"/>
+        </w:rPr>
+        <w:t>End</w:t>
+      </w:r>
+    </w:p>
+    <w:p>
+      <w:pPr>
+        <w:bidi w:val="0"/>
+        <w:rPr>
+          <w:rFonts w:eastAsiaTheme="minorEastAsia"/>
+        </w:rPr>
+      </w:pPr>
+    </w:p>
+    <w:p>
+      <w:pPr>
+        <w:bidi w:val="0"/>
+        <w:rPr>
+          <w:rFonts w:eastAsiaTheme="minorEastAsia"/>
+        </w:rPr>
+      </w:pPr>
+      <w:r>
+        <w:rPr>
+          <w:rFonts w:eastAsiaTheme="minorEastAsia"/>
+        </w:rPr>
+        <w:t>The version modified for our problem would be:</w:t>
+      </w:r>
+    </w:p>
+    <w:p>
+      <w:pPr>
+        <w:bidi w:val="0"/>
+        <w:rPr>
+          <w:rFonts w:eastAsiaTheme="minorEastAsia"/>
+        </w:rPr>
+      </w:pPr>
+      <w:proofErr w:type="spellStart"/>
+      <w:r>
+        <w:rPr>
+          <w:rFonts w:eastAsiaTheme="minorEastAsia"/>
+        </w:rPr>
+        <w:t>Init</w:t>
+      </w:r>
+      <w:proofErr w:type="spellEnd"/>
+      <w:r>
+        <w:rPr>
+          <w:rFonts w:eastAsiaTheme="minorEastAsia"/>
+        </w:rPr>
+        <w:t>:</w:t>
+      </w:r>
+    </w:p>
+    <w:p>
+      <w:pPr>
+        <w:bidi w:val="0"/>
+        <w:rPr>
+          <w:rFonts w:eastAsiaTheme="minorEastAsia"/>
+        </w:rPr>
+      </w:pPr>
+      <m:oMathPara>
+        <m:oMath>
+          <m:sSub>
+            <m:sSubPr>
+              <m:ctrlPr>
+                <w:rPr>
+                  <w:rFonts w:ascii="Cambria Math" w:eastAsiaTheme="minorEastAsia" w:hAnsi="Cambria Math"/>
+                  <w:i/>
+                </w:rPr>
+              </m:ctrlPr>
+            </m:sSubPr>
+            <m:e>
+              <m:r>
+                <w:rPr>
+                  <w:rFonts w:ascii="Cambria Math" w:eastAsiaTheme="minorEastAsia" w:hAnsi="Cambria Math"/>
+                </w:rPr>
+                <m:t>g</m:t>
+              </m:r>
+            </m:e>
+            <m:sub>
+              <m:r>
+                <w:rPr>
+                  <w:rFonts w:ascii="Cambria Math" w:eastAsiaTheme="minorEastAsia" w:hAnsi="Cambria Math"/>
+                </w:rPr>
+                <m:t>0</m:t>
+              </m:r>
+            </m:sub>
+          </m:sSub>
+          <m:r>
+            <w:rPr>
+              <w:rFonts w:ascii="Cambria Math" w:eastAsiaTheme="minorEastAsia" w:hAnsi="Cambria Math"/>
+            </w:rPr>
             <m:t>=</m:t>
+          </m:r>
+          <m:r>
+            <m:rPr>
+              <m:sty m:val="p"/>
+            </m:rPr>
+            <w:rPr>
+              <w:rFonts w:ascii="Cambria Math" w:eastAsiaTheme="minorEastAsia" w:hAnsi="Cambria Math"/>
+            </w:rPr>
+            <m:t>∇</m:t>
+          </m:r>
+          <m:r>
+            <w:rPr>
+              <w:rFonts w:ascii="Cambria Math" w:eastAsiaTheme="minorEastAsia" w:hAnsi="Cambria Math"/>
+            </w:rPr>
+            <m:t>f</m:t>
           </m:r>
           <m:d>
             <m:dPr>
@@ -5492,45 +6840,39 @@
               </m:ctrlPr>
             </m:dPr>
             <m:e>
-              <m:r>
-                <w:rPr>
-                  <w:rFonts w:ascii="Cambria Math" w:eastAsiaTheme="minorEastAsia" w:hAnsi="Cambria Math"/>
-                </w:rPr>
-                <m:t>Q+</m:t>
-              </m:r>
-              <m:sSup>
-                <m:sSupPr>
+              <m:sSub>
+                <m:sSubPr>
                   <m:ctrlPr>
                     <w:rPr>
                       <w:rFonts w:ascii="Cambria Math" w:eastAsiaTheme="minorEastAsia" w:hAnsi="Cambria Math"/>
                       <w:i/>
                     </w:rPr>
                   </m:ctrlPr>
-                </m:sSupPr>
+                </m:sSubPr>
                 <m:e>
                   <m:r>
                     <w:rPr>
                       <w:rFonts w:ascii="Cambria Math" w:eastAsiaTheme="minorEastAsia" w:hAnsi="Cambria Math"/>
                     </w:rPr>
-                    <m:t>Q</m:t>
+                    <m:t>x</m:t>
                   </m:r>
                 </m:e>
-                <m:sup>
-                  <m:r>
-                    <w:rPr>
-                      <w:rFonts w:ascii="Cambria Math" w:eastAsiaTheme="minorEastAsia" w:hAnsi="Cambria Math"/>
-                    </w:rPr>
-                    <m:t>T</m:t>
-                  </m:r>
-                </m:sup>
-              </m:sSup>
+                <m:sub>
+                  <m:r>
+                    <w:rPr>
+                      <w:rFonts w:ascii="Cambria Math" w:eastAsiaTheme="minorEastAsia" w:hAnsi="Cambria Math"/>
+                    </w:rPr>
+                    <m:t>0</m:t>
+                  </m:r>
+                </m:sub>
+              </m:sSub>
             </m:e>
           </m:d>
           <m:r>
             <w:rPr>
               <w:rFonts w:ascii="Cambria Math" w:eastAsiaTheme="minorEastAsia" w:hAnsi="Cambria Math"/>
             </w:rPr>
-            <m:t>x+b=2Qx-2</m:t>
+            <m:t>=</m:t>
           </m:r>
           <m:sSup>
             <m:sSupPr>
@@ -5542,12 +6884,25 @@
               </m:ctrlPr>
             </m:sSupPr>
             <m:e>
-              <m:r>
-                <w:rPr>
-                  <w:rFonts w:ascii="Cambria Math" w:eastAsiaTheme="minorEastAsia" w:hAnsi="Cambria Math"/>
-                </w:rPr>
-                <m:t>y</m:t>
-              </m:r>
+              <m:acc>
+                <m:accPr>
+                  <m:chr m:val="̃"/>
+                  <m:ctrlPr>
+                    <w:rPr>
+                      <w:rFonts w:ascii="Cambria Math" w:eastAsiaTheme="minorEastAsia" w:hAnsi="Cambria Math"/>
+                      <w:i/>
+                    </w:rPr>
+                  </m:ctrlPr>
+                </m:accPr>
+                <m:e>
+                  <m:r>
+                    <w:rPr>
+                      <w:rFonts w:ascii="Cambria Math" w:eastAsiaTheme="minorEastAsia" w:hAnsi="Cambria Math"/>
+                    </w:rPr>
+                    <m:t>A</m:t>
+                  </m:r>
+                </m:e>
+              </m:acc>
             </m:e>
             <m:sup>
               <m:r>
@@ -5558,12 +6913,160 @@
               </m:r>
             </m:sup>
           </m:sSup>
+          <m:acc>
+            <m:accPr>
+              <m:chr m:val="̃"/>
+              <m:ctrlPr>
+                <w:rPr>
+                  <w:rFonts w:ascii="Cambria Math" w:eastAsiaTheme="minorEastAsia" w:hAnsi="Cambria Math"/>
+                  <w:i/>
+                </w:rPr>
+              </m:ctrlPr>
+            </m:accPr>
+            <m:e>
+              <m:r>
+                <w:rPr>
+                  <w:rFonts w:ascii="Cambria Math" w:eastAsiaTheme="minorEastAsia" w:hAnsi="Cambria Math"/>
+                </w:rPr>
+                <m:t>A</m:t>
+              </m:r>
+            </m:e>
+          </m:acc>
+          <m:sSub>
+            <m:sSubPr>
+              <m:ctrlPr>
+                <w:rPr>
+                  <w:rFonts w:ascii="Cambria Math" w:eastAsiaTheme="minorEastAsia" w:hAnsi="Cambria Math"/>
+                  <w:i/>
+                </w:rPr>
+              </m:ctrlPr>
+            </m:sSubPr>
+            <m:e>
+              <m:r>
+                <w:rPr>
+                  <w:rFonts w:ascii="Cambria Math" w:eastAsiaTheme="minorEastAsia" w:hAnsi="Cambria Math"/>
+                </w:rPr>
+                <m:t>x</m:t>
+              </m:r>
+            </m:e>
+            <m:sub>
+              <m:r>
+                <w:rPr>
+                  <w:rFonts w:ascii="Cambria Math" w:eastAsiaTheme="minorEastAsia" w:hAnsi="Cambria Math"/>
+                </w:rPr>
+                <m:t>0</m:t>
+              </m:r>
+            </m:sub>
+          </m:sSub>
+          <m:sSup>
+            <m:sSupPr>
+              <m:ctrlPr>
+                <w:rPr>
+                  <w:rFonts w:ascii="Cambria Math" w:eastAsiaTheme="minorEastAsia" w:hAnsi="Cambria Math"/>
+                  <w:i/>
+                </w:rPr>
+              </m:ctrlPr>
+            </m:sSupPr>
+            <m:e>
+              <m:r>
+                <w:rPr>
+                  <w:rFonts w:ascii="Cambria Math" w:eastAsiaTheme="minorEastAsia" w:hAnsi="Cambria Math"/>
+                </w:rPr>
+                <m:t>-</m:t>
+              </m:r>
+              <m:acc>
+                <m:accPr>
+                  <m:chr m:val="̃"/>
+                  <m:ctrlPr>
+                    <w:rPr>
+                      <w:rFonts w:ascii="Cambria Math" w:eastAsiaTheme="minorEastAsia" w:hAnsi="Cambria Math"/>
+                      <w:i/>
+                    </w:rPr>
+                  </m:ctrlPr>
+                </m:accPr>
+                <m:e>
+                  <m:r>
+                    <w:rPr>
+                      <w:rFonts w:ascii="Cambria Math" w:eastAsiaTheme="minorEastAsia" w:hAnsi="Cambria Math"/>
+                    </w:rPr>
+                    <m:t>A</m:t>
+                  </m:r>
+                </m:e>
+              </m:acc>
+            </m:e>
+            <m:sup>
+              <m:r>
+                <w:rPr>
+                  <w:rFonts w:ascii="Cambria Math" w:eastAsiaTheme="minorEastAsia" w:hAnsi="Cambria Math"/>
+                </w:rPr>
+                <m:t>T</m:t>
+              </m:r>
+            </m:sup>
+          </m:sSup>
+          <m:acc>
+            <m:accPr>
+              <m:chr m:val="̃"/>
+              <m:ctrlPr>
+                <w:rPr>
+                  <w:rFonts w:ascii="Cambria Math" w:eastAsiaTheme="minorEastAsia" w:hAnsi="Cambria Math"/>
+                  <w:i/>
+                </w:rPr>
+              </m:ctrlPr>
+            </m:accPr>
+            <m:e>
+              <m:r>
+                <w:rPr>
+                  <w:rFonts w:ascii="Cambria Math" w:eastAsiaTheme="minorEastAsia" w:hAnsi="Cambria Math"/>
+                </w:rPr>
+                <m:t>b</m:t>
+              </m:r>
+            </m:e>
+          </m:acc>
           <m:r>
             <w:rPr>
               <w:rFonts w:ascii="Cambria Math" w:eastAsiaTheme="minorEastAsia" w:hAnsi="Cambria Math"/>
             </w:rPr>
-            <m:t>A=2</m:t>
+            <m:t>=</m:t>
           </m:r>
+          <m:sSup>
+            <m:sSupPr>
+              <m:ctrlPr>
+                <w:rPr>
+                  <w:rFonts w:ascii="Cambria Math" w:eastAsiaTheme="minorEastAsia" w:hAnsi="Cambria Math"/>
+                  <w:i/>
+                </w:rPr>
+              </m:ctrlPr>
+            </m:sSupPr>
+            <m:e>
+              <m:acc>
+                <m:accPr>
+                  <m:chr m:val="̃"/>
+                  <m:ctrlPr>
+                    <w:rPr>
+                      <w:rFonts w:ascii="Cambria Math" w:eastAsiaTheme="minorEastAsia" w:hAnsi="Cambria Math"/>
+                      <w:i/>
+                    </w:rPr>
+                  </m:ctrlPr>
+                </m:accPr>
+                <m:e>
+                  <m:r>
+                    <w:rPr>
+                      <w:rFonts w:ascii="Cambria Math" w:eastAsiaTheme="minorEastAsia" w:hAnsi="Cambria Math"/>
+                    </w:rPr>
+                    <m:t>A</m:t>
+                  </m:r>
+                </m:e>
+              </m:acc>
+            </m:e>
+            <m:sup>
+              <m:r>
+                <w:rPr>
+                  <w:rFonts w:ascii="Cambria Math" w:eastAsiaTheme="minorEastAsia" w:hAnsi="Cambria Math"/>
+                </w:rPr>
+                <m:t>T</m:t>
+              </m:r>
+            </m:sup>
+          </m:sSup>
           <m:d>
             <m:dPr>
               <m:ctrlPr>
@@ -5574,15 +7077,16 @@
               </m:ctrlPr>
             </m:dPr>
             <m:e>
-              <m:sSup>
-                <m:sSupPr>
+              <m:acc>
+                <m:accPr>
+                  <m:chr m:val="̃"/>
                   <m:ctrlPr>
                     <w:rPr>
                       <w:rFonts w:ascii="Cambria Math" w:eastAsiaTheme="minorEastAsia" w:hAnsi="Cambria Math"/>
                       <w:i/>
                     </w:rPr>
                   </m:ctrlPr>
-                </m:sSupPr>
+                </m:accPr>
                 <m:e>
                   <m:r>
                     <w:rPr>
@@ -5591,92 +7095,921 @@
                     <m:t>A</m:t>
                   </m:r>
                 </m:e>
-                <m:sup>
-                  <m:r>
-                    <w:rPr>
-                      <w:rFonts w:ascii="Cambria Math" w:eastAsiaTheme="minorEastAsia" w:hAnsi="Cambria Math"/>
-                    </w:rPr>
-                    <m:t>T</m:t>
-                  </m:r>
-                </m:sup>
-              </m:sSup>
-              <m:r>
-                <w:rPr>
-                  <w:rFonts w:ascii="Cambria Math" w:eastAsiaTheme="minorEastAsia" w:hAnsi="Cambria Math"/>
-                </w:rPr>
-                <m:t>A+λ⋅</m:t>
-              </m:r>
-              <m:sSup>
-                <m:sSupPr>
+              </m:acc>
+              <m:sSub>
+                <m:sSubPr>
                   <m:ctrlPr>
                     <w:rPr>
                       <w:rFonts w:ascii="Cambria Math" w:eastAsiaTheme="minorEastAsia" w:hAnsi="Cambria Math"/>
                       <w:i/>
                     </w:rPr>
                   </m:ctrlPr>
-                </m:sSupPr>
+                </m:sSubPr>
                 <m:e>
                   <m:r>
                     <w:rPr>
                       <w:rFonts w:ascii="Cambria Math" w:eastAsiaTheme="minorEastAsia" w:hAnsi="Cambria Math"/>
                     </w:rPr>
-                    <m:t>L</m:t>
+                    <m:t>x</m:t>
                   </m:r>
                 </m:e>
-                <m:sup>
-                  <m:r>
-                    <w:rPr>
-                      <w:rFonts w:ascii="Cambria Math" w:eastAsiaTheme="minorEastAsia" w:hAnsi="Cambria Math"/>
-                    </w:rPr>
-                    <m:t>T</m:t>
-                  </m:r>
-                </m:sup>
-              </m:sSup>
-              <m:r>
-                <w:rPr>
-                  <w:rFonts w:ascii="Cambria Math" w:eastAsiaTheme="minorEastAsia" w:hAnsi="Cambria Math"/>
-                </w:rPr>
-                <m:t>L</m:t>
-              </m:r>
+                <m:sub>
+                  <m:r>
+                    <w:rPr>
+                      <w:rFonts w:ascii="Cambria Math" w:eastAsiaTheme="minorEastAsia" w:hAnsi="Cambria Math"/>
+                    </w:rPr>
+                    <m:t>0</m:t>
+                  </m:r>
+                </m:sub>
+              </m:sSub>
+              <m:r>
+                <w:rPr>
+                  <w:rFonts w:ascii="Cambria Math" w:eastAsiaTheme="minorEastAsia" w:hAnsi="Cambria Math"/>
+                </w:rPr>
+                <m:t>-</m:t>
+              </m:r>
+              <m:acc>
+                <m:accPr>
+                  <m:chr m:val="̃"/>
+                  <m:ctrlPr>
+                    <w:rPr>
+                      <w:rFonts w:ascii="Cambria Math" w:eastAsiaTheme="minorEastAsia" w:hAnsi="Cambria Math"/>
+                      <w:i/>
+                    </w:rPr>
+                  </m:ctrlPr>
+                </m:accPr>
+                <m:e>
+                  <m:r>
+                    <w:rPr>
+                      <w:rFonts w:ascii="Cambria Math" w:eastAsiaTheme="minorEastAsia" w:hAnsi="Cambria Math"/>
+                    </w:rPr>
+                    <m:t>b</m:t>
+                  </m:r>
+                </m:e>
+              </m:acc>
             </m:e>
           </m:d>
           <m:r>
             <w:rPr>
               <w:rFonts w:ascii="Cambria Math" w:eastAsiaTheme="minorEastAsia" w:hAnsi="Cambria Math"/>
             </w:rPr>
-            <m:t>x-2</m:t>
+            <m:t xml:space="preserve"> , </m:t>
           </m:r>
-          <m:sSup>
-            <m:sSupPr>
-              <m:ctrlPr>
-                <w:rPr>
-                  <w:rFonts w:ascii="Cambria Math" w:eastAsiaTheme="minorEastAsia" w:hAnsi="Cambria Math"/>
-                  <w:i/>
-                </w:rPr>
-              </m:ctrlPr>
-            </m:sSupPr>
+          <m:sSub>
+            <m:sSubPr>
+              <m:ctrlPr>
+                <w:rPr>
+                  <w:rFonts w:ascii="Cambria Math" w:eastAsiaTheme="minorEastAsia" w:hAnsi="Cambria Math"/>
+                  <w:i/>
+                </w:rPr>
+              </m:ctrlPr>
+            </m:sSubPr>
             <m:e>
               <m:r>
                 <w:rPr>
                   <w:rFonts w:ascii="Cambria Math" w:eastAsiaTheme="minorEastAsia" w:hAnsi="Cambria Math"/>
                 </w:rPr>
-                <m:t>y</m:t>
+                <m:t>d</m:t>
               </m:r>
             </m:e>
-            <m:sup>
-              <m:r>
-                <w:rPr>
-                  <w:rFonts w:ascii="Cambria Math" w:eastAsiaTheme="minorEastAsia" w:hAnsi="Cambria Math"/>
-                </w:rPr>
-                <m:t>T</m:t>
-              </m:r>
-            </m:sup>
-          </m:sSup>
+            <m:sub>
+              <m:r>
+                <w:rPr>
+                  <w:rFonts w:ascii="Cambria Math" w:eastAsiaTheme="minorEastAsia" w:hAnsi="Cambria Math"/>
+                </w:rPr>
+                <m:t>0</m:t>
+              </m:r>
+            </m:sub>
+          </m:sSub>
           <m:r>
             <w:rPr>
               <w:rFonts w:ascii="Cambria Math" w:eastAsiaTheme="minorEastAsia" w:hAnsi="Cambria Math"/>
             </w:rPr>
-            <m:t>A</m:t>
+            <m:t>=-</m:t>
+          </m:r>
+          <m:sSub>
+            <m:sSubPr>
+              <m:ctrlPr>
+                <w:rPr>
+                  <w:rFonts w:ascii="Cambria Math" w:eastAsiaTheme="minorEastAsia" w:hAnsi="Cambria Math"/>
+                  <w:i/>
+                </w:rPr>
+              </m:ctrlPr>
+            </m:sSubPr>
+            <m:e>
+              <m:r>
+                <w:rPr>
+                  <w:rFonts w:ascii="Cambria Math" w:eastAsiaTheme="minorEastAsia" w:hAnsi="Cambria Math"/>
+                </w:rPr>
+                <m:t>g</m:t>
+              </m:r>
+            </m:e>
+            <m:sub>
+              <m:r>
+                <w:rPr>
+                  <w:rFonts w:ascii="Cambria Math" w:eastAsiaTheme="minorEastAsia" w:hAnsi="Cambria Math"/>
+                </w:rPr>
+                <m:t>0</m:t>
+              </m:r>
+            </m:sub>
+          </m:sSub>
+        </m:oMath>
+      </m:oMathPara>
+    </w:p>
+    <w:p>
+      <w:pPr>
+        <w:bidi w:val="0"/>
+        <w:rPr>
+          <w:rFonts w:eastAsiaTheme="minorEastAsia"/>
+        </w:rPr>
+      </w:pPr>
+      <w:r>
+        <w:rPr>
+          <w:rFonts w:eastAsiaTheme="minorEastAsia"/>
+        </w:rPr>
+        <w:t>For k = 1</w:t>
+      </w:r>
+      <w:proofErr w:type="gramStart"/>
+      <w:r>
+        <w:rPr>
+          <w:rFonts w:eastAsiaTheme="minorEastAsia"/>
+        </w:rPr>
+        <w:t>,…</w:t>
+      </w:r>
+      <w:proofErr w:type="gramEnd"/>
+      <w:r>
+        <w:rPr>
+          <w:rFonts w:eastAsiaTheme="minorEastAsia"/>
+        </w:rPr>
+        <w:t xml:space="preserve"> until convergence</w:t>
+      </w:r>
+    </w:p>
+    <w:p>
+      <w:pPr>
+        <w:bidi w:val="0"/>
+        <w:rPr>
+          <w:rFonts w:eastAsiaTheme="minorEastAsia"/>
+        </w:rPr>
+      </w:pPr>
+      <m:oMathPara>
+        <m:oMath>
+          <m:sSub>
+            <m:sSubPr>
+              <m:ctrlPr>
+                <w:rPr>
+                  <w:rFonts w:ascii="Cambria Math" w:eastAsiaTheme="minorEastAsia" w:hAnsi="Cambria Math"/>
+                  <w:i/>
+                </w:rPr>
+              </m:ctrlPr>
+            </m:sSubPr>
+            <m:e>
+              <m:r>
+                <w:rPr>
+                  <w:rFonts w:ascii="Cambria Math" w:eastAsiaTheme="minorEastAsia" w:hAnsi="Cambria Math"/>
+                </w:rPr>
+                <m:t>r</m:t>
+              </m:r>
+            </m:e>
+            <m:sub>
+              <m:r>
+                <w:rPr>
+                  <w:rFonts w:ascii="Cambria Math" w:eastAsiaTheme="minorEastAsia" w:hAnsi="Cambria Math"/>
+                </w:rPr>
+                <m:t>k</m:t>
+              </m:r>
+            </m:sub>
+          </m:sSub>
+          <m:r>
+            <w:rPr>
+              <w:rFonts w:ascii="Cambria Math" w:eastAsiaTheme="minorEastAsia" w:hAnsi="Cambria Math"/>
+            </w:rPr>
+            <m:t>=</m:t>
+          </m:r>
+          <m:sSup>
+            <m:sSupPr>
+              <m:ctrlPr>
+                <w:rPr>
+                  <w:rFonts w:ascii="Cambria Math" w:eastAsiaTheme="minorEastAsia" w:hAnsi="Cambria Math"/>
+                  <w:i/>
+                </w:rPr>
+              </m:ctrlPr>
+            </m:sSupPr>
+            <m:e>
+              <m:acc>
+                <m:accPr>
+                  <m:chr m:val="̃"/>
+                  <m:ctrlPr>
+                    <w:rPr>
+                      <w:rFonts w:ascii="Cambria Math" w:eastAsiaTheme="minorEastAsia" w:hAnsi="Cambria Math"/>
+                      <w:i/>
+                    </w:rPr>
+                  </m:ctrlPr>
+                </m:accPr>
+                <m:e>
+                  <m:r>
+                    <w:rPr>
+                      <w:rFonts w:ascii="Cambria Math" w:eastAsiaTheme="minorEastAsia" w:hAnsi="Cambria Math"/>
+                    </w:rPr>
+                    <m:t>A</m:t>
+                  </m:r>
+                </m:e>
+              </m:acc>
+            </m:e>
+            <m:sup>
+              <m:r>
+                <w:rPr>
+                  <w:rFonts w:ascii="Cambria Math" w:eastAsiaTheme="minorEastAsia" w:hAnsi="Cambria Math"/>
+                </w:rPr>
+                <m:t>T</m:t>
+              </m:r>
+            </m:sup>
+          </m:sSup>
+          <m:sSub>
+            <m:sSubPr>
+              <m:ctrlPr>
+                <w:rPr>
+                  <w:rFonts w:ascii="Cambria Math" w:eastAsiaTheme="minorEastAsia" w:hAnsi="Cambria Math"/>
+                  <w:i/>
+                </w:rPr>
+              </m:ctrlPr>
+            </m:sSubPr>
+            <m:e>
+              <m:r>
+                <w:rPr>
+                  <w:rFonts w:ascii="Cambria Math" w:eastAsiaTheme="minorEastAsia" w:hAnsi="Cambria Math"/>
+                </w:rPr>
+                <m:t>d</m:t>
+              </m:r>
+            </m:e>
+            <m:sub>
+              <m:r>
+                <w:rPr>
+                  <w:rFonts w:ascii="Cambria Math" w:eastAsiaTheme="minorEastAsia" w:hAnsi="Cambria Math"/>
+                </w:rPr>
+                <m:t>k</m:t>
+              </m:r>
+            </m:sub>
+          </m:sSub>
+        </m:oMath>
+      </m:oMathPara>
+    </w:p>
+    <w:p>
+      <w:pPr>
+        <w:bidi w:val="0"/>
+        <w:rPr>
+          <w:rFonts w:eastAsiaTheme="minorEastAsia"/>
+        </w:rPr>
+      </w:pPr>
+      <m:oMathPara>
+        <m:oMath>
+          <m:sSub>
+            <m:sSubPr>
+              <m:ctrlPr>
+                <w:rPr>
+                  <w:rFonts w:ascii="Cambria Math" w:eastAsiaTheme="minorEastAsia" w:hAnsi="Cambria Math"/>
+                  <w:i/>
+                </w:rPr>
+              </m:ctrlPr>
+            </m:sSubPr>
+            <m:e>
+              <m:r>
+                <w:rPr>
+                  <w:rFonts w:ascii="Cambria Math" w:eastAsiaTheme="minorEastAsia" w:hAnsi="Cambria Math"/>
+                </w:rPr>
+                <m:t>α</m:t>
+              </m:r>
+            </m:e>
+            <m:sub>
+              <m:r>
+                <w:rPr>
+                  <w:rFonts w:ascii="Cambria Math" w:eastAsiaTheme="minorEastAsia" w:hAnsi="Cambria Math"/>
+                </w:rPr>
+                <m:t>k</m:t>
+              </m:r>
+            </m:sub>
+          </m:sSub>
+          <m:r>
+            <w:rPr>
+              <w:rFonts w:ascii="Cambria Math" w:eastAsiaTheme="minorEastAsia" w:hAnsi="Cambria Math"/>
+            </w:rPr>
+            <m:t>=-</m:t>
+          </m:r>
+          <m:f>
+            <m:fPr>
+              <m:ctrlPr>
+                <w:rPr>
+                  <w:rFonts w:ascii="Cambria Math" w:eastAsiaTheme="minorEastAsia" w:hAnsi="Cambria Math"/>
+                  <w:i/>
+                </w:rPr>
+              </m:ctrlPr>
+            </m:fPr>
+            <m:num>
+              <m:sSubSup>
+                <m:sSubSupPr>
+                  <m:ctrlPr>
+                    <w:rPr>
+                      <w:rFonts w:ascii="Cambria Math" w:eastAsiaTheme="minorEastAsia" w:hAnsi="Cambria Math"/>
+                      <w:i/>
+                    </w:rPr>
+                  </m:ctrlPr>
+                </m:sSubSupPr>
+                <m:e>
+                  <m:r>
+                    <w:rPr>
+                      <w:rFonts w:ascii="Cambria Math" w:eastAsiaTheme="minorEastAsia" w:hAnsi="Cambria Math"/>
+                    </w:rPr>
+                    <m:t>g</m:t>
+                  </m:r>
+                </m:e>
+                <m:sub>
+                  <m:r>
+                    <w:rPr>
+                      <w:rFonts w:ascii="Cambria Math" w:eastAsiaTheme="minorEastAsia" w:hAnsi="Cambria Math"/>
+                    </w:rPr>
+                    <m:t>k</m:t>
+                  </m:r>
+                </m:sub>
+                <m:sup>
+                  <m:r>
+                    <w:rPr>
+                      <w:rFonts w:ascii="Cambria Math" w:eastAsiaTheme="minorEastAsia" w:hAnsi="Cambria Math"/>
+                    </w:rPr>
+                    <m:t>T</m:t>
+                  </m:r>
+                </m:sup>
+              </m:sSubSup>
+              <m:sSub>
+                <m:sSubPr>
+                  <m:ctrlPr>
+                    <w:rPr>
+                      <w:rFonts w:ascii="Cambria Math" w:eastAsiaTheme="minorEastAsia" w:hAnsi="Cambria Math"/>
+                      <w:i/>
+                    </w:rPr>
+                  </m:ctrlPr>
+                </m:sSubPr>
+                <m:e>
+                  <m:r>
+                    <w:rPr>
+                      <w:rFonts w:ascii="Cambria Math" w:eastAsiaTheme="minorEastAsia" w:hAnsi="Cambria Math"/>
+                    </w:rPr>
+                    <m:t>d</m:t>
+                  </m:r>
+                </m:e>
+                <m:sub>
+                  <m:r>
+                    <w:rPr>
+                      <w:rFonts w:ascii="Cambria Math" w:eastAsiaTheme="minorEastAsia" w:hAnsi="Cambria Math"/>
+                    </w:rPr>
+                    <m:t>k</m:t>
+                  </m:r>
+                </m:sub>
+              </m:sSub>
+            </m:num>
+            <m:den>
+              <m:sSubSup>
+                <m:sSubSupPr>
+                  <m:ctrlPr>
+                    <w:rPr>
+                      <w:rFonts w:ascii="Cambria Math" w:eastAsiaTheme="minorEastAsia" w:hAnsi="Cambria Math"/>
+                      <w:i/>
+                    </w:rPr>
+                  </m:ctrlPr>
+                </m:sSubSupPr>
+                <m:e>
+                  <m:r>
+                    <w:rPr>
+                      <w:rFonts w:ascii="Cambria Math" w:eastAsiaTheme="minorEastAsia" w:hAnsi="Cambria Math"/>
+                    </w:rPr>
+                    <m:t>r</m:t>
+                  </m:r>
+                </m:e>
+                <m:sub>
+                  <m:r>
+                    <w:rPr>
+                      <w:rFonts w:ascii="Cambria Math" w:eastAsiaTheme="minorEastAsia" w:hAnsi="Cambria Math"/>
+                    </w:rPr>
+                    <m:t>k</m:t>
+                  </m:r>
+                </m:sub>
+                <m:sup>
+                  <m:r>
+                    <w:rPr>
+                      <w:rFonts w:ascii="Cambria Math" w:eastAsiaTheme="minorEastAsia" w:hAnsi="Cambria Math"/>
+                    </w:rPr>
+                    <m:t>T</m:t>
+                  </m:r>
+                </m:sup>
+              </m:sSubSup>
+              <m:sSub>
+                <m:sSubPr>
+                  <m:ctrlPr>
+                    <w:rPr>
+                      <w:rFonts w:ascii="Cambria Math" w:eastAsiaTheme="minorEastAsia" w:hAnsi="Cambria Math"/>
+                      <w:i/>
+                    </w:rPr>
+                  </m:ctrlPr>
+                </m:sSubPr>
+                <m:e>
+                  <m:r>
+                    <w:rPr>
+                      <w:rFonts w:ascii="Cambria Math" w:eastAsiaTheme="minorEastAsia" w:hAnsi="Cambria Math"/>
+                    </w:rPr>
+                    <m:t>r</m:t>
+                  </m:r>
+                </m:e>
+                <m:sub>
+                  <m:r>
+                    <w:rPr>
+                      <w:rFonts w:ascii="Cambria Math" w:eastAsiaTheme="minorEastAsia" w:hAnsi="Cambria Math"/>
+                    </w:rPr>
+                    <m:t>k</m:t>
+                  </m:r>
+                </m:sub>
+              </m:sSub>
+            </m:den>
+          </m:f>
+        </m:oMath>
+      </m:oMathPara>
+    </w:p>
+    <w:p>
+      <w:pPr>
+        <w:bidi w:val="0"/>
+        <w:rPr>
+          <w:rFonts w:eastAsiaTheme="minorEastAsia"/>
+        </w:rPr>
+      </w:pPr>
+      <m:oMathPara>
+        <m:oMath>
+          <m:sSub>
+            <m:sSubPr>
+              <m:ctrlPr>
+                <w:rPr>
+                  <w:rFonts w:ascii="Cambria Math" w:eastAsiaTheme="minorEastAsia" w:hAnsi="Cambria Math"/>
+                  <w:i/>
+                </w:rPr>
+              </m:ctrlPr>
+            </m:sSubPr>
+            <m:e>
+              <m:r>
+                <w:rPr>
+                  <w:rFonts w:ascii="Cambria Math" w:eastAsiaTheme="minorEastAsia" w:hAnsi="Cambria Math"/>
+                </w:rPr>
+                <m:t>x</m:t>
+              </m:r>
+            </m:e>
+            <m:sub>
+              <m:r>
+                <w:rPr>
+                  <w:rFonts w:ascii="Cambria Math" w:eastAsiaTheme="minorEastAsia" w:hAnsi="Cambria Math"/>
+                </w:rPr>
+                <m:t>k+1</m:t>
+              </m:r>
+            </m:sub>
+          </m:sSub>
+          <m:r>
+            <w:rPr>
+              <w:rFonts w:ascii="Cambria Math" w:eastAsiaTheme="minorEastAsia" w:hAnsi="Cambria Math"/>
+            </w:rPr>
+            <m:t>=</m:t>
+          </m:r>
+          <m:sSub>
+            <m:sSubPr>
+              <m:ctrlPr>
+                <w:rPr>
+                  <w:rFonts w:ascii="Cambria Math" w:eastAsiaTheme="minorEastAsia" w:hAnsi="Cambria Math"/>
+                  <w:i/>
+                </w:rPr>
+              </m:ctrlPr>
+            </m:sSubPr>
+            <m:e>
+              <m:r>
+                <w:rPr>
+                  <w:rFonts w:ascii="Cambria Math" w:eastAsiaTheme="minorEastAsia" w:hAnsi="Cambria Math"/>
+                </w:rPr>
+                <m:t>x</m:t>
+              </m:r>
+            </m:e>
+            <m:sub>
+              <m:r>
+                <w:rPr>
+                  <w:rFonts w:ascii="Cambria Math" w:eastAsiaTheme="minorEastAsia" w:hAnsi="Cambria Math"/>
+                </w:rPr>
+                <m:t>k</m:t>
+              </m:r>
+            </m:sub>
+          </m:sSub>
+          <m:r>
+            <w:rPr>
+              <w:rFonts w:ascii="Cambria Math" w:eastAsiaTheme="minorEastAsia" w:hAnsi="Cambria Math"/>
+            </w:rPr>
+            <m:t>+</m:t>
+          </m:r>
+          <m:sSub>
+            <m:sSubPr>
+              <m:ctrlPr>
+                <w:rPr>
+                  <w:rFonts w:ascii="Cambria Math" w:eastAsiaTheme="minorEastAsia" w:hAnsi="Cambria Math"/>
+                  <w:i/>
+                </w:rPr>
+              </m:ctrlPr>
+            </m:sSubPr>
+            <m:e>
+              <m:r>
+                <w:rPr>
+                  <w:rFonts w:ascii="Cambria Math" w:eastAsiaTheme="minorEastAsia" w:hAnsi="Cambria Math"/>
+                </w:rPr>
+                <m:t>α</m:t>
+              </m:r>
+            </m:e>
+            <m:sub>
+              <m:r>
+                <w:rPr>
+                  <w:rFonts w:ascii="Cambria Math" w:eastAsiaTheme="minorEastAsia" w:hAnsi="Cambria Math"/>
+                </w:rPr>
+                <m:t>k</m:t>
+              </m:r>
+            </m:sub>
+          </m:sSub>
+          <m:r>
+            <w:rPr>
+              <w:rFonts w:ascii="Cambria Math" w:eastAsiaTheme="minorEastAsia" w:hAnsi="Cambria Math"/>
+            </w:rPr>
+            <m:t>⋅</m:t>
+          </m:r>
+          <m:sSub>
+            <m:sSubPr>
+              <m:ctrlPr>
+                <w:rPr>
+                  <w:rFonts w:ascii="Cambria Math" w:eastAsiaTheme="minorEastAsia" w:hAnsi="Cambria Math"/>
+                  <w:i/>
+                </w:rPr>
+              </m:ctrlPr>
+            </m:sSubPr>
+            <m:e>
+              <m:r>
+                <w:rPr>
+                  <w:rFonts w:ascii="Cambria Math" w:eastAsiaTheme="minorEastAsia" w:hAnsi="Cambria Math"/>
+                </w:rPr>
+                <m:t>d</m:t>
+              </m:r>
+            </m:e>
+            <m:sub>
+              <m:r>
+                <w:rPr>
+                  <w:rFonts w:ascii="Cambria Math" w:eastAsiaTheme="minorEastAsia" w:hAnsi="Cambria Math"/>
+                </w:rPr>
+                <m:t>k</m:t>
+              </m:r>
+            </m:sub>
+          </m:sSub>
+        </m:oMath>
+      </m:oMathPara>
+    </w:p>
+    <w:p>
+      <w:pPr>
+        <w:bidi w:val="0"/>
+        <w:rPr>
+          <w:rFonts w:eastAsiaTheme="minorEastAsia"/>
+        </w:rPr>
+      </w:pPr>
+      <m:oMathPara>
+        <m:oMath>
+          <m:sSub>
+            <m:sSubPr>
+              <m:ctrlPr>
+                <w:rPr>
+                  <w:rFonts w:ascii="Cambria Math" w:eastAsiaTheme="minorEastAsia" w:hAnsi="Cambria Math"/>
+                  <w:i/>
+                </w:rPr>
+              </m:ctrlPr>
+            </m:sSubPr>
+            <m:e>
+              <m:r>
+                <w:rPr>
+                  <w:rFonts w:ascii="Cambria Math" w:eastAsiaTheme="minorEastAsia" w:hAnsi="Cambria Math"/>
+                </w:rPr>
+                <m:t>g</m:t>
+              </m:r>
+            </m:e>
+            <m:sub>
+              <m:r>
+                <w:rPr>
+                  <w:rFonts w:ascii="Cambria Math" w:eastAsiaTheme="minorEastAsia" w:hAnsi="Cambria Math"/>
+                </w:rPr>
+                <m:t>k+1</m:t>
+              </m:r>
+            </m:sub>
+          </m:sSub>
+          <m:r>
+            <w:rPr>
+              <w:rFonts w:ascii="Cambria Math" w:eastAsiaTheme="minorEastAsia" w:hAnsi="Cambria Math"/>
+            </w:rPr>
+            <m:t>=</m:t>
+          </m:r>
+          <m:sSup>
+            <m:sSupPr>
+              <m:ctrlPr>
+                <w:rPr>
+                  <w:rFonts w:ascii="Cambria Math" w:eastAsiaTheme="minorEastAsia" w:hAnsi="Cambria Math"/>
+                  <w:i/>
+                </w:rPr>
+              </m:ctrlPr>
+            </m:sSupPr>
+            <m:e>
+              <m:acc>
+                <m:accPr>
+                  <m:chr m:val="̃"/>
+                  <m:ctrlPr>
+                    <w:rPr>
+                      <w:rFonts w:ascii="Cambria Math" w:eastAsiaTheme="minorEastAsia" w:hAnsi="Cambria Math"/>
+                      <w:i/>
+                    </w:rPr>
+                  </m:ctrlPr>
+                </m:accPr>
+                <m:e>
+                  <m:r>
+                    <w:rPr>
+                      <w:rFonts w:ascii="Cambria Math" w:eastAsiaTheme="minorEastAsia" w:hAnsi="Cambria Math"/>
+                    </w:rPr>
+                    <m:t>A</m:t>
+                  </m:r>
+                </m:e>
+              </m:acc>
+            </m:e>
+            <m:sup>
+              <m:r>
+                <w:rPr>
+                  <w:rFonts w:ascii="Cambria Math" w:eastAsiaTheme="minorEastAsia" w:hAnsi="Cambria Math"/>
+                </w:rPr>
+                <m:t>T</m:t>
+              </m:r>
+            </m:sup>
+          </m:sSup>
+          <m:d>
+            <m:dPr>
+              <m:ctrlPr>
+                <w:rPr>
+                  <w:rFonts w:ascii="Cambria Math" w:eastAsiaTheme="minorEastAsia" w:hAnsi="Cambria Math"/>
+                  <w:i/>
+                </w:rPr>
+              </m:ctrlPr>
+            </m:dPr>
+            <m:e>
+              <m:acc>
+                <m:accPr>
+                  <m:chr m:val="̃"/>
+                  <m:ctrlPr>
+                    <w:rPr>
+                      <w:rFonts w:ascii="Cambria Math" w:eastAsiaTheme="minorEastAsia" w:hAnsi="Cambria Math"/>
+                      <w:i/>
+                    </w:rPr>
+                  </m:ctrlPr>
+                </m:accPr>
+                <m:e>
+                  <m:r>
+                    <w:rPr>
+                      <w:rFonts w:ascii="Cambria Math" w:eastAsiaTheme="minorEastAsia" w:hAnsi="Cambria Math"/>
+                    </w:rPr>
+                    <m:t>A</m:t>
+                  </m:r>
+                </m:e>
+              </m:acc>
+              <m:sSub>
+                <m:sSubPr>
+                  <m:ctrlPr>
+                    <w:rPr>
+                      <w:rFonts w:ascii="Cambria Math" w:eastAsiaTheme="minorEastAsia" w:hAnsi="Cambria Math"/>
+                      <w:i/>
+                    </w:rPr>
+                  </m:ctrlPr>
+                </m:sSubPr>
+                <m:e>
+                  <m:r>
+                    <w:rPr>
+                      <w:rFonts w:ascii="Cambria Math" w:eastAsiaTheme="minorEastAsia" w:hAnsi="Cambria Math"/>
+                    </w:rPr>
+                    <m:t>x</m:t>
+                  </m:r>
+                </m:e>
+                <m:sub>
+                  <m:r>
+                    <w:rPr>
+                      <w:rFonts w:ascii="Cambria Math" w:eastAsiaTheme="minorEastAsia" w:hAnsi="Cambria Math"/>
+                    </w:rPr>
+                    <m:t>k+1</m:t>
+                  </m:r>
+                </m:sub>
+              </m:sSub>
+              <m:r>
+                <w:rPr>
+                  <w:rFonts w:ascii="Cambria Math" w:eastAsiaTheme="minorEastAsia" w:hAnsi="Cambria Math"/>
+                </w:rPr>
+                <m:t>-</m:t>
+              </m:r>
+              <m:acc>
+                <m:accPr>
+                  <m:chr m:val="̃"/>
+                  <m:ctrlPr>
+                    <w:rPr>
+                      <w:rFonts w:ascii="Cambria Math" w:eastAsiaTheme="minorEastAsia" w:hAnsi="Cambria Math"/>
+                      <w:i/>
+                    </w:rPr>
+                  </m:ctrlPr>
+                </m:accPr>
+                <m:e>
+                  <m:r>
+                    <w:rPr>
+                      <w:rFonts w:ascii="Cambria Math" w:eastAsiaTheme="minorEastAsia" w:hAnsi="Cambria Math"/>
+                    </w:rPr>
+                    <m:t>b</m:t>
+                  </m:r>
+                </m:e>
+              </m:acc>
+            </m:e>
+          </m:d>
+        </m:oMath>
+      </m:oMathPara>
+    </w:p>
+    <w:p>
+      <w:pPr>
+        <w:bidi w:val="0"/>
+        <w:rPr>
+          <w:rFonts w:eastAsiaTheme="minorEastAsia"/>
+        </w:rPr>
+      </w:pPr>
+      <m:oMathPara>
+        <m:oMath>
+          <m:sSub>
+            <m:sSubPr>
+              <m:ctrlPr>
+                <w:rPr>
+                  <w:rFonts w:ascii="Cambria Math" w:eastAsiaTheme="minorEastAsia" w:hAnsi="Cambria Math"/>
+                  <w:i/>
+                </w:rPr>
+              </m:ctrlPr>
+            </m:sSubPr>
+            <m:e>
+              <m:r>
+                <w:rPr>
+                  <w:rFonts w:ascii="Cambria Math" w:eastAsiaTheme="minorEastAsia" w:hAnsi="Cambria Math"/>
+                </w:rPr>
+                <m:t>β</m:t>
+              </m:r>
+            </m:e>
+            <m:sub>
+              <m:r>
+                <w:rPr>
+                  <w:rFonts w:ascii="Cambria Math" w:eastAsiaTheme="minorEastAsia" w:hAnsi="Cambria Math"/>
+                </w:rPr>
+                <m:t>k</m:t>
+              </m:r>
+            </m:sub>
+          </m:sSub>
+          <m:r>
+            <w:rPr>
+              <w:rFonts w:ascii="Cambria Math" w:eastAsiaTheme="minorEastAsia" w:hAnsi="Cambria Math"/>
+            </w:rPr>
+            <m:t>=</m:t>
+          </m:r>
+          <m:f>
+            <m:fPr>
+              <m:ctrlPr>
+                <w:rPr>
+                  <w:rFonts w:ascii="Cambria Math" w:eastAsiaTheme="minorEastAsia" w:hAnsi="Cambria Math"/>
+                  <w:i/>
+                </w:rPr>
+              </m:ctrlPr>
+            </m:fPr>
+            <m:num>
+              <m:sSubSup>
+                <m:sSubSupPr>
+                  <m:ctrlPr>
+                    <w:rPr>
+                      <w:rFonts w:ascii="Cambria Math" w:eastAsiaTheme="minorEastAsia" w:hAnsi="Cambria Math"/>
+                      <w:i/>
+                    </w:rPr>
+                  </m:ctrlPr>
+                </m:sSubSupPr>
+                <m:e>
+                  <m:r>
+                    <w:rPr>
+                      <w:rFonts w:ascii="Cambria Math" w:eastAsiaTheme="minorEastAsia" w:hAnsi="Cambria Math"/>
+                    </w:rPr>
+                    <m:t>g</m:t>
+                  </m:r>
+                </m:e>
+                <m:sub>
+                  <m:r>
+                    <w:rPr>
+                      <w:rFonts w:ascii="Cambria Math" w:eastAsiaTheme="minorEastAsia" w:hAnsi="Cambria Math"/>
+                    </w:rPr>
+                    <m:t>k+1</m:t>
+                  </m:r>
+                </m:sub>
+                <m:sup>
+                  <m:r>
+                    <w:rPr>
+                      <w:rFonts w:ascii="Cambria Math" w:eastAsiaTheme="minorEastAsia" w:hAnsi="Cambria Math"/>
+                    </w:rPr>
+                    <m:t>T</m:t>
+                  </m:r>
+                </m:sup>
+              </m:sSubSup>
+              <m:sSub>
+                <m:sSubPr>
+                  <m:ctrlPr>
+                    <w:rPr>
+                      <w:rFonts w:ascii="Cambria Math" w:eastAsiaTheme="minorEastAsia" w:hAnsi="Cambria Math"/>
+                      <w:i/>
+                    </w:rPr>
+                  </m:ctrlPr>
+                </m:sSubPr>
+                <m:e>
+                  <m:r>
+                    <w:rPr>
+                      <w:rFonts w:ascii="Cambria Math" w:eastAsiaTheme="minorEastAsia" w:hAnsi="Cambria Math"/>
+                    </w:rPr>
+                    <m:t>g</m:t>
+                  </m:r>
+                </m:e>
+                <m:sub>
+                  <m:r>
+                    <w:rPr>
+                      <w:rFonts w:ascii="Cambria Math" w:eastAsiaTheme="minorEastAsia" w:hAnsi="Cambria Math"/>
+                    </w:rPr>
+                    <m:t>k+1</m:t>
+                  </m:r>
+                </m:sub>
+              </m:sSub>
+            </m:num>
+            <m:den>
+              <m:sSubSup>
+                <m:sSubSupPr>
+                  <m:ctrlPr>
+                    <w:rPr>
+                      <w:rFonts w:ascii="Cambria Math" w:eastAsiaTheme="minorEastAsia" w:hAnsi="Cambria Math"/>
+                      <w:i/>
+                    </w:rPr>
+                  </m:ctrlPr>
+                </m:sSubSupPr>
+                <m:e>
+                  <m:r>
+                    <w:rPr>
+                      <w:rFonts w:ascii="Cambria Math" w:eastAsiaTheme="minorEastAsia" w:hAnsi="Cambria Math"/>
+                    </w:rPr>
+                    <m:t>g</m:t>
+                  </m:r>
+                </m:e>
+                <m:sub>
+                  <m:r>
+                    <w:rPr>
+                      <w:rFonts w:ascii="Cambria Math" w:eastAsiaTheme="minorEastAsia" w:hAnsi="Cambria Math"/>
+                    </w:rPr>
+                    <m:t>k</m:t>
+                  </m:r>
+                </m:sub>
+                <m:sup>
+                  <m:r>
+                    <w:rPr>
+                      <w:rFonts w:ascii="Cambria Math" w:eastAsiaTheme="minorEastAsia" w:hAnsi="Cambria Math"/>
+                    </w:rPr>
+                    <m:t>T</m:t>
+                  </m:r>
+                </m:sup>
+              </m:sSubSup>
+              <m:sSub>
+                <m:sSubPr>
+                  <m:ctrlPr>
+                    <w:rPr>
+                      <w:rFonts w:ascii="Cambria Math" w:eastAsiaTheme="minorEastAsia" w:hAnsi="Cambria Math"/>
+                      <w:i/>
+                    </w:rPr>
+                  </m:ctrlPr>
+                </m:sSubPr>
+                <m:e>
+                  <m:r>
+                    <w:rPr>
+                      <w:rFonts w:ascii="Cambria Math" w:eastAsiaTheme="minorEastAsia" w:hAnsi="Cambria Math"/>
+                    </w:rPr>
+                    <m:t>g</m:t>
+                  </m:r>
+                </m:e>
+                <m:sub>
+                  <m:r>
+                    <w:rPr>
+                      <w:rFonts w:ascii="Cambria Math" w:eastAsiaTheme="minorEastAsia" w:hAnsi="Cambria Math"/>
+                    </w:rPr>
+                    <m:t>k</m:t>
+                  </m:r>
+                </m:sub>
+              </m:sSub>
+            </m:den>
+          </m:f>
+          <m:r>
+            <w:rPr>
+              <w:rFonts w:ascii="Cambria Math" w:eastAsiaTheme="minorEastAsia" w:hAnsi="Cambria Math"/>
+            </w:rPr>
+            <m:t xml:space="preserve"> </m:t>
           </m:r>
         </m:oMath>
       </m:oMathPara>
@@ -5688,11 +8021,140 @@
           <w:rFonts w:eastAsiaTheme="minorEastAsia"/>
         </w:rPr>
       </w:pPr>
-      <w:r>
-        <w:rPr>
-          <w:rFonts w:eastAsiaTheme="minorEastAsia"/>
-        </w:rPr>
-        <w:t xml:space="preserve">This is all we need for gradient descent. </w:t>
+      <m:oMathPara>
+        <m:oMath>
+          <m:sSub>
+            <m:sSubPr>
+              <m:ctrlPr>
+                <w:rPr>
+                  <w:rFonts w:ascii="Cambria Math" w:eastAsiaTheme="minorEastAsia" w:hAnsi="Cambria Math"/>
+                  <w:i/>
+                </w:rPr>
+              </m:ctrlPr>
+            </m:sSubPr>
+            <m:e>
+              <m:r>
+                <w:rPr>
+                  <w:rFonts w:ascii="Cambria Math" w:eastAsiaTheme="minorEastAsia" w:hAnsi="Cambria Math"/>
+                </w:rPr>
+                <m:t>d</m:t>
+              </m:r>
+            </m:e>
+            <m:sub>
+              <m:r>
+                <w:rPr>
+                  <w:rFonts w:ascii="Cambria Math" w:eastAsiaTheme="minorEastAsia" w:hAnsi="Cambria Math"/>
+                </w:rPr>
+                <m:t>k+1</m:t>
+              </m:r>
+            </m:sub>
+          </m:sSub>
+          <m:r>
+            <w:rPr>
+              <w:rFonts w:ascii="Cambria Math" w:eastAsiaTheme="minorEastAsia" w:hAnsi="Cambria Math"/>
+            </w:rPr>
+            <m:t>=-</m:t>
+          </m:r>
+          <m:sSub>
+            <m:sSubPr>
+              <m:ctrlPr>
+                <w:rPr>
+                  <w:rFonts w:ascii="Cambria Math" w:eastAsiaTheme="minorEastAsia" w:hAnsi="Cambria Math"/>
+                  <w:i/>
+                </w:rPr>
+              </m:ctrlPr>
+            </m:sSubPr>
+            <m:e>
+              <m:r>
+                <w:rPr>
+                  <w:rFonts w:ascii="Cambria Math" w:eastAsiaTheme="minorEastAsia" w:hAnsi="Cambria Math"/>
+                </w:rPr>
+                <m:t>g</m:t>
+              </m:r>
+            </m:e>
+            <m:sub>
+              <m:r>
+                <w:rPr>
+                  <w:rFonts w:ascii="Cambria Math" w:eastAsiaTheme="minorEastAsia" w:hAnsi="Cambria Math"/>
+                </w:rPr>
+                <m:t>k+1</m:t>
+              </m:r>
+            </m:sub>
+          </m:sSub>
+          <m:r>
+            <w:rPr>
+              <w:rFonts w:ascii="Cambria Math" w:eastAsiaTheme="minorEastAsia" w:hAnsi="Cambria Math"/>
+            </w:rPr>
+            <m:t>+</m:t>
+          </m:r>
+          <m:sSub>
+            <m:sSubPr>
+              <m:ctrlPr>
+                <w:rPr>
+                  <w:rFonts w:ascii="Cambria Math" w:eastAsiaTheme="minorEastAsia" w:hAnsi="Cambria Math"/>
+                  <w:i/>
+                </w:rPr>
+              </m:ctrlPr>
+            </m:sSubPr>
+            <m:e>
+              <m:r>
+                <w:rPr>
+                  <w:rFonts w:ascii="Cambria Math" w:eastAsiaTheme="minorEastAsia" w:hAnsi="Cambria Math"/>
+                </w:rPr>
+                <m:t>β</m:t>
+              </m:r>
+            </m:e>
+            <m:sub>
+              <m:r>
+                <w:rPr>
+                  <w:rFonts w:ascii="Cambria Math" w:eastAsiaTheme="minorEastAsia" w:hAnsi="Cambria Math"/>
+                </w:rPr>
+                <m:t>k</m:t>
+              </m:r>
+            </m:sub>
+          </m:sSub>
+          <m:sSub>
+            <m:sSubPr>
+              <m:ctrlPr>
+                <w:rPr>
+                  <w:rFonts w:ascii="Cambria Math" w:eastAsiaTheme="minorEastAsia" w:hAnsi="Cambria Math"/>
+                  <w:i/>
+                </w:rPr>
+              </m:ctrlPr>
+            </m:sSubPr>
+            <m:e>
+              <m:r>
+                <w:rPr>
+                  <w:rFonts w:ascii="Cambria Math" w:eastAsiaTheme="minorEastAsia" w:hAnsi="Cambria Math"/>
+                </w:rPr>
+                <m:t>d</m:t>
+              </m:r>
+            </m:e>
+            <m:sub>
+              <m:r>
+                <w:rPr>
+                  <w:rFonts w:ascii="Cambria Math" w:eastAsiaTheme="minorEastAsia" w:hAnsi="Cambria Math"/>
+                </w:rPr>
+                <m:t>k</m:t>
+              </m:r>
+            </m:sub>
+          </m:sSub>
+        </m:oMath>
+      </m:oMathPara>
+    </w:p>
+    <w:p>
+      <w:pPr>
+        <w:bidi w:val="0"/>
+        <w:rPr>
+          <w:rFonts w:eastAsiaTheme="minorEastAsia"/>
+        </w:rPr>
+      </w:pPr>
+      <w:r>
+        <w:rPr>
+          <w:rFonts w:eastAsiaTheme="minorEastAsia"/>
+        </w:rPr>
+        <w:lastRenderedPageBreak/>
+        <w:t>End</w:t>
       </w:r>
     </w:p>
     <w:p>
@@ -7755,7 +10217,6 @@
             <w:rPr>
               <w:rFonts w:ascii="Cambria Math" w:eastAsiaTheme="minorEastAsia" w:hAnsi="Cambria Math"/>
             </w:rPr>
-            <w:lastRenderedPageBreak/>
             <m:t>∇</m:t>
           </m:r>
           <m:d>
@@ -8230,6 +10691,7 @@
         <w:rPr>
           <w:rFonts w:eastAsiaTheme="minorEastAsia"/>
         </w:rPr>
+        <w:lastRenderedPageBreak/>
         <w:t xml:space="preserve">Where </w:t>
       </w:r>
       <m:oMath>
@@ -10122,8 +12584,6 @@
         </m:oMath>
       </m:oMathPara>
     </w:p>
-    <w:bookmarkStart w:id="0" w:name="_GoBack"/>
-    <w:bookmarkEnd w:id="0"/>
     <w:p>
       <w:pPr>
         <w:bidi w:val="0"/>
@@ -10785,6 +13245,7 @@
         <w:rPr>
           <w:rFonts w:eastAsiaTheme="minorEastAsia"/>
         </w:rPr>
+        <w:lastRenderedPageBreak/>
         <w:t>end</w:t>
       </w:r>
       <w:proofErr w:type="gramEnd"/>

</xml_diff>

<commit_message>
Adding Last nights updates from Amit
</commit_message>
<xml_diff>
--- a/HW1/HW1.docx
+++ b/HW1/HW1.docx
@@ -44,9 +44,7 @@
       <w:pPr>
         <w:bidi w:val="0"/>
       </w:pPr>
-      <w:bookmarkStart w:id="0" w:name="_GoBack"/>
-    </w:p>
-    <w:bookmarkEnd w:id="0"/>
+    </w:p>
     <w:p>
       <w:pPr>
         <w:bidi w:val="0"/>
@@ -2395,69 +2393,77 @@
         <w:spacing w:after="0" w:line="240" w:lineRule="auto"/>
         <w:rPr>
           <w:rFonts w:ascii="Courier New" w:hAnsi="Courier New" w:cs="Courier New"/>
-          <w:sz w:val="24"/>
-          <w:szCs w:val="24"/>
-        </w:rPr>
-      </w:pPr>
-      <w:r>
-        <w:rPr>
-          <w:rFonts w:eastAsiaTheme="minorEastAsia"/>
-        </w:rPr>
-        <w:t xml:space="preserve">If the X matrix is small enough calculating matrices </w:t>
-      </w:r>
-      <w:proofErr w:type="spellStart"/>
-      <w:r>
-        <w:rPr>
-          <w:rFonts w:eastAsiaTheme="minorEastAsia"/>
-        </w:rPr>
-        <w:t>Dx</w:t>
-      </w:r>
-      <w:proofErr w:type="spellEnd"/>
-      <w:r>
-        <w:rPr>
-          <w:rFonts w:eastAsiaTheme="minorEastAsia"/>
-        </w:rPr>
-        <w:t xml:space="preserve">, </w:t>
-      </w:r>
-      <w:proofErr w:type="spellStart"/>
-      <w:r>
-        <w:rPr>
-          <w:rFonts w:eastAsiaTheme="minorEastAsia"/>
-        </w:rPr>
-        <w:t>Dy</w:t>
-      </w:r>
-      <w:proofErr w:type="spellEnd"/>
-      <w:r>
-        <w:rPr>
-          <w:rFonts w:eastAsiaTheme="minorEastAsia"/>
-        </w:rPr>
-        <w:t xml:space="preserve"> is feasible and is done using the </w:t>
-      </w:r>
-      <w:proofErr w:type="spellStart"/>
-      <w:r>
-        <w:rPr>
-          <w:rFonts w:eastAsiaTheme="minorEastAsia"/>
-        </w:rPr>
-        <w:t>matlab</w:t>
-      </w:r>
-      <w:proofErr w:type="spellEnd"/>
-      <w:r>
-        <w:rPr>
-          <w:rFonts w:eastAsiaTheme="minorEastAsia"/>
-        </w:rPr>
-        <w:t xml:space="preserve"> function </w:t>
-      </w:r>
-      <w:proofErr w:type="spellStart"/>
-      <w:r>
-        <w:rPr>
-          <w:rFonts w:ascii="Courier New" w:hAnsi="Courier New" w:cs="Courier New"/>
-          <w:color w:val="0000FF"/>
+          <w:color w:val="000000"/>
           <w:sz w:val="20"/>
           <w:szCs w:val="20"/>
         </w:rPr>
-        <w:t>function</w:t>
+      </w:pPr>
+      <w:r>
+        <w:rPr>
+          <w:rFonts w:eastAsiaTheme="minorEastAsia"/>
+        </w:rPr>
+        <w:t>C</w:t>
+      </w:r>
+      <w:r>
+        <w:rPr>
+          <w:rFonts w:eastAsiaTheme="minorEastAsia"/>
+        </w:rPr>
+        <w:t xml:space="preserve">alculating matrices </w:t>
+      </w:r>
+      <w:proofErr w:type="spellStart"/>
+      <w:r>
+        <w:rPr>
+          <w:rFonts w:eastAsiaTheme="minorEastAsia"/>
+        </w:rPr>
+        <w:t>Dx</w:t>
       </w:r>
       <w:proofErr w:type="spellEnd"/>
+      <w:r>
+        <w:rPr>
+          <w:rFonts w:eastAsiaTheme="minorEastAsia"/>
+        </w:rPr>
+        <w:t xml:space="preserve">, </w:t>
+      </w:r>
+      <w:proofErr w:type="spellStart"/>
+      <w:r>
+        <w:rPr>
+          <w:rFonts w:eastAsiaTheme="minorEastAsia"/>
+        </w:rPr>
+        <w:t>Dy</w:t>
+      </w:r>
+      <w:proofErr w:type="spellEnd"/>
+      <w:r>
+        <w:rPr>
+          <w:rFonts w:eastAsiaTheme="minorEastAsia"/>
+        </w:rPr>
+        <w:t xml:space="preserve"> is feasible </w:t>
+      </w:r>
+      <w:r>
+        <w:rPr>
+          <w:rFonts w:eastAsiaTheme="minorEastAsia"/>
+        </w:rPr>
+        <w:t xml:space="preserve">with sparse matrices </w:t>
+      </w:r>
+      <w:r>
+        <w:rPr>
+          <w:rFonts w:eastAsiaTheme="minorEastAsia"/>
+        </w:rPr>
+        <w:t xml:space="preserve">and is done using the </w:t>
+      </w:r>
+      <w:proofErr w:type="spellStart"/>
+      <w:r>
+        <w:rPr>
+          <w:rFonts w:eastAsiaTheme="minorEastAsia"/>
+        </w:rPr>
+        <w:t>matlab</w:t>
+      </w:r>
+      <w:proofErr w:type="spellEnd"/>
+      <w:r>
+        <w:rPr>
+          <w:rFonts w:eastAsiaTheme="minorEastAsia"/>
+        </w:rPr>
+        <w:t xml:space="preserve"> function </w:t>
+      </w:r>
       <w:r>
         <w:rPr>
           <w:rFonts w:ascii="Courier New" w:hAnsi="Courier New" w:cs="Courier New"/>
@@ -2465,7 +2471,7 @@
           <w:sz w:val="20"/>
           <w:szCs w:val="20"/>
         </w:rPr>
-        <w:t xml:space="preserve"> [</w:t>
+        <w:t>[</w:t>
       </w:r>
       <w:proofErr w:type="spellStart"/>
       <w:r>
@@ -2537,9 +2543,8 @@
           <w:sz w:val="20"/>
           <w:szCs w:val="20"/>
         </w:rPr>
-        <w:t>X_rows</w:t>
-      </w:r>
-      <w:proofErr w:type="spellEnd"/>
+        <w:t>X_row</w:t>
+      </w:r>
       <w:r>
         <w:rPr>
           <w:rFonts w:ascii="Courier New" w:hAnsi="Courier New" w:cs="Courier New"/>
@@ -2547,9 +2552,9 @@
           <w:sz w:val="20"/>
           <w:szCs w:val="20"/>
         </w:rPr>
-        <w:t xml:space="preserve">, </w:t>
-      </w:r>
-      <w:proofErr w:type="spellStart"/>
+        <w:t>s</w:t>
+      </w:r>
+      <w:proofErr w:type="spellEnd"/>
       <w:r>
         <w:rPr>
           <w:rFonts w:ascii="Courier New" w:hAnsi="Courier New" w:cs="Courier New"/>
@@ -2557,9 +2562,9 @@
           <w:sz w:val="20"/>
           <w:szCs w:val="20"/>
         </w:rPr>
-        <w:t>X_cols</w:t>
-      </w:r>
-      <w:proofErr w:type="spellEnd"/>
+        <w:t xml:space="preserve">, </w:t>
+      </w:r>
+      <w:proofErr w:type="spellStart"/>
       <w:r>
         <w:rPr>
           <w:rFonts w:ascii="Courier New" w:hAnsi="Courier New" w:cs="Courier New"/>
@@ -2567,8 +2572,177 @@
           <w:sz w:val="20"/>
           <w:szCs w:val="20"/>
         </w:rPr>
-        <w:t>)</w:t>
-      </w:r>
+        <w:t>X_cols</w:t>
+      </w:r>
+      <w:proofErr w:type="spellEnd"/>
+      <w:r>
+        <w:rPr>
+          <w:rFonts w:ascii="Courier New" w:hAnsi="Courier New" w:cs="Courier New"/>
+          <w:color w:val="000000"/>
+          <w:sz w:val="20"/>
+          <w:szCs w:val="20"/>
+        </w:rPr>
+        <w:t xml:space="preserve">) </w:t>
+      </w:r>
+    </w:p>
+    <w:p>
+      <w:pPr>
+        <w:autoSpaceDE w:val="0"/>
+        <w:autoSpaceDN w:val="0"/>
+        <w:bidi w:val="0"/>
+        <w:adjustRightInd w:val="0"/>
+        <w:spacing w:after="0" w:line="240" w:lineRule="auto"/>
+        <w:rPr>
+          <w:rFonts w:eastAsiaTheme="minorEastAsia"/>
+        </w:rPr>
+      </w:pPr>
+      <w:proofErr w:type="gramStart"/>
+      <w:r>
+        <w:rPr>
+          <w:rFonts w:eastAsiaTheme="minorEastAsia"/>
+        </w:rPr>
+        <w:t>and</w:t>
+      </w:r>
+      <w:proofErr w:type="gramEnd"/>
+      <w:r>
+        <w:rPr>
+          <w:rFonts w:eastAsiaTheme="minorEastAsia"/>
+        </w:rPr>
+        <w:t xml:space="preserve"> for the 3D case</w:t>
+      </w:r>
+    </w:p>
+    <w:p>
+      <w:pPr>
+        <w:autoSpaceDE w:val="0"/>
+        <w:autoSpaceDN w:val="0"/>
+        <w:bidi w:val="0"/>
+        <w:adjustRightInd w:val="0"/>
+        <w:spacing w:after="0" w:line="240" w:lineRule="auto"/>
+        <w:rPr>
+          <w:rFonts w:ascii="Courier New" w:hAnsi="Courier New" w:cs="Courier New"/>
+          <w:color w:val="000000"/>
+          <w:sz w:val="20"/>
+          <w:szCs w:val="20"/>
+        </w:rPr>
+      </w:pPr>
+      <w:r>
+        <w:rPr>
+          <w:rFonts w:ascii="Courier New" w:hAnsi="Courier New" w:cs="Courier New"/>
+          <w:color w:val="000000"/>
+          <w:sz w:val="20"/>
+          <w:szCs w:val="20"/>
+        </w:rPr>
+        <w:lastRenderedPageBreak/>
+        <w:t>[</w:t>
+      </w:r>
+      <w:proofErr w:type="spellStart"/>
+      <w:r>
+        <w:rPr>
+          <w:rFonts w:ascii="Courier New" w:hAnsi="Courier New" w:cs="Courier New"/>
+          <w:color w:val="000000"/>
+          <w:sz w:val="20"/>
+          <w:szCs w:val="20"/>
+        </w:rPr>
+        <w:t>Dx</w:t>
+      </w:r>
+      <w:proofErr w:type="spellEnd"/>
+      <w:r>
+        <w:rPr>
+          <w:rFonts w:ascii="Courier New" w:hAnsi="Courier New" w:cs="Courier New"/>
+          <w:color w:val="000000"/>
+          <w:sz w:val="20"/>
+          <w:szCs w:val="20"/>
+        </w:rPr>
+        <w:t xml:space="preserve">, </w:t>
+      </w:r>
+      <w:proofErr w:type="spellStart"/>
+      <w:r>
+        <w:rPr>
+          <w:rFonts w:ascii="Courier New" w:hAnsi="Courier New" w:cs="Courier New"/>
+          <w:color w:val="000000"/>
+          <w:sz w:val="20"/>
+          <w:szCs w:val="20"/>
+        </w:rPr>
+        <w:t>Dy</w:t>
+      </w:r>
+      <w:proofErr w:type="spellEnd"/>
+      <w:r>
+        <w:rPr>
+          <w:rFonts w:ascii="Courier New" w:hAnsi="Courier New" w:cs="Courier New"/>
+          <w:color w:val="000000"/>
+          <w:sz w:val="20"/>
+          <w:szCs w:val="20"/>
+        </w:rPr>
+        <w:t xml:space="preserve">, </w:t>
+      </w:r>
+      <w:proofErr w:type="spellStart"/>
+      <w:r>
+        <w:rPr>
+          <w:rFonts w:ascii="Courier New" w:hAnsi="Courier New" w:cs="Courier New"/>
+          <w:color w:val="000000"/>
+          <w:sz w:val="20"/>
+          <w:szCs w:val="20"/>
+        </w:rPr>
+        <w:t>Dz</w:t>
+      </w:r>
+      <w:proofErr w:type="spellEnd"/>
+      <w:r>
+        <w:rPr>
+          <w:rFonts w:ascii="Courier New" w:hAnsi="Courier New" w:cs="Courier New"/>
+          <w:color w:val="000000"/>
+          <w:sz w:val="20"/>
+          <w:szCs w:val="20"/>
+        </w:rPr>
+        <w:t xml:space="preserve">] = </w:t>
+      </w:r>
+      <w:proofErr w:type="gramStart"/>
+      <w:r>
+        <w:rPr>
+          <w:rFonts w:ascii="Courier New" w:hAnsi="Courier New" w:cs="Courier New"/>
+          <w:color w:val="000000"/>
+          <w:sz w:val="20"/>
+          <w:szCs w:val="20"/>
+        </w:rPr>
+        <w:t>CreateDerivativeOperators3D(</w:t>
+      </w:r>
+      <w:proofErr w:type="gramEnd"/>
+      <w:r>
+        <w:rPr>
+          <w:rFonts w:ascii="Courier New" w:hAnsi="Courier New" w:cs="Courier New"/>
+          <w:color w:val="000000"/>
+          <w:sz w:val="20"/>
+          <w:szCs w:val="20"/>
+        </w:rPr>
+        <w:t>rows, cols, dim);</w:t>
+      </w:r>
+    </w:p>
+    <w:p>
+      <w:pPr>
+        <w:autoSpaceDE w:val="0"/>
+        <w:autoSpaceDN w:val="0"/>
+        <w:bidi w:val="0"/>
+        <w:adjustRightInd w:val="0"/>
+        <w:spacing w:after="0" w:line="240" w:lineRule="auto"/>
+        <w:rPr>
+          <w:rFonts w:ascii="Courier New" w:hAnsi="Courier New" w:cs="Courier New"/>
+          <w:sz w:val="24"/>
+          <w:szCs w:val="24"/>
+        </w:rPr>
+      </w:pPr>
+    </w:p>
+    <w:p>
+      <w:pPr>
+        <w:autoSpaceDE w:val="0"/>
+        <w:autoSpaceDN w:val="0"/>
+        <w:bidi w:val="0"/>
+        <w:adjustRightInd w:val="0"/>
+        <w:spacing w:after="0" w:line="240" w:lineRule="auto"/>
+        <w:rPr>
+          <w:rFonts w:ascii="Courier New" w:hAnsi="Courier New" w:cs="Courier New"/>
+          <w:sz w:val="24"/>
+          <w:szCs w:val="24"/>
+        </w:rPr>
+      </w:pPr>
     </w:p>
     <w:p>
       <w:pPr>
@@ -2584,7 +2758,6 @@
         <w:rPr>
           <w:rFonts w:eastAsiaTheme="minorEastAsia"/>
         </w:rPr>
-        <w:lastRenderedPageBreak/>
         <w:t>Q4</w:t>
       </w:r>
     </w:p>
@@ -2762,6 +2935,7 @@
           <w:bCs/>
           <w:noProof/>
         </w:rPr>
+        <w:lastRenderedPageBreak/>
         <w:drawing>
           <wp:inline distT="0" distB="0" distL="0" distR="0">
             <wp:extent cx="5272927" cy="2581935"/>
@@ -2827,7 +3001,6 @@
         <w:rPr>
           <w:rFonts w:eastAsiaTheme="minorEastAsia"/>
         </w:rPr>
-        <w:lastRenderedPageBreak/>
         <w:t>Q</w:t>
       </w:r>
       <w:r>
@@ -2851,7 +3024,13 @@
         <w:t>.</w:t>
       </w:r>
       <w:r>
-        <w:t xml:space="preserve"> The rank of A is however 7. </w:t>
+        <w:t xml:space="preserve"> The rank of A is </w:t>
+      </w:r>
+      <w:r>
+        <w:t>8</w:t>
+      </w:r>
+      <w:r>
+        <w:t xml:space="preserve">. </w:t>
       </w:r>
     </w:p>
     <w:p>
@@ -4149,6 +4328,36 @@
               </m:ctrlPr>
             </m:sSubSupPr>
             <m:e>
+              <m:r>
+                <w:rPr>
+                  <w:rFonts w:ascii="Cambria Math" w:hAnsi="Cambria Math"/>
+                </w:rPr>
+                <m:t>f</m:t>
+              </m:r>
+              <m:d>
+                <m:dPr>
+                  <m:ctrlPr>
+                    <w:rPr>
+                      <w:rFonts w:ascii="Cambria Math" w:hAnsi="Cambria Math"/>
+                      <w:i/>
+                    </w:rPr>
+                  </m:ctrlPr>
+                </m:dPr>
+                <m:e>
+                  <m:r>
+                    <w:rPr>
+                      <w:rFonts w:ascii="Cambria Math" w:hAnsi="Cambria Math"/>
+                    </w:rPr>
+                    <m:t>x</m:t>
+                  </m:r>
+                </m:e>
+              </m:d>
+              <m:r>
+                <w:rPr>
+                  <w:rFonts w:ascii="Cambria Math" w:hAnsi="Cambria Math"/>
+                </w:rPr>
+                <m:t>=</m:t>
+              </m:r>
               <m:d>
                 <m:dPr>
                   <m:begChr m:val="‖"/>
@@ -4632,7 +4841,19 @@
         <w:rPr>
           <w:rFonts w:eastAsiaTheme="minorEastAsia"/>
         </w:rPr>
-        <w:t>This equation can be minimized by the LS equation:</w:t>
+        <w:t xml:space="preserve">This equation can be minimized by the </w:t>
+      </w:r>
+      <w:r>
+        <w:rPr>
+          <w:rFonts w:eastAsiaTheme="minorEastAsia"/>
+        </w:rPr>
+        <w:t xml:space="preserve">close form </w:t>
+      </w:r>
+      <w:r>
+        <w:rPr>
+          <w:rFonts w:eastAsiaTheme="minorEastAsia"/>
+        </w:rPr>
+        <w:t>equation:</w:t>
       </w:r>
     </w:p>
     <w:p>
@@ -4655,6 +4876,8 @@
               </m:ctrlPr>
             </m:sSupPr>
             <m:e>
+              <w:bookmarkStart w:id="0" w:name="_GoBack"/>
+              <w:bookmarkEnd w:id="0"/>
               <m:r>
                 <w:rPr>
                   <w:rFonts w:ascii="Cambria Math" w:eastAsiaTheme="minorEastAsia" w:hAnsi="Cambria Math"/>
@@ -7227,6 +7450,7 @@
         <w:rPr>
           <w:rFonts w:eastAsiaTheme="minorEastAsia"/>
         </w:rPr>
+        <w:lastRenderedPageBreak/>
         <w:t>For k = 1</w:t>
       </w:r>
       <w:proofErr w:type="gramStart"/>
@@ -8153,7 +8377,6 @@
         <w:rPr>
           <w:rFonts w:eastAsiaTheme="minorEastAsia"/>
         </w:rPr>
-        <w:lastRenderedPageBreak/>
         <w:t>End</w:t>
       </w:r>
     </w:p>
@@ -10040,6 +10263,7 @@
         <w:rPr>
           <w:rFonts w:eastAsiaTheme="minorEastAsia"/>
         </w:rPr>
+        <w:lastRenderedPageBreak/>
         <w:t xml:space="preserve">Prove that </w:t>
       </w:r>
       <m:oMath>
@@ -10691,7 +10915,6 @@
         <w:rPr>
           <w:rFonts w:eastAsiaTheme="minorEastAsia"/>
         </w:rPr>
-        <w:lastRenderedPageBreak/>
         <w:t xml:space="preserve">Where </w:t>
       </w:r>
       <m:oMath>
@@ -13245,7 +13468,6 @@
         <w:rPr>
           <w:rFonts w:eastAsiaTheme="minorEastAsia"/>
         </w:rPr>
-        <w:lastRenderedPageBreak/>
         <w:t>end</w:t>
       </w:r>
       <w:proofErr w:type="gramEnd"/>

</xml_diff>

<commit_message>
Finishing questions Q12 + Q13
</commit_message>
<xml_diff>
--- a/HW1/HW1.docx
+++ b/HW1/HW1.docx
@@ -8738,9 +8738,339 @@
       <w:r>
         <w:t>As seen in the figure different values of lambda are not capable of removing the extra noise. For this we need better regularization as will be shown in the next exercises.</w:t>
       </w:r>
+    </w:p>
+    <w:p>
+      <w:pPr>
+        <w:pStyle w:val="Heading3"/>
+        <w:bidi w:val="0"/>
+        <w:rPr>
+          <w:rFonts w:eastAsiaTheme="minorEastAsia"/>
+        </w:rPr>
+      </w:pPr>
+      <w:r>
+        <w:rPr>
+          <w:rFonts w:eastAsiaTheme="minorEastAsia"/>
+        </w:rPr>
+        <w:lastRenderedPageBreak/>
+        <w:t>Q12</w:t>
+      </w:r>
+    </w:p>
+    <w:p>
+      <w:pPr>
+        <w:bidi w:val="0"/>
+        <w:jc w:val="center"/>
+        <w:rPr>
+          <w:rFonts w:eastAsiaTheme="minorEastAsia"/>
+        </w:rPr>
+      </w:pPr>
+      <m:oMathPara>
+        <m:oMath>
+          <m:func>
+            <m:funcPr>
+              <m:ctrlPr>
+                <w:rPr>
+                  <w:rFonts w:ascii="Cambria Math" w:hAnsi="Cambria Math"/>
+                  <w:i/>
+                </w:rPr>
+              </m:ctrlPr>
+            </m:funcPr>
+            <m:fName>
+              <m:r>
+                <w:rPr>
+                  <w:rFonts w:ascii="Cambria Math" w:hAnsi="Cambria Math"/>
+                </w:rPr>
+                <m:t>f</m:t>
+              </m:r>
+              <m:d>
+                <m:dPr>
+                  <m:ctrlPr>
+                    <w:rPr>
+                      <w:rFonts w:ascii="Cambria Math" w:hAnsi="Cambria Math"/>
+                      <w:i/>
+                    </w:rPr>
+                  </m:ctrlPr>
+                </m:dPr>
+                <m:e>
+                  <m:r>
+                    <w:rPr>
+                      <w:rFonts w:ascii="Cambria Math" w:hAnsi="Cambria Math"/>
+                    </w:rPr>
+                    <m:t>x</m:t>
+                  </m:r>
+                </m:e>
+              </m:d>
+              <m:r>
+                <w:rPr>
+                  <w:rFonts w:ascii="Cambria Math" w:hAnsi="Cambria Math"/>
+                </w:rPr>
+                <m:t>=</m:t>
+              </m:r>
+              <m:limLow>
+                <m:limLowPr>
+                  <m:ctrlPr>
+                    <w:rPr>
+                      <w:rFonts w:ascii="Cambria Math" w:hAnsi="Cambria Math"/>
+                      <w:i/>
+                    </w:rPr>
+                  </m:ctrlPr>
+                </m:limLowPr>
+                <m:e>
+                  <m:r>
+                    <m:rPr>
+                      <m:sty m:val="p"/>
+                    </m:rPr>
+                    <w:rPr>
+                      <w:rFonts w:ascii="Cambria Math" w:hAnsi="Cambria Math"/>
+                    </w:rPr>
+                    <m:t xml:space="preserve">min </m:t>
+                  </m:r>
+                </m:e>
+                <m:lim>
+                  <m:r>
+                    <w:rPr>
+                      <w:rFonts w:ascii="Cambria Math" w:hAnsi="Cambria Math"/>
+                    </w:rPr>
+                    <m:t>x</m:t>
+                  </m:r>
+                </m:lim>
+              </m:limLow>
+            </m:fName>
+            <m:e>
+              <m:sSubSup>
+                <m:sSubSupPr>
+                  <m:ctrlPr>
+                    <w:rPr>
+                      <w:rFonts w:ascii="Cambria Math" w:hAnsi="Cambria Math"/>
+                      <w:i/>
+                    </w:rPr>
+                  </m:ctrlPr>
+                </m:sSubSupPr>
+                <m:e>
+                  <m:f>
+                    <m:fPr>
+                      <m:ctrlPr>
+                        <w:rPr>
+                          <w:rFonts w:ascii="Cambria Math" w:hAnsi="Cambria Math"/>
+                          <w:i/>
+                        </w:rPr>
+                      </m:ctrlPr>
+                    </m:fPr>
+                    <m:num>
+                      <m:r>
+                        <w:rPr>
+                          <w:rFonts w:ascii="Cambria Math" w:hAnsi="Cambria Math"/>
+                        </w:rPr>
+                        <m:t>1</m:t>
+                      </m:r>
+                    </m:num>
+                    <m:den>
+                      <m:r>
+                        <w:rPr>
+                          <w:rFonts w:ascii="Cambria Math" w:hAnsi="Cambria Math"/>
+                        </w:rPr>
+                        <m:t>2</m:t>
+                      </m:r>
+                    </m:den>
+                  </m:f>
+                  <m:d>
+                    <m:dPr>
+                      <m:begChr m:val="‖"/>
+                      <m:endChr m:val="‖"/>
+                      <m:ctrlPr>
+                        <w:rPr>
+                          <w:rFonts w:ascii="Cambria Math" w:hAnsi="Cambria Math"/>
+                          <w:i/>
+                        </w:rPr>
+                      </m:ctrlPr>
+                    </m:dPr>
+                    <m:e>
+                      <m:r>
+                        <w:rPr>
+                          <w:rFonts w:ascii="Cambria Math" w:hAnsi="Cambria Math"/>
+                        </w:rPr>
+                        <m:t>y-Ax</m:t>
+                      </m:r>
+                    </m:e>
+                  </m:d>
+                </m:e>
+                <m:sub>
+                  <m:r>
+                    <w:rPr>
+                      <w:rFonts w:ascii="Cambria Math" w:hAnsi="Cambria Math"/>
+                    </w:rPr>
+                    <m:t>2</m:t>
+                  </m:r>
+                </m:sub>
+                <m:sup>
+                  <m:r>
+                    <w:rPr>
+                      <w:rFonts w:ascii="Cambria Math" w:hAnsi="Cambria Math"/>
+                    </w:rPr>
+                    <m:t>2</m:t>
+                  </m:r>
+                </m:sup>
+              </m:sSubSup>
+              <m:r>
+                <w:rPr>
+                  <w:rFonts w:ascii="Cambria Math" w:hAnsi="Cambria Math"/>
+                </w:rPr>
+                <m:t>+λ</m:t>
+              </m:r>
+              <m:sSubSup>
+                <m:sSubSupPr>
+                  <m:ctrlPr>
+                    <w:rPr>
+                      <w:rFonts w:ascii="Cambria Math" w:hAnsi="Cambria Math"/>
+                      <w:i/>
+                    </w:rPr>
+                  </m:ctrlPr>
+                </m:sSubSupPr>
+                <m:e>
+                  <m:d>
+                    <m:dPr>
+                      <m:begChr m:val="‖"/>
+                      <m:endChr m:val="‖"/>
+                      <m:ctrlPr>
+                        <w:rPr>
+                          <w:rFonts w:ascii="Cambria Math" w:hAnsi="Cambria Math"/>
+                          <w:i/>
+                        </w:rPr>
+                      </m:ctrlPr>
+                    </m:dPr>
+                    <m:e>
+                      <m:r>
+                        <w:rPr>
+                          <w:rFonts w:ascii="Cambria Math" w:hAnsi="Cambria Math"/>
+                        </w:rPr>
+                        <m:t>Lx</m:t>
+                      </m:r>
+                    </m:e>
+                  </m:d>
+                </m:e>
+                <m:sub>
+                  <m:r>
+                    <w:rPr>
+                      <w:rFonts w:ascii="Cambria Math" w:hAnsi="Cambria Math"/>
+                    </w:rPr>
+                    <m:t>1</m:t>
+                  </m:r>
+                </m:sub>
+                <m:sup/>
+              </m:sSubSup>
+            </m:e>
+          </m:func>
+          <m:r>
+            <w:rPr>
+              <w:rFonts w:ascii="Cambria Math" w:eastAsiaTheme="minorEastAsia" w:hAnsi="Cambria Math"/>
+            </w:rPr>
+            <m:t xml:space="preserve"> (6)</m:t>
+          </m:r>
+        </m:oMath>
+      </m:oMathPara>
+    </w:p>
+    <w:p>
+      <w:pPr>
+        <w:bidi w:val="0"/>
+      </w:pPr>
+      <w:r>
+        <w:t xml:space="preserve">L1 regularization is convex but not strictly convex. The reason for this is the square shape of the unit ball. If both x and y are on the boundary the line going from x </w:t>
+      </w:r>
+      <w:proofErr w:type="spellStart"/>
+      <w:r>
+        <w:t>to y</w:t>
+      </w:r>
+      <w:proofErr w:type="spellEnd"/>
+      <w:r>
+        <w:t xml:space="preserve"> may touch the boundary in more places than just x and y. We won't have this problem in a L2 ball.</w:t>
+      </w:r>
+    </w:p>
+    <w:p>
+      <w:pPr>
+        <w:bidi w:val="0"/>
+      </w:pPr>
+    </w:p>
+    <w:p>
+      <w:pPr>
+        <w:pStyle w:val="Heading3"/>
+        <w:bidi w:val="0"/>
+      </w:pPr>
+      <w:r>
+        <w:t>Q13</w:t>
+      </w:r>
+    </w:p>
+    <w:p>
+      <w:pPr>
+        <w:bidi w:val="0"/>
+      </w:pPr>
+      <w:r>
+        <w:t>From the figures below we can see that f1 favors the L1 norm over L2 norm and f2 favors the L2 norm over the L1 norm:</w:t>
+      </w:r>
+    </w:p>
+    <w:p>
+      <w:pPr>
+        <w:bidi w:val="0"/>
+      </w:pPr>
+      <w:r>
+        <w:rPr>
+          <w:noProof/>
+        </w:rPr>
+        <w:drawing>
+          <wp:inline distT="0" distB="0" distL="0" distR="0">
+            <wp:extent cx="5274310" cy="3957303"/>
+            <wp:effectExtent l="0" t="0" r="2540" b="5715"/>
+            <wp:docPr id="12" name="Picture 12"/>
+            <wp:cNvGraphicFramePr>
+              <a:graphicFrameLocks xmlns:a="http://schemas.openxmlformats.org/drawingml/2006/main" noChangeAspect="1"/>
+            </wp:cNvGraphicFramePr>
+            <a:graphic xmlns:a="http://schemas.openxmlformats.org/drawingml/2006/main">
+              <a:graphicData uri="http://schemas.openxmlformats.org/drawingml/2006/picture">
+                <pic:pic xmlns:pic="http://schemas.openxmlformats.org/drawingml/2006/picture">
+                  <pic:nvPicPr>
+                    <pic:cNvPr id="0" name="Picture 4"/>
+                    <pic:cNvPicPr>
+                      <a:picLocks noChangeAspect="1" noChangeArrowheads="1"/>
+                    </pic:cNvPicPr>
+                  </pic:nvPicPr>
+                  <pic:blipFill>
+                    <a:blip r:embed="rId10">
+                      <a:extLst>
+                        <a:ext uri="{28A0092B-C50C-407E-A947-70E740481C1C}">
+                          <a14:useLocalDpi xmlns:a14="http://schemas.microsoft.com/office/drawing/2010/main" val="0"/>
+                        </a:ext>
+                      </a:extLst>
+                    </a:blip>
+                    <a:srcRect/>
+                    <a:stretch>
+                      <a:fillRect/>
+                    </a:stretch>
+                  </pic:blipFill>
+                  <pic:spPr bwMode="auto">
+                    <a:xfrm>
+                      <a:off x="0" y="0"/>
+                      <a:ext cx="5274310" cy="3957303"/>
+                    </a:xfrm>
+                    <a:prstGeom prst="rect">
+                      <a:avLst/>
+                    </a:prstGeom>
+                    <a:noFill/>
+                    <a:ln>
+                      <a:noFill/>
+                    </a:ln>
+                  </pic:spPr>
+                </pic:pic>
+              </a:graphicData>
+            </a:graphic>
+          </wp:inline>
+        </w:drawing>
+      </w:r>
+    </w:p>
+    <w:p>
+      <w:pPr>
+        <w:bidi w:val="0"/>
+      </w:pPr>
       <w:bookmarkStart w:id="0" w:name="_GoBack"/>
-      <w:bookmarkEnd w:id="0"/>
-    </w:p>
+    </w:p>
+    <w:bookmarkEnd w:id="0"/>
     <w:p>
       <w:pPr>
         <w:pStyle w:val="Heading3"/>
@@ -8753,8 +9083,21 @@
         <w:rPr>
           <w:rFonts w:eastAsiaTheme="minorEastAsia"/>
         </w:rPr>
-        <w:lastRenderedPageBreak/>
         <w:t>Q14</w:t>
+      </w:r>
+    </w:p>
+    <w:p>
+      <w:pPr>
+        <w:bidi w:val="0"/>
+        <w:rPr>
+          <w:rFonts w:eastAsiaTheme="minorEastAsia"/>
+        </w:rPr>
+      </w:pPr>
+      <w:r>
+        <w:rPr>
+          <w:rFonts w:eastAsiaTheme="minorEastAsia"/>
+        </w:rPr>
+        <w:t>a)</w:t>
       </w:r>
     </w:p>
     <w:p>
@@ -8793,6 +9136,58 @@
               </m:ctrlPr>
             </m:sSubPr>
             <m:e>
+              <m:f>
+                <m:fPr>
+                  <m:ctrlPr>
+                    <w:rPr>
+                      <w:rFonts w:ascii="Cambria Math" w:eastAsiaTheme="minorEastAsia" w:hAnsi="Cambria Math"/>
+                      <w:i/>
+                    </w:rPr>
+                  </m:ctrlPr>
+                </m:fPr>
+                <m:num>
+                  <m:r>
+                    <w:rPr>
+                      <w:rFonts w:ascii="Cambria Math" w:eastAsiaTheme="minorEastAsia" w:hAnsi="Cambria Math"/>
+                    </w:rPr>
+                    <m:t>∂</m:t>
+                  </m:r>
+                </m:num>
+                <m:den>
+                  <m:r>
+                    <w:rPr>
+                      <w:rFonts w:ascii="Cambria Math" w:eastAsiaTheme="minorEastAsia" w:hAnsi="Cambria Math"/>
+                    </w:rPr>
+                    <m:t>∂</m:t>
+                  </m:r>
+                  <m:sSub>
+                    <m:sSubPr>
+                      <m:ctrlPr>
+                        <w:rPr>
+                          <w:rFonts w:ascii="Cambria Math" w:eastAsiaTheme="minorEastAsia" w:hAnsi="Cambria Math"/>
+                          <w:i/>
+                        </w:rPr>
+                      </m:ctrlPr>
+                    </m:sSubPr>
+                    <m:e>
+                      <m:r>
+                        <w:rPr>
+                          <w:rFonts w:ascii="Cambria Math" w:eastAsiaTheme="minorEastAsia" w:hAnsi="Cambria Math"/>
+                        </w:rPr>
+                        <m:t>x</m:t>
+                      </m:r>
+                    </m:e>
+                    <m:sub>
+                      <m:r>
+                        <w:rPr>
+                          <w:rFonts w:ascii="Cambria Math" w:eastAsiaTheme="minorEastAsia" w:hAnsi="Cambria Math"/>
+                        </w:rPr>
+                        <m:t>k</m:t>
+                      </m:r>
+                    </m:sub>
+                  </m:sSub>
+                </m:den>
+              </m:f>
               <m:d>
                 <m:dPr>
                   <m:begChr m:val="‖"/>
@@ -8922,16 +9317,143 @@
               </m:sSub>
             </m:e>
           </m:nary>
+          <m:r>
+            <w:rPr>
+              <w:rFonts w:ascii="Cambria Math" w:eastAsiaTheme="minorEastAsia" w:hAnsi="Cambria Math"/>
+            </w:rPr>
+            <m:t>=</m:t>
+          </m:r>
+          <m:nary>
+            <m:naryPr>
+              <m:chr m:val="∑"/>
+              <m:supHide m:val="1"/>
+              <m:ctrlPr>
+                <w:rPr>
+                  <w:rFonts w:ascii="Cambria Math" w:eastAsiaTheme="minorEastAsia" w:hAnsi="Cambria Math"/>
+                  <w:i/>
+                </w:rPr>
+              </m:ctrlPr>
+            </m:naryPr>
+            <m:sub>
+              <m:r>
+                <w:rPr>
+                  <w:rFonts w:ascii="Cambria Math" w:eastAsiaTheme="minorEastAsia" w:hAnsi="Cambria Math"/>
+                </w:rPr>
+                <m:t>i</m:t>
+              </m:r>
+            </m:sub>
+            <m:sup/>
+            <m:e>
+              <m:f>
+                <m:fPr>
+                  <m:ctrlPr>
+                    <w:rPr>
+                      <w:rFonts w:ascii="Cambria Math" w:eastAsiaTheme="minorEastAsia" w:hAnsi="Cambria Math"/>
+                      <w:i/>
+                    </w:rPr>
+                  </m:ctrlPr>
+                </m:fPr>
+                <m:num>
+                  <m:sSub>
+                    <m:sSubPr>
+                      <m:ctrlPr>
+                        <w:rPr>
+                          <w:rFonts w:ascii="Cambria Math" w:eastAsiaTheme="minorEastAsia" w:hAnsi="Cambria Math"/>
+                          <w:i/>
+                        </w:rPr>
+                      </m:ctrlPr>
+                    </m:sSubPr>
+                    <m:e>
+                      <m:r>
+                        <w:rPr>
+                          <w:rFonts w:ascii="Cambria Math" w:eastAsiaTheme="minorEastAsia" w:hAnsi="Cambria Math"/>
+                        </w:rPr>
+                        <m:t>γ</m:t>
+                      </m:r>
+                    </m:e>
+                    <m:sub>
+                      <m:r>
+                        <w:rPr>
+                          <w:rFonts w:ascii="Cambria Math" w:eastAsiaTheme="minorEastAsia" w:hAnsi="Cambria Math"/>
+                        </w:rPr>
+                        <m:t>i</m:t>
+                      </m:r>
+                    </m:sub>
+                  </m:sSub>
+                </m:num>
+                <m:den>
+                  <m:d>
+                    <m:dPr>
+                      <m:begChr m:val="|"/>
+                      <m:endChr m:val="|"/>
+                      <m:ctrlPr>
+                        <w:rPr>
+                          <w:rFonts w:ascii="Cambria Math" w:eastAsiaTheme="minorEastAsia" w:hAnsi="Cambria Math"/>
+                          <w:i/>
+                        </w:rPr>
+                      </m:ctrlPr>
+                    </m:dPr>
+                    <m:e>
+                      <m:sSub>
+                        <m:sSubPr>
+                          <m:ctrlPr>
+                            <w:rPr>
+                              <w:rFonts w:ascii="Cambria Math" w:eastAsiaTheme="minorEastAsia" w:hAnsi="Cambria Math"/>
+                              <w:i/>
+                            </w:rPr>
+                          </m:ctrlPr>
+                        </m:sSubPr>
+                        <m:e>
+                          <m:r>
+                            <w:rPr>
+                              <w:rFonts w:ascii="Cambria Math" w:eastAsiaTheme="minorEastAsia" w:hAnsi="Cambria Math"/>
+                            </w:rPr>
+                            <m:t>γ</m:t>
+                          </m:r>
+                        </m:e>
+                        <m:sub>
+                          <m:r>
+                            <w:rPr>
+                              <w:rFonts w:ascii="Cambria Math" w:eastAsiaTheme="minorEastAsia" w:hAnsi="Cambria Math"/>
+                            </w:rPr>
+                            <m:t>i</m:t>
+                          </m:r>
+                        </m:sub>
+                      </m:sSub>
+                    </m:e>
+                  </m:d>
+                </m:den>
+              </m:f>
+              <m:sSub>
+                <m:sSubPr>
+                  <m:ctrlPr>
+                    <w:rPr>
+                      <w:rFonts w:ascii="Cambria Math" w:eastAsiaTheme="minorEastAsia" w:hAnsi="Cambria Math"/>
+                      <w:i/>
+                    </w:rPr>
+                  </m:ctrlPr>
+                </m:sSubPr>
+                <m:e>
+                  <m:r>
+                    <w:rPr>
+                      <w:rFonts w:ascii="Cambria Math" w:eastAsiaTheme="minorEastAsia" w:hAnsi="Cambria Math"/>
+                    </w:rPr>
+                    <m:t>L</m:t>
+                  </m:r>
+                </m:e>
+                <m:sub>
+                  <m:r>
+                    <w:rPr>
+                      <w:rFonts w:ascii="Cambria Math" w:eastAsiaTheme="minorEastAsia" w:hAnsi="Cambria Math"/>
+                    </w:rPr>
+                    <m:t>ik</m:t>
+                  </m:r>
+                </m:sub>
+              </m:sSub>
+            </m:e>
+          </m:nary>
         </m:oMath>
       </m:oMathPara>
-    </w:p>
-    <w:p>
-      <w:pPr>
-        <w:bidi w:val="0"/>
-        <w:rPr>
-          <w:rFonts w:eastAsiaTheme="minorEastAsia"/>
-        </w:rPr>
-      </w:pPr>
     </w:p>
     <w:p>
       <w:pPr>
@@ -9054,6 +9576,7 @@
             <w:rPr>
               <w:rFonts w:ascii="Cambria Math" w:eastAsiaTheme="minorEastAsia" w:hAnsi="Cambria Math"/>
             </w:rPr>
+            <w:lastRenderedPageBreak/>
             <m:t>Lx=</m:t>
           </m:r>
           <m:d>
@@ -9923,6 +10446,34 @@
         </w:rPr>
         <w:t xml:space="preserve">Let's begin with a derivative of </w:t>
       </w:r>
+      <m:oMath>
+        <m:sSub>
+          <m:sSubPr>
+            <m:ctrlPr>
+              <w:rPr>
+                <w:rFonts w:ascii="Cambria Math" w:eastAsiaTheme="minorEastAsia" w:hAnsi="Cambria Math"/>
+                <w:i/>
+              </w:rPr>
+            </m:ctrlPr>
+          </m:sSubPr>
+          <m:e>
+            <m:r>
+              <w:rPr>
+                <w:rFonts w:ascii="Cambria Math" w:eastAsiaTheme="minorEastAsia" w:hAnsi="Cambria Math"/>
+              </w:rPr>
+              <m:t>γ</m:t>
+            </m:r>
+          </m:e>
+          <m:sub>
+            <m:r>
+              <w:rPr>
+                <w:rFonts w:ascii="Cambria Math" w:eastAsiaTheme="minorEastAsia" w:hAnsi="Cambria Math"/>
+              </w:rPr>
+              <m:t>i</m:t>
+            </m:r>
+          </m:sub>
+        </m:sSub>
+      </m:oMath>
     </w:p>
     <w:p>
       <w:pPr>
@@ -10220,6 +10771,138 @@
           </m:sSub>
         </m:oMath>
       </m:oMathPara>
+    </w:p>
+    <w:p>
+      <w:pPr>
+        <w:bidi w:val="0"/>
+        <w:rPr>
+          <w:rFonts w:eastAsiaTheme="minorEastAsia"/>
+        </w:rPr>
+      </w:pPr>
+      <w:r>
+        <w:rPr>
+          <w:rFonts w:eastAsiaTheme="minorEastAsia"/>
+        </w:rPr>
+        <w:t xml:space="preserve">Due to chain rule and the derivative of </w:t>
+      </w:r>
+      <m:oMath>
+        <m:f>
+          <m:fPr>
+            <m:ctrlPr>
+              <w:rPr>
+                <w:rFonts w:ascii="Cambria Math" w:eastAsiaTheme="minorEastAsia" w:hAnsi="Cambria Math"/>
+                <w:i/>
+              </w:rPr>
+            </m:ctrlPr>
+          </m:fPr>
+          <m:num>
+            <m:r>
+              <w:rPr>
+                <w:rFonts w:ascii="Cambria Math" w:eastAsiaTheme="minorEastAsia" w:hAnsi="Cambria Math"/>
+              </w:rPr>
+              <m:t>∂</m:t>
+            </m:r>
+          </m:num>
+          <m:den>
+            <m:r>
+              <w:rPr>
+                <w:rFonts w:ascii="Cambria Math" w:eastAsiaTheme="minorEastAsia" w:hAnsi="Cambria Math"/>
+              </w:rPr>
+              <m:t>∂x</m:t>
+            </m:r>
+          </m:den>
+        </m:f>
+        <m:d>
+          <m:dPr>
+            <m:begChr m:val="|"/>
+            <m:endChr m:val="|"/>
+            <m:ctrlPr>
+              <w:rPr>
+                <w:rFonts w:ascii="Cambria Math" w:eastAsiaTheme="minorEastAsia" w:hAnsi="Cambria Math"/>
+                <w:i/>
+              </w:rPr>
+            </m:ctrlPr>
+          </m:dPr>
+          <m:e>
+            <m:r>
+              <w:rPr>
+                <w:rFonts w:ascii="Cambria Math" w:eastAsiaTheme="minorEastAsia" w:hAnsi="Cambria Math"/>
+              </w:rPr>
+              <m:t>x</m:t>
+            </m:r>
+          </m:e>
+        </m:d>
+        <m:r>
+          <w:rPr>
+            <w:rFonts w:ascii="Cambria Math" w:eastAsiaTheme="minorEastAsia" w:hAnsi="Cambria Math"/>
+          </w:rPr>
+          <m:t>=sign</m:t>
+        </m:r>
+        <m:d>
+          <m:dPr>
+            <m:ctrlPr>
+              <w:rPr>
+                <w:rFonts w:ascii="Cambria Math" w:eastAsiaTheme="minorEastAsia" w:hAnsi="Cambria Math"/>
+                <w:i/>
+              </w:rPr>
+            </m:ctrlPr>
+          </m:dPr>
+          <m:e>
+            <m:r>
+              <w:rPr>
+                <w:rFonts w:ascii="Cambria Math" w:eastAsiaTheme="minorEastAsia" w:hAnsi="Cambria Math"/>
+              </w:rPr>
+              <m:t>x</m:t>
+            </m:r>
+          </m:e>
+        </m:d>
+        <m:r>
+          <w:rPr>
+            <w:rFonts w:ascii="Cambria Math" w:eastAsiaTheme="minorEastAsia" w:hAnsi="Cambria Math"/>
+          </w:rPr>
+          <m:t>=</m:t>
+        </m:r>
+        <m:f>
+          <m:fPr>
+            <m:ctrlPr>
+              <w:rPr>
+                <w:rFonts w:ascii="Cambria Math" w:eastAsiaTheme="minorEastAsia" w:hAnsi="Cambria Math"/>
+                <w:i/>
+              </w:rPr>
+            </m:ctrlPr>
+          </m:fPr>
+          <m:num>
+            <m:r>
+              <w:rPr>
+                <w:rFonts w:ascii="Cambria Math" w:eastAsiaTheme="minorEastAsia" w:hAnsi="Cambria Math"/>
+              </w:rPr>
+              <m:t>x</m:t>
+            </m:r>
+          </m:num>
+          <m:den>
+            <m:d>
+              <m:dPr>
+                <m:begChr m:val="|"/>
+                <m:endChr m:val="|"/>
+                <m:ctrlPr>
+                  <w:rPr>
+                    <w:rFonts w:ascii="Cambria Math" w:eastAsiaTheme="minorEastAsia" w:hAnsi="Cambria Math"/>
+                    <w:i/>
+                  </w:rPr>
+                </m:ctrlPr>
+              </m:dPr>
+              <m:e>
+                <m:r>
+                  <w:rPr>
+                    <w:rFonts w:ascii="Cambria Math" w:eastAsiaTheme="minorEastAsia" w:hAnsi="Cambria Math"/>
+                  </w:rPr>
+                  <m:t>x</m:t>
+                </m:r>
+              </m:e>
+            </m:d>
+          </m:den>
+        </m:f>
+      </m:oMath>
     </w:p>
     <w:p>
       <w:pPr>
@@ -10605,6 +11288,26 @@
           <w:rFonts w:eastAsiaTheme="minorEastAsia"/>
         </w:rPr>
       </w:pPr>
+    </w:p>
+    <w:p>
+      <w:pPr>
+        <w:bidi w:val="0"/>
+        <w:rPr>
+          <w:rFonts w:eastAsiaTheme="minorEastAsia"/>
+        </w:rPr>
+      </w:pPr>
+      <w:r>
+        <w:rPr>
+          <w:rFonts w:eastAsiaTheme="minorEastAsia"/>
+        </w:rPr>
+        <w:t>b</w:t>
+      </w:r>
+      <w:r>
+        <w:rPr>
+          <w:rFonts w:eastAsiaTheme="minorEastAsia"/>
+        </w:rPr>
+        <w:t>)</w:t>
+      </w:r>
     </w:p>
     <w:p>
       <w:pPr>
@@ -11544,7 +12247,6 @@
             <w:rPr>
               <w:rFonts w:ascii="Cambria Math" w:eastAsiaTheme="minorEastAsia" w:hAnsi="Cambria Math"/>
             </w:rPr>
-            <w:lastRenderedPageBreak/>
             <m:t>W=</m:t>
           </m:r>
           <m:d>
@@ -11824,6 +12526,12 @@
           <w:rFonts w:eastAsiaTheme="minorEastAsia"/>
         </w:rPr>
       </w:pPr>
+      <w:r>
+        <w:rPr>
+          <w:rFonts w:eastAsiaTheme="minorEastAsia"/>
+        </w:rPr>
+        <w:t>c)</w:t>
+      </w:r>
     </w:p>
     <w:p>
       <w:pPr>
@@ -12395,6 +13103,20 @@
           <w:rFonts w:eastAsiaTheme="minorEastAsia"/>
         </w:rPr>
       </w:pPr>
+      <w:r>
+        <w:rPr>
+          <w:rFonts w:eastAsiaTheme="minorEastAsia"/>
+        </w:rPr>
+        <w:t>We get the first order optimality condition:</w:t>
+      </w:r>
+    </w:p>
+    <w:p>
+      <w:pPr>
+        <w:bidi w:val="0"/>
+        <w:rPr>
+          <w:rFonts w:eastAsiaTheme="minorEastAsia"/>
+        </w:rPr>
+      </w:pPr>
       <m:oMathPara>
         <m:oMath>
           <m:r>
@@ -12558,26 +13280,213 @@
         <w:rPr>
           <w:rFonts w:eastAsiaTheme="minorEastAsia"/>
         </w:rPr>
-        <w:t xml:space="preserve">From here we can derive an iterative equation and by fixing </w:t>
-      </w:r>
-      <w:proofErr w:type="spellStart"/>
-      <w:r>
-        <w:rPr>
-          <w:rFonts w:eastAsiaTheme="minorEastAsia"/>
-        </w:rPr>
-        <w:t>W as</w:t>
-      </w:r>
-      <w:proofErr w:type="spellEnd"/>
-      <w:r>
-        <w:rPr>
-          <w:rFonts w:eastAsiaTheme="minorEastAsia"/>
-        </w:rPr>
-        <w:t xml:space="preserve"> constant at each step</w:t>
-      </w:r>
-    </w:p>
-    <w:p>
-      <w:pPr>
-        <w:bidi w:val="0"/>
+        <w:t>Or equivalently as</w:t>
+      </w:r>
+    </w:p>
+    <w:p>
+      <w:pPr>
+        <w:bidi w:val="0"/>
+        <w:rPr>
+          <w:rFonts w:eastAsiaTheme="minorEastAsia"/>
+        </w:rPr>
+      </w:pPr>
+      <m:oMathPara>
+        <m:oMath>
+          <m:r>
+            <m:rPr>
+              <m:sty m:val="p"/>
+            </m:rPr>
+            <w:rPr>
+              <w:rFonts w:ascii="Cambria Math" w:eastAsiaTheme="minorEastAsia" w:hAnsi="Cambria Math"/>
+            </w:rPr>
+            <m:t>∇</m:t>
+          </m:r>
+          <m:d>
+            <m:dPr>
+              <m:ctrlPr>
+                <w:rPr>
+                  <w:rFonts w:ascii="Cambria Math" w:eastAsiaTheme="minorEastAsia" w:hAnsi="Cambria Math"/>
+                  <w:i/>
+                </w:rPr>
+              </m:ctrlPr>
+            </m:dPr>
+            <m:e>
+              <m:r>
+                <w:rPr>
+                  <w:rFonts w:ascii="Cambria Math" w:eastAsiaTheme="minorEastAsia" w:hAnsi="Cambria Math"/>
+                </w:rPr>
+                <m:t>f</m:t>
+              </m:r>
+              <m:d>
+                <m:dPr>
+                  <m:ctrlPr>
+                    <w:rPr>
+                      <w:rFonts w:ascii="Cambria Math" w:eastAsiaTheme="minorEastAsia" w:hAnsi="Cambria Math"/>
+                      <w:i/>
+                    </w:rPr>
+                  </m:ctrlPr>
+                </m:dPr>
+                <m:e>
+                  <m:r>
+                    <w:rPr>
+                      <w:rFonts w:ascii="Cambria Math" w:eastAsiaTheme="minorEastAsia" w:hAnsi="Cambria Math"/>
+                    </w:rPr>
+                    <m:t>x</m:t>
+                  </m:r>
+                </m:e>
+              </m:d>
+            </m:e>
+          </m:d>
+          <m:r>
+            <w:rPr>
+              <w:rFonts w:ascii="Cambria Math" w:eastAsiaTheme="minorEastAsia" w:hAnsi="Cambria Math"/>
+            </w:rPr>
+            <m:t>=</m:t>
+          </m:r>
+          <m:sSup>
+            <m:sSupPr>
+              <m:ctrlPr>
+                <w:rPr>
+                  <w:rFonts w:ascii="Cambria Math" w:eastAsiaTheme="minorEastAsia" w:hAnsi="Cambria Math"/>
+                  <w:i/>
+                </w:rPr>
+              </m:ctrlPr>
+            </m:sSupPr>
+            <m:e>
+              <m:acc>
+                <m:accPr>
+                  <m:chr m:val="̃"/>
+                  <m:ctrlPr>
+                    <w:rPr>
+                      <w:rFonts w:ascii="Cambria Math" w:eastAsiaTheme="minorEastAsia" w:hAnsi="Cambria Math"/>
+                      <w:i/>
+                    </w:rPr>
+                  </m:ctrlPr>
+                </m:accPr>
+                <m:e>
+                  <m:r>
+                    <w:rPr>
+                      <w:rFonts w:ascii="Cambria Math" w:eastAsiaTheme="minorEastAsia" w:hAnsi="Cambria Math"/>
+                    </w:rPr>
+                    <m:t>A</m:t>
+                  </m:r>
+                </m:e>
+              </m:acc>
+            </m:e>
+            <m:sup>
+              <m:r>
+                <w:rPr>
+                  <w:rFonts w:ascii="Cambria Math" w:eastAsiaTheme="minorEastAsia" w:hAnsi="Cambria Math"/>
+                </w:rPr>
+                <m:t>T</m:t>
+              </m:r>
+            </m:sup>
+          </m:sSup>
+          <m:acc>
+            <m:accPr>
+              <m:chr m:val="̃"/>
+              <m:ctrlPr>
+                <w:rPr>
+                  <w:rFonts w:ascii="Cambria Math" w:eastAsiaTheme="minorEastAsia" w:hAnsi="Cambria Math"/>
+                  <w:i/>
+                </w:rPr>
+              </m:ctrlPr>
+            </m:accPr>
+            <m:e>
+              <m:r>
+                <w:rPr>
+                  <w:rFonts w:ascii="Cambria Math" w:eastAsiaTheme="minorEastAsia" w:hAnsi="Cambria Math"/>
+                </w:rPr>
+                <m:t>A</m:t>
+              </m:r>
+            </m:e>
+          </m:acc>
+          <m:r>
+            <w:rPr>
+              <w:rFonts w:ascii="Cambria Math" w:eastAsiaTheme="minorEastAsia" w:hAnsi="Cambria Math"/>
+            </w:rPr>
+            <m:t>x-</m:t>
+          </m:r>
+          <m:sSup>
+            <m:sSupPr>
+              <m:ctrlPr>
+                <w:rPr>
+                  <w:rFonts w:ascii="Cambria Math" w:eastAsiaTheme="minorEastAsia" w:hAnsi="Cambria Math"/>
+                  <w:i/>
+                </w:rPr>
+              </m:ctrlPr>
+            </m:sSupPr>
+            <m:e>
+              <m:acc>
+                <m:accPr>
+                  <m:chr m:val="̃"/>
+                  <m:ctrlPr>
+                    <w:rPr>
+                      <w:rFonts w:ascii="Cambria Math" w:eastAsiaTheme="minorEastAsia" w:hAnsi="Cambria Math"/>
+                      <w:i/>
+                    </w:rPr>
+                  </m:ctrlPr>
+                </m:accPr>
+                <m:e>
+                  <m:r>
+                    <w:rPr>
+                      <w:rFonts w:ascii="Cambria Math" w:eastAsiaTheme="minorEastAsia" w:hAnsi="Cambria Math"/>
+                    </w:rPr>
+                    <m:t>A</m:t>
+                  </m:r>
+                </m:e>
+              </m:acc>
+            </m:e>
+            <m:sup>
+              <m:r>
+                <w:rPr>
+                  <w:rFonts w:ascii="Cambria Math" w:eastAsiaTheme="minorEastAsia" w:hAnsi="Cambria Math"/>
+                </w:rPr>
+                <m:t>T</m:t>
+              </m:r>
+            </m:sup>
+          </m:sSup>
+          <m:acc>
+            <m:accPr>
+              <m:chr m:val="̃"/>
+              <m:ctrlPr>
+                <w:rPr>
+                  <w:rFonts w:ascii="Cambria Math" w:eastAsiaTheme="minorEastAsia" w:hAnsi="Cambria Math"/>
+                  <w:i/>
+                </w:rPr>
+              </m:ctrlPr>
+            </m:accPr>
+            <m:e>
+              <m:r>
+                <w:rPr>
+                  <w:rFonts w:ascii="Cambria Math" w:eastAsiaTheme="minorEastAsia" w:hAnsi="Cambria Math"/>
+                </w:rPr>
+                <m:t>b</m:t>
+              </m:r>
+            </m:e>
+          </m:acc>
+        </m:oMath>
+      </m:oMathPara>
+    </w:p>
+    <w:p>
+      <w:pPr>
+        <w:bidi w:val="0"/>
+        <w:rPr>
+          <w:rFonts w:eastAsiaTheme="minorEastAsia"/>
+        </w:rPr>
+      </w:pPr>
+      <w:r>
+        <w:rPr>
+          <w:rFonts w:eastAsiaTheme="minorEastAsia"/>
+        </w:rPr>
+        <w:t xml:space="preserve">Where </w:t>
+      </w:r>
+    </w:p>
+    <w:p>
+      <w:pPr>
+        <w:bidi w:val="0"/>
+        <w:ind w:firstLine="720"/>
+        <w:jc w:val="center"/>
         <w:rPr>
           <w:rFonts w:eastAsiaTheme="minorEastAsia"/>
         </w:rPr>
@@ -12812,6 +13721,54 @@
           </m:e>
         </m:d>
       </m:oMath>
+    </w:p>
+    <w:p>
+      <w:pPr>
+        <w:bidi w:val="0"/>
+        <w:rPr>
+          <w:rFonts w:eastAsiaTheme="minorEastAsia"/>
+        </w:rPr>
+      </w:pPr>
+    </w:p>
+    <w:p>
+      <w:pPr>
+        <w:bidi w:val="0"/>
+        <w:rPr>
+          <w:rFonts w:eastAsiaTheme="minorEastAsia"/>
+        </w:rPr>
+      </w:pPr>
+      <w:r>
+        <w:rPr>
+          <w:rFonts w:eastAsiaTheme="minorEastAsia"/>
+        </w:rPr>
+        <w:t xml:space="preserve">From here we can derive an iterative </w:t>
+      </w:r>
+      <w:r>
+        <w:rPr>
+          <w:rFonts w:eastAsiaTheme="minorEastAsia"/>
+        </w:rPr>
+        <w:t>reweighted least squares solution</w:t>
+      </w:r>
+      <w:r>
+        <w:rPr>
+          <w:rFonts w:eastAsiaTheme="minorEastAsia"/>
+        </w:rPr>
+        <w:t xml:space="preserve"> and by fixing </w:t>
+      </w:r>
+      <w:proofErr w:type="spellStart"/>
+      <w:r>
+        <w:rPr>
+          <w:rFonts w:eastAsiaTheme="minorEastAsia"/>
+        </w:rPr>
+        <w:t>W as</w:t>
+      </w:r>
+      <w:proofErr w:type="spellEnd"/>
+      <w:r>
+        <w:rPr>
+          <w:rFonts w:eastAsiaTheme="minorEastAsia"/>
+        </w:rPr>
+        <w:t xml:space="preserve"> constant at each step</w:t>
+      </w:r>
     </w:p>
     <w:p>
       <w:pPr>
@@ -13834,6 +14791,15 @@
           <w:rFonts w:eastAsiaTheme="minorEastAsia"/>
         </w:rPr>
       </w:pPr>
+    </w:p>
+    <w:p>
+      <w:pPr>
+        <w:pStyle w:val="Heading3"/>
+        <w:bidi w:val="0"/>
+        <w:rPr>
+          <w:rFonts w:eastAsiaTheme="minorEastAsia"/>
+        </w:rPr>
+      </w:pPr>
       <w:r>
         <w:rPr>
           <w:rFonts w:eastAsiaTheme="minorEastAsia"/>
@@ -13857,7 +14823,6 @@
         <w:rPr>
           <w:noProof/>
         </w:rPr>
-        <w:lastRenderedPageBreak/>
         <w:drawing>
           <wp:inline distT="0" distB="0" distL="0" distR="0" wp14:anchorId="4C09095E" wp14:editId="583A5B87">
             <wp:extent cx="5274310" cy="3956050"/>
@@ -13874,7 +14839,7 @@
                     <pic:cNvPicPr/>
                   </pic:nvPicPr>
                   <pic:blipFill>
-                    <a:blip r:embed="rId10"/>
+                    <a:blip r:embed="rId11"/>
                     <a:stretch>
                       <a:fillRect/>
                     </a:stretch>
@@ -13903,6 +14868,44 @@
           <w:rFonts w:eastAsiaTheme="minorEastAsia"/>
         </w:rPr>
       </w:pPr>
+    </w:p>
+    <w:p>
+      <w:pPr>
+        <w:jc w:val="right"/>
+      </w:pPr>
+    </w:p>
+    <w:p>
+      <w:pPr>
+        <w:jc w:val="right"/>
+      </w:pPr>
+    </w:p>
+    <w:p>
+      <w:pPr>
+        <w:jc w:val="right"/>
+      </w:pPr>
+    </w:p>
+    <w:p>
+      <w:pPr>
+        <w:jc w:val="right"/>
+      </w:pPr>
+    </w:p>
+    <w:p>
+      <w:pPr>
+        <w:jc w:val="right"/>
+        <w:rPr>
+          <w:rFonts w:hint="cs"/>
+          <w:rtl/>
+        </w:rPr>
+      </w:pPr>
+    </w:p>
+    <w:p>
+      <w:pPr>
+        <w:pStyle w:val="Heading3"/>
+        <w:bidi w:val="0"/>
+        <w:rPr>
+          <w:rFonts w:eastAsiaTheme="minorEastAsia"/>
+        </w:rPr>
+      </w:pPr>
       <w:r>
         <w:rPr>
           <w:rFonts w:eastAsiaTheme="minorEastAsia"/>
@@ -13944,6 +14947,7 @@
           <w:rFonts w:eastAsiaTheme="minorEastAsia"/>
           <w:noProof/>
         </w:rPr>
+        <w:lastRenderedPageBreak/>
         <w:drawing>
           <wp:inline distT="0" distB="0" distL="0" distR="0">
             <wp:extent cx="5274310" cy="3957303"/>
@@ -13962,7 +14966,7 @@
                     </pic:cNvPicPr>
                   </pic:nvPicPr>
                   <pic:blipFill>
-                    <a:blip r:embed="rId11">
+                    <a:blip r:embed="rId12">
                       <a:extLst>
                         <a:ext uri="{28A0092B-C50C-407E-A947-70E740481C1C}">
                           <a14:useLocalDpi xmlns:a14="http://schemas.microsoft.com/office/drawing/2010/main" val="0"/>

</xml_diff>

<commit_message>
Added A matrix for toy example
</commit_message>
<xml_diff>
--- a/HW1/HW1.docx
+++ b/HW1/HW1.docx
@@ -2123,6 +2123,90 @@
     </w:p>
     <w:p>
       <w:pPr>
+        <w:bidi w:val="0"/>
+        <w:rPr>
+          <w:rFonts w:eastAsiaTheme="minorEastAsia"/>
+        </w:rPr>
+      </w:pPr>
+      <w:r>
+        <w:rPr>
+          <w:rFonts w:eastAsiaTheme="minorEastAsia"/>
+        </w:rPr>
+        <w:t>In this problem we only have 0</w:t>
+      </w:r>
+      <w:proofErr w:type="gramStart"/>
+      <w:r>
+        <w:rPr>
+          <w:rFonts w:eastAsiaTheme="minorEastAsia"/>
+        </w:rPr>
+        <w:t>,90,180,45,135</w:t>
+      </w:r>
+      <w:proofErr w:type="gramEnd"/>
+      <w:r>
+        <w:rPr>
+          <w:rFonts w:eastAsiaTheme="minorEastAsia"/>
+        </w:rPr>
+        <w:t xml:space="preserve"> degrees passing through the centers of each square. So </w:t>
+      </w:r>
+      <m:oMath>
+        <m:f>
+          <m:fPr>
+            <m:ctrlPr>
+              <w:rPr>
+                <w:rFonts w:ascii="Cambria Math" w:eastAsiaTheme="minorEastAsia" w:hAnsi="Cambria Math"/>
+                <w:i/>
+              </w:rPr>
+            </m:ctrlPr>
+          </m:fPr>
+          <m:num>
+            <m:r>
+              <w:rPr>
+                <w:rFonts w:ascii="Cambria Math" w:eastAsiaTheme="minorEastAsia" w:hAnsi="Cambria Math"/>
+              </w:rPr>
+              <m:t>d</m:t>
+            </m:r>
+          </m:num>
+          <m:den>
+            <m:r>
+              <w:rPr>
+                <w:rFonts w:ascii="Cambria Math" w:eastAsiaTheme="minorEastAsia" w:hAnsi="Cambria Math"/>
+              </w:rPr>
+              <m:t>n</m:t>
+            </m:r>
+          </m:den>
+        </m:f>
+      </m:oMath>
+      <w:r>
+        <w:rPr>
+          <w:rFonts w:eastAsiaTheme="minorEastAsia"/>
+        </w:rPr>
+        <w:t xml:space="preserve"> can be either 1 or </w:t>
+      </w:r>
+      <m:oMath>
+        <m:r>
+          <w:rPr>
+            <w:rFonts w:ascii="Cambria Math" w:eastAsiaTheme="minorEastAsia" w:hAnsi="Cambria Math"/>
+          </w:rPr>
+          <m:t>√2</m:t>
+        </m:r>
+      </m:oMath>
+      <w:r>
+        <w:rPr>
+          <w:rFonts w:eastAsiaTheme="minorEastAsia"/>
+        </w:rPr>
+        <w:t xml:space="preserve"> depending on the angle.</w:t>
+      </w:r>
+    </w:p>
+    <w:p>
+      <w:pPr>
+        <w:bidi w:val="0"/>
+        <w:rPr>
+          <w:rFonts w:eastAsiaTheme="minorEastAsia"/>
+        </w:rPr>
+      </w:pPr>
+    </w:p>
+    <w:p>
+      <w:pPr>
         <w:pStyle w:val="Heading3"/>
         <w:bidi w:val="0"/>
         <w:rPr>
@@ -2288,30 +2372,301 @@
         <w:rPr>
           <w:rFonts w:eastAsiaTheme="minorEastAsia"/>
         </w:rPr>
-        <w:t xml:space="preserve"> is calculated using the diagram in figure (1) and the equation (*) from the previous question in the included </w:t>
+        <w:t xml:space="preserve"> is calculated using the diagram in figure (1) and the equation (*) fro</w:t>
+      </w:r>
+      <w:r>
+        <w:rPr>
+          <w:rFonts w:eastAsiaTheme="minorEastAsia"/>
+        </w:rPr>
+        <w:t>m the previous question</w:t>
+      </w:r>
+      <w:r>
+        <w:rPr>
+          <w:rFonts w:eastAsiaTheme="minorEastAsia"/>
+        </w:rPr>
+        <w:t>.</w:t>
+      </w:r>
+    </w:p>
+    <w:p>
+      <w:pPr>
+        <w:bidi w:val="0"/>
+        <w:rPr>
+          <w:rFonts w:eastAsiaTheme="minorEastAsia"/>
+        </w:rPr>
+      </w:pPr>
+      <w:r>
+        <w:rPr>
+          <w:rFonts w:eastAsiaTheme="minorEastAsia"/>
+        </w:rPr>
+        <w:t>A=...</w:t>
+      </w:r>
+    </w:p>
+    <w:p>
+      <w:pPr>
+        <w:bidi w:val="0"/>
+        <w:rPr>
+          <w:rFonts w:eastAsiaTheme="minorEastAsia"/>
+          <w:rtl/>
+        </w:rPr>
+      </w:pPr>
+      <w:r>
+        <w:rPr>
+          <w:rFonts w:eastAsiaTheme="minorEastAsia"/>
+        </w:rPr>
+        <w:t>[ ...</w:t>
+      </w:r>
+    </w:p>
+    <w:p>
+      <w:pPr>
+        <w:bidi w:val="0"/>
+        <w:ind w:left="720"/>
+        <w:rPr>
+          <w:rFonts w:eastAsiaTheme="minorEastAsia"/>
+        </w:rPr>
+      </w:pPr>
+      <w:r>
+        <w:rPr>
+          <w:rFonts w:eastAsiaTheme="minorEastAsia"/>
+        </w:rPr>
+        <w:lastRenderedPageBreak/>
+        <w:t xml:space="preserve">0 0 0 d 0 0 0 0 0 d 0 0 0 0 0 0 0 0 0 0 0 0 0 0 0;        </w:t>
+      </w:r>
+      <w:r>
+        <w:rPr>
+          <w:rFonts w:eastAsiaTheme="minorEastAsia"/>
+          <w:color w:val="00B050"/>
+        </w:rPr>
+        <w:t xml:space="preserve">% 5-&gt;1 (from source 5 to </w:t>
       </w:r>
       <w:proofErr w:type="spellStart"/>
       <w:r>
         <w:rPr>
           <w:rFonts w:eastAsiaTheme="minorEastAsia"/>
-        </w:rPr>
-        <w:t>matlab</w:t>
+          <w:color w:val="00B050"/>
+        </w:rPr>
+        <w:t>reciver</w:t>
       </w:r>
       <w:proofErr w:type="spellEnd"/>
       <w:r>
         <w:rPr>
           <w:rFonts w:eastAsiaTheme="minorEastAsia"/>
-        </w:rPr>
-        <w:t xml:space="preserve"> script.</w:t>
-      </w:r>
-    </w:p>
-    <w:p>
-      <w:pPr>
-        <w:bidi w:val="0"/>
-        <w:rPr>
-          <w:rFonts w:eastAsiaTheme="minorEastAsia"/>
-        </w:rPr>
-      </w:pPr>
+          <w:color w:val="00B050"/>
+        </w:rPr>
+        <w:t xml:space="preserve"> 1)</w:t>
+      </w:r>
+    </w:p>
+    <w:p>
+      <w:pPr>
+        <w:bidi w:val="0"/>
+        <w:ind w:left="720"/>
+        <w:rPr>
+          <w:rFonts w:eastAsiaTheme="minorEastAsia"/>
+        </w:rPr>
+      </w:pPr>
+      <w:r>
+        <w:rPr>
+          <w:rFonts w:eastAsiaTheme="minorEastAsia"/>
+        </w:rPr>
+        <w:t xml:space="preserve">0 d 0 0 0 0 0 d 0 0 0 0 0 d 0 0 0 0 0 d 0 0 0 0 0;      </w:t>
+      </w:r>
+      <w:r>
+        <w:rPr>
+          <w:rFonts w:eastAsiaTheme="minorEastAsia"/>
+          <w:color w:val="00B050"/>
+        </w:rPr>
+        <w:t>% 2-&gt;2</w:t>
+      </w:r>
+    </w:p>
+    <w:p>
+      <w:pPr>
+        <w:bidi w:val="0"/>
+        <w:ind w:left="720"/>
+        <w:rPr>
+          <w:rFonts w:eastAsiaTheme="minorEastAsia"/>
+          <w:color w:val="00B050"/>
+          <w:rtl/>
+        </w:rPr>
+      </w:pPr>
+      <w:r>
+        <w:rPr>
+          <w:rFonts w:eastAsiaTheme="minorEastAsia"/>
+        </w:rPr>
+        <w:t xml:space="preserve">0 0 0 0 0 0 0 0 0 0 0 0 0 0 0 1 1 1 1 1 0 0 0 0 0;         </w:t>
+      </w:r>
+      <w:r>
+        <w:rPr>
+          <w:rFonts w:eastAsiaTheme="minorEastAsia"/>
+          <w:color w:val="00B050"/>
+        </w:rPr>
+        <w:t>% 6-&gt;2</w:t>
+      </w:r>
+    </w:p>
+    <w:p>
+      <w:pPr>
+        <w:bidi w:val="0"/>
+        <w:ind w:left="720"/>
+        <w:rPr>
+          <w:rFonts w:eastAsiaTheme="minorEastAsia"/>
+          <w:color w:val="00B050"/>
+          <w:rtl/>
+        </w:rPr>
+      </w:pPr>
+      <w:r>
+        <w:rPr>
+          <w:rFonts w:eastAsiaTheme="minorEastAsia"/>
+        </w:rPr>
+        <w:t xml:space="preserve">0 0 0 1 0 0 0 0 1 0 0 0 0 1 0 0 0 0 1 0 0 0 0 1 0;         </w:t>
+      </w:r>
+      <w:r>
+        <w:rPr>
+          <w:rFonts w:eastAsiaTheme="minorEastAsia"/>
+          <w:color w:val="00B050"/>
+        </w:rPr>
+        <w:t>% 3-&gt;3</w:t>
+      </w:r>
+    </w:p>
+    <w:p>
+      <w:pPr>
+        <w:bidi w:val="0"/>
+        <w:ind w:left="720"/>
+        <w:rPr>
+          <w:rFonts w:eastAsiaTheme="minorEastAsia"/>
+          <w:color w:val="00B050"/>
+        </w:rPr>
+      </w:pPr>
+      <w:r>
+        <w:rPr>
+          <w:rFonts w:eastAsiaTheme="minorEastAsia"/>
+        </w:rPr>
+        <w:t xml:space="preserve">0 0 0 0 0 d 0 0 0 0 0 d 0 0 0 0 0 d 0 0 0 0 0 d 0;      </w:t>
+      </w:r>
+      <w:r>
+        <w:rPr>
+          <w:rFonts w:eastAsiaTheme="minorEastAsia"/>
+          <w:color w:val="00B050"/>
+        </w:rPr>
+        <w:t>% 7-&gt;3</w:t>
+      </w:r>
+    </w:p>
+    <w:p>
+      <w:pPr>
+        <w:bidi w:val="0"/>
+        <w:ind w:left="720"/>
+        <w:rPr>
+          <w:rFonts w:eastAsiaTheme="minorEastAsia"/>
+          <w:rtl/>
+        </w:rPr>
+      </w:pPr>
+      <w:r>
+        <w:rPr>
+          <w:rFonts w:eastAsiaTheme="minorEastAsia"/>
+        </w:rPr>
+        <w:t xml:space="preserve">0 1 0 0 0 0 1 0 0 0 0 1 0 0 0 0 1 0 0 0 0 1 0 0 0;          </w:t>
+      </w:r>
+      <w:r>
+        <w:rPr>
+          <w:rFonts w:eastAsiaTheme="minorEastAsia"/>
+          <w:color w:val="00B050"/>
+        </w:rPr>
+        <w:t>% 2-&gt;4</w:t>
+      </w:r>
+    </w:p>
+    <w:p>
+      <w:pPr>
+        <w:bidi w:val="0"/>
+        <w:ind w:left="720"/>
+        <w:rPr>
+          <w:rFonts w:eastAsiaTheme="minorEastAsia"/>
+          <w:rtl/>
+        </w:rPr>
+      </w:pPr>
+      <w:r>
+        <w:rPr>
+          <w:rFonts w:eastAsiaTheme="minorEastAsia"/>
+        </w:rPr>
+        <w:t xml:space="preserve">1 0 0 0 0 1 0 0 0 0 1 0 0 0 0 1 0 0 0 0 1 0 0 0 0;          </w:t>
+      </w:r>
+      <w:bookmarkStart w:id="0" w:name="_GoBack"/>
+      <w:r>
+        <w:rPr>
+          <w:rFonts w:eastAsiaTheme="minorEastAsia"/>
+          <w:color w:val="00B050"/>
+        </w:rPr>
+        <w:t>% 1-&gt;5</w:t>
+      </w:r>
+      <w:bookmarkEnd w:id="0"/>
+    </w:p>
+    <w:p>
+      <w:pPr>
+        <w:bidi w:val="0"/>
+        <w:ind w:left="720"/>
+        <w:rPr>
+          <w:rFonts w:eastAsiaTheme="minorEastAsia"/>
+        </w:rPr>
+      </w:pPr>
+      <w:r>
+        <w:rPr>
+          <w:rFonts w:eastAsiaTheme="minorEastAsia"/>
+        </w:rPr>
+        <w:t>0 0 0 0 d 0 0 0 d 0 0 0 d 0 0 0 d 0 0 0 d 0 0 0 0</w:t>
+      </w:r>
+      <w:proofErr w:type="gramStart"/>
+      <w:r>
+        <w:rPr>
+          <w:rFonts w:eastAsiaTheme="minorEastAsia"/>
+        </w:rPr>
+        <w:t>;...</w:t>
+      </w:r>
+      <w:proofErr w:type="gramEnd"/>
+      <w:r>
+        <w:rPr>
+          <w:rFonts w:eastAsiaTheme="minorEastAsia"/>
+        </w:rPr>
+        <w:t xml:space="preserve">   </w:t>
+      </w:r>
+      <w:r>
+        <w:rPr>
+          <w:rFonts w:eastAsiaTheme="minorEastAsia"/>
+          <w:color w:val="00B050"/>
+        </w:rPr>
+        <w:t>% 4-&gt;5</w:t>
+      </w:r>
+    </w:p>
+    <w:p>
+      <w:pPr>
+        <w:bidi w:val="0"/>
+        <w:rPr>
+          <w:rFonts w:eastAsiaTheme="minorEastAsia"/>
+        </w:rPr>
+      </w:pPr>
+      <w:r>
+        <w:rPr>
+          <w:rFonts w:eastAsiaTheme="minorEastAsia"/>
+        </w:rPr>
+        <w:t>];</w:t>
+      </w:r>
+    </w:p>
+    <w:p>
+      <w:pPr>
+        <w:bidi w:val="0"/>
+        <w:rPr>
+          <w:rFonts w:eastAsiaTheme="minorEastAsia"/>
+        </w:rPr>
+      </w:pPr>
+      <w:r>
+        <w:rPr>
+          <w:rFonts w:eastAsiaTheme="minorEastAsia"/>
+        </w:rPr>
+        <w:t xml:space="preserve">Where </w:t>
+      </w:r>
+      <m:oMath>
+        <m:r>
+          <w:rPr>
+            <w:rFonts w:ascii="Cambria Math" w:eastAsiaTheme="minorEastAsia" w:hAnsi="Cambria Math"/>
+          </w:rPr>
+          <m:t>d=√2</m:t>
+        </m:r>
+      </m:oMath>
     </w:p>
     <w:p>
       <w:pPr>
@@ -2632,7 +2987,6 @@
           <w:sz w:val="20"/>
           <w:szCs w:val="20"/>
         </w:rPr>
-        <w:lastRenderedPageBreak/>
         <w:t>[</w:t>
       </w:r>
       <w:proofErr w:type="spellStart"/>
@@ -2852,6 +3206,7 @@
           <w:rFonts w:eastAsiaTheme="minorEastAsia"/>
           <w:noProof/>
         </w:rPr>
+        <w:lastRenderedPageBreak/>
         <w:drawing>
           <wp:inline distT="0" distB="0" distL="0" distR="0">
             <wp:extent cx="5273254" cy="2392071"/>
@@ -2935,7 +3290,6 @@
           <w:bCs/>
           <w:noProof/>
         </w:rPr>
-        <w:lastRenderedPageBreak/>
         <w:drawing>
           <wp:inline distT="0" distB="0" distL="0" distR="0">
             <wp:extent cx="5272927" cy="2581935"/>
@@ -3726,6 +4080,7 @@
         <w:rPr>
           <w:rFonts w:eastAsiaTheme="minorEastAsia"/>
         </w:rPr>
+        <w:lastRenderedPageBreak/>
         <w:t>Likewise by taking the following</w:t>
       </w:r>
     </w:p>
@@ -8500,6 +8855,7 @@
         <w:rPr>
           <w:noProof/>
         </w:rPr>
+        <w:lastRenderedPageBreak/>
         <w:drawing>
           <wp:inline distT="0" distB="0" distL="0" distR="0" wp14:anchorId="35CD146F" wp14:editId="02C8733F">
             <wp:extent cx="5274310" cy="3956050"/>
@@ -8592,7 +8948,6 @@
         <w:rPr>
           <w:noProof/>
         </w:rPr>
-        <w:lastRenderedPageBreak/>
         <w:drawing>
           <wp:inline distT="0" distB="0" distL="0" distR="0" wp14:anchorId="0A42A5CC" wp14:editId="2ECCC8BC">
             <wp:extent cx="5274310" cy="3956050"/>
@@ -8691,6 +9046,7 @@
         <w:rPr>
           <w:noProof/>
         </w:rPr>
+        <w:lastRenderedPageBreak/>
         <w:drawing>
           <wp:inline distT="0" distB="0" distL="0" distR="0" wp14:anchorId="592A230C" wp14:editId="7D7447AD">
             <wp:extent cx="5274310" cy="3956050"/>
@@ -8731,9 +9087,6 @@
     <w:p>
       <w:pPr>
         <w:bidi w:val="0"/>
-        <w:rPr>
-          <w:rFonts w:hint="cs"/>
-        </w:rPr>
       </w:pPr>
       <w:r>
         <w:t>As seen in the figure different values of lambda are not capable of removing the extra noise. For this we need better regularization as will be shown in the next exercises.</w:t>
@@ -8751,7 +9104,6 @@
         <w:rPr>
           <w:rFonts w:eastAsiaTheme="minorEastAsia"/>
         </w:rPr>
-        <w:lastRenderedPageBreak/>
         <w:t>Q12</w:t>
       </w:r>
     </w:p>
@@ -9014,6 +9366,7 @@
         <w:rPr>
           <w:noProof/>
         </w:rPr>
+        <w:lastRenderedPageBreak/>
         <w:drawing>
           <wp:inline distT="0" distB="0" distL="0" distR="0">
             <wp:extent cx="5274310" cy="3957303"/>
@@ -9574,7 +9927,6 @@
             <w:rPr>
               <w:rFonts w:ascii="Cambria Math" w:eastAsiaTheme="minorEastAsia" w:hAnsi="Cambria Math"/>
             </w:rPr>
-            <w:lastRenderedPageBreak/>
             <m:t>Lx=</m:t>
           </m:r>
           <m:d>
@@ -10913,6 +11265,7 @@
         <w:rPr>
           <w:rFonts w:eastAsiaTheme="minorEastAsia"/>
         </w:rPr>
+        <w:lastRenderedPageBreak/>
         <w:t>So it follows that</w:t>
       </w:r>
     </w:p>
@@ -13124,6 +13477,7 @@
             <w:rPr>
               <w:rFonts w:ascii="Cambria Math" w:eastAsiaTheme="minorEastAsia" w:hAnsi="Cambria Math"/>
             </w:rPr>
+            <w:lastRenderedPageBreak/>
             <m:t>∇</m:t>
           </m:r>
           <m:d>
@@ -14821,6 +15175,7 @@
         <w:rPr>
           <w:noProof/>
         </w:rPr>
+        <w:lastRenderedPageBreak/>
         <w:drawing>
           <wp:inline distT="0" distB="0" distL="0" distR="0" wp14:anchorId="4C09095E" wp14:editId="583A5B87">
             <wp:extent cx="5274310" cy="3956050"/>
@@ -14942,43 +15297,43 @@
         <w:rPr>
           <w:rFonts w:eastAsiaTheme="minorEastAsia"/>
         </w:rPr>
+        <w:t>Q16</w:t>
+      </w:r>
+    </w:p>
+    <w:p>
+      <w:pPr>
+        <w:bidi w:val="0"/>
+        <w:rPr>
+          <w:rFonts w:eastAsiaTheme="minorEastAsia"/>
+        </w:rPr>
+      </w:pPr>
+    </w:p>
+    <w:p>
+      <w:pPr>
+        <w:bidi w:val="0"/>
+        <w:rPr>
+          <w:rFonts w:eastAsiaTheme="minorEastAsia"/>
+        </w:rPr>
+      </w:pPr>
+      <w:r>
+        <w:rPr>
+          <w:rFonts w:eastAsiaTheme="minorEastAsia"/>
+        </w:rPr>
+        <w:t>The result for the large bag was a gun:</w:t>
+      </w:r>
+    </w:p>
+    <w:p>
+      <w:pPr>
+        <w:bidi w:val="0"/>
+        <w:rPr>
+          <w:rFonts w:eastAsiaTheme="minorEastAsia"/>
+        </w:rPr>
+      </w:pPr>
+      <w:r>
+        <w:rPr>
+          <w:noProof/>
+        </w:rPr>
         <w:lastRenderedPageBreak/>
-        <w:t>Q16</w:t>
-      </w:r>
-    </w:p>
-    <w:p>
-      <w:pPr>
-        <w:bidi w:val="0"/>
-        <w:rPr>
-          <w:rFonts w:eastAsiaTheme="minorEastAsia"/>
-        </w:rPr>
-      </w:pPr>
-    </w:p>
-    <w:p>
-      <w:pPr>
-        <w:bidi w:val="0"/>
-        <w:rPr>
-          <w:rFonts w:eastAsiaTheme="minorEastAsia"/>
-        </w:rPr>
-      </w:pPr>
-      <w:r>
-        <w:rPr>
-          <w:rFonts w:eastAsiaTheme="minorEastAsia"/>
-        </w:rPr>
-        <w:t>The result for the large bag was a gun:</w:t>
-      </w:r>
-    </w:p>
-    <w:p>
-      <w:pPr>
-        <w:bidi w:val="0"/>
-        <w:rPr>
-          <w:rFonts w:eastAsiaTheme="minorEastAsia"/>
-        </w:rPr>
-      </w:pPr>
-      <w:r>
-        <w:rPr>
-          <w:noProof/>
-        </w:rPr>
         <w:drawing>
           <wp:inline distT="0" distB="0" distL="0" distR="0" wp14:anchorId="2FA034D7" wp14:editId="6F1C4841">
             <wp:extent cx="5274310" cy="3956050"/>
@@ -15023,8 +15378,6 @@
           <w:rFonts w:eastAsiaTheme="minorEastAsia"/>
         </w:rPr>
       </w:pPr>
-      <w:bookmarkStart w:id="0" w:name="_GoBack"/>
-      <w:bookmarkEnd w:id="0"/>
     </w:p>
     <w:p>
       <w:pPr>

</xml_diff>